<commit_message>
Pflichtenheft 4 bis 6
</commit_message>
<xml_diff>
--- a/Vorbereitung/Pflichtenheft/Wetterstation_Pflichtenheft.docx
+++ b/Vorbereitung/Pflichtenheft/Wetterstation_Pflichtenheft.docx
@@ -1,6 +1,6 @@
 
 <file path=word/document.xml><?xml version="1.0" encoding="utf-8"?>
-<w:document xmlns:wpc="http://schemas.microsoft.com/office/word/2010/wordprocessingCanvas" xmlns:cx="http://schemas.microsoft.com/office/drawing/2014/chartex" xmlns:cx1="http://schemas.microsoft.com/office/drawing/2015/9/8/chartex" xmlns:cx2="http://schemas.microsoft.com/office/drawing/2015/10/21/chartex" xmlns:cx3="http://schemas.microsoft.com/office/drawing/2016/5/9/chartex" xmlns:cx4="http://schemas.microsoft.com/office/drawing/2016/5/10/chartex" xmlns:cx5="http://schemas.microsoft.com/office/drawing/2016/5/11/chartex" xmlns:cx6="http://schemas.microsoft.com/office/drawing/2016/5/12/chartex" xmlns:cx7="http://schemas.microsoft.com/office/drawing/2016/5/13/chartex" xmlns:cx8="http://schemas.microsoft.com/office/drawing/2016/5/14/chartex" xmlns:mc="http://schemas.openxmlformats.org/markup-compatibility/2006" xmlns:aink="http://schemas.microsoft.com/office/drawing/2016/ink" xmlns:am3d="http://schemas.microsoft.com/office/drawing/2017/model3d" xmlns:o="urn:schemas-microsoft-com:office:office" xmlns:oel="http://schemas.microsoft.com/office/2019/extlst" xmlns:r="http://schemas.openxmlformats.org/officeDocument/2006/relationships" xmlns:m="http://schemas.openxmlformats.org/officeDocument/2006/math" xmlns:v="urn:schemas-microsoft-com:vml" xmlns:wp14="http://schemas.microsoft.com/office/word/2010/wordprocessingDrawing" xmlns:wp="http://schemas.openxmlformats.org/drawingml/2006/wordprocessingDrawing" xmlns:w10="urn:schemas-microsoft-com:office:word" xmlns:w="http://schemas.openxmlformats.org/wordprocessingml/2006/main" xmlns:w14="http://schemas.microsoft.com/office/word/2010/wordml" xmlns:w15="http://schemas.microsoft.com/office/word/2012/wordml" xmlns:w16cex="http://schemas.microsoft.com/office/word/2018/wordml/cex" xmlns:w16cid="http://schemas.microsoft.com/office/word/2016/wordml/cid" xmlns:w16="http://schemas.microsoft.com/office/word/2018/wordml" xmlns:w16sdtdh="http://schemas.microsoft.com/office/word/2020/wordml/sdtdatahash" xmlns:w16se="http://schemas.microsoft.com/office/word/2015/wordml/symex" xmlns:wpg="http://schemas.microsoft.com/office/word/2010/wordprocessingGroup" xmlns:wpi="http://schemas.microsoft.com/office/word/2010/wordprocessingInk" xmlns:wne="http://schemas.microsoft.com/office/word/2006/wordml" xmlns:wps="http://schemas.microsoft.com/office/word/2010/wordprocessingShape" mc:Ignorable="w14 w15 w16se w16cid w16 w16cex w16sdtdh wp14">
+<w:document xmlns:wpc="http://schemas.microsoft.com/office/word/2010/wordprocessingCanvas" xmlns:cx="http://schemas.microsoft.com/office/drawing/2014/chartex" xmlns:cx1="http://schemas.microsoft.com/office/drawing/2015/9/8/chartex" xmlns:cx2="http://schemas.microsoft.com/office/drawing/2015/10/21/chartex" xmlns:cx3="http://schemas.microsoft.com/office/drawing/2016/5/9/chartex" xmlns:cx4="http://schemas.microsoft.com/office/drawing/2016/5/10/chartex" xmlns:cx5="http://schemas.microsoft.com/office/drawing/2016/5/11/chartex" xmlns:cx6="http://schemas.microsoft.com/office/drawing/2016/5/12/chartex" xmlns:cx7="http://schemas.microsoft.com/office/drawing/2016/5/13/chartex" xmlns:cx8="http://schemas.microsoft.com/office/drawing/2016/5/14/chartex" xmlns:mc="http://schemas.openxmlformats.org/markup-compatibility/2006" xmlns:aink="http://schemas.microsoft.com/office/drawing/2016/ink" xmlns:am3d="http://schemas.microsoft.com/office/drawing/2017/model3d" xmlns:o="urn:schemas-microsoft-com:office:office" xmlns:oel="http://schemas.microsoft.com/office/2019/extlst" xmlns:r="http://schemas.openxmlformats.org/officeDocument/2006/relationships" xmlns:m="http://schemas.openxmlformats.org/officeDocument/2006/math" xmlns:v="urn:schemas-microsoft-com:vml" xmlns:wp14="http://schemas.microsoft.com/office/word/2010/wordprocessingDrawing" xmlns:wp="http://schemas.openxmlformats.org/drawingml/2006/wordprocessingDrawing" xmlns:w10="urn:schemas-microsoft-com:office:word" xmlns:w="http://schemas.openxmlformats.org/wordprocessingml/2006/main" xmlns:w14="http://schemas.microsoft.com/office/word/2010/wordml" xmlns:w15="http://schemas.microsoft.com/office/word/2012/wordml" xmlns:w16cex="http://schemas.microsoft.com/office/word/2018/wordml/cex" xmlns:w16cid="http://schemas.microsoft.com/office/word/2016/wordml/cid" xmlns:w16="http://schemas.microsoft.com/office/word/2018/wordml" xmlns:w16du="http://schemas.microsoft.com/office/word/2023/wordml/word16du" xmlns:w16sdtdh="http://schemas.microsoft.com/office/word/2020/wordml/sdtdatahash" xmlns:w16sdtfl="http://schemas.microsoft.com/office/word/2024/wordml/sdtformatlock" xmlns:w16se="http://schemas.microsoft.com/office/word/2015/wordml/symex" xmlns:wpg="http://schemas.microsoft.com/office/word/2010/wordprocessingGroup" xmlns:wpi="http://schemas.microsoft.com/office/word/2010/wordprocessingInk" xmlns:wne="http://schemas.microsoft.com/office/word/2006/wordml" xmlns:wps="http://schemas.microsoft.com/office/word/2010/wordprocessingShape" mc:Ignorable="w14 w15 w16se w16cid w16 w16cex w16sdtdh w16sdtfl w16du wp14">
   <w:body>
     <w:p>
       <w:pPr>
@@ -3489,14 +3489,9 @@
       </w:pPr>
       <w:bookmarkStart w:id="2" w:name="_Toc160452710"/>
       <w:r>
-        <w:t xml:space="preserve">Aim and purpose of the </w:t>
-      </w:r>
-      <w:proofErr w:type="gramStart"/>
-      <w:r>
-        <w:t>document</w:t>
+        <w:t>Aim and purpose of the document</w:t>
       </w:r>
       <w:bookmarkEnd w:id="2"/>
-      <w:proofErr w:type="gramEnd"/>
     </w:p>
     <w:p>
       <w:pPr>
@@ -4062,6 +4057,82 @@
     <w:p>
       <w:pPr>
         <w:rPr>
+          <w:b/>
+          <w:bCs/>
+          <w:lang w:val="en-GB"/>
+        </w:rPr>
+      </w:pPr>
+      <w:r>
+        <w:rPr>
+          <w:b/>
+          <w:bCs/>
+          <w:lang w:val="en-GB"/>
+        </w:rPr>
+        <w:t>Sensors</w:t>
+      </w:r>
+    </w:p>
+    <w:p>
+      <w:pPr>
+        <w:pStyle w:val="berschrift2"/>
+      </w:pPr>
+      <w:r>
+        <w:t>Temperature</w:t>
+      </w:r>
+    </w:p>
+    <w:p>
+      <w:pPr>
+        <w:pStyle w:val="berschrift2"/>
+      </w:pPr>
+      <w:proofErr w:type="spellStart"/>
+      <w:r>
+        <w:t>Hygro</w:t>
+      </w:r>
+      <w:proofErr w:type="spellEnd"/>
+    </w:p>
+    <w:p>
+      <w:pPr>
+        <w:pStyle w:val="berschrift2"/>
+      </w:pPr>
+      <w:r>
+        <w:t>Lighting</w:t>
+      </w:r>
+    </w:p>
+    <w:p>
+      <w:pPr>
+        <w:pStyle w:val="berschrift2"/>
+      </w:pPr>
+      <w:r>
+        <w:t>UV-Index</w:t>
+      </w:r>
+    </w:p>
+    <w:p>
+      <w:pPr>
+        <w:pStyle w:val="berschrift2"/>
+      </w:pPr>
+      <w:r>
+        <w:t>C</w:t>
+      </w:r>
+      <w:r>
+        <w:t>ase</w:t>
+      </w:r>
+    </w:p>
+    <w:p>
+      <w:pPr>
+        <w:rPr>
+          <w:lang w:val="en-GB"/>
+        </w:rPr>
+      </w:pPr>
+    </w:p>
+    <w:p>
+      <w:pPr>
+        <w:rPr>
+          <w:lang w:val="en-GB"/>
+        </w:rPr>
+      </w:pPr>
+    </w:p>
+    <w:p>
+      <w:pPr>
+        <w:rPr>
           <w:lang w:val="en-GB"/>
         </w:rPr>
       </w:pPr>
@@ -4084,6 +4155,7 @@
           <w:rFonts w:ascii="Arial" w:hAnsi="Arial" w:cs="Arial"/>
           <w:lang w:val="en-GB"/>
         </w:rPr>
+        <w:lastRenderedPageBreak/>
         <w:t>Non-Functional Requirements</w:t>
       </w:r>
       <w:bookmarkEnd w:id="11"/>
@@ -4099,31 +4171,27 @@
       <w:pPr>
         <w:pStyle w:val="berschrift2"/>
       </w:pPr>
-      <w:bookmarkStart w:id="12" w:name="_Toc160452720"/>
       <w:r>
-        <w:t>General Requirements</w:t>
+        <w:t>Clear &amp; easy-to-understand Web-Design</w:t>
       </w:r>
-      <w:bookmarkEnd w:id="12"/>
     </w:p>
     <w:p>
       <w:pPr>
         <w:pStyle w:val="berschrift2"/>
       </w:pPr>
-      <w:bookmarkStart w:id="13" w:name="_Toc160452721"/>
+      <w:bookmarkStart w:id="12" w:name="_Toc160452722"/>
       <w:r>
-        <w:t>Legal Requirements</w:t>
+        <w:t xml:space="preserve">Waterproof </w:t>
       </w:r>
-      <w:bookmarkEnd w:id="13"/>
     </w:p>
     <w:p>
       <w:pPr>
         <w:pStyle w:val="berschrift2"/>
       </w:pPr>
-      <w:bookmarkStart w:id="14" w:name="_Toc160452722"/>
       <w:r>
         <w:t>Technical Requirements</w:t>
       </w:r>
-      <w:bookmarkEnd w:id="14"/>
+      <w:bookmarkEnd w:id="12"/>
     </w:p>
     <w:p>
       <w:pPr>
@@ -4137,7 +4205,7 @@
           <w:lang w:val="en-GB"/>
         </w:rPr>
       </w:pPr>
-      <w:bookmarkStart w:id="15" w:name="_Toc160452723"/>
+      <w:bookmarkStart w:id="13" w:name="_Toc160452723"/>
       <w:r>
         <w:rPr>
           <w:rFonts w:ascii="Arial" w:hAnsi="Arial" w:cs="Arial"/>
@@ -4145,7 +4213,7 @@
         </w:rPr>
         <w:t>Framework conditions</w:t>
       </w:r>
-      <w:bookmarkEnd w:id="15"/>
+      <w:bookmarkEnd w:id="13"/>
     </w:p>
     <w:p>
       <w:pPr>
@@ -4158,22 +4226,21 @@
       <w:pPr>
         <w:pStyle w:val="berschrift2"/>
       </w:pPr>
-      <w:bookmarkStart w:id="16" w:name="_Toc160452724"/>
+      <w:bookmarkStart w:id="14" w:name="_Toc160452724"/>
       <w:r>
-        <w:lastRenderedPageBreak/>
         <w:t>Schedule</w:t>
       </w:r>
-      <w:bookmarkEnd w:id="16"/>
+      <w:bookmarkEnd w:id="14"/>
     </w:p>
     <w:p>
       <w:pPr>
         <w:pStyle w:val="berschrift2"/>
       </w:pPr>
-      <w:bookmarkStart w:id="17" w:name="_Toc160452725"/>
+      <w:bookmarkStart w:id="15" w:name="_Toc160452725"/>
       <w:r>
         <w:t>Technical Requirements</w:t>
       </w:r>
-      <w:bookmarkEnd w:id="17"/>
+      <w:bookmarkEnd w:id="15"/>
     </w:p>
     <w:p>
       <w:pPr>
@@ -4397,11 +4464,11 @@
       <w:pPr>
         <w:pStyle w:val="berschrift2"/>
       </w:pPr>
-      <w:bookmarkStart w:id="18" w:name="_Toc160452726"/>
+      <w:bookmarkStart w:id="16" w:name="_Toc160452726"/>
       <w:r>
         <w:t>Problem Analysis</w:t>
       </w:r>
-      <w:bookmarkEnd w:id="18"/>
+      <w:bookmarkEnd w:id="16"/>
     </w:p>
     <w:p>
       <w:pPr>
@@ -4415,7 +4482,7 @@
           <w:lang w:val="en-GB"/>
         </w:rPr>
       </w:pPr>
-      <w:bookmarkStart w:id="19" w:name="_Toc160452727"/>
+      <w:bookmarkStart w:id="17" w:name="_Toc160452727"/>
       <w:r>
         <w:rPr>
           <w:rFonts w:ascii="Arial" w:hAnsi="Arial" w:cs="Arial"/>
@@ -4423,7 +4490,7 @@
         </w:rPr>
         <w:t>Delivery and Acceptance conditions</w:t>
       </w:r>
-      <w:bookmarkEnd w:id="19"/>
+      <w:bookmarkEnd w:id="17"/>
     </w:p>
     <w:p>
       <w:pPr>
@@ -4449,7 +4516,7 @@
           <w:lang w:val="en-GB"/>
         </w:rPr>
       </w:pPr>
-      <w:bookmarkStart w:id="20" w:name="_Toc160452728"/>
+      <w:bookmarkStart w:id="18" w:name="_Toc160452728"/>
       <w:r>
         <w:rPr>
           <w:rFonts w:ascii="Arial" w:hAnsi="Arial" w:cs="Arial"/>
@@ -4457,7 +4524,7 @@
         </w:rPr>
         <w:t>Appendix</w:t>
       </w:r>
-      <w:bookmarkEnd w:id="20"/>
+      <w:bookmarkEnd w:id="18"/>
     </w:p>
     <w:p>
       <w:pPr>
@@ -4492,7 +4559,7 @@
 </file>
 
 <file path=word/endnotes.xml><?xml version="1.0" encoding="utf-8"?>
-<w:endnotes xmlns:wpc="http://schemas.microsoft.com/office/word/2010/wordprocessingCanvas" xmlns:cx="http://schemas.microsoft.com/office/drawing/2014/chartex" xmlns:cx1="http://schemas.microsoft.com/office/drawing/2015/9/8/chartex" xmlns:cx2="http://schemas.microsoft.com/office/drawing/2015/10/21/chartex" xmlns:cx3="http://schemas.microsoft.com/office/drawing/2016/5/9/chartex" xmlns:cx4="http://schemas.microsoft.com/office/drawing/2016/5/10/chartex" xmlns:cx5="http://schemas.microsoft.com/office/drawing/2016/5/11/chartex" xmlns:cx6="http://schemas.microsoft.com/office/drawing/2016/5/12/chartex" xmlns:cx7="http://schemas.microsoft.com/office/drawing/2016/5/13/chartex" xmlns:cx8="http://schemas.microsoft.com/office/drawing/2016/5/14/chartex" xmlns:mc="http://schemas.openxmlformats.org/markup-compatibility/2006" xmlns:aink="http://schemas.microsoft.com/office/drawing/2016/ink" xmlns:am3d="http://schemas.microsoft.com/office/drawing/2017/model3d" xmlns:o="urn:schemas-microsoft-com:office:office" xmlns:oel="http://schemas.microsoft.com/office/2019/extlst" xmlns:r="http://schemas.openxmlformats.org/officeDocument/2006/relationships" xmlns:m="http://schemas.openxmlformats.org/officeDocument/2006/math" xmlns:v="urn:schemas-microsoft-com:vml" xmlns:wp14="http://schemas.microsoft.com/office/word/2010/wordprocessingDrawing" xmlns:wp="http://schemas.openxmlformats.org/drawingml/2006/wordprocessingDrawing" xmlns:w10="urn:schemas-microsoft-com:office:word" xmlns:w="http://schemas.openxmlformats.org/wordprocessingml/2006/main" xmlns:w14="http://schemas.microsoft.com/office/word/2010/wordml" xmlns:w15="http://schemas.microsoft.com/office/word/2012/wordml" xmlns:w16cex="http://schemas.microsoft.com/office/word/2018/wordml/cex" xmlns:w16cid="http://schemas.microsoft.com/office/word/2016/wordml/cid" xmlns:w16="http://schemas.microsoft.com/office/word/2018/wordml" xmlns:w16sdtdh="http://schemas.microsoft.com/office/word/2020/wordml/sdtdatahash" xmlns:w16se="http://schemas.microsoft.com/office/word/2015/wordml/symex" xmlns:wpg="http://schemas.microsoft.com/office/word/2010/wordprocessingGroup" xmlns:wpi="http://schemas.microsoft.com/office/word/2010/wordprocessingInk" xmlns:wne="http://schemas.microsoft.com/office/word/2006/wordml" xmlns:wps="http://schemas.microsoft.com/office/word/2010/wordprocessingShape" mc:Ignorable="w14 w15 w16se w16cid w16 w16cex w16sdtdh wp14">
+<w:endnotes xmlns:wpc="http://schemas.microsoft.com/office/word/2010/wordprocessingCanvas" xmlns:cx="http://schemas.microsoft.com/office/drawing/2014/chartex" xmlns:cx1="http://schemas.microsoft.com/office/drawing/2015/9/8/chartex" xmlns:cx2="http://schemas.microsoft.com/office/drawing/2015/10/21/chartex" xmlns:cx3="http://schemas.microsoft.com/office/drawing/2016/5/9/chartex" xmlns:cx4="http://schemas.microsoft.com/office/drawing/2016/5/10/chartex" xmlns:cx5="http://schemas.microsoft.com/office/drawing/2016/5/11/chartex" xmlns:cx6="http://schemas.microsoft.com/office/drawing/2016/5/12/chartex" xmlns:cx7="http://schemas.microsoft.com/office/drawing/2016/5/13/chartex" xmlns:cx8="http://schemas.microsoft.com/office/drawing/2016/5/14/chartex" xmlns:mc="http://schemas.openxmlformats.org/markup-compatibility/2006" xmlns:aink="http://schemas.microsoft.com/office/drawing/2016/ink" xmlns:am3d="http://schemas.microsoft.com/office/drawing/2017/model3d" xmlns:o="urn:schemas-microsoft-com:office:office" xmlns:oel="http://schemas.microsoft.com/office/2019/extlst" xmlns:r="http://schemas.openxmlformats.org/officeDocument/2006/relationships" xmlns:m="http://schemas.openxmlformats.org/officeDocument/2006/math" xmlns:v="urn:schemas-microsoft-com:vml" xmlns:wp14="http://schemas.microsoft.com/office/word/2010/wordprocessingDrawing" xmlns:wp="http://schemas.openxmlformats.org/drawingml/2006/wordprocessingDrawing" xmlns:w10="urn:schemas-microsoft-com:office:word" xmlns:w="http://schemas.openxmlformats.org/wordprocessingml/2006/main" xmlns:w14="http://schemas.microsoft.com/office/word/2010/wordml" xmlns:w15="http://schemas.microsoft.com/office/word/2012/wordml" xmlns:w16cex="http://schemas.microsoft.com/office/word/2018/wordml/cex" xmlns:w16cid="http://schemas.microsoft.com/office/word/2016/wordml/cid" xmlns:w16="http://schemas.microsoft.com/office/word/2018/wordml" xmlns:w16du="http://schemas.microsoft.com/office/word/2023/wordml/word16du" xmlns:w16sdtdh="http://schemas.microsoft.com/office/word/2020/wordml/sdtdatahash" xmlns:w16sdtfl="http://schemas.microsoft.com/office/word/2024/wordml/sdtformatlock" xmlns:w16se="http://schemas.microsoft.com/office/word/2015/wordml/symex" xmlns:wpg="http://schemas.microsoft.com/office/word/2010/wordprocessingGroup" xmlns:wpi="http://schemas.microsoft.com/office/word/2010/wordprocessingInk" xmlns:wne="http://schemas.microsoft.com/office/word/2006/wordml" xmlns:wps="http://schemas.microsoft.com/office/word/2010/wordprocessingShape" mc:Ignorable="w14 w15 w16se w16cid w16 w16cex w16sdtdh w16sdtfl w16du wp14">
   <w:endnote w:type="separator" w:id="-1">
     <w:p>
       <w:pPr>
@@ -4517,7 +4584,7 @@
 </file>
 
 <file path=word/footer1.xml><?xml version="1.0" encoding="utf-8"?>
-<w:ftr xmlns:wpc="http://schemas.microsoft.com/office/word/2010/wordprocessingCanvas" xmlns:cx="http://schemas.microsoft.com/office/drawing/2014/chartex" xmlns:cx1="http://schemas.microsoft.com/office/drawing/2015/9/8/chartex" xmlns:cx2="http://schemas.microsoft.com/office/drawing/2015/10/21/chartex" xmlns:cx3="http://schemas.microsoft.com/office/drawing/2016/5/9/chartex" xmlns:cx4="http://schemas.microsoft.com/office/drawing/2016/5/10/chartex" xmlns:cx5="http://schemas.microsoft.com/office/drawing/2016/5/11/chartex" xmlns:cx6="http://schemas.microsoft.com/office/drawing/2016/5/12/chartex" xmlns:cx7="http://schemas.microsoft.com/office/drawing/2016/5/13/chartex" xmlns:cx8="http://schemas.microsoft.com/office/drawing/2016/5/14/chartex" xmlns:mc="http://schemas.openxmlformats.org/markup-compatibility/2006" xmlns:aink="http://schemas.microsoft.com/office/drawing/2016/ink" xmlns:am3d="http://schemas.microsoft.com/office/drawing/2017/model3d" xmlns:o="urn:schemas-microsoft-com:office:office" xmlns:oel="http://schemas.microsoft.com/office/2019/extlst" xmlns:r="http://schemas.openxmlformats.org/officeDocument/2006/relationships" xmlns:m="http://schemas.openxmlformats.org/officeDocument/2006/math" xmlns:v="urn:schemas-microsoft-com:vml" xmlns:wp14="http://schemas.microsoft.com/office/word/2010/wordprocessingDrawing" xmlns:wp="http://schemas.openxmlformats.org/drawingml/2006/wordprocessingDrawing" xmlns:w10="urn:schemas-microsoft-com:office:word" xmlns:w="http://schemas.openxmlformats.org/wordprocessingml/2006/main" xmlns:w14="http://schemas.microsoft.com/office/word/2010/wordml" xmlns:w15="http://schemas.microsoft.com/office/word/2012/wordml" xmlns:w16cex="http://schemas.microsoft.com/office/word/2018/wordml/cex" xmlns:w16cid="http://schemas.microsoft.com/office/word/2016/wordml/cid" xmlns:w16="http://schemas.microsoft.com/office/word/2018/wordml" xmlns:w16sdtdh="http://schemas.microsoft.com/office/word/2020/wordml/sdtdatahash" xmlns:w16se="http://schemas.microsoft.com/office/word/2015/wordml/symex" xmlns:wpg="http://schemas.microsoft.com/office/word/2010/wordprocessingGroup" xmlns:wpi="http://schemas.microsoft.com/office/word/2010/wordprocessingInk" xmlns:wne="http://schemas.microsoft.com/office/word/2006/wordml" xmlns:wps="http://schemas.microsoft.com/office/word/2010/wordprocessingShape" mc:Ignorable="w14 w15 w16se w16cid w16 w16cex w16sdtdh wp14">
+<w:ftr xmlns:wpc="http://schemas.microsoft.com/office/word/2010/wordprocessingCanvas" xmlns:cx="http://schemas.microsoft.com/office/drawing/2014/chartex" xmlns:cx1="http://schemas.microsoft.com/office/drawing/2015/9/8/chartex" xmlns:cx2="http://schemas.microsoft.com/office/drawing/2015/10/21/chartex" xmlns:cx3="http://schemas.microsoft.com/office/drawing/2016/5/9/chartex" xmlns:cx4="http://schemas.microsoft.com/office/drawing/2016/5/10/chartex" xmlns:cx5="http://schemas.microsoft.com/office/drawing/2016/5/11/chartex" xmlns:cx6="http://schemas.microsoft.com/office/drawing/2016/5/12/chartex" xmlns:cx7="http://schemas.microsoft.com/office/drawing/2016/5/13/chartex" xmlns:cx8="http://schemas.microsoft.com/office/drawing/2016/5/14/chartex" xmlns:mc="http://schemas.openxmlformats.org/markup-compatibility/2006" xmlns:aink="http://schemas.microsoft.com/office/drawing/2016/ink" xmlns:am3d="http://schemas.microsoft.com/office/drawing/2017/model3d" xmlns:o="urn:schemas-microsoft-com:office:office" xmlns:oel="http://schemas.microsoft.com/office/2019/extlst" xmlns:r="http://schemas.openxmlformats.org/officeDocument/2006/relationships" xmlns:m="http://schemas.openxmlformats.org/officeDocument/2006/math" xmlns:v="urn:schemas-microsoft-com:vml" xmlns:wp14="http://schemas.microsoft.com/office/word/2010/wordprocessingDrawing" xmlns:wp="http://schemas.openxmlformats.org/drawingml/2006/wordprocessingDrawing" xmlns:w10="urn:schemas-microsoft-com:office:word" xmlns:w="http://schemas.openxmlformats.org/wordprocessingml/2006/main" xmlns:w14="http://schemas.microsoft.com/office/word/2010/wordml" xmlns:w15="http://schemas.microsoft.com/office/word/2012/wordml" xmlns:w16cex="http://schemas.microsoft.com/office/word/2018/wordml/cex" xmlns:w16cid="http://schemas.microsoft.com/office/word/2016/wordml/cid" xmlns:w16="http://schemas.microsoft.com/office/word/2018/wordml" xmlns:w16du="http://schemas.microsoft.com/office/word/2023/wordml/word16du" xmlns:w16sdtdh="http://schemas.microsoft.com/office/word/2020/wordml/sdtdatahash" xmlns:w16sdtfl="http://schemas.microsoft.com/office/word/2024/wordml/sdtformatlock" xmlns:w16se="http://schemas.microsoft.com/office/word/2015/wordml/symex" xmlns:wpg="http://schemas.microsoft.com/office/word/2010/wordprocessingGroup" xmlns:wpi="http://schemas.microsoft.com/office/word/2010/wordprocessingInk" xmlns:wne="http://schemas.microsoft.com/office/word/2006/wordml" xmlns:wps="http://schemas.microsoft.com/office/word/2010/wordprocessingShape" mc:Ignorable="w14 w15 w16se w16cid w16 w16cex w16sdtdh w16sdtfl w16du wp14">
   <w:p>
     <w:pPr>
       <w:pStyle w:val="Fuzeile"/>
@@ -4527,7 +4594,7 @@
 </file>
 
 <file path=word/footer2.xml><?xml version="1.0" encoding="utf-8"?>
-<w:ftr xmlns:wpc="http://schemas.microsoft.com/office/word/2010/wordprocessingCanvas" xmlns:cx="http://schemas.microsoft.com/office/drawing/2014/chartex" xmlns:cx1="http://schemas.microsoft.com/office/drawing/2015/9/8/chartex" xmlns:cx2="http://schemas.microsoft.com/office/drawing/2015/10/21/chartex" xmlns:cx3="http://schemas.microsoft.com/office/drawing/2016/5/9/chartex" xmlns:cx4="http://schemas.microsoft.com/office/drawing/2016/5/10/chartex" xmlns:cx5="http://schemas.microsoft.com/office/drawing/2016/5/11/chartex" xmlns:cx6="http://schemas.microsoft.com/office/drawing/2016/5/12/chartex" xmlns:cx7="http://schemas.microsoft.com/office/drawing/2016/5/13/chartex" xmlns:cx8="http://schemas.microsoft.com/office/drawing/2016/5/14/chartex" xmlns:mc="http://schemas.openxmlformats.org/markup-compatibility/2006" xmlns:aink="http://schemas.microsoft.com/office/drawing/2016/ink" xmlns:am3d="http://schemas.microsoft.com/office/drawing/2017/model3d" xmlns:o="urn:schemas-microsoft-com:office:office" xmlns:oel="http://schemas.microsoft.com/office/2019/extlst" xmlns:r="http://schemas.openxmlformats.org/officeDocument/2006/relationships" xmlns:m="http://schemas.openxmlformats.org/officeDocument/2006/math" xmlns:v="urn:schemas-microsoft-com:vml" xmlns:wp14="http://schemas.microsoft.com/office/word/2010/wordprocessingDrawing" xmlns:wp="http://schemas.openxmlformats.org/drawingml/2006/wordprocessingDrawing" xmlns:w10="urn:schemas-microsoft-com:office:word" xmlns:w="http://schemas.openxmlformats.org/wordprocessingml/2006/main" xmlns:w14="http://schemas.microsoft.com/office/word/2010/wordml" xmlns:w15="http://schemas.microsoft.com/office/word/2012/wordml" xmlns:w16cex="http://schemas.microsoft.com/office/word/2018/wordml/cex" xmlns:w16cid="http://schemas.microsoft.com/office/word/2016/wordml/cid" xmlns:w16="http://schemas.microsoft.com/office/word/2018/wordml" xmlns:w16sdtdh="http://schemas.microsoft.com/office/word/2020/wordml/sdtdatahash" xmlns:w16se="http://schemas.microsoft.com/office/word/2015/wordml/symex" xmlns:wpg="http://schemas.microsoft.com/office/word/2010/wordprocessingGroup" xmlns:wpi="http://schemas.microsoft.com/office/word/2010/wordprocessingInk" xmlns:wne="http://schemas.microsoft.com/office/word/2006/wordml" xmlns:wps="http://schemas.microsoft.com/office/word/2010/wordprocessingShape" mc:Ignorable="w14 w15 w16se w16cid w16 w16cex w16sdtdh wp14">
+<w:ftr xmlns:wpc="http://schemas.microsoft.com/office/word/2010/wordprocessingCanvas" xmlns:cx="http://schemas.microsoft.com/office/drawing/2014/chartex" xmlns:cx1="http://schemas.microsoft.com/office/drawing/2015/9/8/chartex" xmlns:cx2="http://schemas.microsoft.com/office/drawing/2015/10/21/chartex" xmlns:cx3="http://schemas.microsoft.com/office/drawing/2016/5/9/chartex" xmlns:cx4="http://schemas.microsoft.com/office/drawing/2016/5/10/chartex" xmlns:cx5="http://schemas.microsoft.com/office/drawing/2016/5/11/chartex" xmlns:cx6="http://schemas.microsoft.com/office/drawing/2016/5/12/chartex" xmlns:cx7="http://schemas.microsoft.com/office/drawing/2016/5/13/chartex" xmlns:cx8="http://schemas.microsoft.com/office/drawing/2016/5/14/chartex" xmlns:mc="http://schemas.openxmlformats.org/markup-compatibility/2006" xmlns:aink="http://schemas.microsoft.com/office/drawing/2016/ink" xmlns:am3d="http://schemas.microsoft.com/office/drawing/2017/model3d" xmlns:o="urn:schemas-microsoft-com:office:office" xmlns:oel="http://schemas.microsoft.com/office/2019/extlst" xmlns:r="http://schemas.openxmlformats.org/officeDocument/2006/relationships" xmlns:m="http://schemas.openxmlformats.org/officeDocument/2006/math" xmlns:v="urn:schemas-microsoft-com:vml" xmlns:wp14="http://schemas.microsoft.com/office/word/2010/wordprocessingDrawing" xmlns:wp="http://schemas.openxmlformats.org/drawingml/2006/wordprocessingDrawing" xmlns:w10="urn:schemas-microsoft-com:office:word" xmlns:w="http://schemas.openxmlformats.org/wordprocessingml/2006/main" xmlns:w14="http://schemas.microsoft.com/office/word/2010/wordml" xmlns:w15="http://schemas.microsoft.com/office/word/2012/wordml" xmlns:w16cex="http://schemas.microsoft.com/office/word/2018/wordml/cex" xmlns:w16cid="http://schemas.microsoft.com/office/word/2016/wordml/cid" xmlns:w16="http://schemas.microsoft.com/office/word/2018/wordml" xmlns:w16du="http://schemas.microsoft.com/office/word/2023/wordml/word16du" xmlns:w16sdtdh="http://schemas.microsoft.com/office/word/2020/wordml/sdtdatahash" xmlns:w16sdtfl="http://schemas.microsoft.com/office/word/2024/wordml/sdtformatlock" xmlns:w16se="http://schemas.microsoft.com/office/word/2015/wordml/symex" xmlns:wpg="http://schemas.microsoft.com/office/word/2010/wordprocessingGroup" xmlns:wpi="http://schemas.microsoft.com/office/word/2010/wordprocessingInk" xmlns:wne="http://schemas.microsoft.com/office/word/2006/wordml" xmlns:wps="http://schemas.microsoft.com/office/word/2010/wordprocessingShape" mc:Ignorable="w14 w15 w16se w16cid w16 w16cex w16sdtdh w16sdtfl w16du wp14">
   <w:sdt>
     <w:sdtPr>
       <w:id w:val="-2084909199"/>
@@ -4536,7 +4603,6 @@
         <w:docPartUnique/>
       </w:docPartObj>
     </w:sdtPr>
-    <w:sdtEndPr/>
     <w:sdtContent>
       <w:p>
         <w:pPr>
@@ -4573,7 +4639,7 @@
 </file>
 
 <file path=word/footer3.xml><?xml version="1.0" encoding="utf-8"?>
-<w:ftr xmlns:wpc="http://schemas.microsoft.com/office/word/2010/wordprocessingCanvas" xmlns:cx="http://schemas.microsoft.com/office/drawing/2014/chartex" xmlns:cx1="http://schemas.microsoft.com/office/drawing/2015/9/8/chartex" xmlns:cx2="http://schemas.microsoft.com/office/drawing/2015/10/21/chartex" xmlns:cx3="http://schemas.microsoft.com/office/drawing/2016/5/9/chartex" xmlns:cx4="http://schemas.microsoft.com/office/drawing/2016/5/10/chartex" xmlns:cx5="http://schemas.microsoft.com/office/drawing/2016/5/11/chartex" xmlns:cx6="http://schemas.microsoft.com/office/drawing/2016/5/12/chartex" xmlns:cx7="http://schemas.microsoft.com/office/drawing/2016/5/13/chartex" xmlns:cx8="http://schemas.microsoft.com/office/drawing/2016/5/14/chartex" xmlns:mc="http://schemas.openxmlformats.org/markup-compatibility/2006" xmlns:aink="http://schemas.microsoft.com/office/drawing/2016/ink" xmlns:am3d="http://schemas.microsoft.com/office/drawing/2017/model3d" xmlns:o="urn:schemas-microsoft-com:office:office" xmlns:oel="http://schemas.microsoft.com/office/2019/extlst" xmlns:r="http://schemas.openxmlformats.org/officeDocument/2006/relationships" xmlns:m="http://schemas.openxmlformats.org/officeDocument/2006/math" xmlns:v="urn:schemas-microsoft-com:vml" xmlns:wp14="http://schemas.microsoft.com/office/word/2010/wordprocessingDrawing" xmlns:wp="http://schemas.openxmlformats.org/drawingml/2006/wordprocessingDrawing" xmlns:w10="urn:schemas-microsoft-com:office:word" xmlns:w="http://schemas.openxmlformats.org/wordprocessingml/2006/main" xmlns:w14="http://schemas.microsoft.com/office/word/2010/wordml" xmlns:w15="http://schemas.microsoft.com/office/word/2012/wordml" xmlns:w16cex="http://schemas.microsoft.com/office/word/2018/wordml/cex" xmlns:w16cid="http://schemas.microsoft.com/office/word/2016/wordml/cid" xmlns:w16="http://schemas.microsoft.com/office/word/2018/wordml" xmlns:w16sdtdh="http://schemas.microsoft.com/office/word/2020/wordml/sdtdatahash" xmlns:w16se="http://schemas.microsoft.com/office/word/2015/wordml/symex" xmlns:wpg="http://schemas.microsoft.com/office/word/2010/wordprocessingGroup" xmlns:wpi="http://schemas.microsoft.com/office/word/2010/wordprocessingInk" xmlns:wne="http://schemas.microsoft.com/office/word/2006/wordml" xmlns:wps="http://schemas.microsoft.com/office/word/2010/wordprocessingShape" mc:Ignorable="w14 w15 w16se w16cid w16 w16cex w16sdtdh wp14">
+<w:ftr xmlns:wpc="http://schemas.microsoft.com/office/word/2010/wordprocessingCanvas" xmlns:cx="http://schemas.microsoft.com/office/drawing/2014/chartex" xmlns:cx1="http://schemas.microsoft.com/office/drawing/2015/9/8/chartex" xmlns:cx2="http://schemas.microsoft.com/office/drawing/2015/10/21/chartex" xmlns:cx3="http://schemas.microsoft.com/office/drawing/2016/5/9/chartex" xmlns:cx4="http://schemas.microsoft.com/office/drawing/2016/5/10/chartex" xmlns:cx5="http://schemas.microsoft.com/office/drawing/2016/5/11/chartex" xmlns:cx6="http://schemas.microsoft.com/office/drawing/2016/5/12/chartex" xmlns:cx7="http://schemas.microsoft.com/office/drawing/2016/5/13/chartex" xmlns:cx8="http://schemas.microsoft.com/office/drawing/2016/5/14/chartex" xmlns:mc="http://schemas.openxmlformats.org/markup-compatibility/2006" xmlns:aink="http://schemas.microsoft.com/office/drawing/2016/ink" xmlns:am3d="http://schemas.microsoft.com/office/drawing/2017/model3d" xmlns:o="urn:schemas-microsoft-com:office:office" xmlns:oel="http://schemas.microsoft.com/office/2019/extlst" xmlns:r="http://schemas.openxmlformats.org/officeDocument/2006/relationships" xmlns:m="http://schemas.openxmlformats.org/officeDocument/2006/math" xmlns:v="urn:schemas-microsoft-com:vml" xmlns:wp14="http://schemas.microsoft.com/office/word/2010/wordprocessingDrawing" xmlns:wp="http://schemas.openxmlformats.org/drawingml/2006/wordprocessingDrawing" xmlns:w10="urn:schemas-microsoft-com:office:word" xmlns:w="http://schemas.openxmlformats.org/wordprocessingml/2006/main" xmlns:w14="http://schemas.microsoft.com/office/word/2010/wordml" xmlns:w15="http://schemas.microsoft.com/office/word/2012/wordml" xmlns:w16cex="http://schemas.microsoft.com/office/word/2018/wordml/cex" xmlns:w16cid="http://schemas.microsoft.com/office/word/2016/wordml/cid" xmlns:w16="http://schemas.microsoft.com/office/word/2018/wordml" xmlns:w16du="http://schemas.microsoft.com/office/word/2023/wordml/word16du" xmlns:w16sdtdh="http://schemas.microsoft.com/office/word/2020/wordml/sdtdatahash" xmlns:w16sdtfl="http://schemas.microsoft.com/office/word/2024/wordml/sdtformatlock" xmlns:w16se="http://schemas.microsoft.com/office/word/2015/wordml/symex" xmlns:wpg="http://schemas.microsoft.com/office/word/2010/wordprocessingGroup" xmlns:wpi="http://schemas.microsoft.com/office/word/2010/wordprocessingInk" xmlns:wne="http://schemas.microsoft.com/office/word/2006/wordml" xmlns:wps="http://schemas.microsoft.com/office/word/2010/wordprocessingShape" mc:Ignorable="w14 w15 w16se w16cid w16 w16cex w16sdtdh w16sdtfl w16du wp14">
   <w:p>
     <w:pPr>
       <w:pStyle w:val="Fuzeile"/>
@@ -4583,7 +4649,7 @@
 </file>
 
 <file path=word/footnotes.xml><?xml version="1.0" encoding="utf-8"?>
-<w:footnotes xmlns:wpc="http://schemas.microsoft.com/office/word/2010/wordprocessingCanvas" xmlns:cx="http://schemas.microsoft.com/office/drawing/2014/chartex" xmlns:cx1="http://schemas.microsoft.com/office/drawing/2015/9/8/chartex" xmlns:cx2="http://schemas.microsoft.com/office/drawing/2015/10/21/chartex" xmlns:cx3="http://schemas.microsoft.com/office/drawing/2016/5/9/chartex" xmlns:cx4="http://schemas.microsoft.com/office/drawing/2016/5/10/chartex" xmlns:cx5="http://schemas.microsoft.com/office/drawing/2016/5/11/chartex" xmlns:cx6="http://schemas.microsoft.com/office/drawing/2016/5/12/chartex" xmlns:cx7="http://schemas.microsoft.com/office/drawing/2016/5/13/chartex" xmlns:cx8="http://schemas.microsoft.com/office/drawing/2016/5/14/chartex" xmlns:mc="http://schemas.openxmlformats.org/markup-compatibility/2006" xmlns:aink="http://schemas.microsoft.com/office/drawing/2016/ink" xmlns:am3d="http://schemas.microsoft.com/office/drawing/2017/model3d" xmlns:o="urn:schemas-microsoft-com:office:office" xmlns:oel="http://schemas.microsoft.com/office/2019/extlst" xmlns:r="http://schemas.openxmlformats.org/officeDocument/2006/relationships" xmlns:m="http://schemas.openxmlformats.org/officeDocument/2006/math" xmlns:v="urn:schemas-microsoft-com:vml" xmlns:wp14="http://schemas.microsoft.com/office/word/2010/wordprocessingDrawing" xmlns:wp="http://schemas.openxmlformats.org/drawingml/2006/wordprocessingDrawing" xmlns:w10="urn:schemas-microsoft-com:office:word" xmlns:w="http://schemas.openxmlformats.org/wordprocessingml/2006/main" xmlns:w14="http://schemas.microsoft.com/office/word/2010/wordml" xmlns:w15="http://schemas.microsoft.com/office/word/2012/wordml" xmlns:w16cex="http://schemas.microsoft.com/office/word/2018/wordml/cex" xmlns:w16cid="http://schemas.microsoft.com/office/word/2016/wordml/cid" xmlns:w16="http://schemas.microsoft.com/office/word/2018/wordml" xmlns:w16sdtdh="http://schemas.microsoft.com/office/word/2020/wordml/sdtdatahash" xmlns:w16se="http://schemas.microsoft.com/office/word/2015/wordml/symex" xmlns:wpg="http://schemas.microsoft.com/office/word/2010/wordprocessingGroup" xmlns:wpi="http://schemas.microsoft.com/office/word/2010/wordprocessingInk" xmlns:wne="http://schemas.microsoft.com/office/word/2006/wordml" xmlns:wps="http://schemas.microsoft.com/office/word/2010/wordprocessingShape" mc:Ignorable="w14 w15 w16se w16cid w16 w16cex w16sdtdh wp14">
+<w:footnotes xmlns:wpc="http://schemas.microsoft.com/office/word/2010/wordprocessingCanvas" xmlns:cx="http://schemas.microsoft.com/office/drawing/2014/chartex" xmlns:cx1="http://schemas.microsoft.com/office/drawing/2015/9/8/chartex" xmlns:cx2="http://schemas.microsoft.com/office/drawing/2015/10/21/chartex" xmlns:cx3="http://schemas.microsoft.com/office/drawing/2016/5/9/chartex" xmlns:cx4="http://schemas.microsoft.com/office/drawing/2016/5/10/chartex" xmlns:cx5="http://schemas.microsoft.com/office/drawing/2016/5/11/chartex" xmlns:cx6="http://schemas.microsoft.com/office/drawing/2016/5/12/chartex" xmlns:cx7="http://schemas.microsoft.com/office/drawing/2016/5/13/chartex" xmlns:cx8="http://schemas.microsoft.com/office/drawing/2016/5/14/chartex" xmlns:mc="http://schemas.openxmlformats.org/markup-compatibility/2006" xmlns:aink="http://schemas.microsoft.com/office/drawing/2016/ink" xmlns:am3d="http://schemas.microsoft.com/office/drawing/2017/model3d" xmlns:o="urn:schemas-microsoft-com:office:office" xmlns:oel="http://schemas.microsoft.com/office/2019/extlst" xmlns:r="http://schemas.openxmlformats.org/officeDocument/2006/relationships" xmlns:m="http://schemas.openxmlformats.org/officeDocument/2006/math" xmlns:v="urn:schemas-microsoft-com:vml" xmlns:wp14="http://schemas.microsoft.com/office/word/2010/wordprocessingDrawing" xmlns:wp="http://schemas.openxmlformats.org/drawingml/2006/wordprocessingDrawing" xmlns:w10="urn:schemas-microsoft-com:office:word" xmlns:w="http://schemas.openxmlformats.org/wordprocessingml/2006/main" xmlns:w14="http://schemas.microsoft.com/office/word/2010/wordml" xmlns:w15="http://schemas.microsoft.com/office/word/2012/wordml" xmlns:w16cex="http://schemas.microsoft.com/office/word/2018/wordml/cex" xmlns:w16cid="http://schemas.microsoft.com/office/word/2016/wordml/cid" xmlns:w16="http://schemas.microsoft.com/office/word/2018/wordml" xmlns:w16du="http://schemas.microsoft.com/office/word/2023/wordml/word16du" xmlns:w16sdtdh="http://schemas.microsoft.com/office/word/2020/wordml/sdtdatahash" xmlns:w16sdtfl="http://schemas.microsoft.com/office/word/2024/wordml/sdtformatlock" xmlns:w16se="http://schemas.microsoft.com/office/word/2015/wordml/symex" xmlns:wpg="http://schemas.microsoft.com/office/word/2010/wordprocessingGroup" xmlns:wpi="http://schemas.microsoft.com/office/word/2010/wordprocessingInk" xmlns:wne="http://schemas.microsoft.com/office/word/2006/wordml" xmlns:wps="http://schemas.microsoft.com/office/word/2010/wordprocessingShape" mc:Ignorable="w14 w15 w16se w16cid w16 w16cex w16sdtdh w16sdtfl w16du wp14">
   <w:footnote w:type="separator" w:id="-1">
     <w:p>
       <w:pPr>
@@ -4608,7 +4674,7 @@
 </file>
 
 <file path=word/header1.xml><?xml version="1.0" encoding="utf-8"?>
-<w:hdr xmlns:wpc="http://schemas.microsoft.com/office/word/2010/wordprocessingCanvas" xmlns:cx="http://schemas.microsoft.com/office/drawing/2014/chartex" xmlns:cx1="http://schemas.microsoft.com/office/drawing/2015/9/8/chartex" xmlns:cx2="http://schemas.microsoft.com/office/drawing/2015/10/21/chartex" xmlns:cx3="http://schemas.microsoft.com/office/drawing/2016/5/9/chartex" xmlns:cx4="http://schemas.microsoft.com/office/drawing/2016/5/10/chartex" xmlns:cx5="http://schemas.microsoft.com/office/drawing/2016/5/11/chartex" xmlns:cx6="http://schemas.microsoft.com/office/drawing/2016/5/12/chartex" xmlns:cx7="http://schemas.microsoft.com/office/drawing/2016/5/13/chartex" xmlns:cx8="http://schemas.microsoft.com/office/drawing/2016/5/14/chartex" xmlns:mc="http://schemas.openxmlformats.org/markup-compatibility/2006" xmlns:aink="http://schemas.microsoft.com/office/drawing/2016/ink" xmlns:am3d="http://schemas.microsoft.com/office/drawing/2017/model3d" xmlns:o="urn:schemas-microsoft-com:office:office" xmlns:oel="http://schemas.microsoft.com/office/2019/extlst" xmlns:r="http://schemas.openxmlformats.org/officeDocument/2006/relationships" xmlns:m="http://schemas.openxmlformats.org/officeDocument/2006/math" xmlns:v="urn:schemas-microsoft-com:vml" xmlns:wp14="http://schemas.microsoft.com/office/word/2010/wordprocessingDrawing" xmlns:wp="http://schemas.openxmlformats.org/drawingml/2006/wordprocessingDrawing" xmlns:w10="urn:schemas-microsoft-com:office:word" xmlns:w="http://schemas.openxmlformats.org/wordprocessingml/2006/main" xmlns:w14="http://schemas.microsoft.com/office/word/2010/wordml" xmlns:w15="http://schemas.microsoft.com/office/word/2012/wordml" xmlns:w16cex="http://schemas.microsoft.com/office/word/2018/wordml/cex" xmlns:w16cid="http://schemas.microsoft.com/office/word/2016/wordml/cid" xmlns:w16="http://schemas.microsoft.com/office/word/2018/wordml" xmlns:w16sdtdh="http://schemas.microsoft.com/office/word/2020/wordml/sdtdatahash" xmlns:w16se="http://schemas.microsoft.com/office/word/2015/wordml/symex" xmlns:wpg="http://schemas.microsoft.com/office/word/2010/wordprocessingGroup" xmlns:wpi="http://schemas.microsoft.com/office/word/2010/wordprocessingInk" xmlns:wne="http://schemas.microsoft.com/office/word/2006/wordml" xmlns:wps="http://schemas.microsoft.com/office/word/2010/wordprocessingShape" mc:Ignorable="w14 w15 w16se w16cid w16 w16cex w16sdtdh wp14">
+<w:hdr xmlns:wpc="http://schemas.microsoft.com/office/word/2010/wordprocessingCanvas" xmlns:cx="http://schemas.microsoft.com/office/drawing/2014/chartex" xmlns:cx1="http://schemas.microsoft.com/office/drawing/2015/9/8/chartex" xmlns:cx2="http://schemas.microsoft.com/office/drawing/2015/10/21/chartex" xmlns:cx3="http://schemas.microsoft.com/office/drawing/2016/5/9/chartex" xmlns:cx4="http://schemas.microsoft.com/office/drawing/2016/5/10/chartex" xmlns:cx5="http://schemas.microsoft.com/office/drawing/2016/5/11/chartex" xmlns:cx6="http://schemas.microsoft.com/office/drawing/2016/5/12/chartex" xmlns:cx7="http://schemas.microsoft.com/office/drawing/2016/5/13/chartex" xmlns:cx8="http://schemas.microsoft.com/office/drawing/2016/5/14/chartex" xmlns:mc="http://schemas.openxmlformats.org/markup-compatibility/2006" xmlns:aink="http://schemas.microsoft.com/office/drawing/2016/ink" xmlns:am3d="http://schemas.microsoft.com/office/drawing/2017/model3d" xmlns:o="urn:schemas-microsoft-com:office:office" xmlns:oel="http://schemas.microsoft.com/office/2019/extlst" xmlns:r="http://schemas.openxmlformats.org/officeDocument/2006/relationships" xmlns:m="http://schemas.openxmlformats.org/officeDocument/2006/math" xmlns:v="urn:schemas-microsoft-com:vml" xmlns:wp14="http://schemas.microsoft.com/office/word/2010/wordprocessingDrawing" xmlns:wp="http://schemas.openxmlformats.org/drawingml/2006/wordprocessingDrawing" xmlns:w10="urn:schemas-microsoft-com:office:word" xmlns:w="http://schemas.openxmlformats.org/wordprocessingml/2006/main" xmlns:w14="http://schemas.microsoft.com/office/word/2010/wordml" xmlns:w15="http://schemas.microsoft.com/office/word/2012/wordml" xmlns:w16cex="http://schemas.microsoft.com/office/word/2018/wordml/cex" xmlns:w16cid="http://schemas.microsoft.com/office/word/2016/wordml/cid" xmlns:w16="http://schemas.microsoft.com/office/word/2018/wordml" xmlns:w16du="http://schemas.microsoft.com/office/word/2023/wordml/word16du" xmlns:w16sdtdh="http://schemas.microsoft.com/office/word/2020/wordml/sdtdatahash" xmlns:w16sdtfl="http://schemas.microsoft.com/office/word/2024/wordml/sdtformatlock" xmlns:w16se="http://schemas.microsoft.com/office/word/2015/wordml/symex" xmlns:wpg="http://schemas.microsoft.com/office/word/2010/wordprocessingGroup" xmlns:wpi="http://schemas.microsoft.com/office/word/2010/wordprocessingInk" xmlns:wne="http://schemas.microsoft.com/office/word/2006/wordml" xmlns:wps="http://schemas.microsoft.com/office/word/2010/wordprocessingShape" mc:Ignorable="w14 w15 w16se w16cid w16 w16cex w16sdtdh w16sdtfl w16du wp14">
   <w:p>
     <w:pPr>
       <w:pStyle w:val="Kopfzeile"/>
@@ -4618,7 +4684,7 @@
 </file>
 
 <file path=word/header2.xml><?xml version="1.0" encoding="utf-8"?>
-<w:hdr xmlns:wpc="http://schemas.microsoft.com/office/word/2010/wordprocessingCanvas" xmlns:cx="http://schemas.microsoft.com/office/drawing/2014/chartex" xmlns:cx1="http://schemas.microsoft.com/office/drawing/2015/9/8/chartex" xmlns:cx2="http://schemas.microsoft.com/office/drawing/2015/10/21/chartex" xmlns:cx3="http://schemas.microsoft.com/office/drawing/2016/5/9/chartex" xmlns:cx4="http://schemas.microsoft.com/office/drawing/2016/5/10/chartex" xmlns:cx5="http://schemas.microsoft.com/office/drawing/2016/5/11/chartex" xmlns:cx6="http://schemas.microsoft.com/office/drawing/2016/5/12/chartex" xmlns:cx7="http://schemas.microsoft.com/office/drawing/2016/5/13/chartex" xmlns:cx8="http://schemas.microsoft.com/office/drawing/2016/5/14/chartex" xmlns:mc="http://schemas.openxmlformats.org/markup-compatibility/2006" xmlns:aink="http://schemas.microsoft.com/office/drawing/2016/ink" xmlns:am3d="http://schemas.microsoft.com/office/drawing/2017/model3d" xmlns:o="urn:schemas-microsoft-com:office:office" xmlns:oel="http://schemas.microsoft.com/office/2019/extlst" xmlns:r="http://schemas.openxmlformats.org/officeDocument/2006/relationships" xmlns:m="http://schemas.openxmlformats.org/officeDocument/2006/math" xmlns:v="urn:schemas-microsoft-com:vml" xmlns:wp14="http://schemas.microsoft.com/office/word/2010/wordprocessingDrawing" xmlns:wp="http://schemas.openxmlformats.org/drawingml/2006/wordprocessingDrawing" xmlns:w10="urn:schemas-microsoft-com:office:word" xmlns:w="http://schemas.openxmlformats.org/wordprocessingml/2006/main" xmlns:w14="http://schemas.microsoft.com/office/word/2010/wordml" xmlns:w15="http://schemas.microsoft.com/office/word/2012/wordml" xmlns:w16cex="http://schemas.microsoft.com/office/word/2018/wordml/cex" xmlns:w16cid="http://schemas.microsoft.com/office/word/2016/wordml/cid" xmlns:w16="http://schemas.microsoft.com/office/word/2018/wordml" xmlns:w16sdtdh="http://schemas.microsoft.com/office/word/2020/wordml/sdtdatahash" xmlns:w16se="http://schemas.microsoft.com/office/word/2015/wordml/symex" xmlns:wpg="http://schemas.microsoft.com/office/word/2010/wordprocessingGroup" xmlns:wpi="http://schemas.microsoft.com/office/word/2010/wordprocessingInk" xmlns:wne="http://schemas.microsoft.com/office/word/2006/wordml" xmlns:wps="http://schemas.microsoft.com/office/word/2010/wordprocessingShape" mc:Ignorable="w14 w15 w16se w16cid w16 w16cex w16sdtdh wp14">
+<w:hdr xmlns:wpc="http://schemas.microsoft.com/office/word/2010/wordprocessingCanvas" xmlns:cx="http://schemas.microsoft.com/office/drawing/2014/chartex" xmlns:cx1="http://schemas.microsoft.com/office/drawing/2015/9/8/chartex" xmlns:cx2="http://schemas.microsoft.com/office/drawing/2015/10/21/chartex" xmlns:cx3="http://schemas.microsoft.com/office/drawing/2016/5/9/chartex" xmlns:cx4="http://schemas.microsoft.com/office/drawing/2016/5/10/chartex" xmlns:cx5="http://schemas.microsoft.com/office/drawing/2016/5/11/chartex" xmlns:cx6="http://schemas.microsoft.com/office/drawing/2016/5/12/chartex" xmlns:cx7="http://schemas.microsoft.com/office/drawing/2016/5/13/chartex" xmlns:cx8="http://schemas.microsoft.com/office/drawing/2016/5/14/chartex" xmlns:mc="http://schemas.openxmlformats.org/markup-compatibility/2006" xmlns:aink="http://schemas.microsoft.com/office/drawing/2016/ink" xmlns:am3d="http://schemas.microsoft.com/office/drawing/2017/model3d" xmlns:o="urn:schemas-microsoft-com:office:office" xmlns:oel="http://schemas.microsoft.com/office/2019/extlst" xmlns:r="http://schemas.openxmlformats.org/officeDocument/2006/relationships" xmlns:m="http://schemas.openxmlformats.org/officeDocument/2006/math" xmlns:v="urn:schemas-microsoft-com:vml" xmlns:wp14="http://schemas.microsoft.com/office/word/2010/wordprocessingDrawing" xmlns:wp="http://schemas.openxmlformats.org/drawingml/2006/wordprocessingDrawing" xmlns:w10="urn:schemas-microsoft-com:office:word" xmlns:w="http://schemas.openxmlformats.org/wordprocessingml/2006/main" xmlns:w14="http://schemas.microsoft.com/office/word/2010/wordml" xmlns:w15="http://schemas.microsoft.com/office/word/2012/wordml" xmlns:w16cex="http://schemas.microsoft.com/office/word/2018/wordml/cex" xmlns:w16cid="http://schemas.microsoft.com/office/word/2016/wordml/cid" xmlns:w16="http://schemas.microsoft.com/office/word/2018/wordml" xmlns:w16du="http://schemas.microsoft.com/office/word/2023/wordml/word16du" xmlns:w16sdtdh="http://schemas.microsoft.com/office/word/2020/wordml/sdtdatahash" xmlns:w16sdtfl="http://schemas.microsoft.com/office/word/2024/wordml/sdtformatlock" xmlns:w16se="http://schemas.microsoft.com/office/word/2015/wordml/symex" xmlns:wpg="http://schemas.microsoft.com/office/word/2010/wordprocessingGroup" xmlns:wpi="http://schemas.microsoft.com/office/word/2010/wordprocessingInk" xmlns:wne="http://schemas.microsoft.com/office/word/2006/wordml" xmlns:wps="http://schemas.microsoft.com/office/word/2010/wordprocessingShape" mc:Ignorable="w14 w15 w16se w16cid w16 w16cex w16sdtdh w16sdtfl w16du wp14">
   <w:p>
     <w:pPr>
       <w:pStyle w:val="Kopfzeile"/>
@@ -4628,7 +4694,7 @@
 </file>
 
 <file path=word/header3.xml><?xml version="1.0" encoding="utf-8"?>
-<w:hdr xmlns:wpc="http://schemas.microsoft.com/office/word/2010/wordprocessingCanvas" xmlns:cx="http://schemas.microsoft.com/office/drawing/2014/chartex" xmlns:cx1="http://schemas.microsoft.com/office/drawing/2015/9/8/chartex" xmlns:cx2="http://schemas.microsoft.com/office/drawing/2015/10/21/chartex" xmlns:cx3="http://schemas.microsoft.com/office/drawing/2016/5/9/chartex" xmlns:cx4="http://schemas.microsoft.com/office/drawing/2016/5/10/chartex" xmlns:cx5="http://schemas.microsoft.com/office/drawing/2016/5/11/chartex" xmlns:cx6="http://schemas.microsoft.com/office/drawing/2016/5/12/chartex" xmlns:cx7="http://schemas.microsoft.com/office/drawing/2016/5/13/chartex" xmlns:cx8="http://schemas.microsoft.com/office/drawing/2016/5/14/chartex" xmlns:mc="http://schemas.openxmlformats.org/markup-compatibility/2006" xmlns:aink="http://schemas.microsoft.com/office/drawing/2016/ink" xmlns:am3d="http://schemas.microsoft.com/office/drawing/2017/model3d" xmlns:o="urn:schemas-microsoft-com:office:office" xmlns:oel="http://schemas.microsoft.com/office/2019/extlst" xmlns:r="http://schemas.openxmlformats.org/officeDocument/2006/relationships" xmlns:m="http://schemas.openxmlformats.org/officeDocument/2006/math" xmlns:v="urn:schemas-microsoft-com:vml" xmlns:wp14="http://schemas.microsoft.com/office/word/2010/wordprocessingDrawing" xmlns:wp="http://schemas.openxmlformats.org/drawingml/2006/wordprocessingDrawing" xmlns:w10="urn:schemas-microsoft-com:office:word" xmlns:w="http://schemas.openxmlformats.org/wordprocessingml/2006/main" xmlns:w14="http://schemas.microsoft.com/office/word/2010/wordml" xmlns:w15="http://schemas.microsoft.com/office/word/2012/wordml" xmlns:w16cex="http://schemas.microsoft.com/office/word/2018/wordml/cex" xmlns:w16cid="http://schemas.microsoft.com/office/word/2016/wordml/cid" xmlns:w16="http://schemas.microsoft.com/office/word/2018/wordml" xmlns:w16sdtdh="http://schemas.microsoft.com/office/word/2020/wordml/sdtdatahash" xmlns:w16se="http://schemas.microsoft.com/office/word/2015/wordml/symex" xmlns:wpg="http://schemas.microsoft.com/office/word/2010/wordprocessingGroup" xmlns:wpi="http://schemas.microsoft.com/office/word/2010/wordprocessingInk" xmlns:wne="http://schemas.microsoft.com/office/word/2006/wordml" xmlns:wps="http://schemas.microsoft.com/office/word/2010/wordprocessingShape" mc:Ignorable="w14 w15 w16se w16cid w16 w16cex w16sdtdh wp14">
+<w:hdr xmlns:wpc="http://schemas.microsoft.com/office/word/2010/wordprocessingCanvas" xmlns:cx="http://schemas.microsoft.com/office/drawing/2014/chartex" xmlns:cx1="http://schemas.microsoft.com/office/drawing/2015/9/8/chartex" xmlns:cx2="http://schemas.microsoft.com/office/drawing/2015/10/21/chartex" xmlns:cx3="http://schemas.microsoft.com/office/drawing/2016/5/9/chartex" xmlns:cx4="http://schemas.microsoft.com/office/drawing/2016/5/10/chartex" xmlns:cx5="http://schemas.microsoft.com/office/drawing/2016/5/11/chartex" xmlns:cx6="http://schemas.microsoft.com/office/drawing/2016/5/12/chartex" xmlns:cx7="http://schemas.microsoft.com/office/drawing/2016/5/13/chartex" xmlns:cx8="http://schemas.microsoft.com/office/drawing/2016/5/14/chartex" xmlns:mc="http://schemas.openxmlformats.org/markup-compatibility/2006" xmlns:aink="http://schemas.microsoft.com/office/drawing/2016/ink" xmlns:am3d="http://schemas.microsoft.com/office/drawing/2017/model3d" xmlns:o="urn:schemas-microsoft-com:office:office" xmlns:oel="http://schemas.microsoft.com/office/2019/extlst" xmlns:r="http://schemas.openxmlformats.org/officeDocument/2006/relationships" xmlns:m="http://schemas.openxmlformats.org/officeDocument/2006/math" xmlns:v="urn:schemas-microsoft-com:vml" xmlns:wp14="http://schemas.microsoft.com/office/word/2010/wordprocessingDrawing" xmlns:wp="http://schemas.openxmlformats.org/drawingml/2006/wordprocessingDrawing" xmlns:w10="urn:schemas-microsoft-com:office:word" xmlns:w="http://schemas.openxmlformats.org/wordprocessingml/2006/main" xmlns:w14="http://schemas.microsoft.com/office/word/2010/wordml" xmlns:w15="http://schemas.microsoft.com/office/word/2012/wordml" xmlns:w16cex="http://schemas.microsoft.com/office/word/2018/wordml/cex" xmlns:w16cid="http://schemas.microsoft.com/office/word/2016/wordml/cid" xmlns:w16="http://schemas.microsoft.com/office/word/2018/wordml" xmlns:w16du="http://schemas.microsoft.com/office/word/2023/wordml/word16du" xmlns:w16sdtdh="http://schemas.microsoft.com/office/word/2020/wordml/sdtdatahash" xmlns:w16sdtfl="http://schemas.microsoft.com/office/word/2024/wordml/sdtformatlock" xmlns:w16se="http://schemas.microsoft.com/office/word/2015/wordml/symex" xmlns:wpg="http://schemas.microsoft.com/office/word/2010/wordprocessingGroup" xmlns:wpi="http://schemas.microsoft.com/office/word/2010/wordprocessingInk" xmlns:wne="http://schemas.microsoft.com/office/word/2006/wordml" xmlns:wps="http://schemas.microsoft.com/office/word/2010/wordprocessingShape" mc:Ignorable="w14 w15 w16se w16cid w16 w16cex w16sdtdh w16sdtfl w16du wp14">
   <w:p>
     <w:pPr>
       <w:pStyle w:val="Kopfzeile"/>
@@ -4638,7 +4704,7 @@
 </file>
 
 <file path=word/numbering.xml><?xml version="1.0" encoding="utf-8"?>
-<w:numbering xmlns:wpc="http://schemas.microsoft.com/office/word/2010/wordprocessingCanvas" xmlns:cx="http://schemas.microsoft.com/office/drawing/2014/chartex" xmlns:cx1="http://schemas.microsoft.com/office/drawing/2015/9/8/chartex" xmlns:cx2="http://schemas.microsoft.com/office/drawing/2015/10/21/chartex" xmlns:cx3="http://schemas.microsoft.com/office/drawing/2016/5/9/chartex" xmlns:cx4="http://schemas.microsoft.com/office/drawing/2016/5/10/chartex" xmlns:cx5="http://schemas.microsoft.com/office/drawing/2016/5/11/chartex" xmlns:cx6="http://schemas.microsoft.com/office/drawing/2016/5/12/chartex" xmlns:cx7="http://schemas.microsoft.com/office/drawing/2016/5/13/chartex" xmlns:cx8="http://schemas.microsoft.com/office/drawing/2016/5/14/chartex" xmlns:mc="http://schemas.openxmlformats.org/markup-compatibility/2006" xmlns:aink="http://schemas.microsoft.com/office/drawing/2016/ink" xmlns:am3d="http://schemas.microsoft.com/office/drawing/2017/model3d" xmlns:o="urn:schemas-microsoft-com:office:office" xmlns:oel="http://schemas.microsoft.com/office/2019/extlst" xmlns:r="http://schemas.openxmlformats.org/officeDocument/2006/relationships" xmlns:m="http://schemas.openxmlformats.org/officeDocument/2006/math" xmlns:v="urn:schemas-microsoft-com:vml" xmlns:wp14="http://schemas.microsoft.com/office/word/2010/wordprocessingDrawing" xmlns:wp="http://schemas.openxmlformats.org/drawingml/2006/wordprocessingDrawing" xmlns:w10="urn:schemas-microsoft-com:office:word" xmlns:w="http://schemas.openxmlformats.org/wordprocessingml/2006/main" xmlns:w14="http://schemas.microsoft.com/office/word/2010/wordml" xmlns:w15="http://schemas.microsoft.com/office/word/2012/wordml" xmlns:w16cex="http://schemas.microsoft.com/office/word/2018/wordml/cex" xmlns:w16cid="http://schemas.microsoft.com/office/word/2016/wordml/cid" xmlns:w16="http://schemas.microsoft.com/office/word/2018/wordml" xmlns:w16sdtdh="http://schemas.microsoft.com/office/word/2020/wordml/sdtdatahash" xmlns:w16se="http://schemas.microsoft.com/office/word/2015/wordml/symex" xmlns:wpg="http://schemas.microsoft.com/office/word/2010/wordprocessingGroup" xmlns:wpi="http://schemas.microsoft.com/office/word/2010/wordprocessingInk" xmlns:wne="http://schemas.microsoft.com/office/word/2006/wordml" xmlns:wps="http://schemas.microsoft.com/office/word/2010/wordprocessingShape" mc:Ignorable="w14 w15 w16se w16cid w16 w16cex w16sdtdh wp14">
+<w:numbering xmlns:wpc="http://schemas.microsoft.com/office/word/2010/wordprocessingCanvas" xmlns:cx="http://schemas.microsoft.com/office/drawing/2014/chartex" xmlns:cx1="http://schemas.microsoft.com/office/drawing/2015/9/8/chartex" xmlns:cx2="http://schemas.microsoft.com/office/drawing/2015/10/21/chartex" xmlns:cx3="http://schemas.microsoft.com/office/drawing/2016/5/9/chartex" xmlns:cx4="http://schemas.microsoft.com/office/drawing/2016/5/10/chartex" xmlns:cx5="http://schemas.microsoft.com/office/drawing/2016/5/11/chartex" xmlns:cx6="http://schemas.microsoft.com/office/drawing/2016/5/12/chartex" xmlns:cx7="http://schemas.microsoft.com/office/drawing/2016/5/13/chartex" xmlns:cx8="http://schemas.microsoft.com/office/drawing/2016/5/14/chartex" xmlns:mc="http://schemas.openxmlformats.org/markup-compatibility/2006" xmlns:aink="http://schemas.microsoft.com/office/drawing/2016/ink" xmlns:am3d="http://schemas.microsoft.com/office/drawing/2017/model3d" xmlns:o="urn:schemas-microsoft-com:office:office" xmlns:oel="http://schemas.microsoft.com/office/2019/extlst" xmlns:r="http://schemas.openxmlformats.org/officeDocument/2006/relationships" xmlns:m="http://schemas.openxmlformats.org/officeDocument/2006/math" xmlns:v="urn:schemas-microsoft-com:vml" xmlns:wp14="http://schemas.microsoft.com/office/word/2010/wordprocessingDrawing" xmlns:wp="http://schemas.openxmlformats.org/drawingml/2006/wordprocessingDrawing" xmlns:w10="urn:schemas-microsoft-com:office:word" xmlns:w="http://schemas.openxmlformats.org/wordprocessingml/2006/main" xmlns:w14="http://schemas.microsoft.com/office/word/2010/wordml" xmlns:w15="http://schemas.microsoft.com/office/word/2012/wordml" xmlns:w16cex="http://schemas.microsoft.com/office/word/2018/wordml/cex" xmlns:w16cid="http://schemas.microsoft.com/office/word/2016/wordml/cid" xmlns:w16="http://schemas.microsoft.com/office/word/2018/wordml" xmlns:w16du="http://schemas.microsoft.com/office/word/2023/wordml/word16du" xmlns:w16sdtdh="http://schemas.microsoft.com/office/word/2020/wordml/sdtdatahash" xmlns:w16sdtfl="http://schemas.microsoft.com/office/word/2024/wordml/sdtformatlock" xmlns:w16se="http://schemas.microsoft.com/office/word/2015/wordml/symex" xmlns:wpg="http://schemas.microsoft.com/office/word/2010/wordprocessingGroup" xmlns:wpi="http://schemas.microsoft.com/office/word/2010/wordprocessingInk" xmlns:wne="http://schemas.microsoft.com/office/word/2006/wordml" xmlns:wps="http://schemas.microsoft.com/office/word/2010/wordprocessingShape" mc:Ignorable="w14 w15 w16se w16cid w16 w16cex w16sdtdh w16sdtfl w16du wp14">
   <w:abstractNum w:abstractNumId="0" w15:restartNumberingAfterBreak="0">
     <w:nsid w:val="13432FD2"/>
     <w:multiLevelType w:val="hybridMultilevel"/>
@@ -5053,6 +5119,119 @@
     </w:lvl>
   </w:abstractNum>
   <w:abstractNum w:abstractNumId="4" w15:restartNumberingAfterBreak="0">
+    <w:nsid w:val="383C1B2A"/>
+    <w:multiLevelType w:val="hybridMultilevel"/>
+    <w:tmpl w:val="A476C418"/>
+    <w:lvl w:ilvl="0" w:tplc="04070001">
+      <w:start w:val="1"/>
+      <w:numFmt w:val="bullet"/>
+      <w:lvlText w:val=""/>
+      <w:lvlJc w:val="left"/>
+      <w:pPr>
+        <w:ind w:left="1425" w:hanging="360"/>
+      </w:pPr>
+      <w:rPr>
+        <w:rFonts w:ascii="Symbol" w:hAnsi="Symbol" w:hint="default"/>
+      </w:rPr>
+    </w:lvl>
+    <w:lvl w:ilvl="1" w:tplc="04070003" w:tentative="1">
+      <w:start w:val="1"/>
+      <w:numFmt w:val="bullet"/>
+      <w:lvlText w:val="o"/>
+      <w:lvlJc w:val="left"/>
+      <w:pPr>
+        <w:ind w:left="2145" w:hanging="360"/>
+      </w:pPr>
+      <w:rPr>
+        <w:rFonts w:ascii="Courier New" w:hAnsi="Courier New" w:cs="Courier New" w:hint="default"/>
+      </w:rPr>
+    </w:lvl>
+    <w:lvl w:ilvl="2" w:tplc="04070005" w:tentative="1">
+      <w:start w:val="1"/>
+      <w:numFmt w:val="bullet"/>
+      <w:lvlText w:val=""/>
+      <w:lvlJc w:val="left"/>
+      <w:pPr>
+        <w:ind w:left="2865" w:hanging="360"/>
+      </w:pPr>
+      <w:rPr>
+        <w:rFonts w:ascii="Wingdings" w:hAnsi="Wingdings" w:hint="default"/>
+      </w:rPr>
+    </w:lvl>
+    <w:lvl w:ilvl="3" w:tplc="04070001" w:tentative="1">
+      <w:start w:val="1"/>
+      <w:numFmt w:val="bullet"/>
+      <w:lvlText w:val=""/>
+      <w:lvlJc w:val="left"/>
+      <w:pPr>
+        <w:ind w:left="3585" w:hanging="360"/>
+      </w:pPr>
+      <w:rPr>
+        <w:rFonts w:ascii="Symbol" w:hAnsi="Symbol" w:hint="default"/>
+      </w:rPr>
+    </w:lvl>
+    <w:lvl w:ilvl="4" w:tplc="04070003" w:tentative="1">
+      <w:start w:val="1"/>
+      <w:numFmt w:val="bullet"/>
+      <w:lvlText w:val="o"/>
+      <w:lvlJc w:val="left"/>
+      <w:pPr>
+        <w:ind w:left="4305" w:hanging="360"/>
+      </w:pPr>
+      <w:rPr>
+        <w:rFonts w:ascii="Courier New" w:hAnsi="Courier New" w:cs="Courier New" w:hint="default"/>
+      </w:rPr>
+    </w:lvl>
+    <w:lvl w:ilvl="5" w:tplc="04070005" w:tentative="1">
+      <w:start w:val="1"/>
+      <w:numFmt w:val="bullet"/>
+      <w:lvlText w:val=""/>
+      <w:lvlJc w:val="left"/>
+      <w:pPr>
+        <w:ind w:left="5025" w:hanging="360"/>
+      </w:pPr>
+      <w:rPr>
+        <w:rFonts w:ascii="Wingdings" w:hAnsi="Wingdings" w:hint="default"/>
+      </w:rPr>
+    </w:lvl>
+    <w:lvl w:ilvl="6" w:tplc="04070001" w:tentative="1">
+      <w:start w:val="1"/>
+      <w:numFmt w:val="bullet"/>
+      <w:lvlText w:val=""/>
+      <w:lvlJc w:val="left"/>
+      <w:pPr>
+        <w:ind w:left="5745" w:hanging="360"/>
+      </w:pPr>
+      <w:rPr>
+        <w:rFonts w:ascii="Symbol" w:hAnsi="Symbol" w:hint="default"/>
+      </w:rPr>
+    </w:lvl>
+    <w:lvl w:ilvl="7" w:tplc="04070003" w:tentative="1">
+      <w:start w:val="1"/>
+      <w:numFmt w:val="bullet"/>
+      <w:lvlText w:val="o"/>
+      <w:lvlJc w:val="left"/>
+      <w:pPr>
+        <w:ind w:left="6465" w:hanging="360"/>
+      </w:pPr>
+      <w:rPr>
+        <w:rFonts w:ascii="Courier New" w:hAnsi="Courier New" w:cs="Courier New" w:hint="default"/>
+      </w:rPr>
+    </w:lvl>
+    <w:lvl w:ilvl="8" w:tplc="04070005" w:tentative="1">
+      <w:start w:val="1"/>
+      <w:numFmt w:val="bullet"/>
+      <w:lvlText w:val=""/>
+      <w:lvlJc w:val="left"/>
+      <w:pPr>
+        <w:ind w:left="7185" w:hanging="360"/>
+      </w:pPr>
+      <w:rPr>
+        <w:rFonts w:ascii="Wingdings" w:hAnsi="Wingdings" w:hint="default"/>
+      </w:rPr>
+    </w:lvl>
+  </w:abstractNum>
+  <w:abstractNum w:abstractNumId="5" w15:restartNumberingAfterBreak="0">
     <w:nsid w:val="4CFF133A"/>
     <w:multiLevelType w:val="hybridMultilevel"/>
     <w:tmpl w:val="7D883BE0"/>
@@ -5165,7 +5344,7 @@
       </w:rPr>
     </w:lvl>
   </w:abstractNum>
-  <w:abstractNum w:abstractNumId="5" w15:restartNumberingAfterBreak="0">
+  <w:abstractNum w:abstractNumId="6" w15:restartNumberingAfterBreak="0">
     <w:nsid w:val="4EBD76D9"/>
     <w:multiLevelType w:val="hybridMultilevel"/>
     <w:tmpl w:val="CC207B8A"/>
@@ -5254,7 +5433,7 @@
       </w:pPr>
     </w:lvl>
   </w:abstractNum>
-  <w:abstractNum w:abstractNumId="6" w15:restartNumberingAfterBreak="0">
+  <w:abstractNum w:abstractNumId="7" w15:restartNumberingAfterBreak="0">
     <w:nsid w:val="5BBF7F89"/>
     <w:multiLevelType w:val="hybridMultilevel"/>
     <w:tmpl w:val="E6F87DF8"/>
@@ -5367,7 +5546,7 @@
       </w:rPr>
     </w:lvl>
   </w:abstractNum>
-  <w:abstractNum w:abstractNumId="7" w15:restartNumberingAfterBreak="0">
+  <w:abstractNum w:abstractNumId="8" w15:restartNumberingAfterBreak="0">
     <w:nsid w:val="608777BB"/>
     <w:multiLevelType w:val="hybridMultilevel"/>
     <w:tmpl w:val="4594A6F4"/>
@@ -5480,7 +5659,7 @@
       </w:rPr>
     </w:lvl>
   </w:abstractNum>
-  <w:abstractNum w:abstractNumId="8" w15:restartNumberingAfterBreak="0">
+  <w:abstractNum w:abstractNumId="9" w15:restartNumberingAfterBreak="0">
     <w:nsid w:val="6A4E73F1"/>
     <w:multiLevelType w:val="hybridMultilevel"/>
     <w:tmpl w:val="5468760A"/>
@@ -5593,7 +5772,7 @@
       </w:rPr>
     </w:lvl>
   </w:abstractNum>
-  <w:abstractNum w:abstractNumId="9" w15:restartNumberingAfterBreak="0">
+  <w:abstractNum w:abstractNumId="10" w15:restartNumberingAfterBreak="0">
     <w:nsid w:val="6CC63FD5"/>
     <w:multiLevelType w:val="hybridMultilevel"/>
     <w:tmpl w:val="317A75FE"/>
@@ -5683,13 +5862,13 @@
     </w:lvl>
   </w:abstractNum>
   <w:num w:numId="1" w16cid:durableId="1952932138">
-    <w:abstractNumId w:val="5"/>
+    <w:abstractNumId w:val="6"/>
   </w:num>
   <w:num w:numId="2" w16cid:durableId="1939753535">
     <w:abstractNumId w:val="3"/>
   </w:num>
   <w:num w:numId="3" w16cid:durableId="801118235">
-    <w:abstractNumId w:val="9"/>
+    <w:abstractNumId w:val="10"/>
   </w:num>
   <w:num w:numId="4" w16cid:durableId="955715050">
     <w:abstractNumId w:val="2"/>
@@ -5698,25 +5877,28 @@
     <w:abstractNumId w:val="0"/>
   </w:num>
   <w:num w:numId="6" w16cid:durableId="1509634449">
-    <w:abstractNumId w:val="4"/>
+    <w:abstractNumId w:val="5"/>
   </w:num>
   <w:num w:numId="7" w16cid:durableId="2048022649">
+    <w:abstractNumId w:val="8"/>
+  </w:num>
+  <w:num w:numId="8" w16cid:durableId="1885559615">
     <w:abstractNumId w:val="7"/>
   </w:num>
-  <w:num w:numId="8" w16cid:durableId="1885559615">
-    <w:abstractNumId w:val="6"/>
-  </w:num>
   <w:num w:numId="9" w16cid:durableId="912201468">
-    <w:abstractNumId w:val="8"/>
+    <w:abstractNumId w:val="9"/>
   </w:num>
   <w:num w:numId="10" w16cid:durableId="460004710">
     <w:abstractNumId w:val="1"/>
+  </w:num>
+  <w:num w:numId="11" w16cid:durableId="1355813363">
+    <w:abstractNumId w:val="4"/>
   </w:num>
 </w:numbering>
 </file>
 
 <file path=word/styles.xml><?xml version="1.0" encoding="utf-8"?>
-<w:styles xmlns:mc="http://schemas.openxmlformats.org/markup-compatibility/2006" xmlns:r="http://schemas.openxmlformats.org/officeDocument/2006/relationships" xmlns:w="http://schemas.openxmlformats.org/wordprocessingml/2006/main" xmlns:w14="http://schemas.microsoft.com/office/word/2010/wordml" xmlns:w15="http://schemas.microsoft.com/office/word/2012/wordml" xmlns:w16cex="http://schemas.microsoft.com/office/word/2018/wordml/cex" xmlns:w16cid="http://schemas.microsoft.com/office/word/2016/wordml/cid" xmlns:w16="http://schemas.microsoft.com/office/word/2018/wordml" xmlns:w16sdtdh="http://schemas.microsoft.com/office/word/2020/wordml/sdtdatahash" xmlns:w16se="http://schemas.microsoft.com/office/word/2015/wordml/symex" mc:Ignorable="w14 w15 w16se w16cid w16 w16cex w16sdtdh">
+<w:styles xmlns:mc="http://schemas.openxmlformats.org/markup-compatibility/2006" xmlns:r="http://schemas.openxmlformats.org/officeDocument/2006/relationships" xmlns:w="http://schemas.openxmlformats.org/wordprocessingml/2006/main" xmlns:w14="http://schemas.microsoft.com/office/word/2010/wordml" xmlns:w15="http://schemas.microsoft.com/office/word/2012/wordml" xmlns:w16cex="http://schemas.microsoft.com/office/word/2018/wordml/cex" xmlns:w16cid="http://schemas.microsoft.com/office/word/2016/wordml/cid" xmlns:w16="http://schemas.microsoft.com/office/word/2018/wordml" xmlns:w16du="http://schemas.microsoft.com/office/word/2023/wordml/word16du" xmlns:w16sdtdh="http://schemas.microsoft.com/office/word/2020/wordml/sdtdatahash" xmlns:w16sdtfl="http://schemas.microsoft.com/office/word/2024/wordml/sdtformatlock" xmlns:w16se="http://schemas.microsoft.com/office/word/2015/wordml/symex" mc:Ignorable="w14 w15 w16se w16cid w16 w16cex w16sdtdh w16sdtfl w16du">
   <w:docDefaults>
     <w:rPrDefault>
       <w:rPr>
@@ -6618,6 +6800,14 @@
 </file>
 
 <file path=customXml/item1.xml><?xml version="1.0" encoding="utf-8"?>
+<p:properties xmlns:p="http://schemas.microsoft.com/office/2006/metadata/properties" xmlns:xsi="http://www.w3.org/2001/XMLSchema-instance" xmlns:pc="http://schemas.microsoft.com/office/infopath/2007/PartnerControls">
+  <documentManagement>
+    <ReferenceId xmlns="1e0e490e-eaa8-41db-9f37-982cc1e6a07b" xsi:nil="true"/>
+  </documentManagement>
+</p:properties>
+</file>
+
+<file path=customXml/item2.xml><?xml version="1.0" encoding="utf-8"?>
 <?mso-contentType ?>
 <FormTemplates xmlns="http://schemas.microsoft.com/sharepoint/v3/contenttype/forms">
   <Display>DocumentLibraryForm</Display>
@@ -6626,19 +6816,7 @@
 </FormTemplates>
 </file>
 
-<file path=customXml/item2.xml><?xml version="1.0" encoding="utf-8"?>
-<p:properties xmlns:p="http://schemas.microsoft.com/office/2006/metadata/properties" xmlns:xsi="http://www.w3.org/2001/XMLSchema-instance" xmlns:pc="http://schemas.microsoft.com/office/infopath/2007/PartnerControls">
-  <documentManagement>
-    <ReferenceId xmlns="1e0e490e-eaa8-41db-9f37-982cc1e6a07b" xsi:nil="true"/>
-  </documentManagement>
-</p:properties>
-</file>
-
 <file path=customXml/item3.xml><?xml version="1.0" encoding="utf-8"?>
-<b:Sources xmlns:b="http://schemas.openxmlformats.org/officeDocument/2006/bibliography" xmlns="http://schemas.openxmlformats.org/officeDocument/2006/bibliography" SelectedStyle="\APASixthEditionOfficeOnline.xsl" StyleName="APA" Version="6"/>
-</file>
-
-<file path=customXml/item4.xml><?xml version="1.0" encoding="utf-8"?>
 <ct:contentTypeSchema xmlns:ct="http://schemas.microsoft.com/office/2006/metadata/contentType" xmlns:ma="http://schemas.microsoft.com/office/2006/metadata/properties/metaAttributes" ct:_="" ma:_="" ma:contentTypeName="Dokument" ma:contentTypeID="0x010100842F38FA054FCF4CBDAFBE004913DB34" ma:contentTypeVersion="1" ma:contentTypeDescription="Ein neues Dokument erstellen." ma:contentTypeScope="" ma:versionID="fe4154d8ec341386bbf54bb6c4da2be3">
   <xsd:schema xmlns:xsd="http://www.w3.org/2001/XMLSchema" xmlns:xs="http://www.w3.org/2001/XMLSchema" xmlns:p="http://schemas.microsoft.com/office/2006/metadata/properties" xmlns:ns2="1e0e490e-eaa8-41db-9f37-982cc1e6a07b" targetNamespace="http://schemas.microsoft.com/office/2006/metadata/properties" ma:root="true" ma:fieldsID="7fb2563b576f93b9868a5dfb537c2d3f" ns2:_="">
     <xsd:import namespace="1e0e490e-eaa8-41db-9f37-982cc1e6a07b"/>
@@ -6764,7 +6942,21 @@
 </ct:contentTypeSchema>
 </file>
 
+<file path=customXml/item4.xml><?xml version="1.0" encoding="utf-8"?>
+<b:Sources xmlns:b="http://schemas.openxmlformats.org/officeDocument/2006/bibliography" xmlns="http://schemas.openxmlformats.org/officeDocument/2006/bibliography" SelectedStyle="\APASixthEditionOfficeOnline.xsl" StyleName="APA" Version="6"/>
+</file>
+
 <file path=customXml/itemProps1.xml><?xml version="1.0" encoding="utf-8"?>
+<ds:datastoreItem xmlns:ds="http://schemas.openxmlformats.org/officeDocument/2006/customXml" ds:itemID="{D72B8F58-FEC6-4781-8801-3C876FA2452E}">
+  <ds:schemaRefs>
+    <ds:schemaRef ds:uri="http://schemas.microsoft.com/office/2006/metadata/properties"/>
+    <ds:schemaRef ds:uri="http://schemas.microsoft.com/office/infopath/2007/PartnerControls"/>
+    <ds:schemaRef ds:uri="1e0e490e-eaa8-41db-9f37-982cc1e6a07b"/>
+  </ds:schemaRefs>
+</ds:datastoreItem>
+</file>
+
+<file path=customXml/itemProps2.xml><?xml version="1.0" encoding="utf-8"?>
 <ds:datastoreItem xmlns:ds="http://schemas.openxmlformats.org/officeDocument/2006/customXml" ds:itemID="{CE651BFE-5210-4B53-B86E-7D91D7A9D8C7}">
   <ds:schemaRefs>
     <ds:schemaRef ds:uri="http://schemas.microsoft.com/sharepoint/v3/contenttype/forms"/>
@@ -6772,24 +6964,28 @@
 </ds:datastoreItem>
 </file>
 
-<file path=customXml/itemProps2.xml><?xml version="1.0" encoding="utf-8"?>
-<ds:datastoreItem xmlns:ds="http://schemas.openxmlformats.org/officeDocument/2006/customXml" ds:itemID="{D72B8F58-FEC6-4781-8801-3C876FA2452E}">
+<file path=customXml/itemProps3.xml><?xml version="1.0" encoding="utf-8"?>
+<ds:datastoreItem xmlns:ds="http://schemas.openxmlformats.org/officeDocument/2006/customXml" ds:itemID="{35026EA2-D0DB-4D33-B66D-43110AE18B0F}">
   <ds:schemaRefs>
+    <ds:schemaRef ds:uri="http://schemas.microsoft.com/office/2006/metadata/contentType"/>
+    <ds:schemaRef ds:uri="http://schemas.microsoft.com/office/2006/metadata/properties/metaAttributes"/>
+    <ds:schemaRef ds:uri="http://www.w3.org/2001/XMLSchema"/>
     <ds:schemaRef ds:uri="http://schemas.microsoft.com/office/2006/metadata/properties"/>
+    <ds:schemaRef ds:uri="1e0e490e-eaa8-41db-9f37-982cc1e6a07b"/>
+    <ds:schemaRef ds:uri="http://schemas.microsoft.com/office/2006/documentManagement/types"/>
     <ds:schemaRef ds:uri="http://schemas.microsoft.com/office/infopath/2007/PartnerControls"/>
-    <ds:schemaRef ds:uri="869dc15d-b97d-4994-8ccb-a1eab69935be"/>
+    <ds:schemaRef ds:uri="http://schemas.openxmlformats.org/package/2006/metadata/core-properties"/>
+    <ds:schemaRef ds:uri="http://purl.org/dc/elements/1.1/"/>
+    <ds:schemaRef ds:uri="http://purl.org/dc/terms/"/>
+    <ds:schemaRef ds:uri="http://schemas.microsoft.com/internal/obd"/>
   </ds:schemaRefs>
 </ds:datastoreItem>
 </file>
 
-<file path=customXml/itemProps3.xml><?xml version="1.0" encoding="utf-8"?>
+<file path=customXml/itemProps4.xml><?xml version="1.0" encoding="utf-8"?>
 <ds:datastoreItem xmlns:ds="http://schemas.openxmlformats.org/officeDocument/2006/customXml" ds:itemID="{518B0A07-63B1-416D-B59A-EA0433FA11DD}">
   <ds:schemaRefs>
     <ds:schemaRef ds:uri="http://schemas.openxmlformats.org/officeDocument/2006/bibliography"/>
   </ds:schemaRefs>
 </ds:datastoreItem>
-</file>
-
-<file path=customXml/itemProps4.xml><?xml version="1.0" encoding="utf-8"?>
-<ds:datastoreItem xmlns:ds="http://schemas.openxmlformats.org/officeDocument/2006/customXml" ds:itemID="{35026EA2-D0DB-4D33-B66D-43110AE18B0F}"/>
 </file>
</xml_diff>

<commit_message>
2-6 gmocht, oba föht nu weng wos
</commit_message>
<xml_diff>
--- a/Vorbereitung/Pflichtenheft/Wetterstation_Pflichtenheft.docx
+++ b/Vorbereitung/Pflichtenheft/Wetterstation_Pflichtenheft.docx
@@ -90,6 +90,13 @@
                 <w:lang w:val="en-GB"/>
               </w:rPr>
             </w:pPr>
+            <w:r>
+              <w:rPr>
+                <w:rFonts w:cs="Arial"/>
+                <w:lang w:val="en-GB"/>
+              </w:rPr>
+              <w:t>Wetterstation</w:t>
+            </w:r>
           </w:p>
         </w:tc>
       </w:tr>
@@ -133,6 +140,13 @@
                 <w:lang w:val="en-GB"/>
               </w:rPr>
             </w:pPr>
+            <w:r>
+              <w:rPr>
+                <w:rFonts w:cs="Arial"/>
+                <w:lang w:val="en-GB"/>
+              </w:rPr>
+              <w:t>Matthias Brückl</w:t>
+            </w:r>
           </w:p>
         </w:tc>
       </w:tr>
@@ -185,6 +199,13 @@
                 <w:lang w:val="en-GB"/>
               </w:rPr>
             </w:pPr>
+            <w:r>
+              <w:rPr>
+                <w:rFonts w:cs="Arial"/>
+                <w:lang w:val="en-GB"/>
+              </w:rPr>
+              <w:t>03.12.2025</w:t>
+            </w:r>
           </w:p>
         </w:tc>
       </w:tr>
@@ -228,6 +249,13 @@
                 <w:lang w:val="en-GB"/>
               </w:rPr>
             </w:pPr>
+            <w:r>
+              <w:rPr>
+                <w:rFonts w:cs="Arial"/>
+                <w:lang w:val="en-GB"/>
+              </w:rPr>
+              <w:t>03.12.2025</w:t>
+            </w:r>
           </w:p>
         </w:tc>
       </w:tr>
@@ -271,6 +299,13 @@
                 <w:lang w:val="en-GB"/>
               </w:rPr>
             </w:pPr>
+            <w:r>
+              <w:rPr>
+                <w:rFonts w:cs="Arial"/>
+                <w:lang w:val="en-GB"/>
+              </w:rPr>
+              <w:t>Currently in work</w:t>
+            </w:r>
           </w:p>
         </w:tc>
       </w:tr>
@@ -314,6 +349,20 @@
                 <w:lang w:val="en-GB"/>
               </w:rPr>
             </w:pPr>
+            <w:r>
+              <w:rPr>
+                <w:rFonts w:cs="Arial"/>
+                <w:lang w:val="en-GB"/>
+              </w:rPr>
+              <w:t>1.</w:t>
+            </w:r>
+            <w:r>
+              <w:rPr>
+                <w:rFonts w:cs="Arial"/>
+                <w:lang w:val="en-GB"/>
+              </w:rPr>
+              <w:t>2</w:t>
+            </w:r>
           </w:p>
         </w:tc>
       </w:tr>
@@ -775,6 +824,14 @@
                 <w:lang w:val="en-GB"/>
               </w:rPr>
             </w:pPr>
+            <w:r>
+              <w:rPr>
+                <w:rFonts w:cs="Arial"/>
+                <w:sz w:val="20"/>
+                <w:lang w:val="en-GB"/>
+              </w:rPr>
+              <w:t>10.12.25</w:t>
+            </w:r>
           </w:p>
         </w:tc>
         <w:tc>
@@ -791,6 +848,14 @@
                 <w:lang w:val="en-GB"/>
               </w:rPr>
             </w:pPr>
+            <w:r>
+              <w:rPr>
+                <w:rFonts w:cs="Arial"/>
+                <w:sz w:val="20"/>
+                <w:lang w:val="en-GB"/>
+              </w:rPr>
+              <w:t>1.2</w:t>
+            </w:r>
           </w:p>
         </w:tc>
         <w:tc>
@@ -806,6 +871,14 @@
                 <w:lang w:val="en-GB"/>
               </w:rPr>
             </w:pPr>
+            <w:r>
+              <w:rPr>
+                <w:rFonts w:cs="Arial"/>
+                <w:sz w:val="20"/>
+                <w:lang w:val="en-GB"/>
+              </w:rPr>
+              <w:t>1-6</w:t>
+            </w:r>
           </w:p>
         </w:tc>
         <w:tc>
@@ -822,6 +895,14 @@
                 <w:lang w:val="en-GB"/>
               </w:rPr>
             </w:pPr>
+            <w:r>
+              <w:rPr>
+                <w:rFonts w:cs="Arial"/>
+                <w:sz w:val="20"/>
+                <w:lang w:val="en-GB"/>
+              </w:rPr>
+              <w:t>renewal</w:t>
+            </w:r>
           </w:p>
         </w:tc>
         <w:tc>
@@ -837,6 +918,14 @@
                 <w:lang w:val="en-GB"/>
               </w:rPr>
             </w:pPr>
+            <w:r>
+              <w:rPr>
+                <w:rFonts w:cs="Arial"/>
+                <w:sz w:val="20"/>
+                <w:lang w:val="en-GB"/>
+              </w:rPr>
+              <w:t>Aistleitner Daniel</w:t>
+            </w:r>
           </w:p>
         </w:tc>
         <w:tc>
@@ -3483,6 +3572,47 @@
     </w:p>
     <w:p>
       <w:pPr>
+        <w:pStyle w:val="StandardWeb"/>
+        <w:ind w:left="360"/>
+        <w:rPr>
+          <w:rFonts w:ascii="Arial" w:hAnsi="Arial" w:cs="Arial"/>
+          <w:sz w:val="22"/>
+          <w:szCs w:val="22"/>
+          <w:lang w:val="en-GB"/>
+        </w:rPr>
+      </w:pPr>
+      <w:r>
+        <w:rPr>
+          <w:rFonts w:ascii="Arial" w:hAnsi="Arial" w:cs="Arial"/>
+          <w:sz w:val="22"/>
+          <w:szCs w:val="22"/>
+          <w:lang w:val="en-GB"/>
+        </w:rPr>
+        <w:t>This requirements specification describes all functional and non-functional requirements for the development of a weather station.</w:t>
+      </w:r>
+      <w:r>
+        <w:rPr>
+          <w:rFonts w:ascii="Arial" w:hAnsi="Arial" w:cs="Arial"/>
+          <w:sz w:val="22"/>
+          <w:szCs w:val="22"/>
+          <w:lang w:val="en-GB"/>
+        </w:rPr>
+        <w:br/>
+        <w:t>It forms the binding foundation for planning, implementation, and acceptance of the project.</w:t>
+      </w:r>
+      <w:r>
+        <w:rPr>
+          <w:rFonts w:ascii="Arial" w:hAnsi="Arial" w:cs="Arial"/>
+          <w:sz w:val="22"/>
+          <w:szCs w:val="22"/>
+          <w:lang w:val="en-GB"/>
+        </w:rPr>
+        <w:br/>
+        <w:t>All agreements between client and contractor not included in this document become invalid unless explicitly stated otherwise.</w:t>
+      </w:r>
+    </w:p>
+    <w:p>
+      <w:pPr>
         <w:pStyle w:val="berschrift1"/>
         <w:numPr>
           <w:ilvl w:val="0"/>
@@ -3516,6 +3646,19 @@
     </w:p>
     <w:p>
       <w:pPr>
+        <w:rPr>
+          <w:lang w:val="en-GB"/>
+        </w:rPr>
+      </w:pPr>
+      <w:r>
+        <w:rPr>
+          <w:lang w:val="en-GB"/>
+        </w:rPr>
+        <w:t>To document the progress and the goals of the project</w:t>
+      </w:r>
+    </w:p>
+    <w:p>
+      <w:pPr>
         <w:pStyle w:val="berschrift2"/>
       </w:pPr>
       <w:bookmarkStart w:id="3" w:name="_Toc160452711"/>
@@ -3526,19 +3669,314 @@
     </w:p>
     <w:p>
       <w:pPr>
+        <w:rPr>
+          <w:lang w:val="en-GB"/>
+        </w:rPr>
+      </w:pPr>
+      <w:r>
+        <w:rPr>
+          <w:lang w:val="en-GB"/>
+        </w:rPr>
+        <w:t>The Team-Leader Matthias Brückl and his Team-Members Daniel Aistleitner &amp; Klaus Bergbauer want to build a Weatherstation</w:t>
+      </w:r>
+    </w:p>
+    <w:p>
+      <w:pPr>
         <w:pStyle w:val="berschrift2"/>
       </w:pPr>
-      <w:bookmarkStart w:id="4" w:name="_Toc160452712"/>
       <w:r>
-        <w:t>Abbreviations</w:t>
+        <w:rPr>
+          <w:lang w:val="de-DE"/>
+        </w:rPr>
+        <w:t>Project Context</w:t>
       </w:r>
-      <w:bookmarkEnd w:id="4"/>
+    </w:p>
+    <w:p>
+      <w:pPr>
+        <w:rPr>
+          <w:lang w:val="en-GB"/>
+        </w:rPr>
+      </w:pPr>
+      <w:r>
+        <w:rPr>
+          <w:lang w:val="en-GB"/>
+        </w:rPr>
+        <w:t>This project is an independent school project.</w:t>
+      </w:r>
+      <w:r>
+        <w:rPr>
+          <w:lang w:val="en-GB"/>
+        </w:rPr>
+        <w:br/>
+        <w:t>It is related to other student projects such as “Indoor Weather Station,” “Smart Flowerpot,” and “Smart Wand,” which can serve either as competition or mutual support.</w:t>
+      </w:r>
+    </w:p>
+    <w:p>
+      <w:pPr>
+        <w:rPr>
+          <w:lang w:val="en-GB"/>
+        </w:rPr>
+      </w:pPr>
     </w:p>
     <w:p>
       <w:pPr>
         <w:pStyle w:val="berschrift2"/>
-      </w:pPr>
-      <w:bookmarkStart w:id="5" w:name="_Toc160452713"/>
+        <w:numPr>
+          <w:ilvl w:val="0"/>
+          <w:numId w:val="0"/>
+        </w:numPr>
+        <w:ind w:left="750" w:hanging="390"/>
+        <w:rPr>
+          <w:rFonts w:ascii="Times New Roman" w:hAnsi="Times New Roman"/>
+        </w:rPr>
+      </w:pPr>
+      <w:r>
+        <w:rPr>
+          <w:rStyle w:val="Fett"/>
+          <w:b w:val="0"/>
+          <w:bCs w:val="0"/>
+        </w:rPr>
+        <w:t>2.4 Abbreviations</w:t>
+      </w:r>
+    </w:p>
+    <w:tbl>
+      <w:tblPr>
+        <w:tblW w:w="0" w:type="auto"/>
+        <w:tblCellSpacing w:w="15" w:type="dxa"/>
+        <w:tblBorders>
+          <w:top w:val="single" w:sz="4" w:space="0" w:color="auto"/>
+          <w:left w:val="single" w:sz="4" w:space="0" w:color="auto"/>
+          <w:bottom w:val="single" w:sz="4" w:space="0" w:color="auto"/>
+          <w:right w:val="single" w:sz="4" w:space="0" w:color="auto"/>
+          <w:insideH w:val="single" w:sz="4" w:space="0" w:color="auto"/>
+          <w:insideV w:val="single" w:sz="4" w:space="0" w:color="auto"/>
+        </w:tblBorders>
+        <w:tblCellMar>
+          <w:top w:w="15" w:type="dxa"/>
+          <w:left w:w="15" w:type="dxa"/>
+          <w:bottom w:w="15" w:type="dxa"/>
+          <w:right w:w="15" w:type="dxa"/>
+        </w:tblCellMar>
+        <w:tblLook w:val="04A0" w:firstRow="1" w:lastRow="0" w:firstColumn="1" w:lastColumn="0" w:noHBand="0" w:noVBand="1"/>
+      </w:tblPr>
+      <w:tblGrid>
+        <w:gridCol w:w="1440"/>
+        <w:gridCol w:w="3470"/>
+      </w:tblGrid>
+      <w:tr>
+        <w:trPr>
+          <w:tblHeader/>
+          <w:tblCellSpacing w:w="15" w:type="dxa"/>
+        </w:trPr>
+        <w:tc>
+          <w:tcPr>
+            <w:tcW w:w="0" w:type="auto"/>
+            <w:vAlign w:val="center"/>
+            <w:hideMark/>
+          </w:tcPr>
+          <w:p>
+            <w:pPr>
+              <w:jc w:val="center"/>
+              <w:rPr>
+                <w:b/>
+                <w:bCs/>
+              </w:rPr>
+            </w:pPr>
+            <w:r>
+              <w:rPr>
+                <w:b/>
+                <w:bCs/>
+              </w:rPr>
+              <w:t>Abbreviation</w:t>
+            </w:r>
+          </w:p>
+        </w:tc>
+        <w:tc>
+          <w:tcPr>
+            <w:tcW w:w="0" w:type="auto"/>
+            <w:vAlign w:val="center"/>
+            <w:hideMark/>
+          </w:tcPr>
+          <w:p>
+            <w:pPr>
+              <w:jc w:val="center"/>
+              <w:rPr>
+                <w:b/>
+                <w:bCs/>
+              </w:rPr>
+            </w:pPr>
+            <w:r>
+              <w:rPr>
+                <w:b/>
+                <w:bCs/>
+              </w:rPr>
+              <w:t>Meaning</w:t>
+            </w:r>
+          </w:p>
+        </w:tc>
+      </w:tr>
+      <w:tr>
+        <w:trPr>
+          <w:tblCellSpacing w:w="15" w:type="dxa"/>
+        </w:trPr>
+        <w:tc>
+          <w:tcPr>
+            <w:tcW w:w="0" w:type="auto"/>
+            <w:vAlign w:val="center"/>
+            <w:hideMark/>
+          </w:tcPr>
+          <w:p>
+            <w:r>
+              <w:t>API</w:t>
+            </w:r>
+          </w:p>
+        </w:tc>
+        <w:tc>
+          <w:tcPr>
+            <w:tcW w:w="0" w:type="auto"/>
+            <w:vAlign w:val="center"/>
+            <w:hideMark/>
+          </w:tcPr>
+          <w:p>
+            <w:r>
+              <w:t>Application Programming Interface</w:t>
+            </w:r>
+          </w:p>
+        </w:tc>
+      </w:tr>
+      <w:tr>
+        <w:trPr>
+          <w:tblCellSpacing w:w="15" w:type="dxa"/>
+        </w:trPr>
+        <w:tc>
+          <w:tcPr>
+            <w:tcW w:w="0" w:type="auto"/>
+            <w:vAlign w:val="center"/>
+            <w:hideMark/>
+          </w:tcPr>
+          <w:p>
+            <w:r>
+              <w:t>DB</w:t>
+            </w:r>
+          </w:p>
+        </w:tc>
+        <w:tc>
+          <w:tcPr>
+            <w:tcW w:w="0" w:type="auto"/>
+            <w:vAlign w:val="center"/>
+            <w:hideMark/>
+          </w:tcPr>
+          <w:p>
+            <w:r>
+              <w:t>Database</w:t>
+            </w:r>
+          </w:p>
+        </w:tc>
+      </w:tr>
+      <w:tr>
+        <w:trPr>
+          <w:tblCellSpacing w:w="15" w:type="dxa"/>
+        </w:trPr>
+        <w:tc>
+          <w:tcPr>
+            <w:tcW w:w="0" w:type="auto"/>
+            <w:vAlign w:val="center"/>
+            <w:hideMark/>
+          </w:tcPr>
+          <w:p>
+            <w:r>
+              <w:t>UI</w:t>
+            </w:r>
+          </w:p>
+        </w:tc>
+        <w:tc>
+          <w:tcPr>
+            <w:tcW w:w="0" w:type="auto"/>
+            <w:vAlign w:val="center"/>
+            <w:hideMark/>
+          </w:tcPr>
+          <w:p>
+            <w:r>
+              <w:t>User Interface</w:t>
+            </w:r>
+          </w:p>
+        </w:tc>
+      </w:tr>
+      <w:tr>
+        <w:trPr>
+          <w:tblCellSpacing w:w="15" w:type="dxa"/>
+        </w:trPr>
+        <w:tc>
+          <w:tcPr>
+            <w:tcW w:w="0" w:type="auto"/>
+            <w:vAlign w:val="center"/>
+            <w:hideMark/>
+          </w:tcPr>
+          <w:p>
+            <w:r>
+              <w:t>UX</w:t>
+            </w:r>
+          </w:p>
+        </w:tc>
+        <w:tc>
+          <w:tcPr>
+            <w:tcW w:w="0" w:type="auto"/>
+            <w:vAlign w:val="center"/>
+            <w:hideMark/>
+          </w:tcPr>
+          <w:p>
+            <w:r>
+              <w:t>User Experience</w:t>
+            </w:r>
+          </w:p>
+        </w:tc>
+      </w:tr>
+      <w:tr>
+        <w:trPr>
+          <w:tblCellSpacing w:w="15" w:type="dxa"/>
+        </w:trPr>
+        <w:tc>
+          <w:tcPr>
+            <w:tcW w:w="0" w:type="auto"/>
+            <w:vAlign w:val="center"/>
+            <w:hideMark/>
+          </w:tcPr>
+          <w:p>
+            <w:r>
+              <w:t>Pi</w:t>
+            </w:r>
+          </w:p>
+        </w:tc>
+        <w:tc>
+          <w:tcPr>
+            <w:tcW w:w="0" w:type="auto"/>
+            <w:vAlign w:val="center"/>
+            <w:hideMark/>
+          </w:tcPr>
+          <w:p>
+            <w:r>
+              <w:t>Raspberry Pi Zero 2W</w:t>
+            </w:r>
+          </w:p>
+        </w:tc>
+      </w:tr>
+    </w:tbl>
+    <w:p>
+      <w:pPr>
+        <w:rPr>
+          <w:lang w:val="en-GB"/>
+        </w:rPr>
+      </w:pPr>
+    </w:p>
+    <w:p>
+      <w:pPr>
+        <w:pStyle w:val="berschrift2"/>
+        <w:numPr>
+          <w:ilvl w:val="1"/>
+          <w:numId w:val="17"/>
+        </w:numPr>
+      </w:pPr>
+      <w:bookmarkStart w:id="4" w:name="_Toc160452713"/>
       <w:r>
         <w:t xml:space="preserve">Teams </w:t>
       </w:r>
@@ -3551,7 +3989,7 @@
       <w:r>
         <w:t>Interfaces</w:t>
       </w:r>
-      <w:bookmarkEnd w:id="5"/>
+      <w:bookmarkEnd w:id="4"/>
     </w:p>
     <w:tbl>
       <w:tblPr>
@@ -3922,6 +4360,7 @@
                 <w:sz w:val="20"/>
                 <w:lang w:val="en-GB"/>
               </w:rPr>
+              <w:lastRenderedPageBreak/>
               <w:t>Project Team Member</w:t>
             </w:r>
           </w:p>
@@ -4085,6 +4524,97 @@
     </w:p>
     <w:p>
       <w:pPr>
+        <w:rPr>
+          <w:rFonts w:cs="Arial"/>
+        </w:rPr>
+      </w:pPr>
+      <w:r>
+        <w:rPr>
+          <w:rFonts w:cs="Arial"/>
+          <w:b/>
+          <w:bCs/>
+        </w:rPr>
+        <w:t>Interfaces:</w:t>
+      </w:r>
+    </w:p>
+    <w:p>
+      <w:pPr>
+        <w:numPr>
+          <w:ilvl w:val="0"/>
+          <w:numId w:val="18"/>
+        </w:numPr>
+        <w:rPr>
+          <w:rFonts w:cs="Arial"/>
+        </w:rPr>
+      </w:pPr>
+      <w:r>
+        <w:rPr>
+          <w:rFonts w:cs="Arial"/>
+        </w:rPr>
+        <w:t>Sensors ↔ Raspberry Pi</w:t>
+      </w:r>
+    </w:p>
+    <w:p>
+      <w:pPr>
+        <w:numPr>
+          <w:ilvl w:val="0"/>
+          <w:numId w:val="18"/>
+        </w:numPr>
+        <w:rPr>
+          <w:rFonts w:cs="Arial"/>
+        </w:rPr>
+      </w:pPr>
+      <w:r>
+        <w:rPr>
+          <w:rFonts w:cs="Arial"/>
+        </w:rPr>
+        <w:t>Raspberry Pi ↔ Database</w:t>
+      </w:r>
+    </w:p>
+    <w:p>
+      <w:pPr>
+        <w:numPr>
+          <w:ilvl w:val="0"/>
+          <w:numId w:val="18"/>
+        </w:numPr>
+        <w:rPr>
+          <w:rFonts w:cs="Arial"/>
+        </w:rPr>
+      </w:pPr>
+      <w:r>
+        <w:rPr>
+          <w:rFonts w:cs="Arial"/>
+        </w:rPr>
+        <w:t>Backend APIs ↔ Frontend</w:t>
+      </w:r>
+    </w:p>
+    <w:p>
+      <w:pPr>
+        <w:numPr>
+          <w:ilvl w:val="0"/>
+          <w:numId w:val="18"/>
+        </w:numPr>
+        <w:rPr>
+          <w:rFonts w:cs="Arial"/>
+        </w:rPr>
+      </w:pPr>
+      <w:r>
+        <w:rPr>
+          <w:rFonts w:cs="Arial"/>
+        </w:rPr>
+        <w:t>3D housing ↔ hardware components</w:t>
+      </w:r>
+    </w:p>
+    <w:p>
+      <w:pPr>
+        <w:rPr>
+          <w:rFonts w:cs="Arial"/>
+          <w:lang w:val="en-GB"/>
+        </w:rPr>
+      </w:pPr>
+    </w:p>
+    <w:p>
+      <w:pPr>
         <w:pStyle w:val="berschrift1"/>
         <w:numPr>
           <w:ilvl w:val="0"/>
@@ -4096,7 +4626,7 @@
           <w:lang w:val="en-GB"/>
         </w:rPr>
       </w:pPr>
-      <w:bookmarkStart w:id="6" w:name="_Toc160452714"/>
+      <w:bookmarkStart w:id="5" w:name="_Toc160452714"/>
       <w:r>
         <w:rPr>
           <w:rFonts w:ascii="Arial" w:hAnsi="Arial" w:cs="Arial"/>
@@ -4104,108 +4634,256 @@
         </w:rPr>
         <w:t>Concept</w:t>
       </w:r>
-      <w:bookmarkEnd w:id="6"/>
+      <w:bookmarkEnd w:id="5"/>
     </w:p>
     <w:p>
       <w:pPr>
         <w:pStyle w:val="berschrift2"/>
       </w:pPr>
-      <w:bookmarkStart w:id="7" w:name="_Toc160452715"/>
+      <w:bookmarkStart w:id="6" w:name="_Toc160452715"/>
       <w:r>
         <w:t>Goal(s) of the provider specification</w:t>
       </w:r>
-      <w:bookmarkEnd w:id="7"/>
-    </w:p>
-    <w:p>
-      <w:pPr>
-        <w:pStyle w:val="Listenabsatz"/>
+      <w:bookmarkEnd w:id="6"/>
+    </w:p>
+    <w:p>
+      <w:pPr>
+        <w:pStyle w:val="StandardWeb"/>
         <w:numPr>
           <w:ilvl w:val="0"/>
-          <w:numId w:val="12"/>
+          <w:numId w:val="19"/>
         </w:numPr>
         <w:rPr>
-          <w:lang w:val="en-GB"/>
-        </w:rPr>
-      </w:pPr>
+          <w:rFonts w:ascii="Arial" w:hAnsi="Arial" w:cs="Arial"/>
+          <w:lang w:val="en-GB"/>
+        </w:rPr>
+      </w:pPr>
+      <w:bookmarkStart w:id="7" w:name="_Toc160452716"/>
       <w:r>
         <w:rPr>
-          <w:lang w:val="en-GB"/>
-        </w:rPr>
-        <w:t xml:space="preserve">Having a raspberry pi zero 2w that can read in data from different sensors (temperature, UV,…) </w:t>
+          <w:rFonts w:ascii="Arial" w:hAnsi="Arial" w:cs="Arial"/>
+          <w:lang w:val="en-GB"/>
+        </w:rPr>
+        <w:t>Build a fully functional weather station.</w:t>
       </w:r>
     </w:p>
     <w:p>
       <w:pPr>
-        <w:pStyle w:val="Listenabsatz"/>
+        <w:pStyle w:val="StandardWeb"/>
         <w:numPr>
           <w:ilvl w:val="0"/>
-          <w:numId w:val="12"/>
+          <w:numId w:val="19"/>
         </w:numPr>
         <w:rPr>
+          <w:rFonts w:ascii="Arial" w:hAnsi="Arial" w:cs="Arial"/>
           <w:lang w:val="en-GB"/>
         </w:rPr>
       </w:pPr>
       <w:r>
         <w:rPr>
-          <w:lang w:val="en-GB"/>
-        </w:rPr>
-        <w:t>Putting this data on an react application</w:t>
+          <w:rFonts w:ascii="Arial" w:hAnsi="Arial" w:cs="Arial"/>
+          <w:lang w:val="en-GB"/>
+        </w:rPr>
+        <w:t>Implement a web-based data visualisation system.</w:t>
       </w:r>
     </w:p>
     <w:p>
       <w:pPr>
+        <w:pStyle w:val="StandardWeb"/>
+        <w:numPr>
+          <w:ilvl w:val="0"/>
+          <w:numId w:val="19"/>
+        </w:numPr>
+        <w:rPr>
+          <w:rFonts w:ascii="Arial" w:hAnsi="Arial" w:cs="Arial"/>
+          <w:lang w:val="en-GB"/>
+        </w:rPr>
+      </w:pPr>
+      <w:r>
+        <w:rPr>
+          <w:rFonts w:ascii="Arial" w:hAnsi="Arial" w:cs="Arial"/>
+          <w:lang w:val="en-GB"/>
+        </w:rPr>
+        <w:t>Create a minimalistic, aesthetically pleasing case.</w:t>
+      </w:r>
+    </w:p>
+    <w:p>
+      <w:pPr>
+        <w:pStyle w:val="StandardWeb"/>
+        <w:numPr>
+          <w:ilvl w:val="0"/>
+          <w:numId w:val="19"/>
+        </w:numPr>
+        <w:rPr>
+          <w:rFonts w:ascii="Arial" w:hAnsi="Arial" w:cs="Arial"/>
+          <w:lang w:val="en-GB"/>
+        </w:rPr>
+      </w:pPr>
+      <w:r>
+        <w:rPr>
+          <w:rFonts w:ascii="Arial" w:hAnsi="Arial" w:cs="Arial"/>
+          <w:lang w:val="en-GB"/>
+        </w:rPr>
+        <w:t>Learn new skills (sensor handling, electronics, full-stack development).</w:t>
+      </w:r>
+    </w:p>
+    <w:p>
+      <w:pPr>
         <w:pStyle w:val="berschrift2"/>
       </w:pPr>
-      <w:bookmarkStart w:id="8" w:name="_Toc160452716"/>
       <w:r>
         <w:t>Specifications Goals and benefits for the user</w:t>
       </w:r>
-      <w:bookmarkEnd w:id="8"/>
-    </w:p>
-    <w:p>
-      <w:pPr>
-        <w:pStyle w:val="Listenabsatz"/>
+      <w:bookmarkEnd w:id="7"/>
+    </w:p>
+    <w:p>
+      <w:pPr>
+        <w:pStyle w:val="StandardWeb"/>
         <w:numPr>
           <w:ilvl w:val="0"/>
-          <w:numId w:val="15"/>
+          <w:numId w:val="20"/>
         </w:numPr>
         <w:rPr>
-          <w:lang w:val="en-GB"/>
-        </w:rPr>
-      </w:pPr>
+          <w:rFonts w:ascii="Arial" w:hAnsi="Arial" w:cs="Arial"/>
+          <w:lang w:val="en-GB"/>
+        </w:rPr>
+      </w:pPr>
+      <w:bookmarkStart w:id="8" w:name="_Toc160452717"/>
       <w:r>
         <w:rPr>
-          <w:lang w:val="en-GB"/>
-        </w:rPr>
-        <w:t>Getting to know the Data of his area</w:t>
+          <w:rFonts w:ascii="Arial" w:hAnsi="Arial" w:cs="Arial"/>
+          <w:lang w:val="en-GB"/>
+        </w:rPr>
+        <w:t>Accurate measurement of environmental data in the garden (temperature, humidity, pressure, UV, brightness, wind).</w:t>
       </w:r>
     </w:p>
     <w:p>
       <w:pPr>
+        <w:pStyle w:val="StandardWeb"/>
+        <w:numPr>
+          <w:ilvl w:val="0"/>
+          <w:numId w:val="20"/>
+        </w:numPr>
+        <w:rPr>
+          <w:rFonts w:ascii="Arial" w:hAnsi="Arial" w:cs="Arial"/>
+          <w:lang w:val="en-GB"/>
+        </w:rPr>
+      </w:pPr>
+      <w:r>
+        <w:rPr>
+          <w:rFonts w:ascii="Arial" w:hAnsi="Arial" w:cs="Arial"/>
+          <w:lang w:val="en-GB"/>
+        </w:rPr>
+        <w:t>A self-sustaining device with solar power.</w:t>
+      </w:r>
+    </w:p>
+    <w:p>
+      <w:pPr>
+        <w:pStyle w:val="StandardWeb"/>
+        <w:numPr>
+          <w:ilvl w:val="0"/>
+          <w:numId w:val="20"/>
+        </w:numPr>
+        <w:rPr>
+          <w:rFonts w:ascii="Arial" w:hAnsi="Arial" w:cs="Arial"/>
+          <w:lang w:val="en-GB"/>
+        </w:rPr>
+      </w:pPr>
+      <w:r>
+        <w:rPr>
+          <w:rFonts w:ascii="Arial" w:hAnsi="Arial" w:cs="Arial"/>
+          <w:lang w:val="en-GB"/>
+        </w:rPr>
+        <w:t>A live dashboard accessible via web browser.</w:t>
+      </w:r>
+    </w:p>
+    <w:p>
+      <w:pPr>
+        <w:pStyle w:val="StandardWeb"/>
+        <w:numPr>
+          <w:ilvl w:val="0"/>
+          <w:numId w:val="20"/>
+        </w:numPr>
+        <w:rPr>
+          <w:rFonts w:ascii="Arial" w:hAnsi="Arial" w:cs="Arial"/>
+          <w:lang w:val="en-GB"/>
+        </w:rPr>
+      </w:pPr>
+      <w:r>
+        <w:rPr>
+          <w:rFonts w:ascii="Arial" w:hAnsi="Arial" w:cs="Arial"/>
+          <w:lang w:val="en-GB"/>
+        </w:rPr>
+        <w:t>A durable and visually appealing design.</w:t>
+      </w:r>
+    </w:p>
+    <w:p>
+      <w:pPr>
         <w:pStyle w:val="berschrift2"/>
       </w:pPr>
-      <w:bookmarkStart w:id="9" w:name="_Toc160452717"/>
       <w:r>
         <w:t>Target group(s)</w:t>
       </w:r>
-      <w:bookmarkEnd w:id="9"/>
-    </w:p>
-    <w:p>
-      <w:pPr>
-        <w:pStyle w:val="Listenabsatz"/>
+      <w:bookmarkEnd w:id="8"/>
+    </w:p>
+    <w:p>
+      <w:pPr>
+        <w:pStyle w:val="StandardWeb"/>
         <w:numPr>
           <w:ilvl w:val="0"/>
-          <w:numId w:val="15"/>
+          <w:numId w:val="21"/>
         </w:numPr>
         <w:rPr>
+          <w:rFonts w:ascii="Arial" w:hAnsi="Arial" w:cs="Arial"/>
           <w:lang w:val="en-GB"/>
         </w:rPr>
       </w:pPr>
       <w:r>
         <w:rPr>
-          <w:lang w:val="en-GB"/>
-        </w:rPr>
-        <w:t>Flexible target audience (young people and old people) because of the easy-to-understand Design</w:t>
+          <w:rFonts w:ascii="Arial" w:hAnsi="Arial" w:cs="Arial"/>
+          <w:lang w:val="en-GB"/>
+        </w:rPr>
+        <w:t>Home users with interest in local weather conditions.</w:t>
+      </w:r>
+    </w:p>
+    <w:p>
+      <w:pPr>
+        <w:pStyle w:val="StandardWeb"/>
+        <w:numPr>
+          <w:ilvl w:val="0"/>
+          <w:numId w:val="21"/>
+        </w:numPr>
+        <w:rPr>
+          <w:rFonts w:ascii="Arial" w:hAnsi="Arial" w:cs="Arial"/>
+          <w:lang w:val="en-GB"/>
+        </w:rPr>
+      </w:pPr>
+      <w:r>
+        <w:rPr>
+          <w:rFonts w:ascii="Arial" w:hAnsi="Arial" w:cs="Arial"/>
+          <w:lang w:val="en-GB"/>
+        </w:rPr>
+        <w:t>Garden owners wanting real-time climate data.</w:t>
+      </w:r>
+    </w:p>
+    <w:p>
+      <w:pPr>
+        <w:pStyle w:val="StandardWeb"/>
+        <w:numPr>
+          <w:ilvl w:val="0"/>
+          <w:numId w:val="21"/>
+        </w:numPr>
+        <w:rPr>
+          <w:rFonts w:ascii="Arial" w:hAnsi="Arial" w:cs="Arial"/>
+          <w:lang w:val="en-GB"/>
+        </w:rPr>
+      </w:pPr>
+      <w:r>
+        <w:rPr>
+          <w:rFonts w:ascii="Arial" w:hAnsi="Arial" w:cs="Arial"/>
+          <w:lang w:val="en-GB"/>
+        </w:rPr>
+        <w:t>Technology enthusiasts seeking a simple, local, non-cloud solution.</w:t>
       </w:r>
     </w:p>
     <w:p>
@@ -4230,7 +4908,7 @@
           <w:lang w:val="en-GB"/>
         </w:rPr>
       </w:pPr>
-      <w:bookmarkStart w:id="10" w:name="_Toc160452718"/>
+      <w:bookmarkStart w:id="9" w:name="_Toc160452718"/>
       <w:r>
         <w:rPr>
           <w:rFonts w:ascii="Arial" w:hAnsi="Arial" w:cs="Arial"/>
@@ -4238,73 +4916,215 @@
         </w:rPr>
         <w:t>Functional Requirements</w:t>
       </w:r>
-      <w:bookmarkEnd w:id="10"/>
-    </w:p>
-    <w:p>
-      <w:pPr>
-        <w:rPr>
-          <w:lang w:val="en-GB"/>
-        </w:rPr>
-      </w:pPr>
-    </w:p>
-    <w:p>
-      <w:pPr>
-        <w:rPr>
-          <w:lang w:val="en-GB"/>
-        </w:rPr>
+      <w:bookmarkEnd w:id="9"/>
+    </w:p>
+    <w:p>
+      <w:pPr>
+        <w:pStyle w:val="berschrift2"/>
       </w:pPr>
       <w:r>
-        <w:rPr>
-          <w:lang w:val="en-GB"/>
-        </w:rPr>
-        <w:t>Sensors</w:t>
+        <w:t xml:space="preserve"> Requirement 1 – Sensor Data Acquisition</w:t>
       </w:r>
     </w:p>
     <w:p>
+      <w:pPr>
+        <w:numPr>
+          <w:ilvl w:val="0"/>
+          <w:numId w:val="22"/>
+        </w:numPr>
+      </w:pPr>
       <w:r>
         <w:t>Temperature</w:t>
       </w:r>
     </w:p>
     <w:p>
+      <w:pPr>
+        <w:numPr>
+          <w:ilvl w:val="0"/>
+          <w:numId w:val="22"/>
+        </w:numPr>
+      </w:pPr>
       <w:r>
-        <w:t>H</w:t>
+        <w:t>Humidity</w:t>
+      </w:r>
+    </w:p>
+    <w:p>
+      <w:pPr>
+        <w:numPr>
+          <w:ilvl w:val="0"/>
+          <w:numId w:val="22"/>
+        </w:numPr>
+      </w:pPr>
+      <w:r>
+        <w:lastRenderedPageBreak/>
+        <w:t>Air pressure</w:t>
+      </w:r>
+    </w:p>
+    <w:p>
+      <w:pPr>
+        <w:numPr>
+          <w:ilvl w:val="0"/>
+          <w:numId w:val="22"/>
+        </w:numPr>
+      </w:pPr>
+      <w:r>
+        <w:t>Light intensity</w:t>
+      </w:r>
+    </w:p>
+    <w:p>
+      <w:pPr>
+        <w:numPr>
+          <w:ilvl w:val="0"/>
+          <w:numId w:val="22"/>
+        </w:numPr>
+      </w:pPr>
+      <w:r>
+        <w:t>UV index</w:t>
+      </w:r>
+    </w:p>
+    <w:p>
+      <w:pPr>
+        <w:numPr>
+          <w:ilvl w:val="0"/>
+          <w:numId w:val="22"/>
+        </w:numPr>
+      </w:pPr>
+      <w:r>
+        <w:t>Wind speed (with pinwheel)</w:t>
+      </w:r>
+    </w:p>
+    <w:p>
+      <w:pPr>
+        <w:ind w:left="720"/>
+      </w:pPr>
+    </w:p>
+    <w:p>
+      <w:pPr>
+        <w:pStyle w:val="berschrift2"/>
+      </w:pPr>
+      <w:r>
+        <w:t xml:space="preserve"> </w:t>
       </w:r>
       <w:r>
-        <w:t>ygro</w:t>
+        <w:t>Requirement 2 – Data Processing and Storage</w:t>
       </w:r>
     </w:p>
     <w:p>
+      <w:pPr>
+        <w:numPr>
+          <w:ilvl w:val="0"/>
+          <w:numId w:val="25"/>
+        </w:numPr>
+        <w:rPr>
+          <w:lang w:val="en-GB"/>
+        </w:rPr>
+      </w:pPr>
       <w:r>
-        <w:lastRenderedPageBreak/>
-        <w:t>Lighting</w:t>
+        <w:rPr>
+          <w:lang w:val="en-GB"/>
+        </w:rPr>
+        <w:t>A local database must store all readings.</w:t>
       </w:r>
     </w:p>
     <w:p>
+      <w:pPr>
+        <w:numPr>
+          <w:ilvl w:val="0"/>
+          <w:numId w:val="25"/>
+        </w:numPr>
+        <w:rPr>
+          <w:lang w:val="en-GB"/>
+        </w:rPr>
+      </w:pPr>
       <w:r>
-        <w:t>UV-Index</w:t>
+        <w:rPr>
+          <w:lang w:val="en-GB"/>
+        </w:rPr>
+        <w:t>Sensor data must be updated at least every 5 seconds.</w:t>
       </w:r>
     </w:p>
     <w:p>
+      <w:pPr>
+        <w:numPr>
+          <w:ilvl w:val="0"/>
+          <w:numId w:val="25"/>
+        </w:numPr>
+        <w:rPr>
+          <w:lang w:val="en-GB"/>
+        </w:rPr>
+      </w:pPr>
       <w:r>
-        <w:t>C</w:t>
+        <w:rPr>
+          <w:lang w:val="en-GB"/>
+        </w:rPr>
+        <w:t>Backend must provide an API for data access.</w:t>
       </w:r>
+    </w:p>
+    <w:p>
+      <w:pPr>
+        <w:rPr>
+          <w:lang w:val="en-GB"/>
+        </w:rPr>
+      </w:pPr>
+    </w:p>
+    <w:p>
+      <w:pPr>
+        <w:pStyle w:val="berschrift2"/>
+      </w:pPr>
       <w:r>
-        <w:t>ase</w:t>
+        <w:t>Requirement 3 – Web Interface</w:t>
       </w:r>
     </w:p>
     <w:p>
       <w:pPr>
-        <w:rPr>
-          <w:lang w:val="en-GB"/>
-        </w:rPr>
-      </w:pPr>
-    </w:p>
-    <w:p>
-      <w:pPr>
-        <w:rPr>
-          <w:lang w:val="en-GB"/>
-        </w:rPr>
-      </w:pPr>
+        <w:numPr>
+          <w:ilvl w:val="0"/>
+          <w:numId w:val="24"/>
+        </w:numPr>
+        <w:rPr>
+          <w:lang w:val="en-GB"/>
+        </w:rPr>
+      </w:pPr>
+      <w:r>
+        <w:rPr>
+          <w:lang w:val="en-GB"/>
+        </w:rPr>
+        <w:t>Display all sensor data in real time (&lt; 5s delay).</w:t>
+      </w:r>
+    </w:p>
+    <w:p>
+      <w:pPr>
+        <w:numPr>
+          <w:ilvl w:val="0"/>
+          <w:numId w:val="24"/>
+        </w:numPr>
+        <w:rPr>
+          <w:lang w:val="en-GB"/>
+        </w:rPr>
+      </w:pPr>
+      <w:r>
+        <w:rPr>
+          <w:lang w:val="en-GB"/>
+        </w:rPr>
+        <w:t>Use a modern frontend framework (e.g., React).</w:t>
+      </w:r>
+    </w:p>
+    <w:p>
+      <w:pPr>
+        <w:numPr>
+          <w:ilvl w:val="0"/>
+          <w:numId w:val="24"/>
+        </w:numPr>
+        <w:rPr>
+          <w:lang w:val="en-GB"/>
+        </w:rPr>
+      </w:pPr>
+      <w:r>
+        <w:rPr>
+          <w:lang w:val="en-GB"/>
+        </w:rPr>
+        <w:t>Allow access from devices in the local network.</w:t>
+      </w:r>
     </w:p>
     <w:p>
       <w:pPr>
@@ -4325,7 +5145,7 @@
           <w:lang w:val="en-GB"/>
         </w:rPr>
       </w:pPr>
-      <w:bookmarkStart w:id="11" w:name="_Toc160452719"/>
+      <w:bookmarkStart w:id="10" w:name="_Toc160452719"/>
       <w:r>
         <w:rPr>
           <w:rFonts w:ascii="Arial" w:hAnsi="Arial" w:cs="Arial"/>
@@ -4333,7 +5153,7 @@
         </w:rPr>
         <w:t>Non-Functional Requirements</w:t>
       </w:r>
-      <w:bookmarkEnd w:id="11"/>
+      <w:bookmarkEnd w:id="10"/>
     </w:p>
     <w:p>
       <w:pPr>
@@ -4352,12 +5172,146 @@
     </w:p>
     <w:p>
       <w:pPr>
+        <w:pStyle w:val="StandardWeb"/>
+        <w:numPr>
+          <w:ilvl w:val="0"/>
+          <w:numId w:val="26"/>
+        </w:numPr>
+        <w:rPr>
+          <w:rFonts w:ascii="Arial" w:hAnsi="Arial" w:cs="Arial"/>
+          <w:sz w:val="22"/>
+          <w:szCs w:val="22"/>
+          <w:lang w:val="en-GB"/>
+        </w:rPr>
+      </w:pPr>
+      <w:r>
+        <w:rPr>
+          <w:rFonts w:ascii="Arial" w:hAnsi="Arial" w:cs="Arial"/>
+          <w:sz w:val="22"/>
+          <w:szCs w:val="22"/>
+          <w:lang w:val="en-GB"/>
+        </w:rPr>
+        <w:t>Minimalistic, Braun-inspired case design.</w:t>
+      </w:r>
+    </w:p>
+    <w:p>
+      <w:pPr>
+        <w:pStyle w:val="StandardWeb"/>
+        <w:numPr>
+          <w:ilvl w:val="0"/>
+          <w:numId w:val="26"/>
+        </w:numPr>
+        <w:rPr>
+          <w:rFonts w:ascii="Arial" w:hAnsi="Arial" w:cs="Arial"/>
+          <w:sz w:val="22"/>
+          <w:szCs w:val="22"/>
+          <w:lang w:val="en-GB"/>
+        </w:rPr>
+      </w:pPr>
+      <w:r>
+        <w:rPr>
+          <w:rFonts w:ascii="Arial" w:hAnsi="Arial" w:cs="Arial"/>
+          <w:sz w:val="22"/>
+          <w:szCs w:val="22"/>
+          <w:lang w:val="en-GB"/>
+        </w:rPr>
+        <w:t>Intuitive and clean web interface.</w:t>
+      </w:r>
+    </w:p>
+    <w:p>
+      <w:pPr>
+        <w:pStyle w:val="StandardWeb"/>
+        <w:numPr>
+          <w:ilvl w:val="0"/>
+          <w:numId w:val="26"/>
+        </w:numPr>
+        <w:rPr>
+          <w:rFonts w:ascii="Arial" w:hAnsi="Arial" w:cs="Arial"/>
+          <w:sz w:val="22"/>
+          <w:szCs w:val="22"/>
+          <w:lang w:val="en-GB"/>
+        </w:rPr>
+      </w:pPr>
+      <w:r>
+        <w:rPr>
+          <w:rFonts w:ascii="Arial" w:hAnsi="Arial" w:cs="Arial"/>
+          <w:sz w:val="22"/>
+          <w:szCs w:val="22"/>
+          <w:lang w:val="en-GB"/>
+        </w:rPr>
+        <w:t>Modular code with maintainable structure.</w:t>
+      </w:r>
+    </w:p>
+    <w:p>
+      <w:pPr>
+        <w:rPr>
+          <w:lang w:val="en-GB"/>
+        </w:rPr>
+      </w:pPr>
+    </w:p>
+    <w:p>
+      <w:pPr>
         <w:pStyle w:val="berschrift2"/>
       </w:pPr>
-      <w:bookmarkStart w:id="12" w:name="_Toc160452722"/>
+      <w:bookmarkStart w:id="11" w:name="_Toc160452722"/>
       <w:r>
-        <w:t xml:space="preserve">Waterproof </w:t>
+        <w:t>Legal Requirements</w:t>
       </w:r>
+    </w:p>
+    <w:p>
+      <w:pPr>
+        <w:pStyle w:val="StandardWeb"/>
+        <w:numPr>
+          <w:ilvl w:val="0"/>
+          <w:numId w:val="26"/>
+        </w:numPr>
+        <w:rPr>
+          <w:rFonts w:ascii="Arial" w:hAnsi="Arial" w:cs="Arial"/>
+          <w:sz w:val="22"/>
+          <w:szCs w:val="22"/>
+          <w:lang w:val="en-GB"/>
+        </w:rPr>
+      </w:pPr>
+      <w:r>
+        <w:rPr>
+          <w:rFonts w:ascii="Arial" w:hAnsi="Arial" w:cs="Arial"/>
+          <w:sz w:val="22"/>
+          <w:szCs w:val="22"/>
+          <w:lang w:val="en-GB"/>
+        </w:rPr>
+        <w:t>Case must comply with IP44 splash protection.</w:t>
+      </w:r>
+    </w:p>
+    <w:p>
+      <w:pPr>
+        <w:pStyle w:val="StandardWeb"/>
+        <w:numPr>
+          <w:ilvl w:val="0"/>
+          <w:numId w:val="26"/>
+        </w:numPr>
+        <w:rPr>
+          <w:rFonts w:ascii="Arial" w:hAnsi="Arial" w:cs="Arial"/>
+          <w:sz w:val="22"/>
+          <w:szCs w:val="22"/>
+          <w:lang w:val="en-GB"/>
+        </w:rPr>
+      </w:pPr>
+      <w:r>
+        <w:rPr>
+          <w:rFonts w:ascii="Arial" w:hAnsi="Arial" w:cs="Arial"/>
+          <w:sz w:val="22"/>
+          <w:szCs w:val="22"/>
+          <w:lang w:val="en-GB"/>
+        </w:rPr>
+        <w:t>Safe handling of Li-ion batteries.</w:t>
+      </w:r>
+    </w:p>
+    <w:p>
+      <w:pPr>
+        <w:rPr>
+          <w:lang w:val="en-GB"/>
+        </w:rPr>
+      </w:pPr>
     </w:p>
     <w:p>
       <w:pPr>
@@ -4366,7 +5320,74 @@
       <w:r>
         <w:t>Technical Requirements</w:t>
       </w:r>
-      <w:bookmarkEnd w:id="12"/>
+      <w:bookmarkEnd w:id="11"/>
+    </w:p>
+    <w:p>
+      <w:pPr>
+        <w:pStyle w:val="StandardWeb"/>
+        <w:numPr>
+          <w:ilvl w:val="0"/>
+          <w:numId w:val="26"/>
+        </w:numPr>
+        <w:rPr>
+          <w:rFonts w:ascii="Arial" w:hAnsi="Arial" w:cs="Arial"/>
+          <w:lang w:val="en-GB"/>
+        </w:rPr>
+      </w:pPr>
+      <w:r>
+        <w:rPr>
+          <w:rFonts w:ascii="Arial" w:hAnsi="Arial" w:cs="Arial"/>
+          <w:lang w:val="en-GB"/>
+        </w:rPr>
+        <w:t>24/7 operation.</w:t>
+      </w:r>
+    </w:p>
+    <w:p>
+      <w:pPr>
+        <w:pStyle w:val="StandardWeb"/>
+        <w:numPr>
+          <w:ilvl w:val="0"/>
+          <w:numId w:val="26"/>
+        </w:numPr>
+        <w:rPr>
+          <w:rFonts w:ascii="Arial" w:hAnsi="Arial" w:cs="Arial"/>
+          <w:lang w:val="en-GB"/>
+        </w:rPr>
+      </w:pPr>
+      <w:r>
+        <w:rPr>
+          <w:rFonts w:ascii="Arial" w:hAnsi="Arial" w:cs="Arial"/>
+          <w:lang w:val="en-GB"/>
+        </w:rPr>
+        <w:t>Device must run using solar power (secondary priority).</w:t>
+      </w:r>
+    </w:p>
+    <w:p>
+      <w:pPr>
+        <w:pStyle w:val="StandardWeb"/>
+        <w:numPr>
+          <w:ilvl w:val="0"/>
+          <w:numId w:val="26"/>
+        </w:numPr>
+        <w:rPr>
+          <w:rFonts w:ascii="Arial" w:hAnsi="Arial" w:cs="Arial"/>
+          <w:lang w:val="en-GB"/>
+        </w:rPr>
+      </w:pPr>
+      <w:r>
+        <w:rPr>
+          <w:rFonts w:ascii="Arial" w:hAnsi="Arial" w:cs="Arial"/>
+          <w:lang w:val="en-GB"/>
+        </w:rPr>
+        <w:t>No cloud services allowed. (Explicit non-goal)</w:t>
+      </w:r>
+    </w:p>
+    <w:p>
+      <w:pPr>
+        <w:rPr>
+          <w:lang w:val="en-GB"/>
+        </w:rPr>
+      </w:pPr>
     </w:p>
     <w:p>
       <w:pPr>
@@ -4380,15 +5401,16 @@
           <w:lang w:val="en-GB"/>
         </w:rPr>
       </w:pPr>
-      <w:bookmarkStart w:id="13" w:name="_Toc160452723"/>
+      <w:bookmarkStart w:id="12" w:name="_Toc160452723"/>
       <w:r>
         <w:rPr>
           <w:rFonts w:ascii="Arial" w:hAnsi="Arial" w:cs="Arial"/>
           <w:lang w:val="en-GB"/>
         </w:rPr>
+        <w:lastRenderedPageBreak/>
         <w:t>Framework conditions</w:t>
       </w:r>
-      <w:bookmarkEnd w:id="13"/>
+      <w:bookmarkEnd w:id="12"/>
     </w:p>
     <w:p>
       <w:pPr>
@@ -4401,21 +5423,124 @@
       <w:pPr>
         <w:pStyle w:val="berschrift2"/>
       </w:pPr>
-      <w:bookmarkStart w:id="14" w:name="_Toc160452724"/>
+      <w:bookmarkStart w:id="13" w:name="_Toc160452724"/>
       <w:r>
         <w:t>Schedule</w:t>
       </w:r>
-      <w:bookmarkEnd w:id="14"/>
+      <w:bookmarkEnd w:id="13"/>
+    </w:p>
+    <w:p>
+      <w:pPr>
+        <w:numPr>
+          <w:ilvl w:val="0"/>
+          <w:numId w:val="29"/>
+        </w:numPr>
+      </w:pPr>
+      <w:r>
+        <w:rPr>
+          <w:b/>
+          <w:bCs/>
+        </w:rPr>
+        <w:t>Project start:</w:t>
+      </w:r>
+      <w:r>
+        <w:t xml:space="preserve"> 03.12.2025</w:t>
+      </w:r>
+    </w:p>
+    <w:p>
+      <w:pPr>
+        <w:numPr>
+          <w:ilvl w:val="0"/>
+          <w:numId w:val="29"/>
+        </w:numPr>
+      </w:pPr>
+      <w:r>
+        <w:rPr>
+          <w:b/>
+          <w:bCs/>
+        </w:rPr>
+        <w:t>Project end:</w:t>
+      </w:r>
+      <w:r>
+        <w:t xml:space="preserve"> 30.05.2026</w:t>
+      </w:r>
+    </w:p>
+    <w:p>
+      <w:r>
+        <w:t>Main phases:</w:t>
+      </w:r>
+    </w:p>
+    <w:p>
+      <w:pPr>
+        <w:numPr>
+          <w:ilvl w:val="0"/>
+          <w:numId w:val="30"/>
+        </w:numPr>
+      </w:pPr>
+      <w:r>
+        <w:t>Hardware setup &amp; sensor integration</w:t>
+      </w:r>
+    </w:p>
+    <w:p>
+      <w:pPr>
+        <w:numPr>
+          <w:ilvl w:val="0"/>
+          <w:numId w:val="30"/>
+        </w:numPr>
+      </w:pPr>
+      <w:r>
+        <w:t>Backend (DB, API, server)</w:t>
+      </w:r>
+    </w:p>
+    <w:p>
+      <w:pPr>
+        <w:numPr>
+          <w:ilvl w:val="0"/>
+          <w:numId w:val="30"/>
+        </w:numPr>
+      </w:pPr>
+      <w:r>
+        <w:t>Frontend (framework, design, integration)</w:t>
+      </w:r>
+    </w:p>
+    <w:p>
+      <w:pPr>
+        <w:numPr>
+          <w:ilvl w:val="0"/>
+          <w:numId w:val="30"/>
+        </w:numPr>
+      </w:pPr>
+      <w:r>
+        <w:t>Power system (solar + battery)</w:t>
+      </w:r>
+    </w:p>
+    <w:p>
+      <w:pPr>
+        <w:numPr>
+          <w:ilvl w:val="0"/>
+          <w:numId w:val="30"/>
+        </w:numPr>
+      </w:pPr>
+      <w:r>
+        <w:t>3D case design and assembly</w:t>
+      </w:r>
+    </w:p>
+    <w:p>
+      <w:pPr>
+        <w:rPr>
+          <w:lang w:val="en-GB"/>
+        </w:rPr>
+      </w:pPr>
     </w:p>
     <w:p>
       <w:pPr>
         <w:pStyle w:val="berschrift2"/>
       </w:pPr>
-      <w:bookmarkStart w:id="15" w:name="_Toc160452725"/>
+      <w:bookmarkStart w:id="14" w:name="_Toc160452725"/>
       <w:r>
         <w:t>Technical Requirements</w:t>
       </w:r>
-      <w:bookmarkEnd w:id="15"/>
+      <w:bookmarkEnd w:id="14"/>
     </w:p>
     <w:p>
       <w:pPr>
@@ -4623,11 +5748,253 @@
       <w:pPr>
         <w:pStyle w:val="berschrift2"/>
       </w:pPr>
-      <w:bookmarkStart w:id="16" w:name="_Toc160452726"/>
+      <w:bookmarkStart w:id="15" w:name="_Toc160452726"/>
       <w:r>
         <w:t>Problem Analysis</w:t>
       </w:r>
-      <w:bookmarkEnd w:id="16"/>
+      <w:bookmarkEnd w:id="15"/>
+    </w:p>
+    <w:p>
+      <w:pPr>
+        <w:pStyle w:val="StandardWeb"/>
+        <w:numPr>
+          <w:ilvl w:val="0"/>
+          <w:numId w:val="29"/>
+        </w:numPr>
+        <w:rPr>
+          <w:rFonts w:ascii="Arial" w:hAnsi="Arial" w:cs="Arial"/>
+          <w:sz w:val="22"/>
+          <w:szCs w:val="22"/>
+          <w:lang w:val="en-GB"/>
+        </w:rPr>
+      </w:pPr>
+      <w:bookmarkStart w:id="16" w:name="_Toc160452727"/>
+      <w:r>
+        <w:rPr>
+          <w:rFonts w:ascii="Arial" w:hAnsi="Arial" w:cs="Arial"/>
+          <w:sz w:val="22"/>
+          <w:szCs w:val="22"/>
+          <w:lang w:val="en-GB"/>
+        </w:rPr>
+        <w:t xml:space="preserve">Insufficient solar power </w:t>
+      </w:r>
+      <w:r>
+        <w:rPr>
+          <w:rFonts w:ascii="Arial" w:hAnsi="Arial" w:cs="Arial"/>
+          <w:sz w:val="22"/>
+          <w:szCs w:val="22"/>
+          <w:lang w:val="en-GB"/>
+        </w:rPr>
+        <w:t>-&gt;</w:t>
+      </w:r>
+      <w:r>
+        <w:rPr>
+          <w:rFonts w:ascii="Arial" w:hAnsi="Arial" w:cs="Arial"/>
+          <w:sz w:val="22"/>
+          <w:szCs w:val="22"/>
+          <w:lang w:val="en-GB"/>
+        </w:rPr>
+        <w:t xml:space="preserve"> larger panel / optimized sleep modes</w:t>
+      </w:r>
+    </w:p>
+    <w:p>
+      <w:pPr>
+        <w:pStyle w:val="StandardWeb"/>
+        <w:numPr>
+          <w:ilvl w:val="0"/>
+          <w:numId w:val="29"/>
+        </w:numPr>
+        <w:rPr>
+          <w:rFonts w:ascii="Arial" w:hAnsi="Arial" w:cs="Arial"/>
+          <w:sz w:val="22"/>
+          <w:szCs w:val="22"/>
+          <w:lang w:val="en-GB"/>
+        </w:rPr>
+      </w:pPr>
+      <w:r>
+        <w:rPr>
+          <w:rFonts w:ascii="Arial" w:hAnsi="Arial" w:cs="Arial"/>
+          <w:sz w:val="22"/>
+          <w:szCs w:val="22"/>
+          <w:lang w:val="en-GB"/>
+        </w:rPr>
+        <w:t xml:space="preserve">Inaccurate sensor readings </w:t>
+      </w:r>
+      <w:r>
+        <w:rPr>
+          <w:rFonts w:ascii="Arial" w:hAnsi="Arial" w:cs="Arial"/>
+          <w:sz w:val="22"/>
+          <w:szCs w:val="22"/>
+          <w:lang w:val="en-GB"/>
+        </w:rPr>
+        <w:t>-&gt;</w:t>
+      </w:r>
+      <w:r>
+        <w:rPr>
+          <w:rFonts w:ascii="Arial" w:hAnsi="Arial" w:cs="Arial"/>
+          <w:sz w:val="22"/>
+          <w:szCs w:val="22"/>
+          <w:lang w:val="en-GB"/>
+        </w:rPr>
+        <w:t xml:space="preserve"> calibration and comparison tests</w:t>
+      </w:r>
+    </w:p>
+    <w:p>
+      <w:pPr>
+        <w:pStyle w:val="StandardWeb"/>
+        <w:numPr>
+          <w:ilvl w:val="0"/>
+          <w:numId w:val="29"/>
+        </w:numPr>
+        <w:rPr>
+          <w:rFonts w:ascii="Arial" w:hAnsi="Arial" w:cs="Arial"/>
+          <w:sz w:val="22"/>
+          <w:szCs w:val="22"/>
+          <w:lang w:val="en-GB"/>
+        </w:rPr>
+      </w:pPr>
+      <w:r>
+        <w:rPr>
+          <w:rFonts w:ascii="Arial" w:hAnsi="Arial" w:cs="Arial"/>
+          <w:sz w:val="22"/>
+          <w:szCs w:val="22"/>
+          <w:lang w:val="en-GB"/>
+        </w:rPr>
+        <w:t xml:space="preserve">Case not meeting IP44 </w:t>
+      </w:r>
+      <w:r>
+        <w:rPr>
+          <w:rFonts w:ascii="Arial" w:hAnsi="Arial" w:cs="Arial"/>
+          <w:sz w:val="22"/>
+          <w:szCs w:val="22"/>
+          <w:lang w:val="en-GB"/>
+        </w:rPr>
+        <w:t>-&gt;</w:t>
+      </w:r>
+      <w:r>
+        <w:rPr>
+          <w:rFonts w:ascii="Arial" w:hAnsi="Arial" w:cs="Arial"/>
+          <w:sz w:val="22"/>
+          <w:szCs w:val="22"/>
+          <w:lang w:val="en-GB"/>
+        </w:rPr>
+        <w:t xml:space="preserve"> reinforced sealing</w:t>
+      </w:r>
+    </w:p>
+    <w:p>
+      <w:pPr>
+        <w:pStyle w:val="berschrift2"/>
+        <w:rPr>
+          <w:rFonts w:eastAsia="Times New Roman"/>
+        </w:rPr>
+      </w:pPr>
+      <w:r>
+        <w:rPr>
+          <w:rFonts w:eastAsia="Times New Roman"/>
+        </w:rPr>
+        <w:t>Quality Requirements</w:t>
+      </w:r>
+    </w:p>
+    <w:p>
+      <w:pPr>
+        <w:pStyle w:val="StandardWeb"/>
+        <w:numPr>
+          <w:ilvl w:val="0"/>
+          <w:numId w:val="33"/>
+        </w:numPr>
+        <w:rPr>
+          <w:rFonts w:ascii="Arial" w:hAnsi="Arial" w:cs="Arial"/>
+          <w:sz w:val="22"/>
+          <w:szCs w:val="22"/>
+        </w:rPr>
+      </w:pPr>
+      <w:r>
+        <w:rPr>
+          <w:rFonts w:ascii="Arial" w:hAnsi="Arial" w:cs="Arial"/>
+          <w:sz w:val="22"/>
+          <w:szCs w:val="22"/>
+        </w:rPr>
+        <w:t>Code reviews within team</w:t>
+      </w:r>
+    </w:p>
+    <w:p>
+      <w:pPr>
+        <w:pStyle w:val="StandardWeb"/>
+        <w:numPr>
+          <w:ilvl w:val="0"/>
+          <w:numId w:val="33"/>
+        </w:numPr>
+        <w:rPr>
+          <w:rFonts w:ascii="Arial" w:hAnsi="Arial" w:cs="Arial"/>
+          <w:sz w:val="22"/>
+          <w:szCs w:val="22"/>
+        </w:rPr>
+      </w:pPr>
+      <w:r>
+        <w:rPr>
+          <w:rFonts w:ascii="Arial" w:hAnsi="Arial" w:cs="Arial"/>
+          <w:sz w:val="22"/>
+          <w:szCs w:val="22"/>
+        </w:rPr>
+        <w:t>Component testing after each milestone</w:t>
+      </w:r>
+    </w:p>
+    <w:p>
+      <w:pPr>
+        <w:pStyle w:val="StandardWeb"/>
+        <w:numPr>
+          <w:ilvl w:val="0"/>
+          <w:numId w:val="33"/>
+        </w:numPr>
+        <w:rPr>
+          <w:rFonts w:ascii="Arial" w:hAnsi="Arial" w:cs="Arial"/>
+          <w:sz w:val="22"/>
+          <w:szCs w:val="22"/>
+        </w:rPr>
+      </w:pPr>
+      <w:r>
+        <w:rPr>
+          <w:rFonts w:ascii="Arial" w:hAnsi="Arial" w:cs="Arial"/>
+          <w:sz w:val="22"/>
+          <w:szCs w:val="22"/>
+        </w:rPr>
+        <w:t>48-hour uninterrupted test run required</w:t>
+      </w:r>
+    </w:p>
+    <w:p>
+      <w:pPr>
+        <w:pStyle w:val="StandardWeb"/>
+        <w:numPr>
+          <w:ilvl w:val="0"/>
+          <w:numId w:val="33"/>
+        </w:numPr>
+        <w:rPr>
+          <w:rFonts w:ascii="Arial" w:hAnsi="Arial" w:cs="Arial"/>
+          <w:sz w:val="22"/>
+          <w:szCs w:val="22"/>
+          <w:lang w:val="en-GB"/>
+        </w:rPr>
+      </w:pPr>
+      <w:r>
+        <w:rPr>
+          <w:rFonts w:ascii="Arial" w:hAnsi="Arial" w:cs="Arial"/>
+          <w:sz w:val="22"/>
+          <w:szCs w:val="22"/>
+          <w:lang w:val="en-GB"/>
+        </w:rPr>
+        <w:t>Final acceptance by teacher (project owner)</w:t>
+      </w:r>
+    </w:p>
+    <w:p>
+      <w:pPr>
+        <w:pStyle w:val="StandardWeb"/>
+        <w:rPr>
+          <w:rFonts w:ascii="Arial" w:hAnsi="Arial" w:cs="Arial"/>
+          <w:sz w:val="22"/>
+          <w:szCs w:val="22"/>
+          <w:lang w:val="en-GB"/>
+        </w:rPr>
+      </w:pPr>
     </w:p>
     <w:p>
       <w:pPr>
@@ -4641,7 +6008,6 @@
           <w:lang w:val="en-GB"/>
         </w:rPr>
       </w:pPr>
-      <w:bookmarkStart w:id="17" w:name="_Toc160452727"/>
       <w:r>
         <w:rPr>
           <w:rFonts w:ascii="Arial" w:hAnsi="Arial" w:cs="Arial"/>
@@ -4649,7 +6015,7 @@
         </w:rPr>
         <w:t>Delivery and Acceptance conditions</w:t>
       </w:r>
-      <w:bookmarkEnd w:id="17"/>
+      <w:bookmarkEnd w:id="16"/>
     </w:p>
     <w:p>
       <w:pPr>
@@ -4675,15 +6041,16 @@
           <w:lang w:val="en-GB"/>
         </w:rPr>
       </w:pPr>
-      <w:bookmarkStart w:id="18" w:name="_Toc160452728"/>
+      <w:bookmarkStart w:id="17" w:name="_Toc160452728"/>
       <w:r>
         <w:rPr>
           <w:rFonts w:ascii="Arial" w:hAnsi="Arial" w:cs="Arial"/>
           <w:lang w:val="en-GB"/>
         </w:rPr>
+        <w:lastRenderedPageBreak/>
         <w:t>Appendix</w:t>
       </w:r>
-      <w:bookmarkEnd w:id="18"/>
+      <w:bookmarkEnd w:id="17"/>
     </w:p>
     <w:p>
       <w:pPr>
@@ -5067,6 +6434,155 @@
     </w:lvl>
   </w:abstractNum>
   <w:abstractNum w:abstractNumId="2" w15:restartNumberingAfterBreak="0">
+    <w:nsid w:val="1BD205A9"/>
+    <w:multiLevelType w:val="multilevel"/>
+    <w:tmpl w:val="C1348172"/>
+    <w:lvl w:ilvl="0">
+      <w:start w:val="1"/>
+      <w:numFmt w:val="bullet"/>
+      <w:lvlText w:val=""/>
+      <w:lvlJc w:val="left"/>
+      <w:pPr>
+        <w:tabs>
+          <w:tab w:val="num" w:pos="720"/>
+        </w:tabs>
+        <w:ind w:left="720" w:hanging="360"/>
+      </w:pPr>
+      <w:rPr>
+        <w:rFonts w:ascii="Symbol" w:hAnsi="Symbol" w:hint="default"/>
+        <w:sz w:val="20"/>
+      </w:rPr>
+    </w:lvl>
+    <w:lvl w:ilvl="1" w:tentative="1">
+      <w:start w:val="1"/>
+      <w:numFmt w:val="bullet"/>
+      <w:lvlText w:val="o"/>
+      <w:lvlJc w:val="left"/>
+      <w:pPr>
+        <w:tabs>
+          <w:tab w:val="num" w:pos="1440"/>
+        </w:tabs>
+        <w:ind w:left="1440" w:hanging="360"/>
+      </w:pPr>
+      <w:rPr>
+        <w:rFonts w:ascii="Courier New" w:hAnsi="Courier New" w:hint="default"/>
+        <w:sz w:val="20"/>
+      </w:rPr>
+    </w:lvl>
+    <w:lvl w:ilvl="2" w:tentative="1">
+      <w:start w:val="1"/>
+      <w:numFmt w:val="bullet"/>
+      <w:lvlText w:val=""/>
+      <w:lvlJc w:val="left"/>
+      <w:pPr>
+        <w:tabs>
+          <w:tab w:val="num" w:pos="2160"/>
+        </w:tabs>
+        <w:ind w:left="2160" w:hanging="360"/>
+      </w:pPr>
+      <w:rPr>
+        <w:rFonts w:ascii="Wingdings" w:hAnsi="Wingdings" w:hint="default"/>
+        <w:sz w:val="20"/>
+      </w:rPr>
+    </w:lvl>
+    <w:lvl w:ilvl="3" w:tentative="1">
+      <w:start w:val="1"/>
+      <w:numFmt w:val="bullet"/>
+      <w:lvlText w:val=""/>
+      <w:lvlJc w:val="left"/>
+      <w:pPr>
+        <w:tabs>
+          <w:tab w:val="num" w:pos="2880"/>
+        </w:tabs>
+        <w:ind w:left="2880" w:hanging="360"/>
+      </w:pPr>
+      <w:rPr>
+        <w:rFonts w:ascii="Wingdings" w:hAnsi="Wingdings" w:hint="default"/>
+        <w:sz w:val="20"/>
+      </w:rPr>
+    </w:lvl>
+    <w:lvl w:ilvl="4" w:tentative="1">
+      <w:start w:val="1"/>
+      <w:numFmt w:val="bullet"/>
+      <w:lvlText w:val=""/>
+      <w:lvlJc w:val="left"/>
+      <w:pPr>
+        <w:tabs>
+          <w:tab w:val="num" w:pos="3600"/>
+        </w:tabs>
+        <w:ind w:left="3600" w:hanging="360"/>
+      </w:pPr>
+      <w:rPr>
+        <w:rFonts w:ascii="Wingdings" w:hAnsi="Wingdings" w:hint="default"/>
+        <w:sz w:val="20"/>
+      </w:rPr>
+    </w:lvl>
+    <w:lvl w:ilvl="5" w:tentative="1">
+      <w:start w:val="1"/>
+      <w:numFmt w:val="bullet"/>
+      <w:lvlText w:val=""/>
+      <w:lvlJc w:val="left"/>
+      <w:pPr>
+        <w:tabs>
+          <w:tab w:val="num" w:pos="4320"/>
+        </w:tabs>
+        <w:ind w:left="4320" w:hanging="360"/>
+      </w:pPr>
+      <w:rPr>
+        <w:rFonts w:ascii="Wingdings" w:hAnsi="Wingdings" w:hint="default"/>
+        <w:sz w:val="20"/>
+      </w:rPr>
+    </w:lvl>
+    <w:lvl w:ilvl="6" w:tentative="1">
+      <w:start w:val="1"/>
+      <w:numFmt w:val="bullet"/>
+      <w:lvlText w:val=""/>
+      <w:lvlJc w:val="left"/>
+      <w:pPr>
+        <w:tabs>
+          <w:tab w:val="num" w:pos="5040"/>
+        </w:tabs>
+        <w:ind w:left="5040" w:hanging="360"/>
+      </w:pPr>
+      <w:rPr>
+        <w:rFonts w:ascii="Wingdings" w:hAnsi="Wingdings" w:hint="default"/>
+        <w:sz w:val="20"/>
+      </w:rPr>
+    </w:lvl>
+    <w:lvl w:ilvl="7" w:tentative="1">
+      <w:start w:val="1"/>
+      <w:numFmt w:val="bullet"/>
+      <w:lvlText w:val=""/>
+      <w:lvlJc w:val="left"/>
+      <w:pPr>
+        <w:tabs>
+          <w:tab w:val="num" w:pos="5760"/>
+        </w:tabs>
+        <w:ind w:left="5760" w:hanging="360"/>
+      </w:pPr>
+      <w:rPr>
+        <w:rFonts w:ascii="Wingdings" w:hAnsi="Wingdings" w:hint="default"/>
+        <w:sz w:val="20"/>
+      </w:rPr>
+    </w:lvl>
+    <w:lvl w:ilvl="8" w:tentative="1">
+      <w:start w:val="1"/>
+      <w:numFmt w:val="bullet"/>
+      <w:lvlText w:val=""/>
+      <w:lvlJc w:val="left"/>
+      <w:pPr>
+        <w:tabs>
+          <w:tab w:val="num" w:pos="6480"/>
+        </w:tabs>
+        <w:ind w:left="6480" w:hanging="360"/>
+      </w:pPr>
+      <w:rPr>
+        <w:rFonts w:ascii="Wingdings" w:hAnsi="Wingdings" w:hint="default"/>
+        <w:sz w:val="20"/>
+      </w:rPr>
+    </w:lvl>
+  </w:abstractNum>
+  <w:abstractNum w:abstractNumId="3" w15:restartNumberingAfterBreak="0">
     <w:nsid w:val="22717C24"/>
     <w:multiLevelType w:val="hybridMultilevel"/>
     <w:tmpl w:val="82CAFDAE"/>
@@ -5155,7 +6671,346 @@
       </w:pPr>
     </w:lvl>
   </w:abstractNum>
-  <w:abstractNum w:abstractNumId="3" w15:restartNumberingAfterBreak="0">
+  <w:abstractNum w:abstractNumId="4" w15:restartNumberingAfterBreak="0">
+    <w:nsid w:val="22F370DC"/>
+    <w:multiLevelType w:val="multilevel"/>
+    <w:tmpl w:val="F9363F9A"/>
+    <w:lvl w:ilvl="0">
+      <w:start w:val="1"/>
+      <w:numFmt w:val="decimal"/>
+      <w:lvlText w:val="%1."/>
+      <w:lvlJc w:val="left"/>
+      <w:pPr>
+        <w:tabs>
+          <w:tab w:val="num" w:pos="720"/>
+        </w:tabs>
+        <w:ind w:left="720" w:hanging="360"/>
+      </w:pPr>
+    </w:lvl>
+    <w:lvl w:ilvl="1" w:tentative="1">
+      <w:start w:val="1"/>
+      <w:numFmt w:val="decimal"/>
+      <w:lvlText w:val="%2."/>
+      <w:lvlJc w:val="left"/>
+      <w:pPr>
+        <w:tabs>
+          <w:tab w:val="num" w:pos="1440"/>
+        </w:tabs>
+        <w:ind w:left="1440" w:hanging="360"/>
+      </w:pPr>
+    </w:lvl>
+    <w:lvl w:ilvl="2" w:tentative="1">
+      <w:start w:val="1"/>
+      <w:numFmt w:val="decimal"/>
+      <w:lvlText w:val="%3."/>
+      <w:lvlJc w:val="left"/>
+      <w:pPr>
+        <w:tabs>
+          <w:tab w:val="num" w:pos="2160"/>
+        </w:tabs>
+        <w:ind w:left="2160" w:hanging="360"/>
+      </w:pPr>
+    </w:lvl>
+    <w:lvl w:ilvl="3" w:tentative="1">
+      <w:start w:val="1"/>
+      <w:numFmt w:val="decimal"/>
+      <w:lvlText w:val="%4."/>
+      <w:lvlJc w:val="left"/>
+      <w:pPr>
+        <w:tabs>
+          <w:tab w:val="num" w:pos="2880"/>
+        </w:tabs>
+        <w:ind w:left="2880" w:hanging="360"/>
+      </w:pPr>
+    </w:lvl>
+    <w:lvl w:ilvl="4" w:tentative="1">
+      <w:start w:val="1"/>
+      <w:numFmt w:val="decimal"/>
+      <w:lvlText w:val="%5."/>
+      <w:lvlJc w:val="left"/>
+      <w:pPr>
+        <w:tabs>
+          <w:tab w:val="num" w:pos="3600"/>
+        </w:tabs>
+        <w:ind w:left="3600" w:hanging="360"/>
+      </w:pPr>
+    </w:lvl>
+    <w:lvl w:ilvl="5" w:tentative="1">
+      <w:start w:val="1"/>
+      <w:numFmt w:val="decimal"/>
+      <w:lvlText w:val="%6."/>
+      <w:lvlJc w:val="left"/>
+      <w:pPr>
+        <w:tabs>
+          <w:tab w:val="num" w:pos="4320"/>
+        </w:tabs>
+        <w:ind w:left="4320" w:hanging="360"/>
+      </w:pPr>
+    </w:lvl>
+    <w:lvl w:ilvl="6" w:tentative="1">
+      <w:start w:val="1"/>
+      <w:numFmt w:val="decimal"/>
+      <w:lvlText w:val="%7."/>
+      <w:lvlJc w:val="left"/>
+      <w:pPr>
+        <w:tabs>
+          <w:tab w:val="num" w:pos="5040"/>
+        </w:tabs>
+        <w:ind w:left="5040" w:hanging="360"/>
+      </w:pPr>
+    </w:lvl>
+    <w:lvl w:ilvl="7" w:tentative="1">
+      <w:start w:val="1"/>
+      <w:numFmt w:val="decimal"/>
+      <w:lvlText w:val="%8."/>
+      <w:lvlJc w:val="left"/>
+      <w:pPr>
+        <w:tabs>
+          <w:tab w:val="num" w:pos="5760"/>
+        </w:tabs>
+        <w:ind w:left="5760" w:hanging="360"/>
+      </w:pPr>
+    </w:lvl>
+    <w:lvl w:ilvl="8" w:tentative="1">
+      <w:start w:val="1"/>
+      <w:numFmt w:val="decimal"/>
+      <w:lvlText w:val="%9."/>
+      <w:lvlJc w:val="left"/>
+      <w:pPr>
+        <w:tabs>
+          <w:tab w:val="num" w:pos="6480"/>
+        </w:tabs>
+        <w:ind w:left="6480" w:hanging="360"/>
+      </w:pPr>
+    </w:lvl>
+  </w:abstractNum>
+  <w:abstractNum w:abstractNumId="5" w15:restartNumberingAfterBreak="0">
+    <w:nsid w:val="2A316195"/>
+    <w:multiLevelType w:val="hybridMultilevel"/>
+    <w:tmpl w:val="A00EE274"/>
+    <w:lvl w:ilvl="0" w:tplc="04070001">
+      <w:start w:val="1"/>
+      <w:numFmt w:val="bullet"/>
+      <w:lvlText w:val=""/>
+      <w:lvlJc w:val="left"/>
+      <w:pPr>
+        <w:ind w:left="720" w:hanging="360"/>
+      </w:pPr>
+      <w:rPr>
+        <w:rFonts w:ascii="Symbol" w:hAnsi="Symbol" w:hint="default"/>
+      </w:rPr>
+    </w:lvl>
+    <w:lvl w:ilvl="1" w:tplc="04070003" w:tentative="1">
+      <w:start w:val="1"/>
+      <w:numFmt w:val="bullet"/>
+      <w:lvlText w:val="o"/>
+      <w:lvlJc w:val="left"/>
+      <w:pPr>
+        <w:ind w:left="1440" w:hanging="360"/>
+      </w:pPr>
+      <w:rPr>
+        <w:rFonts w:ascii="Courier New" w:hAnsi="Courier New" w:cs="Courier New" w:hint="default"/>
+      </w:rPr>
+    </w:lvl>
+    <w:lvl w:ilvl="2" w:tplc="04070005" w:tentative="1">
+      <w:start w:val="1"/>
+      <w:numFmt w:val="bullet"/>
+      <w:lvlText w:val=""/>
+      <w:lvlJc w:val="left"/>
+      <w:pPr>
+        <w:ind w:left="2160" w:hanging="360"/>
+      </w:pPr>
+      <w:rPr>
+        <w:rFonts w:ascii="Wingdings" w:hAnsi="Wingdings" w:hint="default"/>
+      </w:rPr>
+    </w:lvl>
+    <w:lvl w:ilvl="3" w:tplc="04070001" w:tentative="1">
+      <w:start w:val="1"/>
+      <w:numFmt w:val="bullet"/>
+      <w:lvlText w:val=""/>
+      <w:lvlJc w:val="left"/>
+      <w:pPr>
+        <w:ind w:left="2880" w:hanging="360"/>
+      </w:pPr>
+      <w:rPr>
+        <w:rFonts w:ascii="Symbol" w:hAnsi="Symbol" w:hint="default"/>
+      </w:rPr>
+    </w:lvl>
+    <w:lvl w:ilvl="4" w:tplc="04070003" w:tentative="1">
+      <w:start w:val="1"/>
+      <w:numFmt w:val="bullet"/>
+      <w:lvlText w:val="o"/>
+      <w:lvlJc w:val="left"/>
+      <w:pPr>
+        <w:ind w:left="3600" w:hanging="360"/>
+      </w:pPr>
+      <w:rPr>
+        <w:rFonts w:ascii="Courier New" w:hAnsi="Courier New" w:cs="Courier New" w:hint="default"/>
+      </w:rPr>
+    </w:lvl>
+    <w:lvl w:ilvl="5" w:tplc="04070005" w:tentative="1">
+      <w:start w:val="1"/>
+      <w:numFmt w:val="bullet"/>
+      <w:lvlText w:val=""/>
+      <w:lvlJc w:val="left"/>
+      <w:pPr>
+        <w:ind w:left="4320" w:hanging="360"/>
+      </w:pPr>
+      <w:rPr>
+        <w:rFonts w:ascii="Wingdings" w:hAnsi="Wingdings" w:hint="default"/>
+      </w:rPr>
+    </w:lvl>
+    <w:lvl w:ilvl="6" w:tplc="04070001" w:tentative="1">
+      <w:start w:val="1"/>
+      <w:numFmt w:val="bullet"/>
+      <w:lvlText w:val=""/>
+      <w:lvlJc w:val="left"/>
+      <w:pPr>
+        <w:ind w:left="5040" w:hanging="360"/>
+      </w:pPr>
+      <w:rPr>
+        <w:rFonts w:ascii="Symbol" w:hAnsi="Symbol" w:hint="default"/>
+      </w:rPr>
+    </w:lvl>
+    <w:lvl w:ilvl="7" w:tplc="04070003" w:tentative="1">
+      <w:start w:val="1"/>
+      <w:numFmt w:val="bullet"/>
+      <w:lvlText w:val="o"/>
+      <w:lvlJc w:val="left"/>
+      <w:pPr>
+        <w:ind w:left="5760" w:hanging="360"/>
+      </w:pPr>
+      <w:rPr>
+        <w:rFonts w:ascii="Courier New" w:hAnsi="Courier New" w:cs="Courier New" w:hint="default"/>
+      </w:rPr>
+    </w:lvl>
+    <w:lvl w:ilvl="8" w:tplc="04070005" w:tentative="1">
+      <w:start w:val="1"/>
+      <w:numFmt w:val="bullet"/>
+      <w:lvlText w:val=""/>
+      <w:lvlJc w:val="left"/>
+      <w:pPr>
+        <w:ind w:left="6480" w:hanging="360"/>
+      </w:pPr>
+      <w:rPr>
+        <w:rFonts w:ascii="Wingdings" w:hAnsi="Wingdings" w:hint="default"/>
+      </w:rPr>
+    </w:lvl>
+  </w:abstractNum>
+  <w:abstractNum w:abstractNumId="6" w15:restartNumberingAfterBreak="0">
+    <w:nsid w:val="3558414A"/>
+    <w:multiLevelType w:val="hybridMultilevel"/>
+    <w:tmpl w:val="D084E08A"/>
+    <w:lvl w:ilvl="0" w:tplc="04070001">
+      <w:start w:val="1"/>
+      <w:numFmt w:val="bullet"/>
+      <w:lvlText w:val=""/>
+      <w:lvlJc w:val="left"/>
+      <w:pPr>
+        <w:ind w:left="720" w:hanging="360"/>
+      </w:pPr>
+      <w:rPr>
+        <w:rFonts w:ascii="Symbol" w:hAnsi="Symbol" w:hint="default"/>
+      </w:rPr>
+    </w:lvl>
+    <w:lvl w:ilvl="1" w:tplc="04070003" w:tentative="1">
+      <w:start w:val="1"/>
+      <w:numFmt w:val="bullet"/>
+      <w:lvlText w:val="o"/>
+      <w:lvlJc w:val="left"/>
+      <w:pPr>
+        <w:ind w:left="1440" w:hanging="360"/>
+      </w:pPr>
+      <w:rPr>
+        <w:rFonts w:ascii="Courier New" w:hAnsi="Courier New" w:cs="Courier New" w:hint="default"/>
+      </w:rPr>
+    </w:lvl>
+    <w:lvl w:ilvl="2" w:tplc="04070005" w:tentative="1">
+      <w:start w:val="1"/>
+      <w:numFmt w:val="bullet"/>
+      <w:lvlText w:val=""/>
+      <w:lvlJc w:val="left"/>
+      <w:pPr>
+        <w:ind w:left="2160" w:hanging="360"/>
+      </w:pPr>
+      <w:rPr>
+        <w:rFonts w:ascii="Wingdings" w:hAnsi="Wingdings" w:hint="default"/>
+      </w:rPr>
+    </w:lvl>
+    <w:lvl w:ilvl="3" w:tplc="04070001" w:tentative="1">
+      <w:start w:val="1"/>
+      <w:numFmt w:val="bullet"/>
+      <w:lvlText w:val=""/>
+      <w:lvlJc w:val="left"/>
+      <w:pPr>
+        <w:ind w:left="2880" w:hanging="360"/>
+      </w:pPr>
+      <w:rPr>
+        <w:rFonts w:ascii="Symbol" w:hAnsi="Symbol" w:hint="default"/>
+      </w:rPr>
+    </w:lvl>
+    <w:lvl w:ilvl="4" w:tplc="04070003" w:tentative="1">
+      <w:start w:val="1"/>
+      <w:numFmt w:val="bullet"/>
+      <w:lvlText w:val="o"/>
+      <w:lvlJc w:val="left"/>
+      <w:pPr>
+        <w:ind w:left="3600" w:hanging="360"/>
+      </w:pPr>
+      <w:rPr>
+        <w:rFonts w:ascii="Courier New" w:hAnsi="Courier New" w:cs="Courier New" w:hint="default"/>
+      </w:rPr>
+    </w:lvl>
+    <w:lvl w:ilvl="5" w:tplc="04070005" w:tentative="1">
+      <w:start w:val="1"/>
+      <w:numFmt w:val="bullet"/>
+      <w:lvlText w:val=""/>
+      <w:lvlJc w:val="left"/>
+      <w:pPr>
+        <w:ind w:left="4320" w:hanging="360"/>
+      </w:pPr>
+      <w:rPr>
+        <w:rFonts w:ascii="Wingdings" w:hAnsi="Wingdings" w:hint="default"/>
+      </w:rPr>
+    </w:lvl>
+    <w:lvl w:ilvl="6" w:tplc="04070001" w:tentative="1">
+      <w:start w:val="1"/>
+      <w:numFmt w:val="bullet"/>
+      <w:lvlText w:val=""/>
+      <w:lvlJc w:val="left"/>
+      <w:pPr>
+        <w:ind w:left="5040" w:hanging="360"/>
+      </w:pPr>
+      <w:rPr>
+        <w:rFonts w:ascii="Symbol" w:hAnsi="Symbol" w:hint="default"/>
+      </w:rPr>
+    </w:lvl>
+    <w:lvl w:ilvl="7" w:tplc="04070003" w:tentative="1">
+      <w:start w:val="1"/>
+      <w:numFmt w:val="bullet"/>
+      <w:lvlText w:val="o"/>
+      <w:lvlJc w:val="left"/>
+      <w:pPr>
+        <w:ind w:left="5760" w:hanging="360"/>
+      </w:pPr>
+      <w:rPr>
+        <w:rFonts w:ascii="Courier New" w:hAnsi="Courier New" w:cs="Courier New" w:hint="default"/>
+      </w:rPr>
+    </w:lvl>
+    <w:lvl w:ilvl="8" w:tplc="04070005" w:tentative="1">
+      <w:start w:val="1"/>
+      <w:numFmt w:val="bullet"/>
+      <w:lvlText w:val=""/>
+      <w:lvlJc w:val="left"/>
+      <w:pPr>
+        <w:ind w:left="6480" w:hanging="360"/>
+      </w:pPr>
+      <w:rPr>
+        <w:rFonts w:ascii="Wingdings" w:hAnsi="Wingdings" w:hint="default"/>
+      </w:rPr>
+    </w:lvl>
+  </w:abstractNum>
+  <w:abstractNum w:abstractNumId="7" w15:restartNumberingAfterBreak="0">
     <w:nsid w:val="35677B33"/>
     <w:multiLevelType w:val="multilevel"/>
     <w:tmpl w:val="FDF68A7C"/>
@@ -5277,7 +7132,156 @@
       </w:rPr>
     </w:lvl>
   </w:abstractNum>
-  <w:abstractNum w:abstractNumId="4" w15:restartNumberingAfterBreak="0">
+  <w:abstractNum w:abstractNumId="8" w15:restartNumberingAfterBreak="0">
+    <w:nsid w:val="36213D9D"/>
+    <w:multiLevelType w:val="multilevel"/>
+    <w:tmpl w:val="DE18C276"/>
+    <w:lvl w:ilvl="0">
+      <w:start w:val="1"/>
+      <w:numFmt w:val="bullet"/>
+      <w:lvlText w:val=""/>
+      <w:lvlJc w:val="left"/>
+      <w:pPr>
+        <w:tabs>
+          <w:tab w:val="num" w:pos="720"/>
+        </w:tabs>
+        <w:ind w:left="720" w:hanging="360"/>
+      </w:pPr>
+      <w:rPr>
+        <w:rFonts w:ascii="Symbol" w:hAnsi="Symbol" w:hint="default"/>
+        <w:sz w:val="20"/>
+      </w:rPr>
+    </w:lvl>
+    <w:lvl w:ilvl="1" w:tentative="1">
+      <w:start w:val="1"/>
+      <w:numFmt w:val="bullet"/>
+      <w:lvlText w:val="o"/>
+      <w:lvlJc w:val="left"/>
+      <w:pPr>
+        <w:tabs>
+          <w:tab w:val="num" w:pos="1440"/>
+        </w:tabs>
+        <w:ind w:left="1440" w:hanging="360"/>
+      </w:pPr>
+      <w:rPr>
+        <w:rFonts w:ascii="Courier New" w:hAnsi="Courier New" w:hint="default"/>
+        <w:sz w:val="20"/>
+      </w:rPr>
+    </w:lvl>
+    <w:lvl w:ilvl="2" w:tentative="1">
+      <w:start w:val="1"/>
+      <w:numFmt w:val="bullet"/>
+      <w:lvlText w:val=""/>
+      <w:lvlJc w:val="left"/>
+      <w:pPr>
+        <w:tabs>
+          <w:tab w:val="num" w:pos="2160"/>
+        </w:tabs>
+        <w:ind w:left="2160" w:hanging="360"/>
+      </w:pPr>
+      <w:rPr>
+        <w:rFonts w:ascii="Wingdings" w:hAnsi="Wingdings" w:hint="default"/>
+        <w:sz w:val="20"/>
+      </w:rPr>
+    </w:lvl>
+    <w:lvl w:ilvl="3" w:tentative="1">
+      <w:start w:val="1"/>
+      <w:numFmt w:val="bullet"/>
+      <w:lvlText w:val=""/>
+      <w:lvlJc w:val="left"/>
+      <w:pPr>
+        <w:tabs>
+          <w:tab w:val="num" w:pos="2880"/>
+        </w:tabs>
+        <w:ind w:left="2880" w:hanging="360"/>
+      </w:pPr>
+      <w:rPr>
+        <w:rFonts w:ascii="Wingdings" w:hAnsi="Wingdings" w:hint="default"/>
+        <w:sz w:val="20"/>
+      </w:rPr>
+    </w:lvl>
+    <w:lvl w:ilvl="4" w:tentative="1">
+      <w:start w:val="1"/>
+      <w:numFmt w:val="bullet"/>
+      <w:lvlText w:val=""/>
+      <w:lvlJc w:val="left"/>
+      <w:pPr>
+        <w:tabs>
+          <w:tab w:val="num" w:pos="3600"/>
+        </w:tabs>
+        <w:ind w:left="3600" w:hanging="360"/>
+      </w:pPr>
+      <w:rPr>
+        <w:rFonts w:ascii="Wingdings" w:hAnsi="Wingdings" w:hint="default"/>
+        <w:sz w:val="20"/>
+      </w:rPr>
+    </w:lvl>
+    <w:lvl w:ilvl="5" w:tentative="1">
+      <w:start w:val="1"/>
+      <w:numFmt w:val="bullet"/>
+      <w:lvlText w:val=""/>
+      <w:lvlJc w:val="left"/>
+      <w:pPr>
+        <w:tabs>
+          <w:tab w:val="num" w:pos="4320"/>
+        </w:tabs>
+        <w:ind w:left="4320" w:hanging="360"/>
+      </w:pPr>
+      <w:rPr>
+        <w:rFonts w:ascii="Wingdings" w:hAnsi="Wingdings" w:hint="default"/>
+        <w:sz w:val="20"/>
+      </w:rPr>
+    </w:lvl>
+    <w:lvl w:ilvl="6" w:tentative="1">
+      <w:start w:val="1"/>
+      <w:numFmt w:val="bullet"/>
+      <w:lvlText w:val=""/>
+      <w:lvlJc w:val="left"/>
+      <w:pPr>
+        <w:tabs>
+          <w:tab w:val="num" w:pos="5040"/>
+        </w:tabs>
+        <w:ind w:left="5040" w:hanging="360"/>
+      </w:pPr>
+      <w:rPr>
+        <w:rFonts w:ascii="Wingdings" w:hAnsi="Wingdings" w:hint="default"/>
+        <w:sz w:val="20"/>
+      </w:rPr>
+    </w:lvl>
+    <w:lvl w:ilvl="7" w:tentative="1">
+      <w:start w:val="1"/>
+      <w:numFmt w:val="bullet"/>
+      <w:lvlText w:val=""/>
+      <w:lvlJc w:val="left"/>
+      <w:pPr>
+        <w:tabs>
+          <w:tab w:val="num" w:pos="5760"/>
+        </w:tabs>
+        <w:ind w:left="5760" w:hanging="360"/>
+      </w:pPr>
+      <w:rPr>
+        <w:rFonts w:ascii="Wingdings" w:hAnsi="Wingdings" w:hint="default"/>
+        <w:sz w:val="20"/>
+      </w:rPr>
+    </w:lvl>
+    <w:lvl w:ilvl="8" w:tentative="1">
+      <w:start w:val="1"/>
+      <w:numFmt w:val="bullet"/>
+      <w:lvlText w:val=""/>
+      <w:lvlJc w:val="left"/>
+      <w:pPr>
+        <w:tabs>
+          <w:tab w:val="num" w:pos="6480"/>
+        </w:tabs>
+        <w:ind w:left="6480" w:hanging="360"/>
+      </w:pPr>
+      <w:rPr>
+        <w:rFonts w:ascii="Wingdings" w:hAnsi="Wingdings" w:hint="default"/>
+        <w:sz w:val="20"/>
+      </w:rPr>
+    </w:lvl>
+  </w:abstractNum>
+  <w:abstractNum w:abstractNumId="9" w15:restartNumberingAfterBreak="0">
     <w:nsid w:val="383C1B2A"/>
     <w:multiLevelType w:val="hybridMultilevel"/>
     <w:tmpl w:val="A476C418"/>
@@ -5390,7 +7394,156 @@
       </w:rPr>
     </w:lvl>
   </w:abstractNum>
-  <w:abstractNum w:abstractNumId="5" w15:restartNumberingAfterBreak="0">
+  <w:abstractNum w:abstractNumId="10" w15:restartNumberingAfterBreak="0">
+    <w:nsid w:val="3E730E55"/>
+    <w:multiLevelType w:val="multilevel"/>
+    <w:tmpl w:val="160E57EE"/>
+    <w:lvl w:ilvl="0">
+      <w:start w:val="1"/>
+      <w:numFmt w:val="bullet"/>
+      <w:lvlText w:val=""/>
+      <w:lvlJc w:val="left"/>
+      <w:pPr>
+        <w:tabs>
+          <w:tab w:val="num" w:pos="720"/>
+        </w:tabs>
+        <w:ind w:left="720" w:hanging="360"/>
+      </w:pPr>
+      <w:rPr>
+        <w:rFonts w:ascii="Symbol" w:hAnsi="Symbol" w:hint="default"/>
+        <w:sz w:val="20"/>
+      </w:rPr>
+    </w:lvl>
+    <w:lvl w:ilvl="1" w:tentative="1">
+      <w:start w:val="1"/>
+      <w:numFmt w:val="bullet"/>
+      <w:lvlText w:val="o"/>
+      <w:lvlJc w:val="left"/>
+      <w:pPr>
+        <w:tabs>
+          <w:tab w:val="num" w:pos="1440"/>
+        </w:tabs>
+        <w:ind w:left="1440" w:hanging="360"/>
+      </w:pPr>
+      <w:rPr>
+        <w:rFonts w:ascii="Courier New" w:hAnsi="Courier New" w:hint="default"/>
+        <w:sz w:val="20"/>
+      </w:rPr>
+    </w:lvl>
+    <w:lvl w:ilvl="2" w:tentative="1">
+      <w:start w:val="1"/>
+      <w:numFmt w:val="bullet"/>
+      <w:lvlText w:val=""/>
+      <w:lvlJc w:val="left"/>
+      <w:pPr>
+        <w:tabs>
+          <w:tab w:val="num" w:pos="2160"/>
+        </w:tabs>
+        <w:ind w:left="2160" w:hanging="360"/>
+      </w:pPr>
+      <w:rPr>
+        <w:rFonts w:ascii="Wingdings" w:hAnsi="Wingdings" w:hint="default"/>
+        <w:sz w:val="20"/>
+      </w:rPr>
+    </w:lvl>
+    <w:lvl w:ilvl="3" w:tentative="1">
+      <w:start w:val="1"/>
+      <w:numFmt w:val="bullet"/>
+      <w:lvlText w:val=""/>
+      <w:lvlJc w:val="left"/>
+      <w:pPr>
+        <w:tabs>
+          <w:tab w:val="num" w:pos="2880"/>
+        </w:tabs>
+        <w:ind w:left="2880" w:hanging="360"/>
+      </w:pPr>
+      <w:rPr>
+        <w:rFonts w:ascii="Wingdings" w:hAnsi="Wingdings" w:hint="default"/>
+        <w:sz w:val="20"/>
+      </w:rPr>
+    </w:lvl>
+    <w:lvl w:ilvl="4" w:tentative="1">
+      <w:start w:val="1"/>
+      <w:numFmt w:val="bullet"/>
+      <w:lvlText w:val=""/>
+      <w:lvlJc w:val="left"/>
+      <w:pPr>
+        <w:tabs>
+          <w:tab w:val="num" w:pos="3600"/>
+        </w:tabs>
+        <w:ind w:left="3600" w:hanging="360"/>
+      </w:pPr>
+      <w:rPr>
+        <w:rFonts w:ascii="Wingdings" w:hAnsi="Wingdings" w:hint="default"/>
+        <w:sz w:val="20"/>
+      </w:rPr>
+    </w:lvl>
+    <w:lvl w:ilvl="5" w:tentative="1">
+      <w:start w:val="1"/>
+      <w:numFmt w:val="bullet"/>
+      <w:lvlText w:val=""/>
+      <w:lvlJc w:val="left"/>
+      <w:pPr>
+        <w:tabs>
+          <w:tab w:val="num" w:pos="4320"/>
+        </w:tabs>
+        <w:ind w:left="4320" w:hanging="360"/>
+      </w:pPr>
+      <w:rPr>
+        <w:rFonts w:ascii="Wingdings" w:hAnsi="Wingdings" w:hint="default"/>
+        <w:sz w:val="20"/>
+      </w:rPr>
+    </w:lvl>
+    <w:lvl w:ilvl="6" w:tentative="1">
+      <w:start w:val="1"/>
+      <w:numFmt w:val="bullet"/>
+      <w:lvlText w:val=""/>
+      <w:lvlJc w:val="left"/>
+      <w:pPr>
+        <w:tabs>
+          <w:tab w:val="num" w:pos="5040"/>
+        </w:tabs>
+        <w:ind w:left="5040" w:hanging="360"/>
+      </w:pPr>
+      <w:rPr>
+        <w:rFonts w:ascii="Wingdings" w:hAnsi="Wingdings" w:hint="default"/>
+        <w:sz w:val="20"/>
+      </w:rPr>
+    </w:lvl>
+    <w:lvl w:ilvl="7" w:tentative="1">
+      <w:start w:val="1"/>
+      <w:numFmt w:val="bullet"/>
+      <w:lvlText w:val=""/>
+      <w:lvlJc w:val="left"/>
+      <w:pPr>
+        <w:tabs>
+          <w:tab w:val="num" w:pos="5760"/>
+        </w:tabs>
+        <w:ind w:left="5760" w:hanging="360"/>
+      </w:pPr>
+      <w:rPr>
+        <w:rFonts w:ascii="Wingdings" w:hAnsi="Wingdings" w:hint="default"/>
+        <w:sz w:val="20"/>
+      </w:rPr>
+    </w:lvl>
+    <w:lvl w:ilvl="8" w:tentative="1">
+      <w:start w:val="1"/>
+      <w:numFmt w:val="bullet"/>
+      <w:lvlText w:val=""/>
+      <w:lvlJc w:val="left"/>
+      <w:pPr>
+        <w:tabs>
+          <w:tab w:val="num" w:pos="6480"/>
+        </w:tabs>
+        <w:ind w:left="6480" w:hanging="360"/>
+      </w:pPr>
+      <w:rPr>
+        <w:rFonts w:ascii="Wingdings" w:hAnsi="Wingdings" w:hint="default"/>
+        <w:sz w:val="20"/>
+      </w:rPr>
+    </w:lvl>
+  </w:abstractNum>
+  <w:abstractNum w:abstractNumId="11" w15:restartNumberingAfterBreak="0">
     <w:nsid w:val="3F734ECC"/>
     <w:multiLevelType w:val="hybridMultilevel"/>
     <w:tmpl w:val="71368618"/>
@@ -5503,7 +7656,7 @@
       </w:rPr>
     </w:lvl>
   </w:abstractNum>
-  <w:abstractNum w:abstractNumId="6" w15:restartNumberingAfterBreak="0">
+  <w:abstractNum w:abstractNumId="12" w15:restartNumberingAfterBreak="0">
     <w:nsid w:val="47485172"/>
     <w:multiLevelType w:val="hybridMultilevel"/>
     <w:tmpl w:val="F5C89908"/>
@@ -5616,7 +7769,269 @@
       </w:rPr>
     </w:lvl>
   </w:abstractNum>
-  <w:abstractNum w:abstractNumId="7" w15:restartNumberingAfterBreak="0">
+  <w:abstractNum w:abstractNumId="13" w15:restartNumberingAfterBreak="0">
+    <w:nsid w:val="4B943EB0"/>
+    <w:multiLevelType w:val="multilevel"/>
+    <w:tmpl w:val="592AFA6E"/>
+    <w:lvl w:ilvl="0">
+      <w:start w:val="1"/>
+      <w:numFmt w:val="bullet"/>
+      <w:lvlText w:val=""/>
+      <w:lvlJc w:val="left"/>
+      <w:pPr>
+        <w:tabs>
+          <w:tab w:val="num" w:pos="720"/>
+        </w:tabs>
+        <w:ind w:left="720" w:hanging="360"/>
+      </w:pPr>
+      <w:rPr>
+        <w:rFonts w:ascii="Symbol" w:hAnsi="Symbol" w:hint="default"/>
+        <w:sz w:val="20"/>
+      </w:rPr>
+    </w:lvl>
+    <w:lvl w:ilvl="1" w:tentative="1">
+      <w:start w:val="1"/>
+      <w:numFmt w:val="bullet"/>
+      <w:lvlText w:val="o"/>
+      <w:lvlJc w:val="left"/>
+      <w:pPr>
+        <w:tabs>
+          <w:tab w:val="num" w:pos="1440"/>
+        </w:tabs>
+        <w:ind w:left="1440" w:hanging="360"/>
+      </w:pPr>
+      <w:rPr>
+        <w:rFonts w:ascii="Courier New" w:hAnsi="Courier New" w:hint="default"/>
+        <w:sz w:val="20"/>
+      </w:rPr>
+    </w:lvl>
+    <w:lvl w:ilvl="2" w:tentative="1">
+      <w:start w:val="1"/>
+      <w:numFmt w:val="bullet"/>
+      <w:lvlText w:val=""/>
+      <w:lvlJc w:val="left"/>
+      <w:pPr>
+        <w:tabs>
+          <w:tab w:val="num" w:pos="2160"/>
+        </w:tabs>
+        <w:ind w:left="2160" w:hanging="360"/>
+      </w:pPr>
+      <w:rPr>
+        <w:rFonts w:ascii="Wingdings" w:hAnsi="Wingdings" w:hint="default"/>
+        <w:sz w:val="20"/>
+      </w:rPr>
+    </w:lvl>
+    <w:lvl w:ilvl="3" w:tentative="1">
+      <w:start w:val="1"/>
+      <w:numFmt w:val="bullet"/>
+      <w:lvlText w:val=""/>
+      <w:lvlJc w:val="left"/>
+      <w:pPr>
+        <w:tabs>
+          <w:tab w:val="num" w:pos="2880"/>
+        </w:tabs>
+        <w:ind w:left="2880" w:hanging="360"/>
+      </w:pPr>
+      <w:rPr>
+        <w:rFonts w:ascii="Wingdings" w:hAnsi="Wingdings" w:hint="default"/>
+        <w:sz w:val="20"/>
+      </w:rPr>
+    </w:lvl>
+    <w:lvl w:ilvl="4" w:tentative="1">
+      <w:start w:val="1"/>
+      <w:numFmt w:val="bullet"/>
+      <w:lvlText w:val=""/>
+      <w:lvlJc w:val="left"/>
+      <w:pPr>
+        <w:tabs>
+          <w:tab w:val="num" w:pos="3600"/>
+        </w:tabs>
+        <w:ind w:left="3600" w:hanging="360"/>
+      </w:pPr>
+      <w:rPr>
+        <w:rFonts w:ascii="Wingdings" w:hAnsi="Wingdings" w:hint="default"/>
+        <w:sz w:val="20"/>
+      </w:rPr>
+    </w:lvl>
+    <w:lvl w:ilvl="5" w:tentative="1">
+      <w:start w:val="1"/>
+      <w:numFmt w:val="bullet"/>
+      <w:lvlText w:val=""/>
+      <w:lvlJc w:val="left"/>
+      <w:pPr>
+        <w:tabs>
+          <w:tab w:val="num" w:pos="4320"/>
+        </w:tabs>
+        <w:ind w:left="4320" w:hanging="360"/>
+      </w:pPr>
+      <w:rPr>
+        <w:rFonts w:ascii="Wingdings" w:hAnsi="Wingdings" w:hint="default"/>
+        <w:sz w:val="20"/>
+      </w:rPr>
+    </w:lvl>
+    <w:lvl w:ilvl="6" w:tentative="1">
+      <w:start w:val="1"/>
+      <w:numFmt w:val="bullet"/>
+      <w:lvlText w:val=""/>
+      <w:lvlJc w:val="left"/>
+      <w:pPr>
+        <w:tabs>
+          <w:tab w:val="num" w:pos="5040"/>
+        </w:tabs>
+        <w:ind w:left="5040" w:hanging="360"/>
+      </w:pPr>
+      <w:rPr>
+        <w:rFonts w:ascii="Wingdings" w:hAnsi="Wingdings" w:hint="default"/>
+        <w:sz w:val="20"/>
+      </w:rPr>
+    </w:lvl>
+    <w:lvl w:ilvl="7" w:tentative="1">
+      <w:start w:val="1"/>
+      <w:numFmt w:val="bullet"/>
+      <w:lvlText w:val=""/>
+      <w:lvlJc w:val="left"/>
+      <w:pPr>
+        <w:tabs>
+          <w:tab w:val="num" w:pos="5760"/>
+        </w:tabs>
+        <w:ind w:left="5760" w:hanging="360"/>
+      </w:pPr>
+      <w:rPr>
+        <w:rFonts w:ascii="Wingdings" w:hAnsi="Wingdings" w:hint="default"/>
+        <w:sz w:val="20"/>
+      </w:rPr>
+    </w:lvl>
+    <w:lvl w:ilvl="8" w:tentative="1">
+      <w:start w:val="1"/>
+      <w:numFmt w:val="bullet"/>
+      <w:lvlText w:val=""/>
+      <w:lvlJc w:val="left"/>
+      <w:pPr>
+        <w:tabs>
+          <w:tab w:val="num" w:pos="6480"/>
+        </w:tabs>
+        <w:ind w:left="6480" w:hanging="360"/>
+      </w:pPr>
+      <w:rPr>
+        <w:rFonts w:ascii="Wingdings" w:hAnsi="Wingdings" w:hint="default"/>
+        <w:sz w:val="20"/>
+      </w:rPr>
+    </w:lvl>
+  </w:abstractNum>
+  <w:abstractNum w:abstractNumId="14" w15:restartNumberingAfterBreak="0">
+    <w:nsid w:val="4B9C68AA"/>
+    <w:multiLevelType w:val="hybridMultilevel"/>
+    <w:tmpl w:val="3D4C0D1A"/>
+    <w:lvl w:ilvl="0" w:tplc="04070001">
+      <w:start w:val="1"/>
+      <w:numFmt w:val="bullet"/>
+      <w:lvlText w:val=""/>
+      <w:lvlJc w:val="left"/>
+      <w:pPr>
+        <w:ind w:left="720" w:hanging="360"/>
+      </w:pPr>
+      <w:rPr>
+        <w:rFonts w:ascii="Symbol" w:hAnsi="Symbol" w:hint="default"/>
+      </w:rPr>
+    </w:lvl>
+    <w:lvl w:ilvl="1" w:tplc="04070003" w:tentative="1">
+      <w:start w:val="1"/>
+      <w:numFmt w:val="bullet"/>
+      <w:lvlText w:val="o"/>
+      <w:lvlJc w:val="left"/>
+      <w:pPr>
+        <w:ind w:left="1440" w:hanging="360"/>
+      </w:pPr>
+      <w:rPr>
+        <w:rFonts w:ascii="Courier New" w:hAnsi="Courier New" w:cs="Courier New" w:hint="default"/>
+      </w:rPr>
+    </w:lvl>
+    <w:lvl w:ilvl="2" w:tplc="04070005" w:tentative="1">
+      <w:start w:val="1"/>
+      <w:numFmt w:val="bullet"/>
+      <w:lvlText w:val=""/>
+      <w:lvlJc w:val="left"/>
+      <w:pPr>
+        <w:ind w:left="2160" w:hanging="360"/>
+      </w:pPr>
+      <w:rPr>
+        <w:rFonts w:ascii="Wingdings" w:hAnsi="Wingdings" w:hint="default"/>
+      </w:rPr>
+    </w:lvl>
+    <w:lvl w:ilvl="3" w:tplc="04070001" w:tentative="1">
+      <w:start w:val="1"/>
+      <w:numFmt w:val="bullet"/>
+      <w:lvlText w:val=""/>
+      <w:lvlJc w:val="left"/>
+      <w:pPr>
+        <w:ind w:left="2880" w:hanging="360"/>
+      </w:pPr>
+      <w:rPr>
+        <w:rFonts w:ascii="Symbol" w:hAnsi="Symbol" w:hint="default"/>
+      </w:rPr>
+    </w:lvl>
+    <w:lvl w:ilvl="4" w:tplc="04070003" w:tentative="1">
+      <w:start w:val="1"/>
+      <w:numFmt w:val="bullet"/>
+      <w:lvlText w:val="o"/>
+      <w:lvlJc w:val="left"/>
+      <w:pPr>
+        <w:ind w:left="3600" w:hanging="360"/>
+      </w:pPr>
+      <w:rPr>
+        <w:rFonts w:ascii="Courier New" w:hAnsi="Courier New" w:cs="Courier New" w:hint="default"/>
+      </w:rPr>
+    </w:lvl>
+    <w:lvl w:ilvl="5" w:tplc="04070005" w:tentative="1">
+      <w:start w:val="1"/>
+      <w:numFmt w:val="bullet"/>
+      <w:lvlText w:val=""/>
+      <w:lvlJc w:val="left"/>
+      <w:pPr>
+        <w:ind w:left="4320" w:hanging="360"/>
+      </w:pPr>
+      <w:rPr>
+        <w:rFonts w:ascii="Wingdings" w:hAnsi="Wingdings" w:hint="default"/>
+      </w:rPr>
+    </w:lvl>
+    <w:lvl w:ilvl="6" w:tplc="04070001" w:tentative="1">
+      <w:start w:val="1"/>
+      <w:numFmt w:val="bullet"/>
+      <w:lvlText w:val=""/>
+      <w:lvlJc w:val="left"/>
+      <w:pPr>
+        <w:ind w:left="5040" w:hanging="360"/>
+      </w:pPr>
+      <w:rPr>
+        <w:rFonts w:ascii="Symbol" w:hAnsi="Symbol" w:hint="default"/>
+      </w:rPr>
+    </w:lvl>
+    <w:lvl w:ilvl="7" w:tplc="04070003" w:tentative="1">
+      <w:start w:val="1"/>
+      <w:numFmt w:val="bullet"/>
+      <w:lvlText w:val="o"/>
+      <w:lvlJc w:val="left"/>
+      <w:pPr>
+        <w:ind w:left="5760" w:hanging="360"/>
+      </w:pPr>
+      <w:rPr>
+        <w:rFonts w:ascii="Courier New" w:hAnsi="Courier New" w:cs="Courier New" w:hint="default"/>
+      </w:rPr>
+    </w:lvl>
+    <w:lvl w:ilvl="8" w:tplc="04070005" w:tentative="1">
+      <w:start w:val="1"/>
+      <w:numFmt w:val="bullet"/>
+      <w:lvlText w:val=""/>
+      <w:lvlJc w:val="left"/>
+      <w:pPr>
+        <w:ind w:left="6480" w:hanging="360"/>
+      </w:pPr>
+      <w:rPr>
+        <w:rFonts w:ascii="Wingdings" w:hAnsi="Wingdings" w:hint="default"/>
+      </w:rPr>
+    </w:lvl>
+  </w:abstractNum>
+  <w:abstractNum w:abstractNumId="15" w15:restartNumberingAfterBreak="0">
     <w:nsid w:val="4CFF133A"/>
     <w:multiLevelType w:val="hybridMultilevel"/>
     <w:tmpl w:val="7D883BE0"/>
@@ -5729,7 +8144,7 @@
       </w:rPr>
     </w:lvl>
   </w:abstractNum>
-  <w:abstractNum w:abstractNumId="8" w15:restartNumberingAfterBreak="0">
+  <w:abstractNum w:abstractNumId="16" w15:restartNumberingAfterBreak="0">
     <w:nsid w:val="4EBD76D9"/>
     <w:multiLevelType w:val="hybridMultilevel"/>
     <w:tmpl w:val="CC207B8A"/>
@@ -5818,7 +8233,7 @@
       </w:pPr>
     </w:lvl>
   </w:abstractNum>
-  <w:abstractNum w:abstractNumId="9" w15:restartNumberingAfterBreak="0">
+  <w:abstractNum w:abstractNumId="17" w15:restartNumberingAfterBreak="0">
     <w:nsid w:val="5BBF7F89"/>
     <w:multiLevelType w:val="hybridMultilevel"/>
     <w:tmpl w:val="E6F87DF8"/>
@@ -5931,7 +8346,7 @@
       </w:rPr>
     </w:lvl>
   </w:abstractNum>
-  <w:abstractNum w:abstractNumId="10" w15:restartNumberingAfterBreak="0">
+  <w:abstractNum w:abstractNumId="18" w15:restartNumberingAfterBreak="0">
     <w:nsid w:val="608777BB"/>
     <w:multiLevelType w:val="hybridMultilevel"/>
     <w:tmpl w:val="4594A6F4"/>
@@ -6044,7 +8459,390 @@
       </w:rPr>
     </w:lvl>
   </w:abstractNum>
-  <w:abstractNum w:abstractNumId="11" w15:restartNumberingAfterBreak="0">
+  <w:abstractNum w:abstractNumId="19" w15:restartNumberingAfterBreak="0">
+    <w:nsid w:val="638B09BB"/>
+    <w:multiLevelType w:val="multilevel"/>
+    <w:tmpl w:val="CA86F144"/>
+    <w:lvl w:ilvl="0">
+      <w:start w:val="1"/>
+      <w:numFmt w:val="bullet"/>
+      <w:lvlText w:val=""/>
+      <w:lvlJc w:val="left"/>
+      <w:pPr>
+        <w:ind w:left="720" w:hanging="360"/>
+      </w:pPr>
+      <w:rPr>
+        <w:rFonts w:ascii="Symbol" w:hAnsi="Symbol" w:hint="default"/>
+      </w:rPr>
+    </w:lvl>
+    <w:lvl w:ilvl="1">
+      <w:start w:val="1"/>
+      <w:numFmt w:val="decimal"/>
+      <w:isLgl/>
+      <w:lvlText w:val="%1.%2"/>
+      <w:lvlJc w:val="left"/>
+      <w:pPr>
+        <w:ind w:left="750" w:hanging="390"/>
+      </w:pPr>
+      <w:rPr>
+        <w:rFonts w:hint="default"/>
+      </w:rPr>
+    </w:lvl>
+    <w:lvl w:ilvl="2">
+      <w:start w:val="1"/>
+      <w:numFmt w:val="decimal"/>
+      <w:isLgl/>
+      <w:lvlText w:val="%1.%2.%3"/>
+      <w:lvlJc w:val="left"/>
+      <w:pPr>
+        <w:ind w:left="1080" w:hanging="720"/>
+      </w:pPr>
+      <w:rPr>
+        <w:rFonts w:hint="default"/>
+      </w:rPr>
+    </w:lvl>
+    <w:lvl w:ilvl="3">
+      <w:start w:val="1"/>
+      <w:numFmt w:val="decimal"/>
+      <w:isLgl/>
+      <w:lvlText w:val="%1.%2.%3.%4"/>
+      <w:lvlJc w:val="left"/>
+      <w:pPr>
+        <w:ind w:left="1080" w:hanging="720"/>
+      </w:pPr>
+      <w:rPr>
+        <w:rFonts w:hint="default"/>
+      </w:rPr>
+    </w:lvl>
+    <w:lvl w:ilvl="4">
+      <w:start w:val="1"/>
+      <w:numFmt w:val="decimal"/>
+      <w:isLgl/>
+      <w:lvlText w:val="%1.%2.%3.%4.%5"/>
+      <w:lvlJc w:val="left"/>
+      <w:pPr>
+        <w:ind w:left="1440" w:hanging="1080"/>
+      </w:pPr>
+      <w:rPr>
+        <w:rFonts w:hint="default"/>
+      </w:rPr>
+    </w:lvl>
+    <w:lvl w:ilvl="5">
+      <w:start w:val="1"/>
+      <w:numFmt w:val="decimal"/>
+      <w:isLgl/>
+      <w:lvlText w:val="%1.%2.%3.%4.%5.%6"/>
+      <w:lvlJc w:val="left"/>
+      <w:pPr>
+        <w:ind w:left="1800" w:hanging="1440"/>
+      </w:pPr>
+      <w:rPr>
+        <w:rFonts w:hint="default"/>
+      </w:rPr>
+    </w:lvl>
+    <w:lvl w:ilvl="6">
+      <w:start w:val="1"/>
+      <w:numFmt w:val="decimal"/>
+      <w:isLgl/>
+      <w:lvlText w:val="%1.%2.%3.%4.%5.%6.%7"/>
+      <w:lvlJc w:val="left"/>
+      <w:pPr>
+        <w:ind w:left="1800" w:hanging="1440"/>
+      </w:pPr>
+      <w:rPr>
+        <w:rFonts w:hint="default"/>
+      </w:rPr>
+    </w:lvl>
+    <w:lvl w:ilvl="7">
+      <w:start w:val="1"/>
+      <w:numFmt w:val="decimal"/>
+      <w:isLgl/>
+      <w:lvlText w:val="%1.%2.%3.%4.%5.%6.%7.%8"/>
+      <w:lvlJc w:val="left"/>
+      <w:pPr>
+        <w:ind w:left="2160" w:hanging="1800"/>
+      </w:pPr>
+      <w:rPr>
+        <w:rFonts w:hint="default"/>
+      </w:rPr>
+    </w:lvl>
+    <w:lvl w:ilvl="8">
+      <w:start w:val="1"/>
+      <w:numFmt w:val="decimal"/>
+      <w:isLgl/>
+      <w:lvlText w:val="%1.%2.%3.%4.%5.%6.%7.%8.%9"/>
+      <w:lvlJc w:val="left"/>
+      <w:pPr>
+        <w:ind w:left="2160" w:hanging="1800"/>
+      </w:pPr>
+      <w:rPr>
+        <w:rFonts w:hint="default"/>
+      </w:rPr>
+    </w:lvl>
+  </w:abstractNum>
+  <w:abstractNum w:abstractNumId="20" w15:restartNumberingAfterBreak="0">
+    <w:nsid w:val="65E41F25"/>
+    <w:multiLevelType w:val="multilevel"/>
+    <w:tmpl w:val="F9A60C8A"/>
+    <w:lvl w:ilvl="0">
+      <w:start w:val="1"/>
+      <w:numFmt w:val="bullet"/>
+      <w:lvlText w:val=""/>
+      <w:lvlJc w:val="left"/>
+      <w:pPr>
+        <w:tabs>
+          <w:tab w:val="num" w:pos="720"/>
+        </w:tabs>
+        <w:ind w:left="720" w:hanging="360"/>
+      </w:pPr>
+      <w:rPr>
+        <w:rFonts w:ascii="Symbol" w:hAnsi="Symbol" w:hint="default"/>
+        <w:sz w:val="20"/>
+      </w:rPr>
+    </w:lvl>
+    <w:lvl w:ilvl="1" w:tentative="1">
+      <w:start w:val="1"/>
+      <w:numFmt w:val="bullet"/>
+      <w:lvlText w:val="o"/>
+      <w:lvlJc w:val="left"/>
+      <w:pPr>
+        <w:tabs>
+          <w:tab w:val="num" w:pos="1440"/>
+        </w:tabs>
+        <w:ind w:left="1440" w:hanging="360"/>
+      </w:pPr>
+      <w:rPr>
+        <w:rFonts w:ascii="Courier New" w:hAnsi="Courier New" w:hint="default"/>
+        <w:sz w:val="20"/>
+      </w:rPr>
+    </w:lvl>
+    <w:lvl w:ilvl="2" w:tentative="1">
+      <w:start w:val="1"/>
+      <w:numFmt w:val="bullet"/>
+      <w:lvlText w:val=""/>
+      <w:lvlJc w:val="left"/>
+      <w:pPr>
+        <w:tabs>
+          <w:tab w:val="num" w:pos="2160"/>
+        </w:tabs>
+        <w:ind w:left="2160" w:hanging="360"/>
+      </w:pPr>
+      <w:rPr>
+        <w:rFonts w:ascii="Wingdings" w:hAnsi="Wingdings" w:hint="default"/>
+        <w:sz w:val="20"/>
+      </w:rPr>
+    </w:lvl>
+    <w:lvl w:ilvl="3" w:tentative="1">
+      <w:start w:val="1"/>
+      <w:numFmt w:val="bullet"/>
+      <w:lvlText w:val=""/>
+      <w:lvlJc w:val="left"/>
+      <w:pPr>
+        <w:tabs>
+          <w:tab w:val="num" w:pos="2880"/>
+        </w:tabs>
+        <w:ind w:left="2880" w:hanging="360"/>
+      </w:pPr>
+      <w:rPr>
+        <w:rFonts w:ascii="Wingdings" w:hAnsi="Wingdings" w:hint="default"/>
+        <w:sz w:val="20"/>
+      </w:rPr>
+    </w:lvl>
+    <w:lvl w:ilvl="4" w:tentative="1">
+      <w:start w:val="1"/>
+      <w:numFmt w:val="bullet"/>
+      <w:lvlText w:val=""/>
+      <w:lvlJc w:val="left"/>
+      <w:pPr>
+        <w:tabs>
+          <w:tab w:val="num" w:pos="3600"/>
+        </w:tabs>
+        <w:ind w:left="3600" w:hanging="360"/>
+      </w:pPr>
+      <w:rPr>
+        <w:rFonts w:ascii="Wingdings" w:hAnsi="Wingdings" w:hint="default"/>
+        <w:sz w:val="20"/>
+      </w:rPr>
+    </w:lvl>
+    <w:lvl w:ilvl="5" w:tentative="1">
+      <w:start w:val="1"/>
+      <w:numFmt w:val="bullet"/>
+      <w:lvlText w:val=""/>
+      <w:lvlJc w:val="left"/>
+      <w:pPr>
+        <w:tabs>
+          <w:tab w:val="num" w:pos="4320"/>
+        </w:tabs>
+        <w:ind w:left="4320" w:hanging="360"/>
+      </w:pPr>
+      <w:rPr>
+        <w:rFonts w:ascii="Wingdings" w:hAnsi="Wingdings" w:hint="default"/>
+        <w:sz w:val="20"/>
+      </w:rPr>
+    </w:lvl>
+    <w:lvl w:ilvl="6" w:tentative="1">
+      <w:start w:val="1"/>
+      <w:numFmt w:val="bullet"/>
+      <w:lvlText w:val=""/>
+      <w:lvlJc w:val="left"/>
+      <w:pPr>
+        <w:tabs>
+          <w:tab w:val="num" w:pos="5040"/>
+        </w:tabs>
+        <w:ind w:left="5040" w:hanging="360"/>
+      </w:pPr>
+      <w:rPr>
+        <w:rFonts w:ascii="Wingdings" w:hAnsi="Wingdings" w:hint="default"/>
+        <w:sz w:val="20"/>
+      </w:rPr>
+    </w:lvl>
+    <w:lvl w:ilvl="7" w:tentative="1">
+      <w:start w:val="1"/>
+      <w:numFmt w:val="bullet"/>
+      <w:lvlText w:val=""/>
+      <w:lvlJc w:val="left"/>
+      <w:pPr>
+        <w:tabs>
+          <w:tab w:val="num" w:pos="5760"/>
+        </w:tabs>
+        <w:ind w:left="5760" w:hanging="360"/>
+      </w:pPr>
+      <w:rPr>
+        <w:rFonts w:ascii="Wingdings" w:hAnsi="Wingdings" w:hint="default"/>
+        <w:sz w:val="20"/>
+      </w:rPr>
+    </w:lvl>
+    <w:lvl w:ilvl="8" w:tentative="1">
+      <w:start w:val="1"/>
+      <w:numFmt w:val="bullet"/>
+      <w:lvlText w:val=""/>
+      <w:lvlJc w:val="left"/>
+      <w:pPr>
+        <w:tabs>
+          <w:tab w:val="num" w:pos="6480"/>
+        </w:tabs>
+        <w:ind w:left="6480" w:hanging="360"/>
+      </w:pPr>
+      <w:rPr>
+        <w:rFonts w:ascii="Wingdings" w:hAnsi="Wingdings" w:hint="default"/>
+        <w:sz w:val="20"/>
+      </w:rPr>
+    </w:lvl>
+  </w:abstractNum>
+  <w:abstractNum w:abstractNumId="21" w15:restartNumberingAfterBreak="0">
+    <w:nsid w:val="661864D6"/>
+    <w:multiLevelType w:val="hybridMultilevel"/>
+    <w:tmpl w:val="560C898E"/>
+    <w:lvl w:ilvl="0" w:tplc="04070001">
+      <w:start w:val="1"/>
+      <w:numFmt w:val="bullet"/>
+      <w:lvlText w:val=""/>
+      <w:lvlJc w:val="left"/>
+      <w:pPr>
+        <w:ind w:left="720" w:hanging="360"/>
+      </w:pPr>
+      <w:rPr>
+        <w:rFonts w:ascii="Symbol" w:hAnsi="Symbol" w:hint="default"/>
+      </w:rPr>
+    </w:lvl>
+    <w:lvl w:ilvl="1" w:tplc="04070003" w:tentative="1">
+      <w:start w:val="1"/>
+      <w:numFmt w:val="bullet"/>
+      <w:lvlText w:val="o"/>
+      <w:lvlJc w:val="left"/>
+      <w:pPr>
+        <w:ind w:left="1440" w:hanging="360"/>
+      </w:pPr>
+      <w:rPr>
+        <w:rFonts w:ascii="Courier New" w:hAnsi="Courier New" w:cs="Courier New" w:hint="default"/>
+      </w:rPr>
+    </w:lvl>
+    <w:lvl w:ilvl="2" w:tplc="04070005" w:tentative="1">
+      <w:start w:val="1"/>
+      <w:numFmt w:val="bullet"/>
+      <w:lvlText w:val=""/>
+      <w:lvlJc w:val="left"/>
+      <w:pPr>
+        <w:ind w:left="2160" w:hanging="360"/>
+      </w:pPr>
+      <w:rPr>
+        <w:rFonts w:ascii="Wingdings" w:hAnsi="Wingdings" w:hint="default"/>
+      </w:rPr>
+    </w:lvl>
+    <w:lvl w:ilvl="3" w:tplc="04070001" w:tentative="1">
+      <w:start w:val="1"/>
+      <w:numFmt w:val="bullet"/>
+      <w:lvlText w:val=""/>
+      <w:lvlJc w:val="left"/>
+      <w:pPr>
+        <w:ind w:left="2880" w:hanging="360"/>
+      </w:pPr>
+      <w:rPr>
+        <w:rFonts w:ascii="Symbol" w:hAnsi="Symbol" w:hint="default"/>
+      </w:rPr>
+    </w:lvl>
+    <w:lvl w:ilvl="4" w:tplc="04070003" w:tentative="1">
+      <w:start w:val="1"/>
+      <w:numFmt w:val="bullet"/>
+      <w:lvlText w:val="o"/>
+      <w:lvlJc w:val="left"/>
+      <w:pPr>
+        <w:ind w:left="3600" w:hanging="360"/>
+      </w:pPr>
+      <w:rPr>
+        <w:rFonts w:ascii="Courier New" w:hAnsi="Courier New" w:cs="Courier New" w:hint="default"/>
+      </w:rPr>
+    </w:lvl>
+    <w:lvl w:ilvl="5" w:tplc="04070005" w:tentative="1">
+      <w:start w:val="1"/>
+      <w:numFmt w:val="bullet"/>
+      <w:lvlText w:val=""/>
+      <w:lvlJc w:val="left"/>
+      <w:pPr>
+        <w:ind w:left="4320" w:hanging="360"/>
+      </w:pPr>
+      <w:rPr>
+        <w:rFonts w:ascii="Wingdings" w:hAnsi="Wingdings" w:hint="default"/>
+      </w:rPr>
+    </w:lvl>
+    <w:lvl w:ilvl="6" w:tplc="04070001" w:tentative="1">
+      <w:start w:val="1"/>
+      <w:numFmt w:val="bullet"/>
+      <w:lvlText w:val=""/>
+      <w:lvlJc w:val="left"/>
+      <w:pPr>
+        <w:ind w:left="5040" w:hanging="360"/>
+      </w:pPr>
+      <w:rPr>
+        <w:rFonts w:ascii="Symbol" w:hAnsi="Symbol" w:hint="default"/>
+      </w:rPr>
+    </w:lvl>
+    <w:lvl w:ilvl="7" w:tplc="04070003" w:tentative="1">
+      <w:start w:val="1"/>
+      <w:numFmt w:val="bullet"/>
+      <w:lvlText w:val="o"/>
+      <w:lvlJc w:val="left"/>
+      <w:pPr>
+        <w:ind w:left="5760" w:hanging="360"/>
+      </w:pPr>
+      <w:rPr>
+        <w:rFonts w:ascii="Courier New" w:hAnsi="Courier New" w:cs="Courier New" w:hint="default"/>
+      </w:rPr>
+    </w:lvl>
+    <w:lvl w:ilvl="8" w:tplc="04070005" w:tentative="1">
+      <w:start w:val="1"/>
+      <w:numFmt w:val="bullet"/>
+      <w:lvlText w:val=""/>
+      <w:lvlJc w:val="left"/>
+      <w:pPr>
+        <w:ind w:left="6480" w:hanging="360"/>
+      </w:pPr>
+      <w:rPr>
+        <w:rFonts w:ascii="Wingdings" w:hAnsi="Wingdings" w:hint="default"/>
+      </w:rPr>
+    </w:lvl>
+  </w:abstractNum>
+  <w:abstractNum w:abstractNumId="22" w15:restartNumberingAfterBreak="0">
     <w:nsid w:val="68B41342"/>
     <w:multiLevelType w:val="hybridMultilevel"/>
     <w:tmpl w:val="FFE0CE92"/>
@@ -6157,7 +8955,7 @@
       </w:rPr>
     </w:lvl>
   </w:abstractNum>
-  <w:abstractNum w:abstractNumId="12" w15:restartNumberingAfterBreak="0">
+  <w:abstractNum w:abstractNumId="23" w15:restartNumberingAfterBreak="0">
     <w:nsid w:val="6A4E73F1"/>
     <w:multiLevelType w:val="hybridMultilevel"/>
     <w:tmpl w:val="5468760A"/>
@@ -6270,7 +9068,120 @@
       </w:rPr>
     </w:lvl>
   </w:abstractNum>
-  <w:abstractNum w:abstractNumId="13" w15:restartNumberingAfterBreak="0">
+  <w:abstractNum w:abstractNumId="24" w15:restartNumberingAfterBreak="0">
+    <w:nsid w:val="6B5D2B29"/>
+    <w:multiLevelType w:val="hybridMultilevel"/>
+    <w:tmpl w:val="05CCB050"/>
+    <w:lvl w:ilvl="0" w:tplc="04070001">
+      <w:start w:val="1"/>
+      <w:numFmt w:val="bullet"/>
+      <w:lvlText w:val=""/>
+      <w:lvlJc w:val="left"/>
+      <w:pPr>
+        <w:ind w:left="720" w:hanging="360"/>
+      </w:pPr>
+      <w:rPr>
+        <w:rFonts w:ascii="Symbol" w:hAnsi="Symbol" w:hint="default"/>
+      </w:rPr>
+    </w:lvl>
+    <w:lvl w:ilvl="1" w:tplc="04070003" w:tentative="1">
+      <w:start w:val="1"/>
+      <w:numFmt w:val="bullet"/>
+      <w:lvlText w:val="o"/>
+      <w:lvlJc w:val="left"/>
+      <w:pPr>
+        <w:ind w:left="1440" w:hanging="360"/>
+      </w:pPr>
+      <w:rPr>
+        <w:rFonts w:ascii="Courier New" w:hAnsi="Courier New" w:cs="Courier New" w:hint="default"/>
+      </w:rPr>
+    </w:lvl>
+    <w:lvl w:ilvl="2" w:tplc="04070005" w:tentative="1">
+      <w:start w:val="1"/>
+      <w:numFmt w:val="bullet"/>
+      <w:lvlText w:val=""/>
+      <w:lvlJc w:val="left"/>
+      <w:pPr>
+        <w:ind w:left="2160" w:hanging="360"/>
+      </w:pPr>
+      <w:rPr>
+        <w:rFonts w:ascii="Wingdings" w:hAnsi="Wingdings" w:hint="default"/>
+      </w:rPr>
+    </w:lvl>
+    <w:lvl w:ilvl="3" w:tplc="04070001" w:tentative="1">
+      <w:start w:val="1"/>
+      <w:numFmt w:val="bullet"/>
+      <w:lvlText w:val=""/>
+      <w:lvlJc w:val="left"/>
+      <w:pPr>
+        <w:ind w:left="2880" w:hanging="360"/>
+      </w:pPr>
+      <w:rPr>
+        <w:rFonts w:ascii="Symbol" w:hAnsi="Symbol" w:hint="default"/>
+      </w:rPr>
+    </w:lvl>
+    <w:lvl w:ilvl="4" w:tplc="04070003" w:tentative="1">
+      <w:start w:val="1"/>
+      <w:numFmt w:val="bullet"/>
+      <w:lvlText w:val="o"/>
+      <w:lvlJc w:val="left"/>
+      <w:pPr>
+        <w:ind w:left="3600" w:hanging="360"/>
+      </w:pPr>
+      <w:rPr>
+        <w:rFonts w:ascii="Courier New" w:hAnsi="Courier New" w:cs="Courier New" w:hint="default"/>
+      </w:rPr>
+    </w:lvl>
+    <w:lvl w:ilvl="5" w:tplc="04070005" w:tentative="1">
+      <w:start w:val="1"/>
+      <w:numFmt w:val="bullet"/>
+      <w:lvlText w:val=""/>
+      <w:lvlJc w:val="left"/>
+      <w:pPr>
+        <w:ind w:left="4320" w:hanging="360"/>
+      </w:pPr>
+      <w:rPr>
+        <w:rFonts w:ascii="Wingdings" w:hAnsi="Wingdings" w:hint="default"/>
+      </w:rPr>
+    </w:lvl>
+    <w:lvl w:ilvl="6" w:tplc="04070001" w:tentative="1">
+      <w:start w:val="1"/>
+      <w:numFmt w:val="bullet"/>
+      <w:lvlText w:val=""/>
+      <w:lvlJc w:val="left"/>
+      <w:pPr>
+        <w:ind w:left="5040" w:hanging="360"/>
+      </w:pPr>
+      <w:rPr>
+        <w:rFonts w:ascii="Symbol" w:hAnsi="Symbol" w:hint="default"/>
+      </w:rPr>
+    </w:lvl>
+    <w:lvl w:ilvl="7" w:tplc="04070003" w:tentative="1">
+      <w:start w:val="1"/>
+      <w:numFmt w:val="bullet"/>
+      <w:lvlText w:val="o"/>
+      <w:lvlJc w:val="left"/>
+      <w:pPr>
+        <w:ind w:left="5760" w:hanging="360"/>
+      </w:pPr>
+      <w:rPr>
+        <w:rFonts w:ascii="Courier New" w:hAnsi="Courier New" w:cs="Courier New" w:hint="default"/>
+      </w:rPr>
+    </w:lvl>
+    <w:lvl w:ilvl="8" w:tplc="04070005" w:tentative="1">
+      <w:start w:val="1"/>
+      <w:numFmt w:val="bullet"/>
+      <w:lvlText w:val=""/>
+      <w:lvlJc w:val="left"/>
+      <w:pPr>
+        <w:ind w:left="6480" w:hanging="360"/>
+      </w:pPr>
+      <w:rPr>
+        <w:rFonts w:ascii="Wingdings" w:hAnsi="Wingdings" w:hint="default"/>
+      </w:rPr>
+    </w:lvl>
+  </w:abstractNum>
+  <w:abstractNum w:abstractNumId="25" w15:restartNumberingAfterBreak="0">
     <w:nsid w:val="6CC63FD5"/>
     <w:multiLevelType w:val="hybridMultilevel"/>
     <w:tmpl w:val="317A75FE"/>
@@ -6359,7 +9270,93 @@
       </w:pPr>
     </w:lvl>
   </w:abstractNum>
-  <w:abstractNum w:abstractNumId="14" w15:restartNumberingAfterBreak="0">
+  <w:abstractNum w:abstractNumId="26" w15:restartNumberingAfterBreak="0">
+    <w:nsid w:val="73195550"/>
+    <w:multiLevelType w:val="hybridMultilevel"/>
+    <w:tmpl w:val="6C243900"/>
+    <w:lvl w:ilvl="0" w:tplc="0407000F">
+      <w:start w:val="1"/>
+      <w:numFmt w:val="decimal"/>
+      <w:lvlText w:val="%1."/>
+      <w:lvlJc w:val="left"/>
+      <w:pPr>
+        <w:ind w:left="1080" w:hanging="360"/>
+      </w:pPr>
+    </w:lvl>
+    <w:lvl w:ilvl="1" w:tplc="04070019" w:tentative="1">
+      <w:start w:val="1"/>
+      <w:numFmt w:val="lowerLetter"/>
+      <w:lvlText w:val="%2."/>
+      <w:lvlJc w:val="left"/>
+      <w:pPr>
+        <w:ind w:left="1800" w:hanging="360"/>
+      </w:pPr>
+    </w:lvl>
+    <w:lvl w:ilvl="2" w:tplc="0407001B" w:tentative="1">
+      <w:start w:val="1"/>
+      <w:numFmt w:val="lowerRoman"/>
+      <w:lvlText w:val="%3."/>
+      <w:lvlJc w:val="right"/>
+      <w:pPr>
+        <w:ind w:left="2520" w:hanging="180"/>
+      </w:pPr>
+    </w:lvl>
+    <w:lvl w:ilvl="3" w:tplc="0407000F" w:tentative="1">
+      <w:start w:val="1"/>
+      <w:numFmt w:val="decimal"/>
+      <w:lvlText w:val="%4."/>
+      <w:lvlJc w:val="left"/>
+      <w:pPr>
+        <w:ind w:left="3240" w:hanging="360"/>
+      </w:pPr>
+    </w:lvl>
+    <w:lvl w:ilvl="4" w:tplc="04070019" w:tentative="1">
+      <w:start w:val="1"/>
+      <w:numFmt w:val="lowerLetter"/>
+      <w:lvlText w:val="%5."/>
+      <w:lvlJc w:val="left"/>
+      <w:pPr>
+        <w:ind w:left="3960" w:hanging="360"/>
+      </w:pPr>
+    </w:lvl>
+    <w:lvl w:ilvl="5" w:tplc="0407001B" w:tentative="1">
+      <w:start w:val="1"/>
+      <w:numFmt w:val="lowerRoman"/>
+      <w:lvlText w:val="%6."/>
+      <w:lvlJc w:val="right"/>
+      <w:pPr>
+        <w:ind w:left="4680" w:hanging="180"/>
+      </w:pPr>
+    </w:lvl>
+    <w:lvl w:ilvl="6" w:tplc="0407000F" w:tentative="1">
+      <w:start w:val="1"/>
+      <w:numFmt w:val="decimal"/>
+      <w:lvlText w:val="%7."/>
+      <w:lvlJc w:val="left"/>
+      <w:pPr>
+        <w:ind w:left="5400" w:hanging="360"/>
+      </w:pPr>
+    </w:lvl>
+    <w:lvl w:ilvl="7" w:tplc="04070019" w:tentative="1">
+      <w:start w:val="1"/>
+      <w:numFmt w:val="lowerLetter"/>
+      <w:lvlText w:val="%8."/>
+      <w:lvlJc w:val="left"/>
+      <w:pPr>
+        <w:ind w:left="6120" w:hanging="360"/>
+      </w:pPr>
+    </w:lvl>
+    <w:lvl w:ilvl="8" w:tplc="0407001B" w:tentative="1">
+      <w:start w:val="1"/>
+      <w:numFmt w:val="lowerRoman"/>
+      <w:lvlText w:val="%9."/>
+      <w:lvlJc w:val="right"/>
+      <w:pPr>
+        <w:ind w:left="6840" w:hanging="180"/>
+      </w:pPr>
+    </w:lvl>
+  </w:abstractNum>
+  <w:abstractNum w:abstractNumId="27" w15:restartNumberingAfterBreak="0">
     <w:nsid w:val="733B0152"/>
     <w:multiLevelType w:val="hybridMultilevel"/>
     <w:tmpl w:val="9E0A8C38"/>
@@ -6472,50 +9469,664 @@
       </w:rPr>
     </w:lvl>
   </w:abstractNum>
+  <w:abstractNum w:abstractNumId="28" w15:restartNumberingAfterBreak="0">
+    <w:nsid w:val="73B10F28"/>
+    <w:multiLevelType w:val="multilevel"/>
+    <w:tmpl w:val="50B6D532"/>
+    <w:lvl w:ilvl="0">
+      <w:start w:val="1"/>
+      <w:numFmt w:val="bullet"/>
+      <w:lvlText w:val=""/>
+      <w:lvlJc w:val="left"/>
+      <w:pPr>
+        <w:tabs>
+          <w:tab w:val="num" w:pos="720"/>
+        </w:tabs>
+        <w:ind w:left="720" w:hanging="360"/>
+      </w:pPr>
+      <w:rPr>
+        <w:rFonts w:ascii="Symbol" w:hAnsi="Symbol" w:hint="default"/>
+        <w:sz w:val="20"/>
+      </w:rPr>
+    </w:lvl>
+    <w:lvl w:ilvl="1" w:tentative="1">
+      <w:start w:val="1"/>
+      <w:numFmt w:val="bullet"/>
+      <w:lvlText w:val="o"/>
+      <w:lvlJc w:val="left"/>
+      <w:pPr>
+        <w:tabs>
+          <w:tab w:val="num" w:pos="1440"/>
+        </w:tabs>
+        <w:ind w:left="1440" w:hanging="360"/>
+      </w:pPr>
+      <w:rPr>
+        <w:rFonts w:ascii="Courier New" w:hAnsi="Courier New" w:hint="default"/>
+        <w:sz w:val="20"/>
+      </w:rPr>
+    </w:lvl>
+    <w:lvl w:ilvl="2" w:tentative="1">
+      <w:start w:val="1"/>
+      <w:numFmt w:val="bullet"/>
+      <w:lvlText w:val=""/>
+      <w:lvlJc w:val="left"/>
+      <w:pPr>
+        <w:tabs>
+          <w:tab w:val="num" w:pos="2160"/>
+        </w:tabs>
+        <w:ind w:left="2160" w:hanging="360"/>
+      </w:pPr>
+      <w:rPr>
+        <w:rFonts w:ascii="Wingdings" w:hAnsi="Wingdings" w:hint="default"/>
+        <w:sz w:val="20"/>
+      </w:rPr>
+    </w:lvl>
+    <w:lvl w:ilvl="3" w:tentative="1">
+      <w:start w:val="1"/>
+      <w:numFmt w:val="bullet"/>
+      <w:lvlText w:val=""/>
+      <w:lvlJc w:val="left"/>
+      <w:pPr>
+        <w:tabs>
+          <w:tab w:val="num" w:pos="2880"/>
+        </w:tabs>
+        <w:ind w:left="2880" w:hanging="360"/>
+      </w:pPr>
+      <w:rPr>
+        <w:rFonts w:ascii="Wingdings" w:hAnsi="Wingdings" w:hint="default"/>
+        <w:sz w:val="20"/>
+      </w:rPr>
+    </w:lvl>
+    <w:lvl w:ilvl="4" w:tentative="1">
+      <w:start w:val="1"/>
+      <w:numFmt w:val="bullet"/>
+      <w:lvlText w:val=""/>
+      <w:lvlJc w:val="left"/>
+      <w:pPr>
+        <w:tabs>
+          <w:tab w:val="num" w:pos="3600"/>
+        </w:tabs>
+        <w:ind w:left="3600" w:hanging="360"/>
+      </w:pPr>
+      <w:rPr>
+        <w:rFonts w:ascii="Wingdings" w:hAnsi="Wingdings" w:hint="default"/>
+        <w:sz w:val="20"/>
+      </w:rPr>
+    </w:lvl>
+    <w:lvl w:ilvl="5" w:tentative="1">
+      <w:start w:val="1"/>
+      <w:numFmt w:val="bullet"/>
+      <w:lvlText w:val=""/>
+      <w:lvlJc w:val="left"/>
+      <w:pPr>
+        <w:tabs>
+          <w:tab w:val="num" w:pos="4320"/>
+        </w:tabs>
+        <w:ind w:left="4320" w:hanging="360"/>
+      </w:pPr>
+      <w:rPr>
+        <w:rFonts w:ascii="Wingdings" w:hAnsi="Wingdings" w:hint="default"/>
+        <w:sz w:val="20"/>
+      </w:rPr>
+    </w:lvl>
+    <w:lvl w:ilvl="6" w:tentative="1">
+      <w:start w:val="1"/>
+      <w:numFmt w:val="bullet"/>
+      <w:lvlText w:val=""/>
+      <w:lvlJc w:val="left"/>
+      <w:pPr>
+        <w:tabs>
+          <w:tab w:val="num" w:pos="5040"/>
+        </w:tabs>
+        <w:ind w:left="5040" w:hanging="360"/>
+      </w:pPr>
+      <w:rPr>
+        <w:rFonts w:ascii="Wingdings" w:hAnsi="Wingdings" w:hint="default"/>
+        <w:sz w:val="20"/>
+      </w:rPr>
+    </w:lvl>
+    <w:lvl w:ilvl="7" w:tentative="1">
+      <w:start w:val="1"/>
+      <w:numFmt w:val="bullet"/>
+      <w:lvlText w:val=""/>
+      <w:lvlJc w:val="left"/>
+      <w:pPr>
+        <w:tabs>
+          <w:tab w:val="num" w:pos="5760"/>
+        </w:tabs>
+        <w:ind w:left="5760" w:hanging="360"/>
+      </w:pPr>
+      <w:rPr>
+        <w:rFonts w:ascii="Wingdings" w:hAnsi="Wingdings" w:hint="default"/>
+        <w:sz w:val="20"/>
+      </w:rPr>
+    </w:lvl>
+    <w:lvl w:ilvl="8" w:tentative="1">
+      <w:start w:val="1"/>
+      <w:numFmt w:val="bullet"/>
+      <w:lvlText w:val=""/>
+      <w:lvlJc w:val="left"/>
+      <w:pPr>
+        <w:tabs>
+          <w:tab w:val="num" w:pos="6480"/>
+        </w:tabs>
+        <w:ind w:left="6480" w:hanging="360"/>
+      </w:pPr>
+      <w:rPr>
+        <w:rFonts w:ascii="Wingdings" w:hAnsi="Wingdings" w:hint="default"/>
+        <w:sz w:val="20"/>
+      </w:rPr>
+    </w:lvl>
+  </w:abstractNum>
+  <w:abstractNum w:abstractNumId="29" w15:restartNumberingAfterBreak="0">
+    <w:nsid w:val="79841886"/>
+    <w:multiLevelType w:val="hybridMultilevel"/>
+    <w:tmpl w:val="E76EF7E2"/>
+    <w:lvl w:ilvl="0" w:tplc="04070001">
+      <w:start w:val="1"/>
+      <w:numFmt w:val="bullet"/>
+      <w:lvlText w:val=""/>
+      <w:lvlJc w:val="left"/>
+      <w:pPr>
+        <w:ind w:left="720" w:hanging="360"/>
+      </w:pPr>
+      <w:rPr>
+        <w:rFonts w:ascii="Symbol" w:hAnsi="Symbol" w:hint="default"/>
+      </w:rPr>
+    </w:lvl>
+    <w:lvl w:ilvl="1" w:tplc="04070003" w:tentative="1">
+      <w:start w:val="1"/>
+      <w:numFmt w:val="bullet"/>
+      <w:lvlText w:val="o"/>
+      <w:lvlJc w:val="left"/>
+      <w:pPr>
+        <w:ind w:left="1440" w:hanging="360"/>
+      </w:pPr>
+      <w:rPr>
+        <w:rFonts w:ascii="Courier New" w:hAnsi="Courier New" w:cs="Courier New" w:hint="default"/>
+      </w:rPr>
+    </w:lvl>
+    <w:lvl w:ilvl="2" w:tplc="04070005" w:tentative="1">
+      <w:start w:val="1"/>
+      <w:numFmt w:val="bullet"/>
+      <w:lvlText w:val=""/>
+      <w:lvlJc w:val="left"/>
+      <w:pPr>
+        <w:ind w:left="2160" w:hanging="360"/>
+      </w:pPr>
+      <w:rPr>
+        <w:rFonts w:ascii="Wingdings" w:hAnsi="Wingdings" w:hint="default"/>
+      </w:rPr>
+    </w:lvl>
+    <w:lvl w:ilvl="3" w:tplc="04070001" w:tentative="1">
+      <w:start w:val="1"/>
+      <w:numFmt w:val="bullet"/>
+      <w:lvlText w:val=""/>
+      <w:lvlJc w:val="left"/>
+      <w:pPr>
+        <w:ind w:left="2880" w:hanging="360"/>
+      </w:pPr>
+      <w:rPr>
+        <w:rFonts w:ascii="Symbol" w:hAnsi="Symbol" w:hint="default"/>
+      </w:rPr>
+    </w:lvl>
+    <w:lvl w:ilvl="4" w:tplc="04070003" w:tentative="1">
+      <w:start w:val="1"/>
+      <w:numFmt w:val="bullet"/>
+      <w:lvlText w:val="o"/>
+      <w:lvlJc w:val="left"/>
+      <w:pPr>
+        <w:ind w:left="3600" w:hanging="360"/>
+      </w:pPr>
+      <w:rPr>
+        <w:rFonts w:ascii="Courier New" w:hAnsi="Courier New" w:cs="Courier New" w:hint="default"/>
+      </w:rPr>
+    </w:lvl>
+    <w:lvl w:ilvl="5" w:tplc="04070005" w:tentative="1">
+      <w:start w:val="1"/>
+      <w:numFmt w:val="bullet"/>
+      <w:lvlText w:val=""/>
+      <w:lvlJc w:val="left"/>
+      <w:pPr>
+        <w:ind w:left="4320" w:hanging="360"/>
+      </w:pPr>
+      <w:rPr>
+        <w:rFonts w:ascii="Wingdings" w:hAnsi="Wingdings" w:hint="default"/>
+      </w:rPr>
+    </w:lvl>
+    <w:lvl w:ilvl="6" w:tplc="04070001" w:tentative="1">
+      <w:start w:val="1"/>
+      <w:numFmt w:val="bullet"/>
+      <w:lvlText w:val=""/>
+      <w:lvlJc w:val="left"/>
+      <w:pPr>
+        <w:ind w:left="5040" w:hanging="360"/>
+      </w:pPr>
+      <w:rPr>
+        <w:rFonts w:ascii="Symbol" w:hAnsi="Symbol" w:hint="default"/>
+      </w:rPr>
+    </w:lvl>
+    <w:lvl w:ilvl="7" w:tplc="04070003" w:tentative="1">
+      <w:start w:val="1"/>
+      <w:numFmt w:val="bullet"/>
+      <w:lvlText w:val="o"/>
+      <w:lvlJc w:val="left"/>
+      <w:pPr>
+        <w:ind w:left="5760" w:hanging="360"/>
+      </w:pPr>
+      <w:rPr>
+        <w:rFonts w:ascii="Courier New" w:hAnsi="Courier New" w:cs="Courier New" w:hint="default"/>
+      </w:rPr>
+    </w:lvl>
+    <w:lvl w:ilvl="8" w:tplc="04070005" w:tentative="1">
+      <w:start w:val="1"/>
+      <w:numFmt w:val="bullet"/>
+      <w:lvlText w:val=""/>
+      <w:lvlJc w:val="left"/>
+      <w:pPr>
+        <w:ind w:left="6480" w:hanging="360"/>
+      </w:pPr>
+      <w:rPr>
+        <w:rFonts w:ascii="Wingdings" w:hAnsi="Wingdings" w:hint="default"/>
+      </w:rPr>
+    </w:lvl>
+  </w:abstractNum>
+  <w:abstractNum w:abstractNumId="30" w15:restartNumberingAfterBreak="0">
+    <w:nsid w:val="7CB33784"/>
+    <w:multiLevelType w:val="multilevel"/>
+    <w:tmpl w:val="0732897A"/>
+    <w:lvl w:ilvl="0">
+      <w:start w:val="1"/>
+      <w:numFmt w:val="bullet"/>
+      <w:lvlText w:val=""/>
+      <w:lvlJc w:val="left"/>
+      <w:pPr>
+        <w:tabs>
+          <w:tab w:val="num" w:pos="720"/>
+        </w:tabs>
+        <w:ind w:left="720" w:hanging="360"/>
+      </w:pPr>
+      <w:rPr>
+        <w:rFonts w:ascii="Symbol" w:hAnsi="Symbol" w:hint="default"/>
+        <w:sz w:val="20"/>
+      </w:rPr>
+    </w:lvl>
+    <w:lvl w:ilvl="1" w:tentative="1">
+      <w:start w:val="1"/>
+      <w:numFmt w:val="bullet"/>
+      <w:lvlText w:val="o"/>
+      <w:lvlJc w:val="left"/>
+      <w:pPr>
+        <w:tabs>
+          <w:tab w:val="num" w:pos="1440"/>
+        </w:tabs>
+        <w:ind w:left="1440" w:hanging="360"/>
+      </w:pPr>
+      <w:rPr>
+        <w:rFonts w:ascii="Courier New" w:hAnsi="Courier New" w:hint="default"/>
+        <w:sz w:val="20"/>
+      </w:rPr>
+    </w:lvl>
+    <w:lvl w:ilvl="2" w:tentative="1">
+      <w:start w:val="1"/>
+      <w:numFmt w:val="bullet"/>
+      <w:lvlText w:val=""/>
+      <w:lvlJc w:val="left"/>
+      <w:pPr>
+        <w:tabs>
+          <w:tab w:val="num" w:pos="2160"/>
+        </w:tabs>
+        <w:ind w:left="2160" w:hanging="360"/>
+      </w:pPr>
+      <w:rPr>
+        <w:rFonts w:ascii="Wingdings" w:hAnsi="Wingdings" w:hint="default"/>
+        <w:sz w:val="20"/>
+      </w:rPr>
+    </w:lvl>
+    <w:lvl w:ilvl="3" w:tentative="1">
+      <w:start w:val="1"/>
+      <w:numFmt w:val="bullet"/>
+      <w:lvlText w:val=""/>
+      <w:lvlJc w:val="left"/>
+      <w:pPr>
+        <w:tabs>
+          <w:tab w:val="num" w:pos="2880"/>
+        </w:tabs>
+        <w:ind w:left="2880" w:hanging="360"/>
+      </w:pPr>
+      <w:rPr>
+        <w:rFonts w:ascii="Wingdings" w:hAnsi="Wingdings" w:hint="default"/>
+        <w:sz w:val="20"/>
+      </w:rPr>
+    </w:lvl>
+    <w:lvl w:ilvl="4" w:tentative="1">
+      <w:start w:val="1"/>
+      <w:numFmt w:val="bullet"/>
+      <w:lvlText w:val=""/>
+      <w:lvlJc w:val="left"/>
+      <w:pPr>
+        <w:tabs>
+          <w:tab w:val="num" w:pos="3600"/>
+        </w:tabs>
+        <w:ind w:left="3600" w:hanging="360"/>
+      </w:pPr>
+      <w:rPr>
+        <w:rFonts w:ascii="Wingdings" w:hAnsi="Wingdings" w:hint="default"/>
+        <w:sz w:val="20"/>
+      </w:rPr>
+    </w:lvl>
+    <w:lvl w:ilvl="5" w:tentative="1">
+      <w:start w:val="1"/>
+      <w:numFmt w:val="bullet"/>
+      <w:lvlText w:val=""/>
+      <w:lvlJc w:val="left"/>
+      <w:pPr>
+        <w:tabs>
+          <w:tab w:val="num" w:pos="4320"/>
+        </w:tabs>
+        <w:ind w:left="4320" w:hanging="360"/>
+      </w:pPr>
+      <w:rPr>
+        <w:rFonts w:ascii="Wingdings" w:hAnsi="Wingdings" w:hint="default"/>
+        <w:sz w:val="20"/>
+      </w:rPr>
+    </w:lvl>
+    <w:lvl w:ilvl="6" w:tentative="1">
+      <w:start w:val="1"/>
+      <w:numFmt w:val="bullet"/>
+      <w:lvlText w:val=""/>
+      <w:lvlJc w:val="left"/>
+      <w:pPr>
+        <w:tabs>
+          <w:tab w:val="num" w:pos="5040"/>
+        </w:tabs>
+        <w:ind w:left="5040" w:hanging="360"/>
+      </w:pPr>
+      <w:rPr>
+        <w:rFonts w:ascii="Wingdings" w:hAnsi="Wingdings" w:hint="default"/>
+        <w:sz w:val="20"/>
+      </w:rPr>
+    </w:lvl>
+    <w:lvl w:ilvl="7" w:tentative="1">
+      <w:start w:val="1"/>
+      <w:numFmt w:val="bullet"/>
+      <w:lvlText w:val=""/>
+      <w:lvlJc w:val="left"/>
+      <w:pPr>
+        <w:tabs>
+          <w:tab w:val="num" w:pos="5760"/>
+        </w:tabs>
+        <w:ind w:left="5760" w:hanging="360"/>
+      </w:pPr>
+      <w:rPr>
+        <w:rFonts w:ascii="Wingdings" w:hAnsi="Wingdings" w:hint="default"/>
+        <w:sz w:val="20"/>
+      </w:rPr>
+    </w:lvl>
+    <w:lvl w:ilvl="8" w:tentative="1">
+      <w:start w:val="1"/>
+      <w:numFmt w:val="bullet"/>
+      <w:lvlText w:val=""/>
+      <w:lvlJc w:val="left"/>
+      <w:pPr>
+        <w:tabs>
+          <w:tab w:val="num" w:pos="6480"/>
+        </w:tabs>
+        <w:ind w:left="6480" w:hanging="360"/>
+      </w:pPr>
+      <w:rPr>
+        <w:rFonts w:ascii="Wingdings" w:hAnsi="Wingdings" w:hint="default"/>
+        <w:sz w:val="20"/>
+      </w:rPr>
+    </w:lvl>
+  </w:abstractNum>
+  <w:abstractNum w:abstractNumId="31" w15:restartNumberingAfterBreak="0">
+    <w:nsid w:val="7D7A0E34"/>
+    <w:multiLevelType w:val="hybridMultilevel"/>
+    <w:tmpl w:val="1AD83A2C"/>
+    <w:lvl w:ilvl="0" w:tplc="04070001">
+      <w:start w:val="1"/>
+      <w:numFmt w:val="bullet"/>
+      <w:lvlText w:val=""/>
+      <w:lvlJc w:val="left"/>
+      <w:pPr>
+        <w:ind w:left="720" w:hanging="360"/>
+      </w:pPr>
+      <w:rPr>
+        <w:rFonts w:ascii="Symbol" w:hAnsi="Symbol" w:hint="default"/>
+      </w:rPr>
+    </w:lvl>
+    <w:lvl w:ilvl="1" w:tplc="04070003" w:tentative="1">
+      <w:start w:val="1"/>
+      <w:numFmt w:val="bullet"/>
+      <w:lvlText w:val="o"/>
+      <w:lvlJc w:val="left"/>
+      <w:pPr>
+        <w:ind w:left="1440" w:hanging="360"/>
+      </w:pPr>
+      <w:rPr>
+        <w:rFonts w:ascii="Courier New" w:hAnsi="Courier New" w:cs="Courier New" w:hint="default"/>
+      </w:rPr>
+    </w:lvl>
+    <w:lvl w:ilvl="2" w:tplc="04070005" w:tentative="1">
+      <w:start w:val="1"/>
+      <w:numFmt w:val="bullet"/>
+      <w:lvlText w:val=""/>
+      <w:lvlJc w:val="left"/>
+      <w:pPr>
+        <w:ind w:left="2160" w:hanging="360"/>
+      </w:pPr>
+      <w:rPr>
+        <w:rFonts w:ascii="Wingdings" w:hAnsi="Wingdings" w:hint="default"/>
+      </w:rPr>
+    </w:lvl>
+    <w:lvl w:ilvl="3" w:tplc="04070001" w:tentative="1">
+      <w:start w:val="1"/>
+      <w:numFmt w:val="bullet"/>
+      <w:lvlText w:val=""/>
+      <w:lvlJc w:val="left"/>
+      <w:pPr>
+        <w:ind w:left="2880" w:hanging="360"/>
+      </w:pPr>
+      <w:rPr>
+        <w:rFonts w:ascii="Symbol" w:hAnsi="Symbol" w:hint="default"/>
+      </w:rPr>
+    </w:lvl>
+    <w:lvl w:ilvl="4" w:tplc="04070003" w:tentative="1">
+      <w:start w:val="1"/>
+      <w:numFmt w:val="bullet"/>
+      <w:lvlText w:val="o"/>
+      <w:lvlJc w:val="left"/>
+      <w:pPr>
+        <w:ind w:left="3600" w:hanging="360"/>
+      </w:pPr>
+      <w:rPr>
+        <w:rFonts w:ascii="Courier New" w:hAnsi="Courier New" w:cs="Courier New" w:hint="default"/>
+      </w:rPr>
+    </w:lvl>
+    <w:lvl w:ilvl="5" w:tplc="04070005" w:tentative="1">
+      <w:start w:val="1"/>
+      <w:numFmt w:val="bullet"/>
+      <w:lvlText w:val=""/>
+      <w:lvlJc w:val="left"/>
+      <w:pPr>
+        <w:ind w:left="4320" w:hanging="360"/>
+      </w:pPr>
+      <w:rPr>
+        <w:rFonts w:ascii="Wingdings" w:hAnsi="Wingdings" w:hint="default"/>
+      </w:rPr>
+    </w:lvl>
+    <w:lvl w:ilvl="6" w:tplc="04070001" w:tentative="1">
+      <w:start w:val="1"/>
+      <w:numFmt w:val="bullet"/>
+      <w:lvlText w:val=""/>
+      <w:lvlJc w:val="left"/>
+      <w:pPr>
+        <w:ind w:left="5040" w:hanging="360"/>
+      </w:pPr>
+      <w:rPr>
+        <w:rFonts w:ascii="Symbol" w:hAnsi="Symbol" w:hint="default"/>
+      </w:rPr>
+    </w:lvl>
+    <w:lvl w:ilvl="7" w:tplc="04070003" w:tentative="1">
+      <w:start w:val="1"/>
+      <w:numFmt w:val="bullet"/>
+      <w:lvlText w:val="o"/>
+      <w:lvlJc w:val="left"/>
+      <w:pPr>
+        <w:ind w:left="5760" w:hanging="360"/>
+      </w:pPr>
+      <w:rPr>
+        <w:rFonts w:ascii="Courier New" w:hAnsi="Courier New" w:cs="Courier New" w:hint="default"/>
+      </w:rPr>
+    </w:lvl>
+    <w:lvl w:ilvl="8" w:tplc="04070005" w:tentative="1">
+      <w:start w:val="1"/>
+      <w:numFmt w:val="bullet"/>
+      <w:lvlText w:val=""/>
+      <w:lvlJc w:val="left"/>
+      <w:pPr>
+        <w:ind w:left="6480" w:hanging="360"/>
+      </w:pPr>
+      <w:rPr>
+        <w:rFonts w:ascii="Wingdings" w:hAnsi="Wingdings" w:hint="default"/>
+      </w:rPr>
+    </w:lvl>
+  </w:abstractNum>
   <w:num w:numId="1" w16cid:durableId="1952932138">
-    <w:abstractNumId w:val="8"/>
+    <w:abstractNumId w:val="16"/>
   </w:num>
   <w:num w:numId="2" w16cid:durableId="1939753535">
-    <w:abstractNumId w:val="3"/>
+    <w:abstractNumId w:val="7"/>
   </w:num>
   <w:num w:numId="3" w16cid:durableId="801118235">
-    <w:abstractNumId w:val="13"/>
+    <w:abstractNumId w:val="25"/>
   </w:num>
   <w:num w:numId="4" w16cid:durableId="955715050">
-    <w:abstractNumId w:val="2"/>
+    <w:abstractNumId w:val="3"/>
   </w:num>
   <w:num w:numId="5" w16cid:durableId="809052313">
     <w:abstractNumId w:val="0"/>
   </w:num>
   <w:num w:numId="6" w16cid:durableId="1509634449">
-    <w:abstractNumId w:val="7"/>
+    <w:abstractNumId w:val="15"/>
   </w:num>
   <w:num w:numId="7" w16cid:durableId="2048022649">
-    <w:abstractNumId w:val="10"/>
+    <w:abstractNumId w:val="18"/>
   </w:num>
   <w:num w:numId="8" w16cid:durableId="1885559615">
-    <w:abstractNumId w:val="9"/>
+    <w:abstractNumId w:val="17"/>
   </w:num>
   <w:num w:numId="9" w16cid:durableId="912201468">
-    <w:abstractNumId w:val="12"/>
+    <w:abstractNumId w:val="23"/>
   </w:num>
   <w:num w:numId="10" w16cid:durableId="460004710">
     <w:abstractNumId w:val="1"/>
   </w:num>
   <w:num w:numId="11" w16cid:durableId="1355813363">
+    <w:abstractNumId w:val="9"/>
+  </w:num>
+  <w:num w:numId="12" w16cid:durableId="1673413008">
+    <w:abstractNumId w:val="22"/>
+  </w:num>
+  <w:num w:numId="13" w16cid:durableId="2101246443">
+    <w:abstractNumId w:val="27"/>
+  </w:num>
+  <w:num w:numId="14" w16cid:durableId="639923302">
+    <w:abstractNumId w:val="11"/>
+  </w:num>
+  <w:num w:numId="15" w16cid:durableId="899944270">
+    <w:abstractNumId w:val="12"/>
+  </w:num>
+  <w:num w:numId="16" w16cid:durableId="310064828">
+    <w:abstractNumId w:val="7"/>
+    <w:lvlOverride w:ilvl="0">
+      <w:startOverride w:val="1"/>
+    </w:lvlOverride>
+    <w:lvlOverride w:ilvl="1">
+      <w:startOverride w:val="1"/>
+    </w:lvlOverride>
+    <w:lvlOverride w:ilvl="2">
+      <w:startOverride w:val="1"/>
+    </w:lvlOverride>
+    <w:lvlOverride w:ilvl="3">
+      <w:startOverride w:val="1"/>
+    </w:lvlOverride>
+    <w:lvlOverride w:ilvl="4">
+      <w:startOverride w:val="1"/>
+    </w:lvlOverride>
+    <w:lvlOverride w:ilvl="5">
+      <w:startOverride w:val="1"/>
+    </w:lvlOverride>
+    <w:lvlOverride w:ilvl="6">
+      <w:startOverride w:val="1"/>
+    </w:lvlOverride>
+    <w:lvlOverride w:ilvl="7">
+      <w:startOverride w:val="1"/>
+    </w:lvlOverride>
+    <w:lvlOverride w:ilvl="8">
+      <w:startOverride w:val="1"/>
+    </w:lvlOverride>
+  </w:num>
+  <w:num w:numId="17" w16cid:durableId="409935455">
+    <w:abstractNumId w:val="7"/>
+    <w:lvlOverride w:ilvl="0">
+      <w:startOverride w:val="2"/>
+    </w:lvlOverride>
+    <w:lvlOverride w:ilvl="1">
+      <w:startOverride w:val="5"/>
+    </w:lvlOverride>
+  </w:num>
+  <w:num w:numId="18" w16cid:durableId="1186215422">
+    <w:abstractNumId w:val="30"/>
+  </w:num>
+  <w:num w:numId="19" w16cid:durableId="1998068916">
+    <w:abstractNumId w:val="24"/>
+  </w:num>
+  <w:num w:numId="20" w16cid:durableId="1278100158">
+    <w:abstractNumId w:val="6"/>
+  </w:num>
+  <w:num w:numId="21" w16cid:durableId="758604479">
+    <w:abstractNumId w:val="29"/>
+  </w:num>
+  <w:num w:numId="22" w16cid:durableId="1636326255">
+    <w:abstractNumId w:val="10"/>
+  </w:num>
+  <w:num w:numId="23" w16cid:durableId="1236628646">
+    <w:abstractNumId w:val="28"/>
+  </w:num>
+  <w:num w:numId="24" w16cid:durableId="1106466473">
+    <w:abstractNumId w:val="20"/>
+  </w:num>
+  <w:num w:numId="25" w16cid:durableId="43600075">
+    <w:abstractNumId w:val="19"/>
+  </w:num>
+  <w:num w:numId="26" w16cid:durableId="67121492">
+    <w:abstractNumId w:val="5"/>
+  </w:num>
+  <w:num w:numId="27" w16cid:durableId="1075207929">
+    <w:abstractNumId w:val="14"/>
+  </w:num>
+  <w:num w:numId="28" w16cid:durableId="571811761">
+    <w:abstractNumId w:val="21"/>
+  </w:num>
+  <w:num w:numId="29" w16cid:durableId="904485867">
+    <w:abstractNumId w:val="2"/>
+  </w:num>
+  <w:num w:numId="30" w16cid:durableId="679628530">
     <w:abstractNumId w:val="4"/>
   </w:num>
-  <w:num w:numId="12" w16cid:durableId="1673413008">
-    <w:abstractNumId w:val="11"/>
+  <w:num w:numId="31" w16cid:durableId="1828403326">
+    <w:abstractNumId w:val="8"/>
   </w:num>
-  <w:num w:numId="13" w16cid:durableId="2101246443">
-    <w:abstractNumId w:val="14"/>
+  <w:num w:numId="32" w16cid:durableId="825753732">
+    <w:abstractNumId w:val="31"/>
   </w:num>
-  <w:num w:numId="14" w16cid:durableId="639923302">
-    <w:abstractNumId w:val="5"/>
+  <w:num w:numId="33" w16cid:durableId="50272979">
+    <w:abstractNumId w:val="13"/>
   </w:num>
-  <w:num w:numId="15" w16cid:durableId="899944270">
-    <w:abstractNumId w:val="6"/>
+  <w:num w:numId="34" w16cid:durableId="1215117561">
+    <w:abstractNumId w:val="26"/>
   </w:num>
 </w:numbering>
 </file>
@@ -6972,7 +10583,6 @@
   <w:style w:type="character" w:default="1" w:styleId="Absatz-Standardschriftart">
     <w:name w:val="Default Paragraph Font"/>
     <w:uiPriority w:val="1"/>
-    <w:semiHidden/>
     <w:unhideWhenUsed/>
   </w:style>
   <w:style w:type="table" w:default="1" w:styleId="NormaleTabelle">
@@ -7156,6 +10766,33 @@
     <w:rPr>
       <w:color w:val="605E5C"/>
       <w:shd w:val="clear" w:color="auto" w:fill="E1DFDD"/>
+    </w:rPr>
+  </w:style>
+  <w:style w:type="paragraph" w:styleId="StandardWeb">
+    <w:name w:val="Normal (Web)"/>
+    <w:basedOn w:val="Standard"/>
+    <w:uiPriority w:val="99"/>
+    <w:unhideWhenUsed/>
+    <w:rsid w:val="004E76FA"/>
+    <w:pPr>
+      <w:spacing w:before="100" w:beforeAutospacing="1" w:after="100" w:afterAutospacing="1" w:line="240" w:lineRule="auto"/>
+    </w:pPr>
+    <w:rPr>
+      <w:rFonts w:ascii="Times New Roman" w:eastAsia="Times New Roman" w:hAnsi="Times New Roman" w:cs="Times New Roman"/>
+      <w:sz w:val="24"/>
+      <w:szCs w:val="24"/>
+      <w:lang w:eastAsia="de-DE"/>
+    </w:rPr>
+  </w:style>
+  <w:style w:type="character" w:styleId="Fett">
+    <w:name w:val="Strong"/>
+    <w:basedOn w:val="Absatz-Standardschriftart"/>
+    <w:uiPriority w:val="22"/>
+    <w:qFormat/>
+    <w:rsid w:val="00AF731E"/>
+    <w:rPr>
+      <w:b/>
+      <w:bCs/>
     </w:rPr>
   </w:style>
 </w:styles>
@@ -7423,6 +11060,14 @@
 </file>
 
 <file path=customXml/item1.xml><?xml version="1.0" encoding="utf-8"?>
+<p:properties xmlns:p="http://schemas.microsoft.com/office/2006/metadata/properties" xmlns:xsi="http://www.w3.org/2001/XMLSchema-instance" xmlns:pc="http://schemas.microsoft.com/office/infopath/2007/PartnerControls">
+  <documentManagement>
+    <ReferenceId xmlns="1e0e490e-eaa8-41db-9f37-982cc1e6a07b" xsi:nil="true"/>
+  </documentManagement>
+</p:properties>
+</file>
+
+<file path=customXml/item2.xml><?xml version="1.0" encoding="utf-8"?>
 <?mso-contentType ?>
 <FormTemplates xmlns="http://schemas.microsoft.com/sharepoint/v3/contenttype/forms">
   <Display>DocumentLibraryForm</Display>
@@ -7431,19 +11076,7 @@
 </FormTemplates>
 </file>
 
-<file path=customXml/item2.xml><?xml version="1.0" encoding="utf-8"?>
-<p:properties xmlns:p="http://schemas.microsoft.com/office/2006/metadata/properties" xmlns:xsi="http://www.w3.org/2001/XMLSchema-instance" xmlns:pc="http://schemas.microsoft.com/office/infopath/2007/PartnerControls">
-  <documentManagement>
-    <ReferenceId xmlns="1e0e490e-eaa8-41db-9f37-982cc1e6a07b" xsi:nil="true"/>
-  </documentManagement>
-</p:properties>
-</file>
-
 <file path=customXml/item3.xml><?xml version="1.0" encoding="utf-8"?>
-<b:Sources xmlns:b="http://schemas.openxmlformats.org/officeDocument/2006/bibliography" xmlns="http://schemas.openxmlformats.org/officeDocument/2006/bibliography" SelectedStyle="\APASixthEditionOfficeOnline.xsl" StyleName="APA" Version="6"/>
-</file>
-
-<file path=customXml/item4.xml><?xml version="1.0" encoding="utf-8"?>
 <ct:contentTypeSchema xmlns:ct="http://schemas.microsoft.com/office/2006/metadata/contentType" xmlns:ma="http://schemas.microsoft.com/office/2006/metadata/properties/metaAttributes" ct:_="" ma:_="" ma:contentTypeName="Dokument" ma:contentTypeID="0x010100842F38FA054FCF4CBDAFBE004913DB34" ma:contentTypeVersion="1" ma:contentTypeDescription="Ein neues Dokument erstellen." ma:contentTypeScope="" ma:versionID="fe4154d8ec341386bbf54bb6c4da2be3">
   <xsd:schema xmlns:xsd="http://www.w3.org/2001/XMLSchema" xmlns:xs="http://www.w3.org/2001/XMLSchema" xmlns:p="http://schemas.microsoft.com/office/2006/metadata/properties" xmlns:ns2="1e0e490e-eaa8-41db-9f37-982cc1e6a07b" targetNamespace="http://schemas.microsoft.com/office/2006/metadata/properties" ma:root="true" ma:fieldsID="7fb2563b576f93b9868a5dfb537c2d3f" ns2:_="">
     <xsd:import namespace="1e0e490e-eaa8-41db-9f37-982cc1e6a07b"/>
@@ -7569,15 +11202,11 @@
 </ct:contentTypeSchema>
 </file>
 
-<file path=customXml/itemProps1.xml><?xml version="1.0" encoding="utf-8"?>
-<ds:datastoreItem xmlns:ds="http://schemas.openxmlformats.org/officeDocument/2006/customXml" ds:itemID="{CE651BFE-5210-4B53-B86E-7D91D7A9D8C7}">
-  <ds:schemaRefs>
-    <ds:schemaRef ds:uri="http://schemas.microsoft.com/sharepoint/v3/contenttype/forms"/>
-  </ds:schemaRefs>
-</ds:datastoreItem>
+<file path=customXml/item4.xml><?xml version="1.0" encoding="utf-8"?>
+<b:Sources xmlns:b="http://schemas.openxmlformats.org/officeDocument/2006/bibliography" xmlns="http://schemas.openxmlformats.org/officeDocument/2006/bibliography" SelectedStyle="\APASixthEditionOfficeOnline.xsl" StyleName="APA" Version="6"/>
 </file>
 
-<file path=customXml/itemProps2.xml><?xml version="1.0" encoding="utf-8"?>
+<file path=customXml/itemProps1.xml><?xml version="1.0" encoding="utf-8"?>
 <ds:datastoreItem xmlns:ds="http://schemas.openxmlformats.org/officeDocument/2006/customXml" ds:itemID="{D72B8F58-FEC6-4781-8801-3C876FA2452E}">
   <ds:schemaRefs>
     <ds:schemaRef ds:uri="http://schemas.microsoft.com/office/2006/metadata/properties"/>
@@ -7587,15 +11216,15 @@
 </ds:datastoreItem>
 </file>
 
-<file path=customXml/itemProps3.xml><?xml version="1.0" encoding="utf-8"?>
-<ds:datastoreItem xmlns:ds="http://schemas.openxmlformats.org/officeDocument/2006/customXml" ds:itemID="{518B0A07-63B1-416D-B59A-EA0433FA11DD}">
+<file path=customXml/itemProps2.xml><?xml version="1.0" encoding="utf-8"?>
+<ds:datastoreItem xmlns:ds="http://schemas.openxmlformats.org/officeDocument/2006/customXml" ds:itemID="{CE651BFE-5210-4B53-B86E-7D91D7A9D8C7}">
   <ds:schemaRefs>
-    <ds:schemaRef ds:uri="http://schemas.openxmlformats.org/officeDocument/2006/bibliography"/>
+    <ds:schemaRef ds:uri="http://schemas.microsoft.com/sharepoint/v3/contenttype/forms"/>
   </ds:schemaRefs>
 </ds:datastoreItem>
 </file>
 
-<file path=customXml/itemProps4.xml><?xml version="1.0" encoding="utf-8"?>
+<file path=customXml/itemProps3.xml><?xml version="1.0" encoding="utf-8"?>
 <ds:datastoreItem xmlns:ds="http://schemas.openxmlformats.org/officeDocument/2006/customXml" ds:itemID="{35026EA2-D0DB-4D33-B66D-43110AE18B0F}">
   <ds:schemaRefs>
     <ds:schemaRef ds:uri="http://schemas.microsoft.com/office/2006/metadata/contentType"/>
@@ -7611,4 +11240,12 @@
     <ds:schemaRef ds:uri="http://schemas.microsoft.com/internal/obd"/>
   </ds:schemaRefs>
 </ds:datastoreItem>
+</file>
+
+<file path=customXml/itemProps4.xml><?xml version="1.0" encoding="utf-8"?>
+<ds:datastoreItem xmlns:ds="http://schemas.openxmlformats.org/officeDocument/2006/customXml" ds:itemID="{518B0A07-63B1-416D-B59A-EA0433FA11DD}">
+  <ds:schemaRefs>
+    <ds:schemaRef ds:uri="http://schemas.openxmlformats.org/officeDocument/2006/bibliography"/>
+  </ds:schemaRefs>
+</ds:datastoreItem>
 </file>
</xml_diff>

<commit_message>
finished first weekly report
</commit_message>
<xml_diff>
--- a/Vorbereitung/Pflichtenheft/Wetterstation_Pflichtenheft.docx
+++ b/Vorbereitung/Pflichtenheft/Wetterstation_Pflichtenheft.docx
@@ -346,47 +346,7 @@
                 <w:szCs w:val="22"/>
                 <w:lang w:eastAsia="en-US" w:bidi="ar-SA"/>
               </w:rPr>
-              <w:t>25</w:t>
-            </w:r>
-            <w:r>
-              <w:rPr>
-                <w:rFonts w:eastAsia="Calibri" w:cs="Arial"/>
-                <w:kern w:val="0"/>
-                <w:sz w:val="22"/>
-                <w:szCs w:val="22"/>
-                <w:lang w:eastAsia="en-US" w:bidi="ar-SA"/>
-              </w:rPr>
-              <w:t>.</w:t>
-            </w:r>
-            <w:r>
-              <w:rPr>
-                <w:rFonts w:eastAsia="Calibri" w:cs="Arial"/>
-                <w:kern w:val="0"/>
-                <w:sz w:val="22"/>
-                <w:szCs w:val="22"/>
-                <w:lang w:eastAsia="en-US" w:bidi="ar-SA"/>
-              </w:rPr>
-              <w:t>01</w:t>
-            </w:r>
-            <w:r>
-              <w:rPr>
-                <w:rFonts w:eastAsia="Calibri" w:cs="Arial"/>
-                <w:kern w:val="0"/>
-                <w:sz w:val="22"/>
-                <w:szCs w:val="22"/>
-                <w:lang w:eastAsia="en-US" w:bidi="ar-SA"/>
-              </w:rPr>
-              <w:t>.202</w:t>
-            </w:r>
-            <w:r>
-              <w:rPr>
-                <w:rFonts w:eastAsia="Calibri" w:cs="Arial"/>
-                <w:kern w:val="0"/>
-                <w:sz w:val="22"/>
-                <w:szCs w:val="22"/>
-                <w:lang w:eastAsia="en-US" w:bidi="ar-SA"/>
-              </w:rPr>
-              <w:t>6</w:t>
+              <w:t>25.01.2026</w:t>
             </w:r>
           </w:p>
         </w:tc>
@@ -586,8 +546,8 @@
       <w:tblGrid>
         <w:gridCol w:w="703"/>
         <w:gridCol w:w="1284"/>
-        <w:gridCol w:w="990"/>
-        <w:gridCol w:w="1843"/>
+        <w:gridCol w:w="988"/>
+        <w:gridCol w:w="1845"/>
         <w:gridCol w:w="1697"/>
         <w:gridCol w:w="1327"/>
         <w:gridCol w:w="1218"/>
@@ -662,7 +622,7 @@
         </w:tc>
         <w:tc>
           <w:tcPr>
-            <w:tcW w:w="990" w:type="dxa"/>
+            <w:tcW w:w="988" w:type="dxa"/>
             <w:tcBorders/>
             <w:shd w:color="auto" w:fill="D9D9D9" w:themeFill="background1" w:themeFillShade="d9" w:val="clear"/>
             <w:vAlign w:val="center"/>
@@ -695,7 +655,7 @@
         </w:tc>
         <w:tc>
           <w:tcPr>
-            <w:tcW w:w="1843" w:type="dxa"/>
+            <w:tcW w:w="1845" w:type="dxa"/>
             <w:tcBorders/>
             <w:shd w:color="auto" w:fill="D9D9D9" w:themeFill="background1" w:themeFillShade="d9" w:val="clear"/>
             <w:vAlign w:val="center"/>
@@ -890,7 +850,7 @@
         </w:tc>
         <w:tc>
           <w:tcPr>
-            <w:tcW w:w="990" w:type="dxa"/>
+            <w:tcW w:w="988" w:type="dxa"/>
             <w:tcBorders/>
             <w:vAlign w:val="center"/>
           </w:tcPr>
@@ -920,7 +880,7 @@
         </w:tc>
         <w:tc>
           <w:tcPr>
-            <w:tcW w:w="1843" w:type="dxa"/>
+            <w:tcW w:w="1845" w:type="dxa"/>
             <w:tcBorders/>
             <w:vAlign w:val="center"/>
           </w:tcPr>
@@ -971,6 +931,7 @@
                 <w:rFonts w:cs="Arial"/>
                 <w:sz w:val="20"/>
               </w:rPr>
+              <w:t>Start to fill out</w:t>
             </w:r>
           </w:p>
         </w:tc>
@@ -1095,7 +1056,7 @@
         </w:tc>
         <w:tc>
           <w:tcPr>
-            <w:tcW w:w="990" w:type="dxa"/>
+            <w:tcW w:w="988" w:type="dxa"/>
             <w:tcBorders/>
             <w:vAlign w:val="center"/>
           </w:tcPr>
@@ -1125,7 +1086,7 @@
         </w:tc>
         <w:tc>
           <w:tcPr>
-            <w:tcW w:w="1843" w:type="dxa"/>
+            <w:tcW w:w="1845" w:type="dxa"/>
             <w:tcBorders/>
             <w:vAlign w:val="center"/>
           </w:tcPr>
@@ -1304,7 +1265,7 @@
         </w:tc>
         <w:tc>
           <w:tcPr>
-            <w:tcW w:w="990" w:type="dxa"/>
+            <w:tcW w:w="988" w:type="dxa"/>
             <w:tcBorders/>
             <w:vAlign w:val="center"/>
           </w:tcPr>
@@ -1334,7 +1295,7 @@
         </w:tc>
         <w:tc>
           <w:tcPr>
-            <w:tcW w:w="1843" w:type="dxa"/>
+            <w:tcW w:w="1845" w:type="dxa"/>
             <w:tcBorders/>
             <w:vAlign w:val="center"/>
           </w:tcPr>
@@ -1388,7 +1349,7 @@
                 <w:szCs w:val="22"/>
                 <w:lang w:eastAsia="en-US" w:bidi="ar-SA"/>
               </w:rPr>
-              <w:t>finished</w:t>
+              <w:t xml:space="preserve">Finished </w:t>
             </w:r>
           </w:p>
         </w:tc>
@@ -1513,7 +1474,7 @@
         </w:tc>
         <w:tc>
           <w:tcPr>
-            <w:tcW w:w="990" w:type="dxa"/>
+            <w:tcW w:w="988" w:type="dxa"/>
             <w:tcBorders/>
             <w:vAlign w:val="center"/>
           </w:tcPr>
@@ -1543,7 +1504,7 @@
         </w:tc>
         <w:tc>
           <w:tcPr>
-            <w:tcW w:w="1843" w:type="dxa"/>
+            <w:tcW w:w="1845" w:type="dxa"/>
             <w:tcBorders/>
             <w:vAlign w:val="center"/>
           </w:tcPr>
@@ -1597,7 +1558,7 @@
                 <w:szCs w:val="22"/>
                 <w:lang w:eastAsia="en-US" w:bidi="ar-SA"/>
               </w:rPr>
-              <w:t>review</w:t>
+              <w:t xml:space="preserve">Review </w:t>
             </w:r>
           </w:p>
         </w:tc>
@@ -1722,7 +1683,7 @@
         </w:tc>
         <w:tc>
           <w:tcPr>
-            <w:tcW w:w="990" w:type="dxa"/>
+            <w:tcW w:w="988" w:type="dxa"/>
             <w:tcBorders/>
             <w:vAlign w:val="center"/>
           </w:tcPr>
@@ -1752,7 +1713,7 @@
         </w:tc>
         <w:tc>
           <w:tcPr>
-            <w:tcW w:w="1843" w:type="dxa"/>
+            <w:tcW w:w="1845" w:type="dxa"/>
             <w:tcBorders/>
             <w:vAlign w:val="center"/>
           </w:tcPr>
@@ -1776,27 +1737,7 @@
                 <w:szCs w:val="22"/>
                 <w:lang w:eastAsia="en-US" w:bidi="ar-SA"/>
               </w:rPr>
-              <w:t>1</w:t>
-            </w:r>
-            <w:r>
-              <w:rPr>
-                <w:rFonts w:eastAsia="Calibri" w:cs="Arial"/>
-                <w:kern w:val="0"/>
-                <w:sz w:val="20"/>
-                <w:szCs w:val="22"/>
-                <w:lang w:eastAsia="en-US" w:bidi="ar-SA"/>
-              </w:rPr>
-              <w:t>-</w:t>
-            </w:r>
-            <w:r>
-              <w:rPr>
-                <w:rFonts w:eastAsia="Calibri" w:cs="Arial"/>
-                <w:kern w:val="0"/>
-                <w:sz w:val="20"/>
-                <w:szCs w:val="22"/>
-                <w:lang w:eastAsia="en-US" w:bidi="ar-SA"/>
-              </w:rPr>
-              <w:t>8</w:t>
+              <w:t>1-8</w:t>
             </w:r>
           </w:p>
         </w:tc>
@@ -1826,7 +1767,17 @@
                 <w:szCs w:val="22"/>
                 <w:lang w:eastAsia="en-US" w:bidi="ar-SA"/>
               </w:rPr>
-              <w:t>update</w:t>
+              <w:t xml:space="preserve">Update </w:t>
+            </w:r>
+            <w:r>
+              <w:rPr>
+                <w:rFonts w:eastAsia="Calibri" w:cs="Arial"/>
+                <w:kern w:val="0"/>
+                <w:sz w:val="20"/>
+                <w:szCs w:val="22"/>
+                <w:lang w:eastAsia="en-US" w:bidi="ar-SA"/>
+              </w:rPr>
+              <w:t>according to the feedback</w:t>
             </w:r>
           </w:p>
         </w:tc>
@@ -1876,7 +1827,10 @@
               </w:rPr>
             </w:pPr>
             <w:r>
-              <w:rPr/>
+              <w:rPr>
+                <w:rFonts w:cs="Arial"/>
+                <w:sz w:val="20"/>
+              </w:rPr>
             </w:r>
           </w:p>
         </w:tc>
@@ -1919,18 +1873,13 @@
         <w:p>
           <w:pPr>
             <w:pStyle w:val="TOCHeading"/>
-            <w:spacing w:before="0" w:after="0"/>
-            <w:rPr>
-              <w:rFonts w:ascii="Arial" w:hAnsi="Arial" w:cs="Arial"/>
-            </w:rPr>
+            <w:rPr/>
           </w:pPr>
           <w:r>
             <w:br w:type="page"/>
           </w:r>
           <w:r>
-            <w:rPr>
-              <w:rFonts w:cs="Arial" w:ascii="Arial" w:hAnsi="Arial"/>
-            </w:rPr>
+            <w:rPr/>
             <w:t>Table of Contents</w:t>
           </w:r>
         </w:p>
@@ -1939,17 +1888,9 @@
             <w:pStyle w:val="TOC1"/>
             <w:tabs>
               <w:tab w:val="clear" w:pos="720"/>
-              <w:tab w:val="left" w:pos="480" w:leader="none"/>
-              <w:tab w:val="right" w:pos="9062" w:leader="dot"/>
+              <w:tab w:val="right" w:pos="9071" w:leader="dot"/>
             </w:tabs>
-            <w:rPr>
-              <w:rFonts w:ascii="Calibri" w:hAnsi="Calibri" w:eastAsia="" w:asciiTheme="minorHAnsi" w:eastAsiaTheme="minorEastAsia" w:hAnsiTheme="minorHAnsi"/>
-              <w:kern w:val="2"/>
-              <w:sz w:val="24"/>
-              <w:szCs w:val="24"/>
-              <w:lang w:eastAsia="de-DE"/>
-              <w14:ligatures w14:val="standardContextual"/>
-            </w:rPr>
+            <w:rPr/>
           </w:pPr>
           <w:r>
             <w:fldChar w:fldCharType="begin"/>
@@ -1957,8 +1898,6 @@
           <w:r>
             <w:rPr>
               <w:rStyle w:val="IndexLink"/>
-              <w:rFonts w:cs="Arial"/>
-              <w:vanish w:val="false"/>
               <w:webHidden/>
             </w:rPr>
             <w:instrText xml:space="preserve"> TOC \z \o "1-3" \u \h</w:instrText>
@@ -1966,72 +1905,19 @@
           <w:r>
             <w:rPr>
               <w:rStyle w:val="IndexLink"/>
-              <w:rFonts w:cs="Arial"/>
-              <w:vanish w:val="false"/>
               <w:webHidden/>
             </w:rPr>
             <w:fldChar w:fldCharType="separate"/>
           </w:r>
-          <w:hyperlink w:anchor="_Toc216532104">
+          <w:hyperlink w:anchor="__RefHeading___Toc5596_3096700473" w:tooltip="Introduction">
             <w:r>
               <w:rPr>
                 <w:rStyle w:val="IndexLink"/>
-                <w:rFonts w:cs="Arial"/>
-                <w:vanish w:val="false"/>
                 <w:webHidden/>
               </w:rPr>
-              <w:t>1</w:t>
-            </w:r>
-            <w:r>
-              <w:rPr>
-                <w:rStyle w:val="IndexLink"/>
-                <w:rFonts w:eastAsia="" w:ascii="Calibri" w:hAnsi="Calibri" w:asciiTheme="minorHAnsi" w:eastAsiaTheme="minorEastAsia" w:hAnsiTheme="minorHAnsi"/>
-                <w:kern w:val="2"/>
-                <w:sz w:val="24"/>
-                <w:szCs w:val="24"/>
-                <w:lang w:eastAsia="de-DE"/>
-                <w14:ligatures w14:val="standardContextual"/>
-              </w:rPr>
-              <w:tab/>
-            </w:r>
-            <w:r>
-              <w:rPr>
-                <w:rStyle w:val="IndexLink"/>
-                <w:rFonts w:cs="Arial"/>
-              </w:rPr>
-              <w:t>Introduction</w:t>
-            </w:r>
-            <w:r>
-              <w:rPr>
-                <w:webHidden/>
-              </w:rPr>
-              <w:fldChar w:fldCharType="begin"/>
-            </w:r>
-            <w:r>
-              <w:rPr>
-                <w:webHidden/>
-              </w:rPr>
-              <w:instrText xml:space="preserve">PAGEREF _Toc216532104 \h</w:instrText>
-            </w:r>
-            <w:r>
-              <w:rPr>
-                <w:webHidden/>
-              </w:rPr>
-              <w:fldChar w:fldCharType="separate"/>
-            </w:r>
-            <w:r>
-              <w:rPr>
-                <w:rStyle w:val="IndexLink"/>
-                <w:vanish w:val="false"/>
-              </w:rPr>
+              <w:t>1 Introduction</w:t>
               <w:tab/>
               <w:t>3</w:t>
-            </w:r>
-            <w:r>
-              <w:rPr>
-                <w:webHidden/>
-              </w:rPr>
-              <w:fldChar w:fldCharType="end"/>
             </w:r>
           </w:hyperlink>
         </w:p>
@@ -2040,78 +1926,19 @@
             <w:pStyle w:val="TOC1"/>
             <w:tabs>
               <w:tab w:val="clear" w:pos="720"/>
-              <w:tab w:val="left" w:pos="480" w:leader="none"/>
-              <w:tab w:val="right" w:pos="9062" w:leader="dot"/>
+              <w:tab w:val="right" w:pos="9071" w:leader="dot"/>
             </w:tabs>
-            <w:rPr>
-              <w:rFonts w:ascii="Calibri" w:hAnsi="Calibri" w:eastAsia="" w:asciiTheme="minorHAnsi" w:eastAsiaTheme="minorEastAsia" w:hAnsiTheme="minorHAnsi"/>
-              <w:kern w:val="2"/>
-              <w:sz w:val="24"/>
-              <w:szCs w:val="24"/>
-              <w:lang w:eastAsia="de-DE"/>
-              <w14:ligatures w14:val="standardContextual"/>
-            </w:rPr>
+            <w:rPr/>
           </w:pPr>
-          <w:hyperlink w:anchor="_Toc216532105">
+          <w:hyperlink w:anchor="__RefHeading___Toc5598_3096700473" w:tooltip="General">
             <w:r>
               <w:rPr>
                 <w:rStyle w:val="IndexLink"/>
-                <w:rFonts w:cs="Arial"/>
-                <w:vanish w:val="false"/>
                 <w:webHidden/>
               </w:rPr>
-              <w:t>2</w:t>
-            </w:r>
-            <w:r>
-              <w:rPr>
-                <w:rStyle w:val="IndexLink"/>
-                <w:rFonts w:eastAsia="" w:ascii="Calibri" w:hAnsi="Calibri" w:asciiTheme="minorHAnsi" w:eastAsiaTheme="minorEastAsia" w:hAnsiTheme="minorHAnsi"/>
-                <w:kern w:val="2"/>
-                <w:sz w:val="24"/>
-                <w:szCs w:val="24"/>
-                <w:lang w:eastAsia="de-DE"/>
-                <w14:ligatures w14:val="standardContextual"/>
-              </w:rPr>
-              <w:tab/>
-            </w:r>
-            <w:r>
-              <w:rPr>
-                <w:rStyle w:val="IndexLink"/>
-                <w:rFonts w:cs="Arial"/>
-              </w:rPr>
-              <w:t>General</w:t>
-            </w:r>
-            <w:r>
-              <w:rPr>
-                <w:webHidden/>
-              </w:rPr>
-              <w:fldChar w:fldCharType="begin"/>
-            </w:r>
-            <w:r>
-              <w:rPr>
-                <w:webHidden/>
-              </w:rPr>
-              <w:instrText xml:space="preserve">PAGEREF _Toc216532105 \h</w:instrText>
-            </w:r>
-            <w:r>
-              <w:rPr>
-                <w:webHidden/>
-              </w:rPr>
-              <w:fldChar w:fldCharType="separate"/>
-            </w:r>
-            <w:r>
-              <w:rPr>
-                <w:rStyle w:val="IndexLink"/>
-                <w:vanish w:val="false"/>
-              </w:rPr>
+              <w:t>2 General</w:t>
               <w:tab/>
               <w:t>3</w:t>
-            </w:r>
-            <w:r>
-              <w:rPr>
-                <w:webHidden/>
-              </w:rPr>
-              <w:fldChar w:fldCharType="end"/>
             </w:r>
           </w:hyperlink>
         </w:p>
@@ -2120,76 +1947,19 @@
             <w:pStyle w:val="TOC2"/>
             <w:tabs>
               <w:tab w:val="clear" w:pos="720"/>
-              <w:tab w:val="left" w:pos="960" w:leader="none"/>
-              <w:tab w:val="right" w:pos="9062" w:leader="dot"/>
+              <w:tab w:val="right" w:pos="9071" w:leader="dot"/>
             </w:tabs>
-            <w:rPr>
-              <w:rFonts w:ascii="Calibri" w:hAnsi="Calibri" w:eastAsia="" w:asciiTheme="minorHAnsi" w:eastAsiaTheme="minorEastAsia" w:hAnsiTheme="minorHAnsi"/>
-              <w:kern w:val="2"/>
-              <w:sz w:val="24"/>
-              <w:szCs w:val="24"/>
-              <w:lang w:eastAsia="de-DE"/>
-              <w14:ligatures w14:val="standardContextual"/>
-            </w:rPr>
+            <w:rPr/>
           </w:pPr>
-          <w:hyperlink w:anchor="_Toc216532106">
+          <w:hyperlink w:anchor="__RefHeading___Toc5600_3096700473" w:tooltip=" Aim and purpose of the document">
             <w:r>
               <w:rPr>
                 <w:rStyle w:val="IndexLink"/>
-                <w:vanish w:val="false"/>
                 <w:webHidden/>
               </w:rPr>
-              <w:t>2.1</w:t>
-            </w:r>
-            <w:r>
-              <w:rPr>
-                <w:rStyle w:val="IndexLink"/>
-                <w:rFonts w:eastAsia="" w:ascii="Calibri" w:hAnsi="Calibri" w:asciiTheme="minorHAnsi" w:eastAsiaTheme="minorEastAsia" w:hAnsiTheme="minorHAnsi"/>
-                <w:kern w:val="2"/>
-                <w:sz w:val="24"/>
-                <w:szCs w:val="24"/>
-                <w:lang w:eastAsia="de-DE"/>
-                <w14:ligatures w14:val="standardContextual"/>
-              </w:rPr>
-              <w:tab/>
-            </w:r>
-            <w:r>
-              <w:rPr>
-                <w:rStyle w:val="IndexLink"/>
-              </w:rPr>
-              <w:t>Aim and purpose of the document</w:t>
-            </w:r>
-            <w:r>
-              <w:rPr>
-                <w:webHidden/>
-              </w:rPr>
-              <w:fldChar w:fldCharType="begin"/>
-            </w:r>
-            <w:r>
-              <w:rPr>
-                <w:webHidden/>
-              </w:rPr>
-              <w:instrText xml:space="preserve">PAGEREF _Toc216532106 \h</w:instrText>
-            </w:r>
-            <w:r>
-              <w:rPr>
-                <w:webHidden/>
-              </w:rPr>
-              <w:fldChar w:fldCharType="separate"/>
-            </w:r>
-            <w:r>
-              <w:rPr>
-                <w:rStyle w:val="IndexLink"/>
-                <w:vanish w:val="false"/>
-              </w:rPr>
+              <w:t>2.1  Aim and purpose of the document</w:t>
               <w:tab/>
               <w:t>3</w:t>
-            </w:r>
-            <w:r>
-              <w:rPr>
-                <w:webHidden/>
-              </w:rPr>
-              <w:fldChar w:fldCharType="end"/>
             </w:r>
           </w:hyperlink>
         </w:p>
@@ -2198,76 +1968,19 @@
             <w:pStyle w:val="TOC2"/>
             <w:tabs>
               <w:tab w:val="clear" w:pos="720"/>
-              <w:tab w:val="left" w:pos="960" w:leader="none"/>
-              <w:tab w:val="right" w:pos="9062" w:leader="dot"/>
+              <w:tab w:val="right" w:pos="9071" w:leader="dot"/>
             </w:tabs>
-            <w:rPr>
-              <w:rFonts w:ascii="Calibri" w:hAnsi="Calibri" w:eastAsia="" w:asciiTheme="minorHAnsi" w:eastAsiaTheme="minorEastAsia" w:hAnsiTheme="minorHAnsi"/>
-              <w:kern w:val="2"/>
-              <w:sz w:val="24"/>
-              <w:szCs w:val="24"/>
-              <w:lang w:eastAsia="de-DE"/>
-              <w14:ligatures w14:val="standardContextual"/>
-            </w:rPr>
+            <w:rPr/>
           </w:pPr>
-          <w:hyperlink w:anchor="_Toc216532107">
+          <w:hyperlink w:anchor="__RefHeading___Toc5602_3096700473" w:tooltip=" Initial situation">
             <w:r>
               <w:rPr>
                 <w:rStyle w:val="IndexLink"/>
-                <w:vanish w:val="false"/>
                 <w:webHidden/>
               </w:rPr>
-              <w:t>2.2</w:t>
-            </w:r>
-            <w:r>
-              <w:rPr>
-                <w:rStyle w:val="IndexLink"/>
-                <w:rFonts w:eastAsia="" w:ascii="Calibri" w:hAnsi="Calibri" w:asciiTheme="minorHAnsi" w:eastAsiaTheme="minorEastAsia" w:hAnsiTheme="minorHAnsi"/>
-                <w:kern w:val="2"/>
-                <w:sz w:val="24"/>
-                <w:szCs w:val="24"/>
-                <w:lang w:eastAsia="de-DE"/>
-                <w14:ligatures w14:val="standardContextual"/>
-              </w:rPr>
-              <w:tab/>
-            </w:r>
-            <w:r>
-              <w:rPr>
-                <w:rStyle w:val="IndexLink"/>
-              </w:rPr>
-              <w:t>Initial situation</w:t>
-            </w:r>
-            <w:r>
-              <w:rPr>
-                <w:webHidden/>
-              </w:rPr>
-              <w:fldChar w:fldCharType="begin"/>
-            </w:r>
-            <w:r>
-              <w:rPr>
-                <w:webHidden/>
-              </w:rPr>
-              <w:instrText xml:space="preserve">PAGEREF _Toc216532107 \h</w:instrText>
-            </w:r>
-            <w:r>
-              <w:rPr>
-                <w:webHidden/>
-              </w:rPr>
-              <w:fldChar w:fldCharType="separate"/>
-            </w:r>
-            <w:r>
-              <w:rPr>
-                <w:rStyle w:val="IndexLink"/>
-                <w:vanish w:val="false"/>
-              </w:rPr>
+              <w:t>2.2  Initial situation</w:t>
               <w:tab/>
               <w:t>3</w:t>
-            </w:r>
-            <w:r>
-              <w:rPr>
-                <w:webHidden/>
-              </w:rPr>
-              <w:fldChar w:fldCharType="end"/>
             </w:r>
           </w:hyperlink>
         </w:p>
@@ -2276,76 +1989,19 @@
             <w:pStyle w:val="TOC2"/>
             <w:tabs>
               <w:tab w:val="clear" w:pos="720"/>
-              <w:tab w:val="left" w:pos="960" w:leader="none"/>
-              <w:tab w:val="right" w:pos="9062" w:leader="dot"/>
+              <w:tab w:val="right" w:pos="9071" w:leader="dot"/>
             </w:tabs>
-            <w:rPr>
-              <w:rFonts w:ascii="Calibri" w:hAnsi="Calibri" w:eastAsia="" w:asciiTheme="minorHAnsi" w:eastAsiaTheme="minorEastAsia" w:hAnsiTheme="minorHAnsi"/>
-              <w:kern w:val="2"/>
-              <w:sz w:val="24"/>
-              <w:szCs w:val="24"/>
-              <w:lang w:eastAsia="de-DE"/>
-              <w14:ligatures w14:val="standardContextual"/>
-            </w:rPr>
+            <w:rPr/>
           </w:pPr>
-          <w:hyperlink w:anchor="_Toc216532108">
+          <w:hyperlink w:anchor="__RefHeading___Toc5604_3096700473" w:tooltip=" Project Context">
             <w:r>
               <w:rPr>
                 <w:rStyle w:val="IndexLink"/>
-                <w:vanish w:val="false"/>
                 <w:webHidden/>
               </w:rPr>
-              <w:t>2.3</w:t>
-            </w:r>
-            <w:r>
-              <w:rPr>
-                <w:rStyle w:val="IndexLink"/>
-                <w:rFonts w:eastAsia="" w:ascii="Calibri" w:hAnsi="Calibri" w:asciiTheme="minorHAnsi" w:eastAsiaTheme="minorEastAsia" w:hAnsiTheme="minorHAnsi"/>
-                <w:kern w:val="2"/>
-                <w:sz w:val="24"/>
-                <w:szCs w:val="24"/>
-                <w:lang w:eastAsia="de-DE"/>
-                <w14:ligatures w14:val="standardContextual"/>
-              </w:rPr>
-              <w:tab/>
-            </w:r>
-            <w:r>
-              <w:rPr>
-                <w:rStyle w:val="IndexLink"/>
-              </w:rPr>
-              <w:t>Project Context</w:t>
-            </w:r>
-            <w:r>
-              <w:rPr>
-                <w:webHidden/>
-              </w:rPr>
-              <w:fldChar w:fldCharType="begin"/>
-            </w:r>
-            <w:r>
-              <w:rPr>
-                <w:webHidden/>
-              </w:rPr>
-              <w:instrText xml:space="preserve">PAGEREF _Toc216532108 \h</w:instrText>
-            </w:r>
-            <w:r>
-              <w:rPr>
-                <w:webHidden/>
-              </w:rPr>
-              <w:fldChar w:fldCharType="separate"/>
-            </w:r>
-            <w:r>
-              <w:rPr>
-                <w:rStyle w:val="IndexLink"/>
-                <w:vanish w:val="false"/>
-              </w:rPr>
+              <w:t>2.3  Project Context</w:t>
               <w:tab/>
               <w:t>3</w:t>
-            </w:r>
-            <w:r>
-              <w:rPr>
-                <w:webHidden/>
-              </w:rPr>
-              <w:fldChar w:fldCharType="end"/>
             </w:r>
           </w:hyperlink>
         </w:p>
@@ -2354,51 +2010,19 @@
             <w:pStyle w:val="TOC2"/>
             <w:tabs>
               <w:tab w:val="clear" w:pos="720"/>
-              <w:tab w:val="right" w:pos="9062" w:leader="dot"/>
+              <w:tab w:val="right" w:pos="9071" w:leader="dot"/>
             </w:tabs>
-            <w:rPr>
-              <w:rFonts w:ascii="Calibri" w:hAnsi="Calibri" w:eastAsia="" w:asciiTheme="minorHAnsi" w:eastAsiaTheme="minorEastAsia" w:hAnsiTheme="minorHAnsi"/>
-              <w:kern w:val="2"/>
-              <w:sz w:val="24"/>
-              <w:szCs w:val="24"/>
-              <w:lang w:eastAsia="de-DE"/>
-              <w14:ligatures w14:val="standardContextual"/>
-            </w:rPr>
+            <w:rPr/>
           </w:pPr>
-          <w:hyperlink w:anchor="_Toc216532109">
-            <w:r>
-              <w:rPr>
-                <w:webHidden/>
-              </w:rPr>
-              <w:fldChar w:fldCharType="begin"/>
-            </w:r>
-            <w:r>
-              <w:rPr>
-                <w:webHidden/>
-              </w:rPr>
-              <w:instrText xml:space="preserve">PAGEREF _Toc216532109 \h</w:instrText>
-            </w:r>
-            <w:r>
-              <w:rPr>
-                <w:webHidden/>
-              </w:rPr>
-              <w:fldChar w:fldCharType="separate"/>
-            </w:r>
+          <w:hyperlink w:anchor="__RefHeading___Toc5606_3096700473" w:tooltip="2.4 Abbreviations">
             <w:r>
               <w:rPr>
                 <w:rStyle w:val="IndexLink"/>
-                <w:vanish w:val="false"/>
                 <w:webHidden/>
               </w:rPr>
               <w:t>2.4 Abbreviations</w:t>
               <w:tab/>
               <w:t>3</w:t>
-            </w:r>
-            <w:r>
-              <w:rPr>
-                <w:webHidden/>
-              </w:rPr>
-              <w:fldChar w:fldCharType="end"/>
             </w:r>
           </w:hyperlink>
         </w:p>
@@ -2407,76 +2031,19 @@
             <w:pStyle w:val="TOC2"/>
             <w:tabs>
               <w:tab w:val="clear" w:pos="720"/>
-              <w:tab w:val="left" w:pos="960" w:leader="none"/>
-              <w:tab w:val="right" w:pos="9062" w:leader="dot"/>
+              <w:tab w:val="right" w:pos="9071" w:leader="dot"/>
             </w:tabs>
-            <w:rPr>
-              <w:rFonts w:ascii="Calibri" w:hAnsi="Calibri" w:eastAsia="" w:asciiTheme="minorHAnsi" w:eastAsiaTheme="minorEastAsia" w:hAnsiTheme="minorHAnsi"/>
-              <w:kern w:val="2"/>
-              <w:sz w:val="24"/>
-              <w:szCs w:val="24"/>
-              <w:lang w:eastAsia="de-DE"/>
-              <w14:ligatures w14:val="standardContextual"/>
-            </w:rPr>
+            <w:rPr/>
           </w:pPr>
-          <w:hyperlink w:anchor="_Toc216532110">
+          <w:hyperlink w:anchor="__RefHeading___Toc5608_3096700473" w:tooltip=" Teams and Interfaces">
             <w:r>
               <w:rPr>
                 <w:rStyle w:val="IndexLink"/>
-                <w:vanish w:val="false"/>
                 <w:webHidden/>
               </w:rPr>
-              <w:t>2.5</w:t>
-            </w:r>
-            <w:r>
-              <w:rPr>
-                <w:rStyle w:val="IndexLink"/>
-                <w:rFonts w:eastAsia="" w:ascii="Calibri" w:hAnsi="Calibri" w:asciiTheme="minorHAnsi" w:eastAsiaTheme="minorEastAsia" w:hAnsiTheme="minorHAnsi"/>
-                <w:kern w:val="2"/>
-                <w:sz w:val="24"/>
-                <w:szCs w:val="24"/>
-                <w:lang w:eastAsia="de-DE"/>
-                <w14:ligatures w14:val="standardContextual"/>
-              </w:rPr>
-              <w:tab/>
-            </w:r>
-            <w:r>
-              <w:rPr>
-                <w:rStyle w:val="IndexLink"/>
-              </w:rPr>
-              <w:t>Teams and Interfaces</w:t>
-            </w:r>
-            <w:r>
-              <w:rPr>
-                <w:webHidden/>
-              </w:rPr>
-              <w:fldChar w:fldCharType="begin"/>
-            </w:r>
-            <w:r>
-              <w:rPr>
-                <w:webHidden/>
-              </w:rPr>
-              <w:instrText xml:space="preserve">PAGEREF _Toc216532110 \h</w:instrText>
-            </w:r>
-            <w:r>
-              <w:rPr>
-                <w:webHidden/>
-              </w:rPr>
-              <w:fldChar w:fldCharType="separate"/>
-            </w:r>
-            <w:r>
-              <w:rPr>
-                <w:rStyle w:val="IndexLink"/>
-                <w:vanish w:val="false"/>
-              </w:rPr>
+              <w:t>2.5  Teams and Interfaces</w:t>
               <w:tab/>
               <w:t>4</w:t>
-            </w:r>
-            <w:r>
-              <w:rPr>
-                <w:webHidden/>
-              </w:rPr>
-              <w:fldChar w:fldCharType="end"/>
             </w:r>
           </w:hyperlink>
         </w:p>
@@ -2485,78 +2052,19 @@
             <w:pStyle w:val="TOC1"/>
             <w:tabs>
               <w:tab w:val="clear" w:pos="720"/>
-              <w:tab w:val="left" w:pos="480" w:leader="none"/>
-              <w:tab w:val="right" w:pos="9062" w:leader="dot"/>
+              <w:tab w:val="right" w:pos="9071" w:leader="dot"/>
             </w:tabs>
-            <w:rPr>
-              <w:rFonts w:ascii="Calibri" w:hAnsi="Calibri" w:eastAsia="" w:asciiTheme="minorHAnsi" w:eastAsiaTheme="minorEastAsia" w:hAnsiTheme="minorHAnsi"/>
-              <w:kern w:val="2"/>
-              <w:sz w:val="24"/>
-              <w:szCs w:val="24"/>
-              <w:lang w:eastAsia="de-DE"/>
-              <w14:ligatures w14:val="standardContextual"/>
-            </w:rPr>
+            <w:rPr/>
           </w:pPr>
-          <w:hyperlink w:anchor="_Toc216532111">
+          <w:hyperlink w:anchor="__RefHeading___Toc5610_3096700473" w:tooltip="Concept">
             <w:r>
               <w:rPr>
                 <w:rStyle w:val="IndexLink"/>
-                <w:rFonts w:cs="Arial"/>
-                <w:vanish w:val="false"/>
                 <w:webHidden/>
               </w:rPr>
-              <w:t>3</w:t>
-            </w:r>
-            <w:r>
-              <w:rPr>
-                <w:rStyle w:val="IndexLink"/>
-                <w:rFonts w:eastAsia="" w:ascii="Calibri" w:hAnsi="Calibri" w:asciiTheme="minorHAnsi" w:eastAsiaTheme="minorEastAsia" w:hAnsiTheme="minorHAnsi"/>
-                <w:kern w:val="2"/>
-                <w:sz w:val="24"/>
-                <w:szCs w:val="24"/>
-                <w:lang w:eastAsia="de-DE"/>
-                <w14:ligatures w14:val="standardContextual"/>
-              </w:rPr>
-              <w:tab/>
-            </w:r>
-            <w:r>
-              <w:rPr>
-                <w:rStyle w:val="IndexLink"/>
-                <w:rFonts w:cs="Arial"/>
-              </w:rPr>
-              <w:t>Concept</w:t>
-            </w:r>
-            <w:r>
-              <w:rPr>
-                <w:webHidden/>
-              </w:rPr>
-              <w:fldChar w:fldCharType="begin"/>
-            </w:r>
-            <w:r>
-              <w:rPr>
-                <w:webHidden/>
-              </w:rPr>
-              <w:instrText xml:space="preserve">PAGEREF _Toc216532111 \h</w:instrText>
-            </w:r>
-            <w:r>
-              <w:rPr>
-                <w:webHidden/>
-              </w:rPr>
-              <w:fldChar w:fldCharType="separate"/>
-            </w:r>
-            <w:r>
-              <w:rPr>
-                <w:rStyle w:val="IndexLink"/>
-                <w:vanish w:val="false"/>
-              </w:rPr>
+              <w:t>3 Concept</w:t>
               <w:tab/>
               <w:t>4</w:t>
-            </w:r>
-            <w:r>
-              <w:rPr>
-                <w:webHidden/>
-              </w:rPr>
-              <w:fldChar w:fldCharType="end"/>
             </w:r>
           </w:hyperlink>
         </w:p>
@@ -2565,76 +2073,19 @@
             <w:pStyle w:val="TOC2"/>
             <w:tabs>
               <w:tab w:val="clear" w:pos="720"/>
-              <w:tab w:val="left" w:pos="960" w:leader="none"/>
-              <w:tab w:val="right" w:pos="9062" w:leader="dot"/>
+              <w:tab w:val="right" w:pos="9071" w:leader="dot"/>
             </w:tabs>
-            <w:rPr>
-              <w:rFonts w:ascii="Calibri" w:hAnsi="Calibri" w:eastAsia="" w:asciiTheme="minorHAnsi" w:eastAsiaTheme="minorEastAsia" w:hAnsiTheme="minorHAnsi"/>
-              <w:kern w:val="2"/>
-              <w:sz w:val="24"/>
-              <w:szCs w:val="24"/>
-              <w:lang w:eastAsia="de-DE"/>
-              <w14:ligatures w14:val="standardContextual"/>
-            </w:rPr>
+            <w:rPr/>
           </w:pPr>
-          <w:hyperlink w:anchor="_Toc216532112">
+          <w:hyperlink w:anchor="__RefHeading___Toc5612_3096700473" w:tooltip=" Goal(s) of the provider specification">
             <w:r>
               <w:rPr>
                 <w:rStyle w:val="IndexLink"/>
-                <w:vanish w:val="false"/>
                 <w:webHidden/>
               </w:rPr>
-              <w:t>3.1</w:t>
-            </w:r>
-            <w:r>
-              <w:rPr>
-                <w:rStyle w:val="IndexLink"/>
-                <w:rFonts w:eastAsia="" w:ascii="Calibri" w:hAnsi="Calibri" w:asciiTheme="minorHAnsi" w:eastAsiaTheme="minorEastAsia" w:hAnsiTheme="minorHAnsi"/>
-                <w:kern w:val="2"/>
-                <w:sz w:val="24"/>
-                <w:szCs w:val="24"/>
-                <w:lang w:eastAsia="de-DE"/>
-                <w14:ligatures w14:val="standardContextual"/>
-              </w:rPr>
-              <w:tab/>
-            </w:r>
-            <w:r>
-              <w:rPr>
-                <w:rStyle w:val="IndexLink"/>
-              </w:rPr>
-              <w:t>Goal(s) of the provider specification</w:t>
-            </w:r>
-            <w:r>
-              <w:rPr>
-                <w:webHidden/>
-              </w:rPr>
-              <w:fldChar w:fldCharType="begin"/>
-            </w:r>
-            <w:r>
-              <w:rPr>
-                <w:webHidden/>
-              </w:rPr>
-              <w:instrText xml:space="preserve">PAGEREF _Toc216532112 \h</w:instrText>
-            </w:r>
-            <w:r>
-              <w:rPr>
-                <w:webHidden/>
-              </w:rPr>
-              <w:fldChar w:fldCharType="separate"/>
-            </w:r>
-            <w:r>
-              <w:rPr>
-                <w:rStyle w:val="IndexLink"/>
-                <w:vanish w:val="false"/>
-              </w:rPr>
+              <w:t>3.1  Goal(s) of the provider specification</w:t>
               <w:tab/>
               <w:t>4</w:t>
-            </w:r>
-            <w:r>
-              <w:rPr>
-                <w:webHidden/>
-              </w:rPr>
-              <w:fldChar w:fldCharType="end"/>
             </w:r>
           </w:hyperlink>
         </w:p>
@@ -2643,76 +2094,19 @@
             <w:pStyle w:val="TOC2"/>
             <w:tabs>
               <w:tab w:val="clear" w:pos="720"/>
-              <w:tab w:val="left" w:pos="960" w:leader="none"/>
-              <w:tab w:val="right" w:pos="9062" w:leader="dot"/>
+              <w:tab w:val="right" w:pos="9071" w:leader="dot"/>
             </w:tabs>
-            <w:rPr>
-              <w:rFonts w:ascii="Calibri" w:hAnsi="Calibri" w:eastAsia="" w:asciiTheme="minorHAnsi" w:eastAsiaTheme="minorEastAsia" w:hAnsiTheme="minorHAnsi"/>
-              <w:kern w:val="2"/>
-              <w:sz w:val="24"/>
-              <w:szCs w:val="24"/>
-              <w:lang w:eastAsia="de-DE"/>
-              <w14:ligatures w14:val="standardContextual"/>
-            </w:rPr>
+            <w:rPr/>
           </w:pPr>
-          <w:hyperlink w:anchor="_Toc216532113">
+          <w:hyperlink w:anchor="__RefHeading___Toc5614_3096700473" w:tooltip=" Specifications Goals and benefits for the user">
             <w:r>
               <w:rPr>
                 <w:rStyle w:val="IndexLink"/>
-                <w:vanish w:val="false"/>
                 <w:webHidden/>
               </w:rPr>
-              <w:t>3.2</w:t>
-            </w:r>
-            <w:r>
-              <w:rPr>
-                <w:rStyle w:val="IndexLink"/>
-                <w:rFonts w:eastAsia="" w:ascii="Calibri" w:hAnsi="Calibri" w:asciiTheme="minorHAnsi" w:eastAsiaTheme="minorEastAsia" w:hAnsiTheme="minorHAnsi"/>
-                <w:kern w:val="2"/>
-                <w:sz w:val="24"/>
-                <w:szCs w:val="24"/>
-                <w:lang w:eastAsia="de-DE"/>
-                <w14:ligatures w14:val="standardContextual"/>
-              </w:rPr>
-              <w:tab/>
-            </w:r>
-            <w:r>
-              <w:rPr>
-                <w:rStyle w:val="IndexLink"/>
-              </w:rPr>
-              <w:t>Specifications Goals and benefits for the user</w:t>
-            </w:r>
-            <w:r>
-              <w:rPr>
-                <w:webHidden/>
-              </w:rPr>
-              <w:fldChar w:fldCharType="begin"/>
-            </w:r>
-            <w:r>
-              <w:rPr>
-                <w:webHidden/>
-              </w:rPr>
-              <w:instrText xml:space="preserve">PAGEREF _Toc216532113 \h</w:instrText>
-            </w:r>
-            <w:r>
-              <w:rPr>
-                <w:webHidden/>
-              </w:rPr>
-              <w:fldChar w:fldCharType="separate"/>
-            </w:r>
-            <w:r>
-              <w:rPr>
-                <w:rStyle w:val="IndexLink"/>
-                <w:vanish w:val="false"/>
-              </w:rPr>
+              <w:t>3.2  Specifications Goals and benefits for the user</w:t>
               <w:tab/>
               <w:t>4</w:t>
-            </w:r>
-            <w:r>
-              <w:rPr>
-                <w:webHidden/>
-              </w:rPr>
-              <w:fldChar w:fldCharType="end"/>
             </w:r>
           </w:hyperlink>
         </w:p>
@@ -2721,76 +2115,19 @@
             <w:pStyle w:val="TOC2"/>
             <w:tabs>
               <w:tab w:val="clear" w:pos="720"/>
-              <w:tab w:val="left" w:pos="960" w:leader="none"/>
-              <w:tab w:val="right" w:pos="9062" w:leader="dot"/>
+              <w:tab w:val="right" w:pos="9071" w:leader="dot"/>
             </w:tabs>
-            <w:rPr>
-              <w:rFonts w:ascii="Calibri" w:hAnsi="Calibri" w:eastAsia="" w:asciiTheme="minorHAnsi" w:eastAsiaTheme="minorEastAsia" w:hAnsiTheme="minorHAnsi"/>
-              <w:kern w:val="2"/>
-              <w:sz w:val="24"/>
-              <w:szCs w:val="24"/>
-              <w:lang w:eastAsia="de-DE"/>
-              <w14:ligatures w14:val="standardContextual"/>
-            </w:rPr>
+            <w:rPr/>
           </w:pPr>
-          <w:hyperlink w:anchor="_Toc216532114">
+          <w:hyperlink w:anchor="__RefHeading___Toc5616_3096700473" w:tooltip=" Target group(s)">
             <w:r>
               <w:rPr>
                 <w:rStyle w:val="IndexLink"/>
-                <w:vanish w:val="false"/>
                 <w:webHidden/>
               </w:rPr>
-              <w:t>3.3</w:t>
-            </w:r>
-            <w:r>
-              <w:rPr>
-                <w:rStyle w:val="IndexLink"/>
-                <w:rFonts w:eastAsia="" w:ascii="Calibri" w:hAnsi="Calibri" w:asciiTheme="minorHAnsi" w:eastAsiaTheme="minorEastAsia" w:hAnsiTheme="minorHAnsi"/>
-                <w:kern w:val="2"/>
-                <w:sz w:val="24"/>
-                <w:szCs w:val="24"/>
-                <w:lang w:eastAsia="de-DE"/>
-                <w14:ligatures w14:val="standardContextual"/>
-              </w:rPr>
-              <w:tab/>
-            </w:r>
-            <w:r>
-              <w:rPr>
-                <w:rStyle w:val="IndexLink"/>
-              </w:rPr>
-              <w:t>Target group(s)</w:t>
-            </w:r>
-            <w:r>
-              <w:rPr>
-                <w:webHidden/>
-              </w:rPr>
-              <w:fldChar w:fldCharType="begin"/>
-            </w:r>
-            <w:r>
-              <w:rPr>
-                <w:webHidden/>
-              </w:rPr>
-              <w:instrText xml:space="preserve">PAGEREF _Toc216532114 \h</w:instrText>
-            </w:r>
-            <w:r>
-              <w:rPr>
-                <w:webHidden/>
-              </w:rPr>
-              <w:fldChar w:fldCharType="separate"/>
-            </w:r>
-            <w:r>
-              <w:rPr>
-                <w:rStyle w:val="IndexLink"/>
-                <w:vanish w:val="false"/>
-              </w:rPr>
+              <w:t>3.3  Target group(s)</w:t>
               <w:tab/>
               <w:t>4</w:t>
-            </w:r>
-            <w:r>
-              <w:rPr>
-                <w:webHidden/>
-              </w:rPr>
-              <w:fldChar w:fldCharType="end"/>
             </w:r>
           </w:hyperlink>
         </w:p>
@@ -2799,78 +2136,19 @@
             <w:pStyle w:val="TOC1"/>
             <w:tabs>
               <w:tab w:val="clear" w:pos="720"/>
-              <w:tab w:val="left" w:pos="480" w:leader="none"/>
-              <w:tab w:val="right" w:pos="9062" w:leader="dot"/>
+              <w:tab w:val="right" w:pos="9071" w:leader="dot"/>
             </w:tabs>
-            <w:rPr>
-              <w:rFonts w:ascii="Calibri" w:hAnsi="Calibri" w:eastAsia="" w:asciiTheme="minorHAnsi" w:eastAsiaTheme="minorEastAsia" w:hAnsiTheme="minorHAnsi"/>
-              <w:kern w:val="2"/>
-              <w:sz w:val="24"/>
-              <w:szCs w:val="24"/>
-              <w:lang w:eastAsia="de-DE"/>
-              <w14:ligatures w14:val="standardContextual"/>
-            </w:rPr>
+            <w:rPr/>
           </w:pPr>
-          <w:hyperlink w:anchor="_Toc216532115">
+          <w:hyperlink w:anchor="__RefHeading___Toc5618_3096700473" w:tooltip="Functional Requirements">
             <w:r>
               <w:rPr>
                 <w:rStyle w:val="IndexLink"/>
-                <w:rFonts w:cs="Arial"/>
-                <w:vanish w:val="false"/>
                 <w:webHidden/>
               </w:rPr>
-              <w:t>4</w:t>
-            </w:r>
-            <w:r>
-              <w:rPr>
-                <w:rStyle w:val="IndexLink"/>
-                <w:rFonts w:eastAsia="" w:ascii="Calibri" w:hAnsi="Calibri" w:asciiTheme="minorHAnsi" w:eastAsiaTheme="minorEastAsia" w:hAnsiTheme="minorHAnsi"/>
-                <w:kern w:val="2"/>
-                <w:sz w:val="24"/>
-                <w:szCs w:val="24"/>
-                <w:lang w:eastAsia="de-DE"/>
-                <w14:ligatures w14:val="standardContextual"/>
-              </w:rPr>
-              <w:tab/>
-            </w:r>
-            <w:r>
-              <w:rPr>
-                <w:rStyle w:val="IndexLink"/>
-                <w:rFonts w:cs="Arial"/>
-              </w:rPr>
-              <w:t>Functional Requirements</w:t>
-            </w:r>
-            <w:r>
-              <w:rPr>
-                <w:webHidden/>
-              </w:rPr>
-              <w:fldChar w:fldCharType="begin"/>
-            </w:r>
-            <w:r>
-              <w:rPr>
-                <w:webHidden/>
-              </w:rPr>
-              <w:instrText xml:space="preserve">PAGEREF _Toc216532115 \h</w:instrText>
-            </w:r>
-            <w:r>
-              <w:rPr>
-                <w:webHidden/>
-              </w:rPr>
-              <w:fldChar w:fldCharType="separate"/>
-            </w:r>
-            <w:r>
-              <w:rPr>
-                <w:rStyle w:val="IndexLink"/>
-                <w:vanish w:val="false"/>
-              </w:rPr>
+              <w:t>4 Functional Requirements</w:t>
               <w:tab/>
               <w:t>5</w:t>
-            </w:r>
-            <w:r>
-              <w:rPr>
-                <w:webHidden/>
-              </w:rPr>
-              <w:fldChar w:fldCharType="end"/>
             </w:r>
           </w:hyperlink>
         </w:p>
@@ -2879,76 +2157,19 @@
             <w:pStyle w:val="TOC2"/>
             <w:tabs>
               <w:tab w:val="clear" w:pos="720"/>
-              <w:tab w:val="left" w:pos="960" w:leader="none"/>
-              <w:tab w:val="right" w:pos="9062" w:leader="dot"/>
+              <w:tab w:val="right" w:pos="9071" w:leader="dot"/>
             </w:tabs>
-            <w:rPr>
-              <w:rFonts w:ascii="Calibri" w:hAnsi="Calibri" w:eastAsia="" w:asciiTheme="minorHAnsi" w:eastAsiaTheme="minorEastAsia" w:hAnsiTheme="minorHAnsi"/>
-              <w:kern w:val="2"/>
-              <w:sz w:val="24"/>
-              <w:szCs w:val="24"/>
-              <w:lang w:eastAsia="de-DE"/>
-              <w14:ligatures w14:val="standardContextual"/>
-            </w:rPr>
+            <w:rPr/>
           </w:pPr>
-          <w:hyperlink w:anchor="_Toc216532116">
+          <w:hyperlink w:anchor="__RefHeading___Toc5620_3096700473" w:tooltip=" Sensor Data Measurement">
             <w:r>
               <w:rPr>
                 <w:rStyle w:val="IndexLink"/>
-                <w:vanish w:val="false"/>
                 <w:webHidden/>
               </w:rPr>
-              <w:t>4.1</w:t>
-            </w:r>
-            <w:r>
-              <w:rPr>
-                <w:rStyle w:val="IndexLink"/>
-                <w:rFonts w:eastAsia="" w:ascii="Calibri" w:hAnsi="Calibri" w:asciiTheme="minorHAnsi" w:eastAsiaTheme="minorEastAsia" w:hAnsiTheme="minorHAnsi"/>
-                <w:kern w:val="2"/>
-                <w:sz w:val="24"/>
-                <w:szCs w:val="24"/>
-                <w:lang w:eastAsia="de-DE"/>
-                <w14:ligatures w14:val="standardContextual"/>
-              </w:rPr>
-              <w:tab/>
-            </w:r>
-            <w:r>
-              <w:rPr>
-                <w:rStyle w:val="IndexLink"/>
-              </w:rPr>
-              <w:t>Requirement 1 – Sensor Data Acquisition</w:t>
-            </w:r>
-            <w:r>
-              <w:rPr>
-                <w:webHidden/>
-              </w:rPr>
-              <w:fldChar w:fldCharType="begin"/>
-            </w:r>
-            <w:r>
-              <w:rPr>
-                <w:webHidden/>
-              </w:rPr>
-              <w:instrText xml:space="preserve">PAGEREF _Toc216532116 \h</w:instrText>
-            </w:r>
-            <w:r>
-              <w:rPr>
-                <w:webHidden/>
-              </w:rPr>
-              <w:fldChar w:fldCharType="separate"/>
-            </w:r>
-            <w:r>
-              <w:rPr>
-                <w:rStyle w:val="IndexLink"/>
-                <w:vanish w:val="false"/>
-              </w:rPr>
+              <w:t>4.1  Sensor Data Measurement</w:t>
               <w:tab/>
               <w:t>5</w:t>
-            </w:r>
-            <w:r>
-              <w:rPr>
-                <w:webHidden/>
-              </w:rPr>
-              <w:fldChar w:fldCharType="end"/>
             </w:r>
           </w:hyperlink>
         </w:p>
@@ -2957,76 +2178,19 @@
             <w:pStyle w:val="TOC2"/>
             <w:tabs>
               <w:tab w:val="clear" w:pos="720"/>
-              <w:tab w:val="left" w:pos="960" w:leader="none"/>
-              <w:tab w:val="right" w:pos="9062" w:leader="dot"/>
+              <w:tab w:val="right" w:pos="9071" w:leader="dot"/>
             </w:tabs>
-            <w:rPr>
-              <w:rFonts w:ascii="Calibri" w:hAnsi="Calibri" w:eastAsia="" w:asciiTheme="minorHAnsi" w:eastAsiaTheme="minorEastAsia" w:hAnsiTheme="minorHAnsi"/>
-              <w:kern w:val="2"/>
-              <w:sz w:val="24"/>
-              <w:szCs w:val="24"/>
-              <w:lang w:eastAsia="de-DE"/>
-              <w14:ligatures w14:val="standardContextual"/>
-            </w:rPr>
+            <w:rPr/>
           </w:pPr>
-          <w:hyperlink w:anchor="_Toc216532117">
+          <w:hyperlink w:anchor="__RefHeading___Toc5622_3096700473" w:tooltip="Data Processing and Storage">
             <w:r>
               <w:rPr>
                 <w:rStyle w:val="IndexLink"/>
-                <w:vanish w:val="false"/>
                 <w:webHidden/>
               </w:rPr>
-              <w:t>4.2</w:t>
-            </w:r>
-            <w:r>
-              <w:rPr>
-                <w:rStyle w:val="IndexLink"/>
-                <w:rFonts w:eastAsia="" w:ascii="Calibri" w:hAnsi="Calibri" w:asciiTheme="minorHAnsi" w:eastAsiaTheme="minorEastAsia" w:hAnsiTheme="minorHAnsi"/>
-                <w:kern w:val="2"/>
-                <w:sz w:val="24"/>
-                <w:szCs w:val="24"/>
-                <w:lang w:eastAsia="de-DE"/>
-                <w14:ligatures w14:val="standardContextual"/>
-              </w:rPr>
+              <w:t>4.2 Data Processing and Storage</w:t>
               <w:tab/>
-            </w:r>
-            <w:r>
-              <w:rPr>
-                <w:rStyle w:val="IndexLink"/>
-              </w:rPr>
-              <w:t>Requirement 2 – Data Processing and Storage</w:t>
-            </w:r>
-            <w:r>
-              <w:rPr>
-                <w:webHidden/>
-              </w:rPr>
-              <w:fldChar w:fldCharType="begin"/>
-            </w:r>
-            <w:r>
-              <w:rPr>
-                <w:webHidden/>
-              </w:rPr>
-              <w:instrText xml:space="preserve">PAGEREF _Toc216532117 \h</w:instrText>
-            </w:r>
-            <w:r>
-              <w:rPr>
-                <w:webHidden/>
-              </w:rPr>
-              <w:fldChar w:fldCharType="separate"/>
-            </w:r>
-            <w:r>
-              <w:rPr>
-                <w:rStyle w:val="IndexLink"/>
-                <w:vanish w:val="false"/>
-              </w:rPr>
-              <w:tab/>
-              <w:t>5</w:t>
-            </w:r>
-            <w:r>
-              <w:rPr>
-                <w:webHidden/>
-              </w:rPr>
-              <w:fldChar w:fldCharType="end"/>
+              <w:t>6</w:t>
             </w:r>
           </w:hyperlink>
         </w:p>
@@ -3035,76 +2199,40 @@
             <w:pStyle w:val="TOC2"/>
             <w:tabs>
               <w:tab w:val="clear" w:pos="720"/>
-              <w:tab w:val="left" w:pos="960" w:leader="none"/>
-              <w:tab w:val="right" w:pos="9062" w:leader="dot"/>
+              <w:tab w:val="right" w:pos="9071" w:leader="dot"/>
             </w:tabs>
-            <w:rPr>
-              <w:rFonts w:ascii="Calibri" w:hAnsi="Calibri" w:eastAsia="" w:asciiTheme="minorHAnsi" w:eastAsiaTheme="minorEastAsia" w:hAnsiTheme="minorHAnsi"/>
-              <w:kern w:val="2"/>
-              <w:sz w:val="24"/>
-              <w:szCs w:val="24"/>
-              <w:lang w:eastAsia="de-DE"/>
-              <w14:ligatures w14:val="standardContextual"/>
-            </w:rPr>
+            <w:rPr/>
           </w:pPr>
-          <w:hyperlink w:anchor="_Toc216532118">
+          <w:hyperlink w:anchor="__RefHeading___Toc5624_3096700473" w:tooltip=" Web Interface">
             <w:r>
               <w:rPr>
                 <w:rStyle w:val="IndexLink"/>
-                <w:vanish w:val="false"/>
                 <w:webHidden/>
               </w:rPr>
-              <w:t>4.3</w:t>
-            </w:r>
+              <w:t>4.3  Web Interface</w:t>
+              <w:tab/>
+              <w:t>6</w:t>
+            </w:r>
+          </w:hyperlink>
+        </w:p>
+        <w:p>
+          <w:pPr>
+            <w:pStyle w:val="TOC2"/>
+            <w:tabs>
+              <w:tab w:val="clear" w:pos="720"/>
+              <w:tab w:val="right" w:pos="9071" w:leader="dot"/>
+            </w:tabs>
+            <w:rPr/>
+          </w:pPr>
+          <w:hyperlink w:anchor="__RefHeading___Toc5626_3096700473" w:tooltip=" Case">
             <w:r>
               <w:rPr>
                 <w:rStyle w:val="IndexLink"/>
-                <w:rFonts w:eastAsia="" w:ascii="Calibri" w:hAnsi="Calibri" w:asciiTheme="minorHAnsi" w:eastAsiaTheme="minorEastAsia" w:hAnsiTheme="minorHAnsi"/>
-                <w:kern w:val="2"/>
-                <w:sz w:val="24"/>
-                <w:szCs w:val="24"/>
-                <w:lang w:eastAsia="de-DE"/>
-                <w14:ligatures w14:val="standardContextual"/>
-              </w:rPr>
+                <w:webHidden/>
+              </w:rPr>
+              <w:t>4.4  Case</w:t>
               <w:tab/>
-            </w:r>
-            <w:r>
-              <w:rPr>
-                <w:rStyle w:val="IndexLink"/>
-              </w:rPr>
-              <w:t>Requirement 3 – Web Interface</w:t>
-            </w:r>
-            <w:r>
-              <w:rPr>
-                <w:webHidden/>
-              </w:rPr>
-              <w:fldChar w:fldCharType="begin"/>
-            </w:r>
-            <w:r>
-              <w:rPr>
-                <w:webHidden/>
-              </w:rPr>
-              <w:instrText xml:space="preserve">PAGEREF _Toc216532118 \h</w:instrText>
-            </w:r>
-            <w:r>
-              <w:rPr>
-                <w:webHidden/>
-              </w:rPr>
-              <w:fldChar w:fldCharType="separate"/>
-            </w:r>
-            <w:r>
-              <w:rPr>
-                <w:rStyle w:val="IndexLink"/>
-                <w:vanish w:val="false"/>
-              </w:rPr>
-              <w:tab/>
-              <w:t>5</w:t>
-            </w:r>
-            <w:r>
-              <w:rPr>
-                <w:webHidden/>
-              </w:rPr>
-              <w:fldChar w:fldCharType="end"/>
+              <w:t>7</w:t>
             </w:r>
           </w:hyperlink>
         </w:p>
@@ -3113,78 +2241,19 @@
             <w:pStyle w:val="TOC1"/>
             <w:tabs>
               <w:tab w:val="clear" w:pos="720"/>
-              <w:tab w:val="left" w:pos="480" w:leader="none"/>
-              <w:tab w:val="right" w:pos="9062" w:leader="dot"/>
+              <w:tab w:val="right" w:pos="9071" w:leader="dot"/>
             </w:tabs>
-            <w:rPr>
-              <w:rFonts w:ascii="Calibri" w:hAnsi="Calibri" w:eastAsia="" w:asciiTheme="minorHAnsi" w:eastAsiaTheme="minorEastAsia" w:hAnsiTheme="minorHAnsi"/>
-              <w:kern w:val="2"/>
-              <w:sz w:val="24"/>
-              <w:szCs w:val="24"/>
-              <w:lang w:eastAsia="de-DE"/>
-              <w14:ligatures w14:val="standardContextual"/>
-            </w:rPr>
+            <w:rPr/>
           </w:pPr>
-          <w:hyperlink w:anchor="_Toc216532119">
+          <w:hyperlink w:anchor="__RefHeading___Toc5628_3096700473" w:tooltip="Non-Functional Requirements">
             <w:r>
               <w:rPr>
                 <w:rStyle w:val="IndexLink"/>
-                <w:rFonts w:cs="Arial"/>
-                <w:vanish w:val="false"/>
                 <w:webHidden/>
               </w:rPr>
-              <w:t>5</w:t>
-            </w:r>
-            <w:r>
-              <w:rPr>
-                <w:rStyle w:val="IndexLink"/>
-                <w:rFonts w:eastAsia="" w:ascii="Calibri" w:hAnsi="Calibri" w:asciiTheme="minorHAnsi" w:eastAsiaTheme="minorEastAsia" w:hAnsiTheme="minorHAnsi"/>
-                <w:kern w:val="2"/>
-                <w:sz w:val="24"/>
-                <w:szCs w:val="24"/>
-                <w:lang w:eastAsia="de-DE"/>
-                <w14:ligatures w14:val="standardContextual"/>
-              </w:rPr>
+              <w:t>5 Non-Functional Requirements</w:t>
               <w:tab/>
-            </w:r>
-            <w:r>
-              <w:rPr>
-                <w:rStyle w:val="IndexLink"/>
-                <w:rFonts w:cs="Arial"/>
-              </w:rPr>
-              <w:t>Non-Functional Requirements</w:t>
-            </w:r>
-            <w:r>
-              <w:rPr>
-                <w:webHidden/>
-              </w:rPr>
-              <w:fldChar w:fldCharType="begin"/>
-            </w:r>
-            <w:r>
-              <w:rPr>
-                <w:webHidden/>
-              </w:rPr>
-              <w:instrText xml:space="preserve">PAGEREF _Toc216532119 \h</w:instrText>
-            </w:r>
-            <w:r>
-              <w:rPr>
-                <w:webHidden/>
-              </w:rPr>
-              <w:fldChar w:fldCharType="separate"/>
-            </w:r>
-            <w:r>
-              <w:rPr>
-                <w:rStyle w:val="IndexLink"/>
-                <w:vanish w:val="false"/>
-              </w:rPr>
-              <w:tab/>
-              <w:t>5</w:t>
-            </w:r>
-            <w:r>
-              <w:rPr>
-                <w:webHidden/>
-              </w:rPr>
-              <w:fldChar w:fldCharType="end"/>
+              <w:t>7</w:t>
             </w:r>
           </w:hyperlink>
         </w:p>
@@ -3193,84 +2262,19 @@
             <w:pStyle w:val="TOC2"/>
             <w:tabs>
               <w:tab w:val="clear" w:pos="720"/>
-              <w:tab w:val="left" w:pos="960" w:leader="none"/>
-              <w:tab w:val="right" w:pos="9062" w:leader="dot"/>
+              <w:tab w:val="right" w:pos="9071" w:leader="dot"/>
             </w:tabs>
-            <w:rPr>
-              <w:rFonts w:ascii="Calibri" w:hAnsi="Calibri" w:eastAsia="" w:asciiTheme="minorHAnsi" w:eastAsiaTheme="minorEastAsia" w:hAnsiTheme="minorHAnsi"/>
-              <w:kern w:val="2"/>
-              <w:sz w:val="24"/>
-              <w:szCs w:val="24"/>
-              <w:lang w:eastAsia="de-DE"/>
-              <w14:ligatures w14:val="standardContextual"/>
-            </w:rPr>
+            <w:rPr/>
           </w:pPr>
-          <w:hyperlink w:anchor="_Toc216532120">
+          <w:hyperlink w:anchor="__RefHeading___Toc5630_3096700473" w:tooltip=" General Requirements">
             <w:r>
               <w:rPr>
                 <w:rStyle w:val="IndexLink"/>
-                <w:vanish w:val="false"/>
                 <w:webHidden/>
               </w:rPr>
-              <w:t>5.1</w:t>
-            </w:r>
-            <w:r>
-              <w:rPr>
-                <w:rStyle w:val="IndexLink"/>
-                <w:rFonts w:eastAsia="" w:ascii="Calibri" w:hAnsi="Calibri" w:asciiTheme="minorHAnsi" w:eastAsiaTheme="minorEastAsia" w:hAnsiTheme="minorHAnsi"/>
-                <w:kern w:val="2"/>
-                <w:sz w:val="24"/>
-                <w:szCs w:val="24"/>
-                <w:lang w:eastAsia="de-DE"/>
-                <w14:ligatures w14:val="standardContextual"/>
-              </w:rPr>
+              <w:t>5.1  General Requirements</w:t>
               <w:tab/>
-            </w:r>
-            <w:r>
-              <w:rPr>
-                <w:rStyle w:val="IndexLink"/>
-              </w:rPr>
-              <w:t>Clear &amp; easy-to-understand Web-Design</w:t>
-            </w:r>
-            <w:r>
-              <w:rPr>
-                <w:rStyle w:val="IndexLink"/>
-                <w:vanish w:val="false"/>
-              </w:rPr>
-              <w:tab/>
-            </w:r>
-            <w:r>
-              <w:rPr>
-                <w:webHidden/>
-              </w:rPr>
-              <w:fldChar w:fldCharType="begin"/>
-            </w:r>
-            <w:r>
-              <w:rPr>
-                <w:webHidden/>
-              </w:rPr>
-              <w:instrText xml:space="preserve">PAGEREF _Toc216532120 \h</w:instrText>
-            </w:r>
-            <w:r>
-              <w:rPr>
-                <w:webHidden/>
-              </w:rPr>
-              <w:fldChar w:fldCharType="separate"/>
-            </w:r>
-            <w:r>
-              <w:rPr>
-                <w:rStyle w:val="IndexLink"/>
-                <w:b/>
-                <w:bCs/>
-                <w:vanish w:val="false"/>
-              </w:rPr>
-              <w:t>Fehler! Textmarke nicht definiert.</w:t>
-            </w:r>
-            <w:r>
-              <w:rPr>
-                <w:webHidden/>
-              </w:rPr>
-              <w:fldChar w:fldCharType="end"/>
+              <w:t>7</w:t>
             </w:r>
           </w:hyperlink>
         </w:p>
@@ -3279,76 +2283,19 @@
             <w:pStyle w:val="TOC2"/>
             <w:tabs>
               <w:tab w:val="clear" w:pos="720"/>
-              <w:tab w:val="left" w:pos="960" w:leader="none"/>
-              <w:tab w:val="right" w:pos="9062" w:leader="dot"/>
+              <w:tab w:val="right" w:pos="9071" w:leader="dot"/>
             </w:tabs>
-            <w:rPr>
-              <w:rFonts w:ascii="Calibri" w:hAnsi="Calibri" w:eastAsia="" w:asciiTheme="minorHAnsi" w:eastAsiaTheme="minorEastAsia" w:hAnsiTheme="minorHAnsi"/>
-              <w:kern w:val="2"/>
-              <w:sz w:val="24"/>
-              <w:szCs w:val="24"/>
-              <w:lang w:eastAsia="de-DE"/>
-              <w14:ligatures w14:val="standardContextual"/>
-            </w:rPr>
+            <w:rPr/>
           </w:pPr>
-          <w:hyperlink w:anchor="_Toc216532121">
+          <w:hyperlink w:anchor="__RefHeading___Toc5632_3096700473" w:tooltip=" Legal Requirements">
             <w:r>
               <w:rPr>
                 <w:rStyle w:val="IndexLink"/>
-                <w:vanish w:val="false"/>
                 <w:webHidden/>
               </w:rPr>
-              <w:t>5.2</w:t>
-            </w:r>
-            <w:r>
-              <w:rPr>
-                <w:rStyle w:val="IndexLink"/>
-                <w:rFonts w:eastAsia="" w:ascii="Calibri" w:hAnsi="Calibri" w:asciiTheme="minorHAnsi" w:eastAsiaTheme="minorEastAsia" w:hAnsiTheme="minorHAnsi"/>
-                <w:kern w:val="2"/>
-                <w:sz w:val="24"/>
-                <w:szCs w:val="24"/>
-                <w:lang w:eastAsia="de-DE"/>
-                <w14:ligatures w14:val="standardContextual"/>
-              </w:rPr>
+              <w:t>5.2  Legal Requirements</w:t>
               <w:tab/>
-            </w:r>
-            <w:r>
-              <w:rPr>
-                <w:rStyle w:val="IndexLink"/>
-              </w:rPr>
-              <w:t>Legal Requirements</w:t>
-            </w:r>
-            <w:r>
-              <w:rPr>
-                <w:webHidden/>
-              </w:rPr>
-              <w:fldChar w:fldCharType="begin"/>
-            </w:r>
-            <w:r>
-              <w:rPr>
-                <w:webHidden/>
-              </w:rPr>
-              <w:instrText xml:space="preserve">PAGEREF _Toc216532121 \h</w:instrText>
-            </w:r>
-            <w:r>
-              <w:rPr>
-                <w:webHidden/>
-              </w:rPr>
-              <w:fldChar w:fldCharType="separate"/>
-            </w:r>
-            <w:r>
-              <w:rPr>
-                <w:rStyle w:val="IndexLink"/>
-                <w:vanish w:val="false"/>
-              </w:rPr>
-              <w:tab/>
-              <w:t>5</w:t>
-            </w:r>
-            <w:r>
-              <w:rPr>
-                <w:webHidden/>
-              </w:rPr>
-              <w:fldChar w:fldCharType="end"/>
+              <w:t>7</w:t>
             </w:r>
           </w:hyperlink>
         </w:p>
@@ -3357,76 +2304,19 @@
             <w:pStyle w:val="TOC2"/>
             <w:tabs>
               <w:tab w:val="clear" w:pos="720"/>
-              <w:tab w:val="left" w:pos="960" w:leader="none"/>
-              <w:tab w:val="right" w:pos="9062" w:leader="dot"/>
+              <w:tab w:val="right" w:pos="9071" w:leader="dot"/>
             </w:tabs>
-            <w:rPr>
-              <w:rFonts w:ascii="Calibri" w:hAnsi="Calibri" w:eastAsia="" w:asciiTheme="minorHAnsi" w:eastAsiaTheme="minorEastAsia" w:hAnsiTheme="minorHAnsi"/>
-              <w:kern w:val="2"/>
-              <w:sz w:val="24"/>
-              <w:szCs w:val="24"/>
-              <w:lang w:eastAsia="de-DE"/>
-              <w14:ligatures w14:val="standardContextual"/>
-            </w:rPr>
+            <w:rPr/>
           </w:pPr>
-          <w:hyperlink w:anchor="_Toc216532122">
+          <w:hyperlink w:anchor="__RefHeading___Toc5634_3096700473" w:tooltip=" Technical Requirements">
             <w:r>
               <w:rPr>
                 <w:rStyle w:val="IndexLink"/>
-                <w:vanish w:val="false"/>
                 <w:webHidden/>
               </w:rPr>
-              <w:t>5.3</w:t>
-            </w:r>
-            <w:r>
-              <w:rPr>
-                <w:rStyle w:val="IndexLink"/>
-                <w:rFonts w:eastAsia="" w:ascii="Calibri" w:hAnsi="Calibri" w:asciiTheme="minorHAnsi" w:eastAsiaTheme="minorEastAsia" w:hAnsiTheme="minorHAnsi"/>
-                <w:kern w:val="2"/>
-                <w:sz w:val="24"/>
-                <w:szCs w:val="24"/>
-                <w:lang w:eastAsia="de-DE"/>
-                <w14:ligatures w14:val="standardContextual"/>
-              </w:rPr>
+              <w:t>5.3  Technical Requirements</w:t>
               <w:tab/>
-            </w:r>
-            <w:r>
-              <w:rPr>
-                <w:rStyle w:val="IndexLink"/>
-              </w:rPr>
-              <w:t>Technical Requirements</w:t>
-            </w:r>
-            <w:r>
-              <w:rPr>
-                <w:webHidden/>
-              </w:rPr>
-              <w:fldChar w:fldCharType="begin"/>
-            </w:r>
-            <w:r>
-              <w:rPr>
-                <w:webHidden/>
-              </w:rPr>
-              <w:instrText xml:space="preserve">PAGEREF _Toc216532122 \h</w:instrText>
-            </w:r>
-            <w:r>
-              <w:rPr>
-                <w:webHidden/>
-              </w:rPr>
-              <w:fldChar w:fldCharType="separate"/>
-            </w:r>
-            <w:r>
-              <w:rPr>
-                <w:rStyle w:val="IndexLink"/>
-                <w:vanish w:val="false"/>
-              </w:rPr>
-              <w:tab/>
-              <w:t>5</w:t>
-            </w:r>
-            <w:r>
-              <w:rPr>
-                <w:webHidden/>
-              </w:rPr>
-              <w:fldChar w:fldCharType="end"/>
+              <w:t>7</w:t>
             </w:r>
           </w:hyperlink>
         </w:p>
@@ -3435,78 +2325,19 @@
             <w:pStyle w:val="TOC1"/>
             <w:tabs>
               <w:tab w:val="clear" w:pos="720"/>
-              <w:tab w:val="left" w:pos="480" w:leader="none"/>
-              <w:tab w:val="right" w:pos="9062" w:leader="dot"/>
+              <w:tab w:val="right" w:pos="9071" w:leader="dot"/>
             </w:tabs>
-            <w:rPr>
-              <w:rFonts w:ascii="Calibri" w:hAnsi="Calibri" w:eastAsia="" w:asciiTheme="minorHAnsi" w:eastAsiaTheme="minorEastAsia" w:hAnsiTheme="minorHAnsi"/>
-              <w:kern w:val="2"/>
-              <w:sz w:val="24"/>
-              <w:szCs w:val="24"/>
-              <w:lang w:eastAsia="de-DE"/>
-              <w14:ligatures w14:val="standardContextual"/>
-            </w:rPr>
+            <w:rPr/>
           </w:pPr>
-          <w:hyperlink w:anchor="_Toc216532123">
+          <w:hyperlink w:anchor="__RefHeading___Toc5636_3096700473" w:tooltip="Framework conditions">
             <w:r>
               <w:rPr>
                 <w:rStyle w:val="IndexLink"/>
-                <w:rFonts w:cs="Arial"/>
-                <w:vanish w:val="false"/>
                 <w:webHidden/>
               </w:rPr>
-              <w:t>6</w:t>
-            </w:r>
-            <w:r>
-              <w:rPr>
-                <w:rStyle w:val="IndexLink"/>
-                <w:rFonts w:eastAsia="" w:ascii="Calibri" w:hAnsi="Calibri" w:asciiTheme="minorHAnsi" w:eastAsiaTheme="minorEastAsia" w:hAnsiTheme="minorHAnsi"/>
-                <w:kern w:val="2"/>
-                <w:sz w:val="24"/>
-                <w:szCs w:val="24"/>
-                <w:lang w:eastAsia="de-DE"/>
-                <w14:ligatures w14:val="standardContextual"/>
-              </w:rPr>
+              <w:t>6 Framework conditions</w:t>
               <w:tab/>
-            </w:r>
-            <w:r>
-              <w:rPr>
-                <w:rStyle w:val="IndexLink"/>
-                <w:rFonts w:cs="Arial"/>
-              </w:rPr>
-              <w:t>Framework conditions</w:t>
-            </w:r>
-            <w:r>
-              <w:rPr>
-                <w:webHidden/>
-              </w:rPr>
-              <w:fldChar w:fldCharType="begin"/>
-            </w:r>
-            <w:r>
-              <w:rPr>
-                <w:webHidden/>
-              </w:rPr>
-              <w:instrText xml:space="preserve">PAGEREF _Toc216532123 \h</w:instrText>
-            </w:r>
-            <w:r>
-              <w:rPr>
-                <w:webHidden/>
-              </w:rPr>
-              <w:fldChar w:fldCharType="separate"/>
-            </w:r>
-            <w:r>
-              <w:rPr>
-                <w:rStyle w:val="IndexLink"/>
-                <w:vanish w:val="false"/>
-              </w:rPr>
-              <w:tab/>
-              <w:t>6</w:t>
-            </w:r>
-            <w:r>
-              <w:rPr>
-                <w:webHidden/>
-              </w:rPr>
-              <w:fldChar w:fldCharType="end"/>
+              <w:t>7</w:t>
             </w:r>
           </w:hyperlink>
         </w:p>
@@ -3515,76 +2346,19 @@
             <w:pStyle w:val="TOC2"/>
             <w:tabs>
               <w:tab w:val="clear" w:pos="720"/>
-              <w:tab w:val="left" w:pos="960" w:leader="none"/>
-              <w:tab w:val="right" w:pos="9062" w:leader="dot"/>
+              <w:tab w:val="right" w:pos="9071" w:leader="dot"/>
             </w:tabs>
-            <w:rPr>
-              <w:rFonts w:ascii="Calibri" w:hAnsi="Calibri" w:eastAsia="" w:asciiTheme="minorHAnsi" w:eastAsiaTheme="minorEastAsia" w:hAnsiTheme="minorHAnsi"/>
-              <w:kern w:val="2"/>
-              <w:sz w:val="24"/>
-              <w:szCs w:val="24"/>
-              <w:lang w:eastAsia="de-DE"/>
-              <w14:ligatures w14:val="standardContextual"/>
-            </w:rPr>
+            <w:rPr/>
           </w:pPr>
-          <w:hyperlink w:anchor="_Toc216532124">
+          <w:hyperlink w:anchor="__RefHeading___Toc5638_3096700473" w:tooltip=" Schedule">
             <w:r>
               <w:rPr>
                 <w:rStyle w:val="IndexLink"/>
-                <w:vanish w:val="false"/>
                 <w:webHidden/>
               </w:rPr>
-              <w:t>6.1</w:t>
-            </w:r>
-            <w:r>
-              <w:rPr>
-                <w:rStyle w:val="IndexLink"/>
-                <w:rFonts w:eastAsia="" w:ascii="Calibri" w:hAnsi="Calibri" w:asciiTheme="minorHAnsi" w:eastAsiaTheme="minorEastAsia" w:hAnsiTheme="minorHAnsi"/>
-                <w:kern w:val="2"/>
-                <w:sz w:val="24"/>
-                <w:szCs w:val="24"/>
-                <w:lang w:eastAsia="de-DE"/>
-                <w14:ligatures w14:val="standardContextual"/>
-              </w:rPr>
+              <w:t>6.1  Schedule</w:t>
               <w:tab/>
-            </w:r>
-            <w:r>
-              <w:rPr>
-                <w:rStyle w:val="IndexLink"/>
-              </w:rPr>
-              <w:t>Schedule</w:t>
-            </w:r>
-            <w:r>
-              <w:rPr>
-                <w:webHidden/>
-              </w:rPr>
-              <w:fldChar w:fldCharType="begin"/>
-            </w:r>
-            <w:r>
-              <w:rPr>
-                <w:webHidden/>
-              </w:rPr>
-              <w:instrText xml:space="preserve">PAGEREF _Toc216532124 \h</w:instrText>
-            </w:r>
-            <w:r>
-              <w:rPr>
-                <w:webHidden/>
-              </w:rPr>
-              <w:fldChar w:fldCharType="separate"/>
-            </w:r>
-            <w:r>
-              <w:rPr>
-                <w:rStyle w:val="IndexLink"/>
-                <w:vanish w:val="false"/>
-              </w:rPr>
-              <w:tab/>
-              <w:t>6</w:t>
-            </w:r>
-            <w:r>
-              <w:rPr>
-                <w:webHidden/>
-              </w:rPr>
-              <w:fldChar w:fldCharType="end"/>
+              <w:t>7</w:t>
             </w:r>
           </w:hyperlink>
         </w:p>
@@ -3593,76 +2367,19 @@
             <w:pStyle w:val="TOC2"/>
             <w:tabs>
               <w:tab w:val="clear" w:pos="720"/>
-              <w:tab w:val="left" w:pos="960" w:leader="none"/>
-              <w:tab w:val="right" w:pos="9062" w:leader="dot"/>
+              <w:tab w:val="right" w:pos="9071" w:leader="dot"/>
             </w:tabs>
-            <w:rPr>
-              <w:rFonts w:ascii="Calibri" w:hAnsi="Calibri" w:eastAsia="" w:asciiTheme="minorHAnsi" w:eastAsiaTheme="minorEastAsia" w:hAnsiTheme="minorHAnsi"/>
-              <w:kern w:val="2"/>
-              <w:sz w:val="24"/>
-              <w:szCs w:val="24"/>
-              <w:lang w:eastAsia="de-DE"/>
-              <w14:ligatures w14:val="standardContextual"/>
-            </w:rPr>
+            <w:rPr/>
           </w:pPr>
-          <w:hyperlink w:anchor="_Toc216532125">
+          <w:hyperlink w:anchor="__RefHeading___Toc5640_3096700473" w:tooltip=" Technical Requirements">
             <w:r>
               <w:rPr>
                 <w:rStyle w:val="IndexLink"/>
-                <w:vanish w:val="false"/>
                 <w:webHidden/>
               </w:rPr>
-              <w:t>6.2</w:t>
-            </w:r>
-            <w:r>
-              <w:rPr>
-                <w:rStyle w:val="IndexLink"/>
-                <w:rFonts w:eastAsia="" w:ascii="Calibri" w:hAnsi="Calibri" w:asciiTheme="minorHAnsi" w:eastAsiaTheme="minorEastAsia" w:hAnsiTheme="minorHAnsi"/>
-                <w:kern w:val="2"/>
-                <w:sz w:val="24"/>
-                <w:szCs w:val="24"/>
-                <w:lang w:eastAsia="de-DE"/>
-                <w14:ligatures w14:val="standardContextual"/>
-              </w:rPr>
+              <w:t>6.2  Technical Requirements</w:t>
               <w:tab/>
-            </w:r>
-            <w:r>
-              <w:rPr>
-                <w:rStyle w:val="IndexLink"/>
-              </w:rPr>
-              <w:t>Technical Requirements</w:t>
-            </w:r>
-            <w:r>
-              <w:rPr>
-                <w:webHidden/>
-              </w:rPr>
-              <w:fldChar w:fldCharType="begin"/>
-            </w:r>
-            <w:r>
-              <w:rPr>
-                <w:webHidden/>
-              </w:rPr>
-              <w:instrText xml:space="preserve">PAGEREF _Toc216532125 \h</w:instrText>
-            </w:r>
-            <w:r>
-              <w:rPr>
-                <w:webHidden/>
-              </w:rPr>
-              <w:fldChar w:fldCharType="separate"/>
-            </w:r>
-            <w:r>
-              <w:rPr>
-                <w:rStyle w:val="IndexLink"/>
-                <w:vanish w:val="false"/>
-              </w:rPr>
-              <w:tab/>
-              <w:t>6</w:t>
-            </w:r>
-            <w:r>
-              <w:rPr>
-                <w:webHidden/>
-              </w:rPr>
-              <w:fldChar w:fldCharType="end"/>
+              <w:t>8</w:t>
             </w:r>
           </w:hyperlink>
         </w:p>
@@ -3671,76 +2388,19 @@
             <w:pStyle w:val="TOC2"/>
             <w:tabs>
               <w:tab w:val="clear" w:pos="720"/>
-              <w:tab w:val="left" w:pos="960" w:leader="none"/>
-              <w:tab w:val="right" w:pos="9062" w:leader="dot"/>
+              <w:tab w:val="right" w:pos="9071" w:leader="dot"/>
             </w:tabs>
-            <w:rPr>
-              <w:rFonts w:ascii="Calibri" w:hAnsi="Calibri" w:eastAsia="" w:asciiTheme="minorHAnsi" w:eastAsiaTheme="minorEastAsia" w:hAnsiTheme="minorHAnsi"/>
-              <w:kern w:val="2"/>
-              <w:sz w:val="24"/>
-              <w:szCs w:val="24"/>
-              <w:lang w:eastAsia="de-DE"/>
-              <w14:ligatures w14:val="standardContextual"/>
-            </w:rPr>
+            <w:rPr/>
           </w:pPr>
-          <w:hyperlink w:anchor="_Toc216532126">
+          <w:hyperlink w:anchor="__RefHeading___Toc5642_3096700473" w:tooltip=" Problem Analysis">
             <w:r>
               <w:rPr>
                 <w:rStyle w:val="IndexLink"/>
-                <w:vanish w:val="false"/>
                 <w:webHidden/>
               </w:rPr>
-              <w:t>6.3</w:t>
-            </w:r>
-            <w:r>
-              <w:rPr>
-                <w:rStyle w:val="IndexLink"/>
-                <w:rFonts w:eastAsia="" w:ascii="Calibri" w:hAnsi="Calibri" w:asciiTheme="minorHAnsi" w:eastAsiaTheme="minorEastAsia" w:hAnsiTheme="minorHAnsi"/>
-                <w:kern w:val="2"/>
-                <w:sz w:val="24"/>
-                <w:szCs w:val="24"/>
-                <w:lang w:eastAsia="de-DE"/>
-                <w14:ligatures w14:val="standardContextual"/>
-              </w:rPr>
+              <w:t>6.3  Problem Analysis</w:t>
               <w:tab/>
-            </w:r>
-            <w:r>
-              <w:rPr>
-                <w:rStyle w:val="IndexLink"/>
-              </w:rPr>
-              <w:t>Problem Analysis</w:t>
-            </w:r>
-            <w:r>
-              <w:rPr>
-                <w:webHidden/>
-              </w:rPr>
-              <w:fldChar w:fldCharType="begin"/>
-            </w:r>
-            <w:r>
-              <w:rPr>
-                <w:webHidden/>
-              </w:rPr>
-              <w:instrText xml:space="preserve">PAGEREF _Toc216532126 \h</w:instrText>
-            </w:r>
-            <w:r>
-              <w:rPr>
-                <w:webHidden/>
-              </w:rPr>
-              <w:fldChar w:fldCharType="separate"/>
-            </w:r>
-            <w:r>
-              <w:rPr>
-                <w:rStyle w:val="IndexLink"/>
-                <w:vanish w:val="false"/>
-              </w:rPr>
-              <w:tab/>
-              <w:t>6</w:t>
-            </w:r>
-            <w:r>
-              <w:rPr>
-                <w:webHidden/>
-              </w:rPr>
-              <w:fldChar w:fldCharType="end"/>
+              <w:t>8</w:t>
             </w:r>
           </w:hyperlink>
         </w:p>
@@ -3749,78 +2409,19 @@
             <w:pStyle w:val="TOC2"/>
             <w:tabs>
               <w:tab w:val="clear" w:pos="720"/>
-              <w:tab w:val="left" w:pos="960" w:leader="none"/>
-              <w:tab w:val="right" w:pos="9062" w:leader="dot"/>
+              <w:tab w:val="right" w:pos="9071" w:leader="dot"/>
             </w:tabs>
-            <w:rPr>
-              <w:rFonts w:ascii="Calibri" w:hAnsi="Calibri" w:eastAsia="" w:asciiTheme="minorHAnsi" w:eastAsiaTheme="minorEastAsia" w:hAnsiTheme="minorHAnsi"/>
-              <w:kern w:val="2"/>
-              <w:sz w:val="24"/>
-              <w:szCs w:val="24"/>
-              <w:lang w:eastAsia="de-DE"/>
-              <w14:ligatures w14:val="standardContextual"/>
-            </w:rPr>
+            <w:rPr/>
           </w:pPr>
-          <w:hyperlink w:anchor="_Toc216532127">
+          <w:hyperlink w:anchor="__RefHeading___Toc5644_3096700473" w:tooltip=" Quality Requirements">
             <w:r>
               <w:rPr>
                 <w:rStyle w:val="IndexLink"/>
-                <w:rFonts w:eastAsia="Times New Roman"/>
-                <w:vanish w:val="false"/>
                 <w:webHidden/>
               </w:rPr>
-              <w:t>6.4</w:t>
-            </w:r>
-            <w:r>
-              <w:rPr>
-                <w:rStyle w:val="IndexLink"/>
-                <w:rFonts w:eastAsia="" w:ascii="Calibri" w:hAnsi="Calibri" w:asciiTheme="minorHAnsi" w:eastAsiaTheme="minorEastAsia" w:hAnsiTheme="minorHAnsi"/>
-                <w:kern w:val="2"/>
-                <w:sz w:val="24"/>
-                <w:szCs w:val="24"/>
-                <w:lang w:eastAsia="de-DE"/>
-                <w14:ligatures w14:val="standardContextual"/>
-              </w:rPr>
+              <w:t>6.4  Quality Requirements</w:t>
               <w:tab/>
-            </w:r>
-            <w:r>
-              <w:rPr>
-                <w:rStyle w:val="IndexLink"/>
-                <w:rFonts w:eastAsia="Times New Roman"/>
-              </w:rPr>
-              <w:t>Quality Requirements</w:t>
-            </w:r>
-            <w:r>
-              <w:rPr>
-                <w:webHidden/>
-              </w:rPr>
-              <w:fldChar w:fldCharType="begin"/>
-            </w:r>
-            <w:r>
-              <w:rPr>
-                <w:webHidden/>
-              </w:rPr>
-              <w:instrText xml:space="preserve">PAGEREF _Toc216532127 \h</w:instrText>
-            </w:r>
-            <w:r>
-              <w:rPr>
-                <w:webHidden/>
-              </w:rPr>
-              <w:fldChar w:fldCharType="separate"/>
-            </w:r>
-            <w:r>
-              <w:rPr>
-                <w:rStyle w:val="IndexLink"/>
-                <w:vanish w:val="false"/>
-              </w:rPr>
-              <w:tab/>
-              <w:t>6</w:t>
-            </w:r>
-            <w:r>
-              <w:rPr>
-                <w:webHidden/>
-              </w:rPr>
-              <w:fldChar w:fldCharType="end"/>
+              <w:t>8</w:t>
             </w:r>
           </w:hyperlink>
         </w:p>
@@ -3829,78 +2430,19 @@
             <w:pStyle w:val="TOC1"/>
             <w:tabs>
               <w:tab w:val="clear" w:pos="720"/>
-              <w:tab w:val="left" w:pos="480" w:leader="none"/>
-              <w:tab w:val="right" w:pos="9062" w:leader="dot"/>
+              <w:tab w:val="right" w:pos="9071" w:leader="dot"/>
             </w:tabs>
-            <w:rPr>
-              <w:rFonts w:ascii="Calibri" w:hAnsi="Calibri" w:eastAsia="" w:asciiTheme="minorHAnsi" w:eastAsiaTheme="minorEastAsia" w:hAnsiTheme="minorHAnsi"/>
-              <w:kern w:val="2"/>
-              <w:sz w:val="24"/>
-              <w:szCs w:val="24"/>
-              <w:lang w:eastAsia="de-DE"/>
-              <w14:ligatures w14:val="standardContextual"/>
-            </w:rPr>
+            <w:rPr/>
           </w:pPr>
-          <w:hyperlink w:anchor="_Toc216532128">
+          <w:hyperlink w:anchor="__RefHeading___Toc5646_3096700473" w:tooltip="Delivery and Acceptance conditions">
             <w:r>
               <w:rPr>
                 <w:rStyle w:val="IndexLink"/>
-                <w:rFonts w:cs="Arial"/>
-                <w:vanish w:val="false"/>
                 <w:webHidden/>
               </w:rPr>
-              <w:t>7</w:t>
-            </w:r>
-            <w:r>
-              <w:rPr>
-                <w:rStyle w:val="IndexLink"/>
-                <w:rFonts w:eastAsia="" w:ascii="Calibri" w:hAnsi="Calibri" w:asciiTheme="minorHAnsi" w:eastAsiaTheme="minorEastAsia" w:hAnsiTheme="minorHAnsi"/>
-                <w:kern w:val="2"/>
-                <w:sz w:val="24"/>
-                <w:szCs w:val="24"/>
-                <w:lang w:eastAsia="de-DE"/>
-                <w14:ligatures w14:val="standardContextual"/>
-              </w:rPr>
+              <w:t>7 Delivery and Acceptance conditions</w:t>
               <w:tab/>
-            </w:r>
-            <w:r>
-              <w:rPr>
-                <w:rStyle w:val="IndexLink"/>
-                <w:rFonts w:cs="Arial"/>
-              </w:rPr>
-              <w:t>Delivery and Acceptance conditions</w:t>
-            </w:r>
-            <w:r>
-              <w:rPr>
-                <w:webHidden/>
-              </w:rPr>
-              <w:fldChar w:fldCharType="begin"/>
-            </w:r>
-            <w:r>
-              <w:rPr>
-                <w:webHidden/>
-              </w:rPr>
-              <w:instrText xml:space="preserve">PAGEREF _Toc216532128 \h</w:instrText>
-            </w:r>
-            <w:r>
-              <w:rPr>
-                <w:webHidden/>
-              </w:rPr>
-              <w:fldChar w:fldCharType="separate"/>
-            </w:r>
-            <w:r>
-              <w:rPr>
-                <w:rStyle w:val="IndexLink"/>
-                <w:vanish w:val="false"/>
-              </w:rPr>
-              <w:tab/>
-              <w:t>7</w:t>
-            </w:r>
-            <w:r>
-              <w:rPr>
-                <w:webHidden/>
-              </w:rPr>
-              <w:fldChar w:fldCharType="end"/>
+              <w:t>9</w:t>
             </w:r>
           </w:hyperlink>
         </w:p>
@@ -3909,96 +2451,24 @@
             <w:pStyle w:val="TOC1"/>
             <w:tabs>
               <w:tab w:val="clear" w:pos="720"/>
-              <w:tab w:val="left" w:pos="480" w:leader="none"/>
-              <w:tab w:val="right" w:pos="9062" w:leader="dot"/>
+              <w:tab w:val="right" w:pos="9071" w:leader="dot"/>
             </w:tabs>
-            <w:rPr>
-              <w:rFonts w:ascii="Calibri" w:hAnsi="Calibri" w:eastAsia="" w:asciiTheme="minorHAnsi" w:eastAsiaTheme="minorEastAsia" w:hAnsiTheme="minorHAnsi"/>
-              <w:kern w:val="2"/>
-              <w:sz w:val="24"/>
-              <w:szCs w:val="24"/>
-              <w:lang w:eastAsia="de-DE"/>
-              <w14:ligatures w14:val="standardContextual"/>
-            </w:rPr>
+            <w:rPr/>
           </w:pPr>
-          <w:hyperlink w:anchor="_Toc216532129">
+          <w:hyperlink w:anchor="__RefHeading___Toc5648_3096700473" w:tooltip="Appendix">
             <w:r>
               <w:rPr>
                 <w:rStyle w:val="IndexLink"/>
-                <w:rFonts w:cs="Arial"/>
-                <w:vanish w:val="false"/>
                 <w:webHidden/>
               </w:rPr>
-              <w:t>8</w:t>
-            </w:r>
-            <w:r>
-              <w:rPr>
-                <w:rStyle w:val="IndexLink"/>
-                <w:rFonts w:eastAsia="" w:ascii="Calibri" w:hAnsi="Calibri" w:asciiTheme="minorHAnsi" w:eastAsiaTheme="minorEastAsia" w:hAnsiTheme="minorHAnsi"/>
-                <w:kern w:val="2"/>
-                <w:sz w:val="24"/>
-                <w:szCs w:val="24"/>
-                <w:lang w:eastAsia="de-DE"/>
-                <w14:ligatures w14:val="standardContextual"/>
-              </w:rPr>
+              <w:t>8 Appendix</w:t>
               <w:tab/>
-            </w:r>
-            <w:r>
-              <w:rPr>
-                <w:rStyle w:val="IndexLink"/>
-                <w:rFonts w:cs="Arial"/>
-              </w:rPr>
-              <w:t>Appendix</w:t>
-            </w:r>
-            <w:r>
-              <w:rPr>
-                <w:webHidden/>
-              </w:rPr>
-              <w:fldChar w:fldCharType="begin"/>
-            </w:r>
-            <w:r>
-              <w:rPr>
-                <w:webHidden/>
-              </w:rPr>
-              <w:instrText xml:space="preserve">PAGEREF _Toc216532129 \h</w:instrText>
-            </w:r>
-            <w:r>
-              <w:rPr>
-                <w:webHidden/>
-              </w:rPr>
-              <w:fldChar w:fldCharType="separate"/>
-            </w:r>
-            <w:r>
-              <w:rPr>
-                <w:rStyle w:val="IndexLink"/>
-                <w:vanish w:val="false"/>
-              </w:rPr>
-              <w:tab/>
-              <w:t>7</w:t>
-            </w:r>
-            <w:r>
-              <w:rPr>
-                <w:webHidden/>
-              </w:rPr>
-              <w:fldChar w:fldCharType="end"/>
+              <w:t>9</w:t>
             </w:r>
           </w:hyperlink>
-        </w:p>
-        <w:p>
-          <w:pPr>
-            <w:pStyle w:val="Normal"/>
-            <w:rPr>
-              <w:rFonts w:cs="Arial"/>
-            </w:rPr>
-          </w:pPr>
           <w:r>
             <w:rPr>
-              <w:rFonts w:cs="Arial"/>
-            </w:rPr>
-          </w:r>
-          <w:r>
-            <w:rPr>
-              <w:rFonts w:cs="Arial"/>
+              <w:rStyle w:val="IndexLink"/>
             </w:rPr>
             <w:fldChar w:fldCharType="end"/>
           </w:r>
@@ -4033,14 +2503,16 @@
           <w:rFonts w:ascii="Arial" w:hAnsi="Arial" w:cs="Arial"/>
         </w:rPr>
       </w:pPr>
-      <w:bookmarkStart w:id="0" w:name="_Toc216532104"/>
+      <w:bookmarkStart w:id="0" w:name="__RefHeading___Toc5596_3096700473"/>
+      <w:bookmarkStart w:id="1" w:name="_Toc216532104"/>
+      <w:bookmarkEnd w:id="0"/>
       <w:r>
         <w:rPr>
           <w:rFonts w:cs="Arial" w:ascii="Arial" w:hAnsi="Arial"/>
         </w:rPr>
         <w:t>Introduction</w:t>
       </w:r>
-      <w:bookmarkEnd w:id="0"/>
+      <w:bookmarkEnd w:id="1"/>
     </w:p>
     <w:p>
       <w:pPr>
@@ -4079,14 +2551,16 @@
           <w:rFonts w:ascii="Arial" w:hAnsi="Arial" w:cs="Arial"/>
         </w:rPr>
       </w:pPr>
-      <w:bookmarkStart w:id="1" w:name="_Toc216532105"/>
+      <w:bookmarkStart w:id="2" w:name="__RefHeading___Toc5598_3096700473"/>
+      <w:bookmarkStart w:id="3" w:name="_Toc216532105"/>
+      <w:bookmarkEnd w:id="2"/>
       <w:r>
         <w:rPr>
           <w:rFonts w:cs="Arial" w:ascii="Arial" w:hAnsi="Arial"/>
         </w:rPr>
         <w:t>General</w:t>
       </w:r>
-      <w:bookmarkEnd w:id="1"/>
+      <w:bookmarkEnd w:id="3"/>
     </w:p>
     <w:p>
       <w:pPr>
@@ -4098,7 +2572,9 @@
         <w:ind w:hanging="391" w:start="675"/>
         <w:rPr/>
       </w:pPr>
-      <w:bookmarkStart w:id="2" w:name="_Toc216532106"/>
+      <w:bookmarkStart w:id="4" w:name="__RefHeading___Toc5600_3096700473"/>
+      <w:bookmarkStart w:id="5" w:name="_Toc216532106"/>
+      <w:bookmarkEnd w:id="4"/>
       <w:r>
         <w:rPr/>
         <w:t xml:space="preserve"> </w:t>
@@ -4107,7 +2583,7 @@
         <w:rPr/>
         <w:t>Aim and purpose of the document</w:t>
       </w:r>
-      <w:bookmarkEnd w:id="2"/>
+      <w:bookmarkEnd w:id="5"/>
     </w:p>
     <w:p>
       <w:pPr>
@@ -4131,7 +2607,9 @@
         <w:ind w:hanging="391" w:start="675"/>
         <w:rPr/>
       </w:pPr>
-      <w:bookmarkStart w:id="3" w:name="_Toc216532107"/>
+      <w:bookmarkStart w:id="6" w:name="__RefHeading___Toc5602_3096700473"/>
+      <w:bookmarkStart w:id="7" w:name="_Toc216532107"/>
+      <w:bookmarkEnd w:id="6"/>
       <w:r>
         <w:rPr/>
         <w:t xml:space="preserve"> </w:t>
@@ -4140,7 +2618,7 @@
         <w:rPr/>
         <w:t>Initial situation</w:t>
       </w:r>
-      <w:bookmarkEnd w:id="3"/>
+      <w:bookmarkEnd w:id="7"/>
     </w:p>
     <w:p>
       <w:pPr>
@@ -4182,7 +2660,9 @@
         <w:ind w:hanging="391" w:start="675"/>
         <w:rPr/>
       </w:pPr>
-      <w:bookmarkStart w:id="4" w:name="_Toc216532108"/>
+      <w:bookmarkStart w:id="8" w:name="__RefHeading___Toc5604_3096700473"/>
+      <w:bookmarkStart w:id="9" w:name="_Toc216532108"/>
+      <w:bookmarkEnd w:id="8"/>
       <w:r>
         <w:rPr/>
         <w:t xml:space="preserve"> </w:t>
@@ -4191,7 +2671,7 @@
         <w:rPr/>
         <w:t>Project Context</w:t>
       </w:r>
-      <w:bookmarkEnd w:id="4"/>
+      <w:bookmarkEnd w:id="9"/>
     </w:p>
     <w:p>
       <w:pPr>
@@ -4215,7 +2695,9 @@
           <w:rFonts w:ascii="Times New Roman" w:hAnsi="Times New Roman"/>
         </w:rPr>
       </w:pPr>
-      <w:bookmarkStart w:id="5" w:name="_Toc216532109"/>
+      <w:bookmarkStart w:id="10" w:name="__RefHeading___Toc5606_3096700473"/>
+      <w:bookmarkStart w:id="11" w:name="_Toc216532109"/>
+      <w:bookmarkEnd w:id="10"/>
       <w:r>
         <w:rPr>
           <w:rStyle w:val="Strong"/>
@@ -4224,7 +2706,7 @@
         </w:rPr>
         <w:t>2.4 Abbreviations</w:t>
       </w:r>
-      <w:bookmarkEnd w:id="5"/>
+      <w:bookmarkEnd w:id="11"/>
     </w:p>
     <w:tbl>
       <w:tblPr>
@@ -4241,8 +2723,8 @@
         <w:tblLook w:val="04a0" w:noHBand="0" w:noVBand="1" w:firstColumn="1" w:lastRow="0" w:lastColumn="0" w:firstRow="1"/>
       </w:tblPr>
       <w:tblGrid>
-        <w:gridCol w:w="2641"/>
-        <w:gridCol w:w="6431"/>
+        <w:gridCol w:w="2639"/>
+        <w:gridCol w:w="6433"/>
       </w:tblGrid>
       <w:tr>
         <w:trPr>
@@ -4250,7 +2732,7 @@
         </w:trPr>
         <w:tc>
           <w:tcPr>
-            <w:tcW w:w="2641" w:type="dxa"/>
+            <w:tcW w:w="2639" w:type="dxa"/>
             <w:tcBorders>
               <w:top w:val="single" w:sz="4" w:space="0" w:color="000000"/>
               <w:start w:val="single" w:sz="4" w:space="0" w:color="000000"/>
@@ -4280,7 +2762,7 @@
         </w:tc>
         <w:tc>
           <w:tcPr>
-            <w:tcW w:w="6431" w:type="dxa"/>
+            <w:tcW w:w="6433" w:type="dxa"/>
             <w:tcBorders>
               <w:top w:val="single" w:sz="4" w:space="0" w:color="000000"/>
               <w:start w:val="single" w:sz="4" w:space="0" w:color="000000"/>
@@ -4313,7 +2795,7 @@
         <w:trPr/>
         <w:tc>
           <w:tcPr>
-            <w:tcW w:w="2641" w:type="dxa"/>
+            <w:tcW w:w="2639" w:type="dxa"/>
             <w:tcBorders>
               <w:top w:val="single" w:sz="4" w:space="0" w:color="000000"/>
               <w:start w:val="single" w:sz="4" w:space="0" w:color="000000"/>
@@ -4337,7 +2819,7 @@
         </w:tc>
         <w:tc>
           <w:tcPr>
-            <w:tcW w:w="6431" w:type="dxa"/>
+            <w:tcW w:w="6433" w:type="dxa"/>
             <w:tcBorders>
               <w:top w:val="single" w:sz="4" w:space="0" w:color="000000"/>
               <w:start w:val="single" w:sz="4" w:space="0" w:color="000000"/>
@@ -4364,7 +2846,7 @@
         <w:trPr/>
         <w:tc>
           <w:tcPr>
-            <w:tcW w:w="2641" w:type="dxa"/>
+            <w:tcW w:w="2639" w:type="dxa"/>
             <w:tcBorders>
               <w:top w:val="single" w:sz="4" w:space="0" w:color="000000"/>
               <w:start w:val="single" w:sz="4" w:space="0" w:color="000000"/>
@@ -4388,7 +2870,7 @@
         </w:tc>
         <w:tc>
           <w:tcPr>
-            <w:tcW w:w="6431" w:type="dxa"/>
+            <w:tcW w:w="6433" w:type="dxa"/>
             <w:tcBorders>
               <w:top w:val="single" w:sz="4" w:space="0" w:color="000000"/>
               <w:start w:val="single" w:sz="4" w:space="0" w:color="000000"/>
@@ -4415,7 +2897,7 @@
         <w:trPr/>
         <w:tc>
           <w:tcPr>
-            <w:tcW w:w="2641" w:type="dxa"/>
+            <w:tcW w:w="2639" w:type="dxa"/>
             <w:tcBorders>
               <w:top w:val="single" w:sz="4" w:space="0" w:color="000000"/>
               <w:start w:val="single" w:sz="4" w:space="0" w:color="000000"/>
@@ -4439,7 +2921,7 @@
         </w:tc>
         <w:tc>
           <w:tcPr>
-            <w:tcW w:w="6431" w:type="dxa"/>
+            <w:tcW w:w="6433" w:type="dxa"/>
             <w:tcBorders>
               <w:top w:val="single" w:sz="4" w:space="0" w:color="000000"/>
               <w:start w:val="single" w:sz="4" w:space="0" w:color="000000"/>
@@ -4466,7 +2948,7 @@
         <w:trPr/>
         <w:tc>
           <w:tcPr>
-            <w:tcW w:w="2641" w:type="dxa"/>
+            <w:tcW w:w="2639" w:type="dxa"/>
             <w:tcBorders>
               <w:top w:val="single" w:sz="4" w:space="0" w:color="000000"/>
               <w:start w:val="single" w:sz="4" w:space="0" w:color="000000"/>
@@ -4490,7 +2972,7 @@
         </w:tc>
         <w:tc>
           <w:tcPr>
-            <w:tcW w:w="6431" w:type="dxa"/>
+            <w:tcW w:w="6433" w:type="dxa"/>
             <w:tcBorders>
               <w:top w:val="single" w:sz="4" w:space="0" w:color="000000"/>
               <w:start w:val="single" w:sz="4" w:space="0" w:color="000000"/>
@@ -4517,7 +2999,7 @@
         <w:trPr/>
         <w:tc>
           <w:tcPr>
-            <w:tcW w:w="2641" w:type="dxa"/>
+            <w:tcW w:w="2639" w:type="dxa"/>
             <w:tcBorders>
               <w:top w:val="single" w:sz="4" w:space="0" w:color="000000"/>
               <w:start w:val="single" w:sz="4" w:space="0" w:color="000000"/>
@@ -4541,7 +3023,7 @@
         </w:tc>
         <w:tc>
           <w:tcPr>
-            <w:tcW w:w="6431" w:type="dxa"/>
+            <w:tcW w:w="6433" w:type="dxa"/>
             <w:tcBorders>
               <w:top w:val="single" w:sz="4" w:space="0" w:color="000000"/>
               <w:start w:val="single" w:sz="4" w:space="0" w:color="000000"/>
@@ -4583,7 +3065,9 @@
         </w:numPr>
         <w:rPr/>
       </w:pPr>
-      <w:bookmarkStart w:id="6" w:name="_Toc216532110"/>
+      <w:bookmarkStart w:id="12" w:name="__RefHeading___Toc5608_3096700473"/>
+      <w:bookmarkStart w:id="13" w:name="_Toc216532110"/>
+      <w:bookmarkEnd w:id="12"/>
       <w:r>
         <w:rPr/>
         <w:t xml:space="preserve"> </w:t>
@@ -4592,7 +3076,7 @@
         <w:rPr/>
         <w:t>Teams and Interfaces</w:t>
       </w:r>
-      <w:bookmarkEnd w:id="6"/>
+      <w:bookmarkEnd w:id="13"/>
     </w:p>
     <w:tbl>
       <w:tblPr>
@@ -4609,17 +3093,17 @@
         <w:tblLook w:val="01e0" w:noHBand="0" w:noVBand="0" w:firstColumn="1" w:lastRow="1" w:lastColumn="1" w:firstRow="1"/>
       </w:tblPr>
       <w:tblGrid>
-        <w:gridCol w:w="1442"/>
+        <w:gridCol w:w="1440"/>
         <w:gridCol w:w="1459"/>
-        <w:gridCol w:w="1620"/>
-        <w:gridCol w:w="3045"/>
-        <w:gridCol w:w="1496"/>
+        <w:gridCol w:w="1622"/>
+        <w:gridCol w:w="3043"/>
+        <w:gridCol w:w="1498"/>
       </w:tblGrid>
       <w:tr>
         <w:trPr/>
         <w:tc>
           <w:tcPr>
-            <w:tcW w:w="1442" w:type="dxa"/>
+            <w:tcW w:w="1440" w:type="dxa"/>
             <w:tcBorders>
               <w:top w:val="single" w:sz="4" w:space="0" w:color="000000"/>
               <w:start w:val="single" w:sz="4" w:space="0" w:color="000000"/>
@@ -4681,7 +3165,7 @@
         </w:tc>
         <w:tc>
           <w:tcPr>
-            <w:tcW w:w="1620" w:type="dxa"/>
+            <w:tcW w:w="1622" w:type="dxa"/>
             <w:tcBorders>
               <w:top w:val="single" w:sz="4" w:space="0" w:color="000000"/>
               <w:start w:val="single" w:sz="4" w:space="0" w:color="000000"/>
@@ -4712,7 +3196,7 @@
         </w:tc>
         <w:tc>
           <w:tcPr>
-            <w:tcW w:w="3045" w:type="dxa"/>
+            <w:tcW w:w="3043" w:type="dxa"/>
             <w:tcBorders>
               <w:top w:val="single" w:sz="4" w:space="0" w:color="000000"/>
               <w:start w:val="single" w:sz="4" w:space="0" w:color="000000"/>
@@ -4743,7 +3227,7 @@
         </w:tc>
         <w:tc>
           <w:tcPr>
-            <w:tcW w:w="1496" w:type="dxa"/>
+            <w:tcW w:w="1498" w:type="dxa"/>
             <w:tcBorders>
               <w:top w:val="single" w:sz="4" w:space="0" w:color="000000"/>
               <w:start w:val="single" w:sz="4" w:space="0" w:color="000000"/>
@@ -4777,7 +3261,7 @@
         <w:trPr/>
         <w:tc>
           <w:tcPr>
-            <w:tcW w:w="1442" w:type="dxa"/>
+            <w:tcW w:w="1440" w:type="dxa"/>
             <w:tcBorders>
               <w:top w:val="single" w:sz="4" w:space="0" w:color="000000"/>
               <w:start w:val="single" w:sz="4" w:space="0" w:color="000000"/>
@@ -4833,7 +3317,7 @@
         </w:tc>
         <w:tc>
           <w:tcPr>
-            <w:tcW w:w="1620" w:type="dxa"/>
+            <w:tcW w:w="1622" w:type="dxa"/>
             <w:tcBorders>
               <w:top w:val="single" w:sz="4" w:space="0" w:color="000000"/>
               <w:start w:val="single" w:sz="4" w:space="0" w:color="000000"/>
@@ -4861,7 +3345,7 @@
         </w:tc>
         <w:tc>
           <w:tcPr>
-            <w:tcW w:w="3045" w:type="dxa"/>
+            <w:tcW w:w="3043" w:type="dxa"/>
             <w:tcBorders>
               <w:top w:val="single" w:sz="4" w:space="0" w:color="000000"/>
               <w:start w:val="single" w:sz="4" w:space="0" w:color="000000"/>
@@ -4892,7 +3376,7 @@
         </w:tc>
         <w:tc>
           <w:tcPr>
-            <w:tcW w:w="1496" w:type="dxa"/>
+            <w:tcW w:w="1498" w:type="dxa"/>
             <w:tcBorders>
               <w:top w:val="single" w:sz="4" w:space="0" w:color="000000"/>
               <w:start w:val="single" w:sz="4" w:space="0" w:color="000000"/>
@@ -4927,7 +3411,7 @@
         <w:trPr/>
         <w:tc>
           <w:tcPr>
-            <w:tcW w:w="1442" w:type="dxa"/>
+            <w:tcW w:w="1440" w:type="dxa"/>
             <w:tcBorders>
               <w:top w:val="single" w:sz="4" w:space="0" w:color="000000"/>
               <w:start w:val="single" w:sz="4" w:space="0" w:color="000000"/>
@@ -4983,7 +3467,7 @@
         </w:tc>
         <w:tc>
           <w:tcPr>
-            <w:tcW w:w="1620" w:type="dxa"/>
+            <w:tcW w:w="1622" w:type="dxa"/>
             <w:tcBorders>
               <w:top w:val="single" w:sz="4" w:space="0" w:color="000000"/>
               <w:start w:val="single" w:sz="4" w:space="0" w:color="000000"/>
@@ -5011,7 +3495,7 @@
         </w:tc>
         <w:tc>
           <w:tcPr>
-            <w:tcW w:w="3045" w:type="dxa"/>
+            <w:tcW w:w="3043" w:type="dxa"/>
             <w:tcBorders>
               <w:top w:val="single" w:sz="4" w:space="0" w:color="000000"/>
               <w:start w:val="single" w:sz="4" w:space="0" w:color="000000"/>
@@ -5042,7 +3526,7 @@
         </w:tc>
         <w:tc>
           <w:tcPr>
-            <w:tcW w:w="1496" w:type="dxa"/>
+            <w:tcW w:w="1498" w:type="dxa"/>
             <w:tcBorders>
               <w:top w:val="single" w:sz="4" w:space="0" w:color="000000"/>
               <w:start w:val="single" w:sz="4" w:space="0" w:color="000000"/>
@@ -5077,7 +3561,7 @@
         <w:trPr/>
         <w:tc>
           <w:tcPr>
-            <w:tcW w:w="1442" w:type="dxa"/>
+            <w:tcW w:w="1440" w:type="dxa"/>
             <w:tcBorders>
               <w:top w:val="single" w:sz="4" w:space="0" w:color="000000"/>
               <w:start w:val="single" w:sz="4" w:space="0" w:color="000000"/>
@@ -5133,7 +3617,7 @@
         </w:tc>
         <w:tc>
           <w:tcPr>
-            <w:tcW w:w="1620" w:type="dxa"/>
+            <w:tcW w:w="1622" w:type="dxa"/>
             <w:tcBorders>
               <w:top w:val="single" w:sz="4" w:space="0" w:color="000000"/>
               <w:start w:val="single" w:sz="4" w:space="0" w:color="000000"/>
@@ -5161,7 +3645,7 @@
         </w:tc>
         <w:tc>
           <w:tcPr>
-            <w:tcW w:w="3045" w:type="dxa"/>
+            <w:tcW w:w="3043" w:type="dxa"/>
             <w:tcBorders>
               <w:top w:val="single" w:sz="4" w:space="0" w:color="000000"/>
               <w:start w:val="single" w:sz="4" w:space="0" w:color="000000"/>
@@ -5198,7 +3682,7 @@
         </w:tc>
         <w:tc>
           <w:tcPr>
-            <w:tcW w:w="1496" w:type="dxa"/>
+            <w:tcW w:w="1498" w:type="dxa"/>
             <w:tcBorders>
               <w:top w:val="single" w:sz="4" w:space="0" w:color="000000"/>
               <w:start w:val="single" w:sz="4" w:space="0" w:color="000000"/>
@@ -5229,7 +3713,7 @@
         <w:trPr/>
         <w:tc>
           <w:tcPr>
-            <w:tcW w:w="1442" w:type="dxa"/>
+            <w:tcW w:w="1440" w:type="dxa"/>
             <w:tcBorders>
               <w:top w:val="single" w:sz="4" w:space="0" w:color="000000"/>
               <w:start w:val="single" w:sz="4" w:space="0" w:color="000000"/>
@@ -5285,7 +3769,7 @@
         </w:tc>
         <w:tc>
           <w:tcPr>
-            <w:tcW w:w="1620" w:type="dxa"/>
+            <w:tcW w:w="1622" w:type="dxa"/>
             <w:tcBorders>
               <w:top w:val="single" w:sz="4" w:space="0" w:color="000000"/>
               <w:start w:val="single" w:sz="4" w:space="0" w:color="000000"/>
@@ -5313,7 +3797,7 @@
         </w:tc>
         <w:tc>
           <w:tcPr>
-            <w:tcW w:w="3045" w:type="dxa"/>
+            <w:tcW w:w="3043" w:type="dxa"/>
             <w:tcBorders>
               <w:top w:val="single" w:sz="4" w:space="0" w:color="000000"/>
               <w:start w:val="single" w:sz="4" w:space="0" w:color="000000"/>
@@ -5344,7 +3828,7 @@
         </w:tc>
         <w:tc>
           <w:tcPr>
-            <w:tcW w:w="1496" w:type="dxa"/>
+            <w:tcW w:w="1498" w:type="dxa"/>
             <w:tcBorders>
               <w:top w:val="single" w:sz="4" w:space="0" w:color="000000"/>
               <w:start w:val="single" w:sz="4" w:space="0" w:color="000000"/>
@@ -5375,7 +3859,7 @@
         <w:trPr/>
         <w:tc>
           <w:tcPr>
-            <w:tcW w:w="1442" w:type="dxa"/>
+            <w:tcW w:w="1440" w:type="dxa"/>
             <w:tcBorders>
               <w:top w:val="single" w:sz="4" w:space="0" w:color="000000"/>
               <w:start w:val="single" w:sz="4" w:space="0" w:color="000000"/>
@@ -5431,7 +3915,7 @@
         </w:tc>
         <w:tc>
           <w:tcPr>
-            <w:tcW w:w="1620" w:type="dxa"/>
+            <w:tcW w:w="1622" w:type="dxa"/>
             <w:tcBorders>
               <w:top w:val="single" w:sz="4" w:space="0" w:color="000000"/>
               <w:start w:val="single" w:sz="4" w:space="0" w:color="000000"/>
@@ -5459,7 +3943,7 @@
         </w:tc>
         <w:tc>
           <w:tcPr>
-            <w:tcW w:w="3045" w:type="dxa"/>
+            <w:tcW w:w="3043" w:type="dxa"/>
             <w:tcBorders>
               <w:top w:val="single" w:sz="4" w:space="0" w:color="000000"/>
               <w:start w:val="single" w:sz="4" w:space="0" w:color="000000"/>
@@ -5496,7 +3980,7 @@
         </w:tc>
         <w:tc>
           <w:tcPr>
-            <w:tcW w:w="1496" w:type="dxa"/>
+            <w:tcW w:w="1498" w:type="dxa"/>
             <w:tcBorders>
               <w:top w:val="single" w:sz="4" w:space="0" w:color="000000"/>
               <w:start w:val="single" w:sz="4" w:space="0" w:color="000000"/>
@@ -5527,7 +4011,7 @@
         <w:trPr/>
         <w:tc>
           <w:tcPr>
-            <w:tcW w:w="1442" w:type="dxa"/>
+            <w:tcW w:w="1440" w:type="dxa"/>
             <w:tcBorders>
               <w:top w:val="single" w:sz="4" w:space="0" w:color="000000"/>
               <w:start w:val="single" w:sz="4" w:space="0" w:color="000000"/>
@@ -5583,7 +4067,7 @@
         </w:tc>
         <w:tc>
           <w:tcPr>
-            <w:tcW w:w="1620" w:type="dxa"/>
+            <w:tcW w:w="1622" w:type="dxa"/>
             <w:tcBorders>
               <w:top w:val="single" w:sz="4" w:space="0" w:color="000000"/>
               <w:start w:val="single" w:sz="4" w:space="0" w:color="000000"/>
@@ -5611,7 +4095,7 @@
         </w:tc>
         <w:tc>
           <w:tcPr>
-            <w:tcW w:w="3045" w:type="dxa"/>
+            <w:tcW w:w="3043" w:type="dxa"/>
             <w:tcBorders>
               <w:top w:val="single" w:sz="4" w:space="0" w:color="000000"/>
               <w:start w:val="single" w:sz="4" w:space="0" w:color="000000"/>
@@ -5648,7 +4132,7 @@
         </w:tc>
         <w:tc>
           <w:tcPr>
-            <w:tcW w:w="1496" w:type="dxa"/>
+            <w:tcW w:w="1498" w:type="dxa"/>
             <w:tcBorders>
               <w:top w:val="single" w:sz="4" w:space="0" w:color="000000"/>
               <w:start w:val="single" w:sz="4" w:space="0" w:color="000000"/>
@@ -5688,14 +4172,16 @@
           <w:rFonts w:ascii="Arial" w:hAnsi="Arial" w:cs="Arial"/>
         </w:rPr>
       </w:pPr>
-      <w:bookmarkStart w:id="7" w:name="_Toc216532111"/>
+      <w:bookmarkStart w:id="14" w:name="__RefHeading___Toc5610_3096700473"/>
+      <w:bookmarkStart w:id="15" w:name="_Toc216532111"/>
+      <w:bookmarkEnd w:id="14"/>
       <w:r>
         <w:rPr>
           <w:rFonts w:cs="Arial" w:ascii="Arial" w:hAnsi="Arial"/>
         </w:rPr>
         <w:t>Concept</w:t>
       </w:r>
-      <w:bookmarkEnd w:id="7"/>
+      <w:bookmarkEnd w:id="15"/>
     </w:p>
     <w:p>
       <w:pPr>
@@ -5707,7 +4193,9 @@
         <w:ind w:hanging="391" w:start="675"/>
         <w:rPr/>
       </w:pPr>
-      <w:bookmarkStart w:id="8" w:name="_Toc216532112"/>
+      <w:bookmarkStart w:id="16" w:name="__RefHeading___Toc5612_3096700473"/>
+      <w:bookmarkStart w:id="17" w:name="_Toc216532112"/>
+      <w:bookmarkEnd w:id="16"/>
       <w:r>
         <w:rPr/>
         <w:t xml:space="preserve"> </w:t>
@@ -5716,7 +4204,7 @@
         <w:rPr/>
         <w:t>Goal(s) of the provider specification</w:t>
       </w:r>
-      <w:bookmarkEnd w:id="8"/>
+      <w:bookmarkEnd w:id="17"/>
     </w:p>
     <w:p>
       <w:pPr>
@@ -5823,7 +4311,9 @@
         <w:ind w:hanging="391" w:start="675"/>
         <w:rPr/>
       </w:pPr>
-      <w:bookmarkStart w:id="9" w:name="_Toc216532113"/>
+      <w:bookmarkStart w:id="18" w:name="__RefHeading___Toc5614_3096700473"/>
+      <w:bookmarkStart w:id="19" w:name="_Toc216532113"/>
+      <w:bookmarkEnd w:id="18"/>
       <w:r>
         <w:rPr/>
         <w:t xml:space="preserve"> </w:t>
@@ -5832,7 +4322,7 @@
         <w:rPr/>
         <w:t>Specifications Goals and benefits for the user</w:t>
       </w:r>
-      <w:bookmarkEnd w:id="9"/>
+      <w:bookmarkEnd w:id="19"/>
     </w:p>
     <w:p>
       <w:pPr>
@@ -5920,7 +4410,9 @@
         <w:ind w:hanging="391" w:start="675"/>
         <w:rPr/>
       </w:pPr>
-      <w:bookmarkStart w:id="10" w:name="_Toc216532114"/>
+      <w:bookmarkStart w:id="20" w:name="__RefHeading___Toc5616_3096700473"/>
+      <w:bookmarkStart w:id="21" w:name="_Toc216532114"/>
+      <w:bookmarkEnd w:id="20"/>
       <w:r>
         <w:rPr/>
         <w:t xml:space="preserve"> </w:t>
@@ -5929,7 +4421,7 @@
         <w:rPr/>
         <w:t>Target group(s)</w:t>
       </w:r>
-      <w:bookmarkEnd w:id="10"/>
+      <w:bookmarkEnd w:id="21"/>
     </w:p>
     <w:p>
       <w:pPr>
@@ -6017,18 +4509,19 @@
           <w:ilvl w:val="0"/>
           <w:numId w:val="1"/>
         </w:numPr>
-        <w:shd w:fill="FFFFA6" w:val="clear"/>
         <w:spacing w:lineRule="auto" w:line="480" w:before="0" w:after="0"/>
         <w:rPr/>
       </w:pPr>
-      <w:bookmarkStart w:id="11" w:name="_Toc216532115"/>
+      <w:bookmarkStart w:id="22" w:name="__RefHeading___Toc5618_3096700473"/>
+      <w:bookmarkStart w:id="23" w:name="_Toc216532115"/>
+      <w:bookmarkEnd w:id="22"/>
       <w:r>
         <w:rPr>
           <w:rFonts w:cs="Arial" w:ascii="Arial" w:hAnsi="Arial"/>
         </w:rPr>
         <w:t>Functional Requirements</w:t>
       </w:r>
-      <w:bookmarkEnd w:id="11"/>
+      <w:bookmarkEnd w:id="23"/>
     </w:p>
     <w:p>
       <w:pPr>
@@ -6037,20 +4530,21 @@
           <w:ilvl w:val="1"/>
           <w:numId w:val="1"/>
         </w:numPr>
-        <w:shd w:fill="FFFFA6" w:val="clear"/>
         <w:ind w:hanging="391" w:start="675"/>
         <w:rPr/>
       </w:pPr>
+      <w:bookmarkStart w:id="24" w:name="__RefHeading___Toc5620_3096700473"/>
+      <w:bookmarkEnd w:id="24"/>
       <w:r>
         <w:rPr/>
         <w:t xml:space="preserve"> </w:t>
       </w:r>
-      <w:bookmarkStart w:id="12" w:name="_Toc216532116"/>
+      <w:bookmarkStart w:id="25" w:name="_Toc216532116"/>
       <w:r>
         <w:rPr/>
         <w:t xml:space="preserve">Sensor Data </w:t>
       </w:r>
-      <w:bookmarkEnd w:id="12"/>
+      <w:bookmarkEnd w:id="25"/>
       <w:r>
         <w:rPr/>
         <w:t>Measurement</w:t>
@@ -6063,7 +4557,6 @@
           <w:ilvl w:val="0"/>
           <w:numId w:val="5"/>
         </w:numPr>
-        <w:shd w:fill="FFFFA6" w:val="clear"/>
         <w:rPr/>
       </w:pPr>
       <w:r>
@@ -6078,7 +4571,6 @@
           <w:ilvl w:val="1"/>
           <w:numId w:val="5"/>
         </w:numPr>
-        <w:shd w:fill="FFFFA6" w:val="clear"/>
         <w:rPr/>
       </w:pPr>
       <w:r>
@@ -6100,7 +4592,6 @@
           <w:ilvl w:val="1"/>
           <w:numId w:val="5"/>
         </w:numPr>
-        <w:shd w:fill="FFFFA6" w:val="clear"/>
         <w:rPr/>
       </w:pPr>
       <w:r>
@@ -6122,7 +4613,6 @@
           <w:ilvl w:val="1"/>
           <w:numId w:val="5"/>
         </w:numPr>
-        <w:shd w:fill="FFFFA6" w:val="clear"/>
         <w:rPr/>
       </w:pPr>
       <w:r>
@@ -6144,7 +4634,6 @@
           <w:ilvl w:val="1"/>
           <w:numId w:val="5"/>
         </w:numPr>
-        <w:shd w:fill="FFFFA6" w:val="clear"/>
         <w:rPr/>
       </w:pPr>
       <w:r>
@@ -6166,7 +4655,6 @@
           <w:ilvl w:val="1"/>
           <w:numId w:val="5"/>
         </w:numPr>
-        <w:shd w:fill="FFFFA6" w:val="clear"/>
         <w:rPr/>
       </w:pPr>
       <w:r>
@@ -6188,7 +4676,6 @@
           <w:ilvl w:val="0"/>
           <w:numId w:val="5"/>
         </w:numPr>
-        <w:shd w:fill="FFFFA6" w:val="clear"/>
         <w:rPr/>
       </w:pPr>
       <w:r>
@@ -6203,7 +4690,6 @@
           <w:ilvl w:val="1"/>
           <w:numId w:val="5"/>
         </w:numPr>
-        <w:shd w:fill="FFFFA6" w:val="clear"/>
         <w:rPr/>
       </w:pPr>
       <w:r>
@@ -6225,7 +4711,6 @@
           <w:ilvl w:val="1"/>
           <w:numId w:val="5"/>
         </w:numPr>
-        <w:shd w:fill="FFFFA6" w:val="clear"/>
         <w:rPr/>
       </w:pPr>
       <w:r>
@@ -6247,7 +4732,6 @@
           <w:ilvl w:val="1"/>
           <w:numId w:val="5"/>
         </w:numPr>
-        <w:shd w:fill="FFFFA6" w:val="clear"/>
         <w:rPr/>
       </w:pPr>
       <w:r>
@@ -6269,7 +4753,6 @@
           <w:ilvl w:val="1"/>
           <w:numId w:val="5"/>
         </w:numPr>
-        <w:shd w:fill="FFFFA6" w:val="clear"/>
         <w:rPr/>
       </w:pPr>
       <w:r>
@@ -6291,7 +4774,6 @@
           <w:ilvl w:val="1"/>
           <w:numId w:val="5"/>
         </w:numPr>
-        <w:shd w:fill="FFFFA6" w:val="clear"/>
         <w:rPr/>
       </w:pPr>
       <w:r>
@@ -6313,7 +4795,6 @@
           <w:ilvl w:val="0"/>
           <w:numId w:val="5"/>
         </w:numPr>
-        <w:shd w:fill="FFFFA6" w:val="clear"/>
         <w:rPr/>
       </w:pPr>
       <w:r>
@@ -6328,7 +4809,6 @@
           <w:ilvl w:val="1"/>
           <w:numId w:val="5"/>
         </w:numPr>
-        <w:shd w:fill="FFFFA6" w:val="clear"/>
         <w:rPr/>
       </w:pPr>
       <w:r>
@@ -6350,7 +4830,6 @@
           <w:ilvl w:val="1"/>
           <w:numId w:val="5"/>
         </w:numPr>
-        <w:shd w:fill="FFFFA6" w:val="clear"/>
         <w:rPr/>
       </w:pPr>
       <w:r>
@@ -6372,7 +4851,6 @@
           <w:ilvl w:val="1"/>
           <w:numId w:val="5"/>
         </w:numPr>
-        <w:shd w:fill="FFFFA6" w:val="clear"/>
         <w:rPr/>
       </w:pPr>
       <w:r>
@@ -6394,7 +4872,6 @@
           <w:ilvl w:val="1"/>
           <w:numId w:val="5"/>
         </w:numPr>
-        <w:shd w:fill="FFFFA6" w:val="clear"/>
         <w:rPr/>
       </w:pPr>
       <w:r>
@@ -6416,7 +4893,6 @@
           <w:ilvl w:val="0"/>
           <w:numId w:val="5"/>
         </w:numPr>
-        <w:shd w:fill="FFFFA6" w:val="clear"/>
         <w:rPr/>
       </w:pPr>
       <w:r>
@@ -6431,7 +4907,6 @@
           <w:ilvl w:val="1"/>
           <w:numId w:val="5"/>
         </w:numPr>
-        <w:shd w:fill="FFFFA6" w:val="clear"/>
         <w:rPr/>
       </w:pPr>
       <w:r>
@@ -6469,7 +4944,6 @@
           <w:ilvl w:val="1"/>
           <w:numId w:val="5"/>
         </w:numPr>
-        <w:shd w:fill="FFFFA6" w:val="clear"/>
         <w:rPr/>
       </w:pPr>
       <w:r>
@@ -6494,7 +4968,6 @@
           <w:ilvl w:val="1"/>
           <w:numId w:val="5"/>
         </w:numPr>
-        <w:shd w:fill="FFFFA6" w:val="clear"/>
         <w:rPr/>
       </w:pPr>
       <w:r>
@@ -6516,7 +4989,6 @@
           <w:ilvl w:val="1"/>
           <w:numId w:val="5"/>
         </w:numPr>
-        <w:shd w:fill="FFFFA6" w:val="clear"/>
         <w:rPr/>
       </w:pPr>
       <w:r>
@@ -6541,7 +5013,6 @@
           <w:ilvl w:val="0"/>
           <w:numId w:val="5"/>
         </w:numPr>
-        <w:shd w:fill="FFFFA6" w:val="clear"/>
         <w:rPr/>
       </w:pPr>
       <w:r>
@@ -6556,7 +5027,6 @@
           <w:ilvl w:val="1"/>
           <w:numId w:val="5"/>
         </w:numPr>
-        <w:shd w:fill="FFFFA6" w:val="clear"/>
         <w:rPr/>
       </w:pPr>
       <w:r>
@@ -6581,7 +5051,6 @@
           <w:ilvl w:val="1"/>
           <w:numId w:val="5"/>
         </w:numPr>
-        <w:shd w:fill="FFFFA6" w:val="clear"/>
         <w:rPr/>
       </w:pPr>
       <w:r>
@@ -6606,7 +5075,6 @@
           <w:ilvl w:val="1"/>
           <w:numId w:val="5"/>
         </w:numPr>
-        <w:shd w:fill="FFFFA6" w:val="clear"/>
         <w:rPr/>
       </w:pPr>
       <w:r>
@@ -6628,7 +5096,6 @@
           <w:ilvl w:val="1"/>
           <w:numId w:val="5"/>
         </w:numPr>
-        <w:shd w:fill="FFFFA6" w:val="clear"/>
         <w:rPr/>
       </w:pPr>
       <w:r>
@@ -6650,7 +5117,6 @@
           <w:ilvl w:val="1"/>
           <w:numId w:val="5"/>
         </w:numPr>
-        <w:shd w:fill="FFFFA6" w:val="clear"/>
         <w:rPr/>
       </w:pPr>
       <w:r>
@@ -6668,7 +5134,6 @@
     <w:p>
       <w:pPr>
         <w:pStyle w:val="Normal"/>
-        <w:shd w:fill="FFFFA6" w:val="clear"/>
         <w:rPr/>
       </w:pPr>
       <w:r>
@@ -6682,16 +5147,17 @@
           <w:ilvl w:val="1"/>
           <w:numId w:val="1"/>
         </w:numPr>
-        <w:shd w:fill="FFFFA6" w:val="clear"/>
         <w:ind w:hanging="391" w:start="675"/>
         <w:rPr/>
       </w:pPr>
-      <w:bookmarkStart w:id="13" w:name="_Toc216532117"/>
+      <w:bookmarkStart w:id="26" w:name="__RefHeading___Toc5622_3096700473"/>
+      <w:bookmarkStart w:id="27" w:name="_Toc216532117"/>
+      <w:bookmarkEnd w:id="26"/>
       <w:r>
         <w:rPr/>
         <w:t>Data Processing and Storage</w:t>
       </w:r>
-      <w:bookmarkEnd w:id="13"/>
+      <w:bookmarkEnd w:id="27"/>
     </w:p>
     <w:p>
       <w:pPr>
@@ -6700,7 +5166,6 @@
           <w:ilvl w:val="0"/>
           <w:numId w:val="7"/>
         </w:numPr>
-        <w:shd w:fill="FFFFA6" w:val="clear"/>
         <w:rPr/>
       </w:pPr>
       <w:r>
@@ -6715,7 +5180,6 @@
           <w:ilvl w:val="1"/>
           <w:numId w:val="5"/>
         </w:numPr>
-        <w:shd w:fill="FFFFA6" w:val="clear"/>
         <w:rPr/>
       </w:pPr>
       <w:r>
@@ -6740,7 +5204,6 @@
           <w:ilvl w:val="1"/>
           <w:numId w:val="7"/>
         </w:numPr>
-        <w:shd w:fill="FFFFA6" w:val="clear"/>
         <w:bidi w:val="0"/>
         <w:spacing w:lineRule="auto" w:line="259" w:before="0" w:after="160"/>
         <w:ind w:hanging="397" w:start="1417" w:end="0"/>
@@ -6770,7 +5233,6 @@
           <w:ilvl w:val="1"/>
           <w:numId w:val="7"/>
         </w:numPr>
-        <w:shd w:fill="FFFFA6" w:val="clear"/>
         <w:bidi w:val="0"/>
         <w:spacing w:lineRule="auto" w:line="259" w:before="0" w:after="160"/>
         <w:ind w:hanging="397" w:start="1417" w:end="0"/>
@@ -6799,7 +5261,6 @@
           <w:ilvl w:val="0"/>
           <w:numId w:val="7"/>
         </w:numPr>
-        <w:shd w:fill="FFFFA6" w:val="clear"/>
         <w:rPr/>
       </w:pPr>
       <w:r>
@@ -6815,7 +5276,6 @@
           <w:ilvl w:val="1"/>
           <w:numId w:val="7"/>
         </w:numPr>
-        <w:shd w:fill="FFFFA6" w:val="clear"/>
         <w:bidi w:val="0"/>
         <w:spacing w:lineRule="auto" w:line="259" w:before="0" w:after="160"/>
         <w:ind w:hanging="397" w:start="1417" w:end="0"/>
@@ -6844,7 +5304,6 @@
           <w:ilvl w:val="0"/>
           <w:numId w:val="7"/>
         </w:numPr>
-        <w:shd w:fill="FFFFA6" w:val="clear"/>
         <w:rPr/>
       </w:pPr>
       <w:r>
@@ -6860,7 +5319,6 @@
           <w:ilvl w:val="1"/>
           <w:numId w:val="7"/>
         </w:numPr>
-        <w:shd w:fill="FFFFA6" w:val="clear"/>
         <w:bidi w:val="0"/>
         <w:spacing w:lineRule="auto" w:line="259" w:before="0" w:after="160"/>
         <w:ind w:hanging="397" w:start="1417" w:end="0"/>
@@ -6887,7 +5345,6 @@
           <w:ilvl w:val="1"/>
           <w:numId w:val="7"/>
         </w:numPr>
-        <w:shd w:fill="FFFFA6" w:val="clear"/>
         <w:bidi w:val="0"/>
         <w:spacing w:lineRule="auto" w:line="259" w:before="0" w:after="160"/>
         <w:ind w:hanging="397" w:start="1417" w:end="0"/>
@@ -6913,11 +5370,12 @@
           <w:ilvl w:val="1"/>
           <w:numId w:val="1"/>
         </w:numPr>
-        <w:shd w:fill="FFFFA6" w:val="clear"/>
         <w:ind w:hanging="391" w:start="675"/>
         <w:rPr/>
       </w:pPr>
-      <w:bookmarkStart w:id="14" w:name="_Toc216532118"/>
+      <w:bookmarkStart w:id="28" w:name="__RefHeading___Toc5624_3096700473"/>
+      <w:bookmarkStart w:id="29" w:name="_Toc216532118"/>
+      <w:bookmarkEnd w:id="28"/>
       <w:r>
         <w:rPr/>
         <w:t xml:space="preserve"> </w:t>
@@ -6926,7 +5384,7 @@
         <w:rPr/>
         <w:t>Web Interface</w:t>
       </w:r>
-      <w:bookmarkEnd w:id="14"/>
+      <w:bookmarkEnd w:id="29"/>
     </w:p>
     <w:p>
       <w:pPr>
@@ -6935,7 +5393,6 @@
           <w:ilvl w:val="0"/>
           <w:numId w:val="6"/>
         </w:numPr>
-        <w:shd w:fill="FFFFA6" w:val="clear"/>
         <w:rPr/>
       </w:pPr>
       <w:r>
@@ -6950,7 +5407,6 @@
           <w:ilvl w:val="1"/>
           <w:numId w:val="6"/>
         </w:numPr>
-        <w:shd w:fill="FFFFA6" w:val="clear"/>
         <w:rPr/>
       </w:pPr>
       <w:r>
@@ -6972,7 +5428,6 @@
           <w:ilvl w:val="1"/>
           <w:numId w:val="6"/>
         </w:numPr>
-        <w:shd w:fill="FFFFA6" w:val="clear"/>
         <w:rPr/>
       </w:pPr>
       <w:r>
@@ -6997,7 +5452,6 @@
           <w:ilvl w:val="1"/>
           <w:numId w:val="6"/>
         </w:numPr>
-        <w:shd w:fill="FFFFA6" w:val="clear"/>
         <w:rPr/>
       </w:pPr>
       <w:r>
@@ -7022,7 +5476,6 @@
           <w:ilvl w:val="1"/>
           <w:numId w:val="6"/>
         </w:numPr>
-        <w:shd w:fill="FFFFA6" w:val="clear"/>
         <w:rPr/>
       </w:pPr>
       <w:r>
@@ -7073,7 +5526,6 @@
           <w:p>
             <w:pPr>
               <w:pStyle w:val="TableContents"/>
-              <w:shd w:fill="FFFFA6" w:val="clear"/>
               <w:spacing w:before="0" w:after="160"/>
               <w:rPr/>
             </w:pPr>
@@ -7096,7 +5548,6 @@
           <w:p>
             <w:pPr>
               <w:pStyle w:val="TableContents"/>
-              <w:shd w:fill="FFFFA6" w:val="clear"/>
               <w:spacing w:before="0" w:after="160"/>
               <w:rPr/>
             </w:pPr>
@@ -7120,7 +5571,6 @@
           <w:p>
             <w:pPr>
               <w:pStyle w:val="TableContents"/>
-              <w:shd w:fill="FFFFA6" w:val="clear"/>
               <w:spacing w:before="0" w:after="160"/>
               <w:rPr/>
             </w:pPr>
@@ -7145,7 +5595,6 @@
           <w:p>
             <w:pPr>
               <w:pStyle w:val="TableContents"/>
-              <w:shd w:fill="FFFFA6" w:val="clear"/>
               <w:spacing w:before="0" w:after="160"/>
               <w:rPr/>
             </w:pPr>
@@ -7167,7 +5616,6 @@
           <w:p>
             <w:pPr>
               <w:pStyle w:val="TableContents"/>
-              <w:shd w:fill="FFFFA6" w:val="clear"/>
               <w:spacing w:before="0" w:after="160"/>
               <w:rPr/>
             </w:pPr>
@@ -7190,7 +5638,6 @@
           <w:p>
             <w:pPr>
               <w:pStyle w:val="TableContents"/>
-              <w:shd w:fill="FFFFA6" w:val="clear"/>
               <w:spacing w:before="0" w:after="160"/>
               <w:rPr/>
             </w:pPr>
@@ -7215,7 +5662,6 @@
           <w:p>
             <w:pPr>
               <w:pStyle w:val="TableContents"/>
-              <w:shd w:fill="FFFFA6" w:val="clear"/>
               <w:spacing w:before="0" w:after="160"/>
               <w:rPr/>
             </w:pPr>
@@ -7237,7 +5683,6 @@
           <w:p>
             <w:pPr>
               <w:pStyle w:val="TableContents"/>
-              <w:shd w:fill="FFFFA6" w:val="clear"/>
               <w:spacing w:before="0" w:after="160"/>
               <w:rPr/>
             </w:pPr>
@@ -7260,7 +5705,6 @@
           <w:p>
             <w:pPr>
               <w:pStyle w:val="TableContents"/>
-              <w:shd w:fill="FFFFA6" w:val="clear"/>
               <w:spacing w:before="0" w:after="160"/>
               <w:rPr/>
             </w:pPr>
@@ -7285,7 +5729,6 @@
           <w:p>
             <w:pPr>
               <w:pStyle w:val="TableContents"/>
-              <w:shd w:fill="FFFFA6" w:val="clear"/>
               <w:spacing w:before="0" w:after="160"/>
               <w:rPr/>
             </w:pPr>
@@ -7307,7 +5750,6 @@
           <w:p>
             <w:pPr>
               <w:pStyle w:val="TableContents"/>
-              <w:shd w:fill="FFFFA6" w:val="clear"/>
               <w:spacing w:before="0" w:after="160"/>
               <w:rPr/>
             </w:pPr>
@@ -7330,7 +5772,6 @@
           <w:p>
             <w:pPr>
               <w:pStyle w:val="TableContents"/>
-              <w:shd w:fill="FFFFA6" w:val="clear"/>
               <w:spacing w:before="0" w:after="160"/>
               <w:rPr/>
             </w:pPr>
@@ -7355,7 +5796,6 @@
           <w:p>
             <w:pPr>
               <w:pStyle w:val="TableContents"/>
-              <w:shd w:fill="FFFFA6" w:val="clear"/>
               <w:spacing w:before="0" w:after="160"/>
               <w:rPr/>
             </w:pPr>
@@ -7377,7 +5817,6 @@
           <w:p>
             <w:pPr>
               <w:pStyle w:val="TableContents"/>
-              <w:shd w:fill="FFFFA6" w:val="clear"/>
               <w:spacing w:before="0" w:after="160"/>
               <w:rPr/>
             </w:pPr>
@@ -7400,7 +5839,6 @@
           <w:p>
             <w:pPr>
               <w:pStyle w:val="TableContents"/>
-              <w:shd w:fill="FFFFA6" w:val="clear"/>
               <w:spacing w:before="0" w:after="160"/>
               <w:rPr/>
             </w:pPr>
@@ -7415,7 +5853,6 @@
     <w:p>
       <w:pPr>
         <w:pStyle w:val="Normal"/>
-        <w:shd w:fill="FFFFA6" w:val="clear"/>
         <w:rPr>
           <w:b w:val="false"/>
           <w:bCs w:val="false"/>
@@ -7435,7 +5872,6 @@
           <w:ilvl w:val="0"/>
           <w:numId w:val="6"/>
         </w:numPr>
-        <w:shd w:fill="FFFFA6" w:val="clear"/>
         <w:rPr/>
       </w:pPr>
       <w:r>
@@ -7453,7 +5889,6 @@
           <w:ilvl w:val="1"/>
           <w:numId w:val="6"/>
         </w:numPr>
-        <w:shd w:fill="FFFFA6" w:val="clear"/>
         <w:rPr/>
       </w:pPr>
       <w:r>
@@ -7475,7 +5910,6 @@
           <w:ilvl w:val="1"/>
           <w:numId w:val="6"/>
         </w:numPr>
-        <w:shd w:fill="FFFFA6" w:val="clear"/>
         <w:rPr/>
       </w:pPr>
       <w:r>
@@ -7497,7 +5931,6 @@
           <w:ilvl w:val="0"/>
           <w:numId w:val="6"/>
         </w:numPr>
-        <w:shd w:fill="FFFFA6" w:val="clear"/>
         <w:rPr/>
       </w:pPr>
       <w:r>
@@ -7512,7 +5945,6 @@
           <w:ilvl w:val="1"/>
           <w:numId w:val="6"/>
         </w:numPr>
-        <w:shd w:fill="FFFFA6" w:val="clear"/>
         <w:rPr/>
       </w:pPr>
       <w:r>
@@ -7534,10 +5966,11 @@
           <w:ilvl w:val="1"/>
           <w:numId w:val="1"/>
         </w:numPr>
-        <w:shd w:fill="FFFFA6" w:val="clear"/>
         <w:ind w:hanging="391" w:start="675"/>
         <w:rPr/>
       </w:pPr>
+      <w:bookmarkStart w:id="30" w:name="__RefHeading___Toc5626_3096700473"/>
+      <w:bookmarkEnd w:id="30"/>
       <w:r>
         <w:rPr/>
         <w:t xml:space="preserve"> </w:t>
@@ -7555,7 +5988,6 @@
           <w:ilvl w:val="0"/>
           <w:numId w:val="13"/>
         </w:numPr>
-        <w:shd w:fill="FFFFA6" w:val="clear"/>
         <w:bidi w:val="0"/>
         <w:spacing w:lineRule="auto" w:line="259" w:before="0" w:after="160"/>
         <w:ind w:hanging="340" w:start="737" w:end="0"/>
@@ -7575,7 +6007,6 @@
           <w:ilvl w:val="1"/>
           <w:numId w:val="13"/>
         </w:numPr>
-        <w:shd w:fill="FFFFA6" w:val="clear"/>
         <w:bidi w:val="0"/>
         <w:spacing w:lineRule="auto" w:line="259" w:before="0" w:after="160"/>
         <w:ind w:hanging="340" w:start="1417" w:end="0"/>
@@ -7602,7 +6033,6 @@
           <w:ilvl w:val="1"/>
           <w:numId w:val="13"/>
         </w:numPr>
-        <w:shd w:fill="FFFFA6" w:val="clear"/>
         <w:bidi w:val="0"/>
         <w:spacing w:lineRule="auto" w:line="259" w:before="0" w:after="160"/>
         <w:ind w:hanging="340" w:start="1417" w:end="0"/>
@@ -7629,7 +6059,6 @@
           <w:ilvl w:val="1"/>
           <w:numId w:val="13"/>
         </w:numPr>
-        <w:shd w:fill="FFFFA6" w:val="clear"/>
         <w:bidi w:val="0"/>
         <w:spacing w:lineRule="auto" w:line="259" w:before="0" w:after="160"/>
         <w:ind w:hanging="340" w:start="1417" w:end="0"/>
@@ -7656,7 +6085,6 @@
           <w:ilvl w:val="0"/>
           <w:numId w:val="13"/>
         </w:numPr>
-        <w:shd w:fill="FFFFA6" w:val="clear"/>
         <w:bidi w:val="0"/>
         <w:spacing w:lineRule="auto" w:line="259" w:before="0" w:after="160"/>
         <w:ind w:hanging="340" w:start="737" w:end="0"/>
@@ -7676,7 +6104,6 @@
           <w:ilvl w:val="1"/>
           <w:numId w:val="13"/>
         </w:numPr>
-        <w:shd w:fill="FFFFA6" w:val="clear"/>
         <w:bidi w:val="0"/>
         <w:spacing w:lineRule="auto" w:line="259" w:before="0" w:after="160"/>
         <w:ind w:hanging="340" w:start="1417" w:end="0"/>
@@ -7703,7 +6130,6 @@
           <w:ilvl w:val="1"/>
           <w:numId w:val="13"/>
         </w:numPr>
-        <w:shd w:fill="FFFFA6" w:val="clear"/>
         <w:bidi w:val="0"/>
         <w:spacing w:lineRule="auto" w:line="259" w:before="0" w:after="160"/>
         <w:ind w:hanging="340" w:start="1417" w:end="0"/>
@@ -7730,7 +6156,6 @@
           <w:ilvl w:val="1"/>
           <w:numId w:val="13"/>
         </w:numPr>
-        <w:shd w:fill="FFFFA6" w:val="clear"/>
         <w:bidi w:val="0"/>
         <w:spacing w:lineRule="auto" w:line="259" w:before="0" w:after="160"/>
         <w:ind w:hanging="340" w:start="1417" w:end="0"/>
@@ -7770,14 +6195,16 @@
           <w:rFonts w:ascii="Arial" w:hAnsi="Arial" w:cs="Arial"/>
         </w:rPr>
       </w:pPr>
-      <w:bookmarkStart w:id="15" w:name="_Toc216532119"/>
+      <w:bookmarkStart w:id="31" w:name="__RefHeading___Toc5628_3096700473"/>
+      <w:bookmarkStart w:id="32" w:name="_Toc216532119"/>
+      <w:bookmarkEnd w:id="31"/>
       <w:r>
         <w:rPr>
           <w:rFonts w:cs="Arial" w:ascii="Arial" w:hAnsi="Arial"/>
         </w:rPr>
         <w:t>Non-Functional Requirements</w:t>
       </w:r>
-      <w:bookmarkEnd w:id="15"/>
+      <w:bookmarkEnd w:id="32"/>
     </w:p>
     <w:p>
       <w:pPr>
@@ -7798,6 +6225,8 @@
         <w:ind w:hanging="391" w:start="675"/>
         <w:rPr/>
       </w:pPr>
+      <w:bookmarkStart w:id="33" w:name="__RefHeading___Toc5630_3096700473"/>
+      <w:bookmarkEnd w:id="33"/>
       <w:r>
         <w:rPr/>
         <w:t xml:space="preserve"> </w:t>
@@ -7856,7 +6285,9 @@
         <w:ind w:hanging="391" w:start="675"/>
         <w:rPr/>
       </w:pPr>
-      <w:bookmarkStart w:id="16" w:name="_Toc216532121"/>
+      <w:bookmarkStart w:id="34" w:name="__RefHeading___Toc5632_3096700473"/>
+      <w:bookmarkStart w:id="35" w:name="_Toc216532121"/>
+      <w:bookmarkEnd w:id="34"/>
       <w:r>
         <w:rPr/>
         <w:t xml:space="preserve"> </w:t>
@@ -7865,7 +6296,7 @@
         <w:rPr/>
         <w:t>Legal Requirements</w:t>
       </w:r>
-      <w:bookmarkEnd w:id="16"/>
+      <w:bookmarkEnd w:id="35"/>
     </w:p>
     <w:p>
       <w:pPr>
@@ -7916,7 +6347,9 @@
         <w:ind w:hanging="391" w:start="675"/>
         <w:rPr/>
       </w:pPr>
-      <w:bookmarkStart w:id="17" w:name="_Toc216532122"/>
+      <w:bookmarkStart w:id="36" w:name="__RefHeading___Toc5634_3096700473"/>
+      <w:bookmarkStart w:id="37" w:name="_Toc216532122"/>
+      <w:bookmarkEnd w:id="36"/>
       <w:r>
         <w:rPr/>
         <w:t xml:space="preserve"> </w:t>
@@ -7925,7 +6358,7 @@
         <w:rPr/>
         <w:t>Technical Requirements</w:t>
       </w:r>
-      <w:bookmarkEnd w:id="17"/>
+      <w:bookmarkEnd w:id="37"/>
     </w:p>
     <w:p>
       <w:pPr>
@@ -7994,14 +6427,16 @@
           <w:rFonts w:ascii="Arial" w:hAnsi="Arial" w:cs="Arial"/>
         </w:rPr>
       </w:pPr>
-      <w:bookmarkStart w:id="18" w:name="_Toc216532123"/>
+      <w:bookmarkStart w:id="38" w:name="__RefHeading___Toc5636_3096700473"/>
+      <w:bookmarkStart w:id="39" w:name="_Toc216532123"/>
+      <w:bookmarkEnd w:id="38"/>
       <w:r>
         <w:rPr>
           <w:rFonts w:cs="Arial" w:ascii="Arial" w:hAnsi="Arial"/>
         </w:rPr>
         <w:t>Framework conditions</w:t>
       </w:r>
-      <w:bookmarkEnd w:id="18"/>
+      <w:bookmarkEnd w:id="39"/>
     </w:p>
     <w:p>
       <w:pPr>
@@ -8022,7 +6457,9 @@
         <w:ind w:hanging="391" w:start="675"/>
         <w:rPr/>
       </w:pPr>
-      <w:bookmarkStart w:id="19" w:name="_Toc216532124"/>
+      <w:bookmarkStart w:id="40" w:name="__RefHeading___Toc5638_3096700473"/>
+      <w:bookmarkStart w:id="41" w:name="_Toc216532124"/>
+      <w:bookmarkEnd w:id="40"/>
       <w:r>
         <w:rPr/>
         <w:t xml:space="preserve"> </w:t>
@@ -8031,7 +6468,7 @@
         <w:rPr/>
         <w:t>Schedule</w:t>
       </w:r>
-      <w:bookmarkEnd w:id="19"/>
+      <w:bookmarkEnd w:id="41"/>
     </w:p>
     <w:p>
       <w:pPr>
@@ -8201,7 +6638,9 @@
         <w:ind w:hanging="391" w:start="675"/>
         <w:rPr/>
       </w:pPr>
-      <w:bookmarkStart w:id="20" w:name="_Toc216532125"/>
+      <w:bookmarkStart w:id="42" w:name="__RefHeading___Toc5640_3096700473"/>
+      <w:bookmarkStart w:id="43" w:name="_Toc216532125"/>
+      <w:bookmarkEnd w:id="42"/>
       <w:r>
         <w:rPr/>
         <w:t xml:space="preserve"> </w:t>
@@ -8210,7 +6649,7 @@
         <w:rPr/>
         <w:t>Technical Requirements</w:t>
       </w:r>
-      <w:bookmarkEnd w:id="20"/>
+      <w:bookmarkEnd w:id="43"/>
     </w:p>
     <w:p>
       <w:pPr>
@@ -8849,7 +7288,9 @@
         <w:ind w:hanging="391" w:start="675"/>
         <w:rPr/>
       </w:pPr>
-      <w:bookmarkStart w:id="21" w:name="_Toc216532126"/>
+      <w:bookmarkStart w:id="44" w:name="__RefHeading___Toc5642_3096700473"/>
+      <w:bookmarkStart w:id="45" w:name="_Toc216532126"/>
+      <w:bookmarkEnd w:id="44"/>
       <w:r>
         <w:rPr/>
         <w:t xml:space="preserve"> </w:t>
@@ -8858,7 +7299,7 @@
         <w:rPr/>
         <w:t>Problem Analysis</w:t>
       </w:r>
-      <w:bookmarkEnd w:id="21"/>
+      <w:bookmarkEnd w:id="45"/>
     </w:p>
     <w:tbl>
       <w:tblPr>
@@ -9208,7 +7649,9 @@
           <w:rFonts w:eastAsia="Times New Roman"/>
         </w:rPr>
       </w:pPr>
-      <w:bookmarkStart w:id="22" w:name="_Toc216532127"/>
+      <w:bookmarkStart w:id="46" w:name="__RefHeading___Toc5644_3096700473"/>
+      <w:bookmarkStart w:id="47" w:name="_Toc216532127"/>
+      <w:bookmarkEnd w:id="46"/>
       <w:r>
         <w:rPr>
           <w:rFonts w:eastAsia="Times New Roman"/>
@@ -9221,7 +7664,7 @@
         </w:rPr>
         <w:t>Quality Requirements</w:t>
       </w:r>
-      <w:bookmarkEnd w:id="22"/>
+      <w:bookmarkEnd w:id="47"/>
     </w:p>
     <w:p>
       <w:pPr>
@@ -9341,14 +7784,16 @@
           <w:rFonts w:ascii="Arial" w:hAnsi="Arial" w:cs="Arial"/>
         </w:rPr>
       </w:pPr>
-      <w:bookmarkStart w:id="23" w:name="_Toc216532128"/>
+      <w:bookmarkStart w:id="48" w:name="__RefHeading___Toc5646_3096700473"/>
+      <w:bookmarkStart w:id="49" w:name="_Toc216532128"/>
+      <w:bookmarkEnd w:id="48"/>
       <w:r>
         <w:rPr>
           <w:rFonts w:cs="Arial" w:ascii="Arial" w:hAnsi="Arial"/>
         </w:rPr>
         <w:t>Delivery and Acceptance conditions</w:t>
       </w:r>
-      <w:bookmarkEnd w:id="23"/>
+      <w:bookmarkEnd w:id="49"/>
     </w:p>
     <w:p>
       <w:pPr>
@@ -9555,14 +8000,16 @@
           <w:rFonts w:ascii="Arial" w:hAnsi="Arial" w:cs="Arial"/>
         </w:rPr>
       </w:pPr>
-      <w:bookmarkStart w:id="24" w:name="_Toc216532129"/>
+      <w:bookmarkStart w:id="50" w:name="__RefHeading___Toc5648_3096700473"/>
+      <w:bookmarkStart w:id="51" w:name="_Toc216532129"/>
+      <w:bookmarkEnd w:id="50"/>
       <w:r>
         <w:rPr>
           <w:rFonts w:cs="Arial" w:ascii="Arial" w:hAnsi="Arial"/>
         </w:rPr>
         <w:t>Appendix</w:t>
       </w:r>
-      <w:bookmarkEnd w:id="24"/>
+      <w:bookmarkEnd w:id="51"/>
     </w:p>
     <w:p>
       <w:pPr>
@@ -9737,7 +8184,7 @@
         </w:r>
         <w:r>
           <w:rPr/>
-          <w:t>9</w:t>
+          <w:t>7</w:t>
         </w:r>
         <w:r>
           <w:rPr/>
@@ -9789,7 +8236,7 @@
         </w:r>
         <w:r>
           <w:rPr/>
-          <w:t>9</w:t>
+          <w:t>7</w:t>
         </w:r>
         <w:r>
           <w:rPr/>

</xml_diff>